<commit_message>
Projektmappe mit Änderungen zu Android (Jesse)
</commit_message>
<xml_diff>
--- a/Projektmappe.docx
+++ b/Projektmappe.docx
@@ -1,6 +1,6 @@
 
 <file path=word/document.xml><?xml version="1.0" encoding="utf-8"?>
-<w:document xmlns:wpc="http://schemas.microsoft.com/office/word/2010/wordprocessingCanvas" xmlns:mc="http://schemas.openxmlformats.org/markup-compatibility/2006" xmlns:o="urn:schemas-microsoft-com:office:office" xmlns:r="http://schemas.openxmlformats.org/officeDocument/2006/relationships" xmlns:m="http://schemas.openxmlformats.org/officeDocument/2006/math" xmlns:v="urn:schemas-microsoft-com:vml" xmlns:wp14="http://schemas.microsoft.com/office/word/2010/wordprocessingDrawing" xmlns:wp="http://schemas.openxmlformats.org/drawingml/2006/wordprocessingDrawing" xmlns:w10="urn:schemas-microsoft-com:office:word" xmlns:w="http://schemas.openxmlformats.org/wordprocessingml/2006/main" xmlns:w14="http://schemas.microsoft.com/office/word/2010/wordml" xmlns:wpg="http://schemas.microsoft.com/office/word/2010/wordprocessingGroup" xmlns:wpi="http://schemas.microsoft.com/office/word/2010/wordprocessingInk" xmlns:wne="http://schemas.microsoft.com/office/word/2006/wordml" xmlns:wps="http://schemas.microsoft.com/office/word/2010/wordprocessingShape" mc:Ignorable="w14 wp14">
+<w:document xmlns:ve="http://schemas.openxmlformats.org/markup-compatibility/2006" xmlns:o="urn:schemas-microsoft-com:office:office" xmlns:r="http://schemas.openxmlformats.org/officeDocument/2006/relationships" xmlns:m="http://schemas.openxmlformats.org/officeDocument/2006/math" xmlns:v="urn:schemas-microsoft-com:vml" xmlns:wp="http://schemas.openxmlformats.org/drawingml/2006/wordprocessingDrawing" xmlns:w10="urn:schemas-microsoft-com:office:word" xmlns:w="http://schemas.openxmlformats.org/wordprocessingml/2006/main" xmlns:wne="http://schemas.microsoft.com/office/word/2006/wordml">
   <w:body>
     <w:p>
       <w:pPr>
@@ -25,10 +25,10 @@
           <w:noProof/>
           <w:color w:val="365F91" w:themeColor="accent1" w:themeShade="BF"/>
           <w:sz w:val="144"/>
-          <w:lang w:eastAsia="de-AT"/>
+          <w:lang w:eastAsia="ja-JP"/>
         </w:rPr>
         <w:drawing>
-          <wp:anchor distT="0" distB="0" distL="114300" distR="114300" simplePos="0" relativeHeight="251658240" behindDoc="0" locked="0" layoutInCell="1" allowOverlap="1" wp14:anchorId="05FD7FDA" wp14:editId="691E85B7">
+          <wp:anchor distT="0" distB="0" distL="114300" distR="114300" simplePos="0" relativeHeight="251658240" behindDoc="0" locked="0" layoutInCell="1" allowOverlap="1">
             <wp:simplePos x="0" y="0"/>
             <wp:positionH relativeFrom="column">
               <wp:posOffset>1518920</wp:posOffset>
@@ -53,10 +53,10 @@
                     </pic:cNvPicPr>
                   </pic:nvPicPr>
                   <pic:blipFill>
-                    <a:blip r:embed="rId7" cstate="print">
+                    <a:blip r:embed="rId6" cstate="print">
                       <a:extLst>
                         <a:ext uri="{28A0092B-C50C-407E-A947-70E740481C1C}">
-                          <a14:useLocalDpi xmlns:a14="http://schemas.microsoft.com/office/drawing/2010/main" val="0"/>
+                          <a14:useLocalDpi xmlns:a14="http://schemas.microsoft.com/office/drawing/2010/main" xmlns:wps="http://schemas.microsoft.com/office/word/2010/wordprocessingShape" xmlns:wpi="http://schemas.microsoft.com/office/word/2010/wordprocessingInk" xmlns:wpg="http://schemas.microsoft.com/office/word/2010/wordprocessingGroup" xmlns:w14="http://schemas.microsoft.com/office/word/2010/wordml" xmlns:w="http://schemas.openxmlformats.org/wordprocessingml/2006/main" xmlns:w10="urn:schemas-microsoft-com:office:word" xmlns:wp14="http://schemas.microsoft.com/office/word/2010/wordprocessingDrawing" xmlns:v="urn:schemas-microsoft-com:vml" xmlns:o="urn:schemas-microsoft-com:office:office" xmlns:mc="http://schemas.openxmlformats.org/markup-compatibility/2006" xmlns:wpc="http://schemas.microsoft.com/office/word/2010/wordprocessingCanvas" xmlns="" val="0"/>
                         </a:ext>
                       </a:extLst>
                     </a:blip>
@@ -81,12 +81,6 @@
                 </pic:pic>
               </a:graphicData>
             </a:graphic>
-            <wp14:sizeRelH relativeFrom="page">
-              <wp14:pctWidth>0</wp14:pctWidth>
-            </wp14:sizeRelH>
-            <wp14:sizeRelV relativeFrom="page">
-              <wp14:pctHeight>0</wp14:pctHeight>
-            </wp14:sizeRelV>
           </wp:anchor>
         </w:drawing>
       </w:r>
@@ -159,13 +153,8 @@
         <w:t xml:space="preserve">, </w:t>
       </w:r>
       <w:r>
-        <w:t xml:space="preserve">Daniel </w:t>
-      </w:r>
-      <w:proofErr w:type="spellStart"/>
-      <w:r>
-        <w:t>Leustik</w:t>
-      </w:r>
-      <w:proofErr w:type="spellEnd"/>
+        <w:t>Daniel Leustik</w:t>
+      </w:r>
     </w:p>
     <w:p>
       <w:pPr>
@@ -782,9 +771,9 @@
     </w:p>
     <w:tbl>
       <w:tblPr>
-        <w:tblStyle w:val="Tabellenraster"/>
+        <w:tblStyle w:val="Tabellengitternetz"/>
         <w:tblW w:w="0" w:type="auto"/>
-        <w:tblLook w:val="04A0" w:firstRow="1" w:lastRow="0" w:firstColumn="1" w:lastColumn="0" w:noHBand="0" w:noVBand="1"/>
+        <w:tblLook w:val="04A0"/>
       </w:tblPr>
       <w:tblGrid>
         <w:gridCol w:w="1517"/>
@@ -991,9 +980,9 @@
     </w:p>
     <w:tbl>
       <w:tblPr>
-        <w:tblStyle w:val="Tabellenraster"/>
+        <w:tblStyle w:val="Tabellengitternetz"/>
         <w:tblW w:w="0" w:type="auto"/>
-        <w:tblLook w:val="04A0" w:firstRow="1" w:lastRow="0" w:firstColumn="1" w:lastColumn="0" w:noHBand="0" w:noVBand="1"/>
+        <w:tblLook w:val="04A0"/>
       </w:tblPr>
       <w:tblGrid>
         <w:gridCol w:w="1517"/>
@@ -1182,9 +1171,9 @@
     </w:p>
     <w:tbl>
       <w:tblPr>
-        <w:tblStyle w:val="Tabellenraster"/>
+        <w:tblStyle w:val="Tabellengitternetz"/>
         <w:tblW w:w="0" w:type="auto"/>
-        <w:tblLook w:val="04A0" w:firstRow="1" w:lastRow="0" w:firstColumn="1" w:lastColumn="0" w:noHBand="0" w:noVBand="1"/>
+        <w:tblLook w:val="04A0"/>
       </w:tblPr>
       <w:tblGrid>
         <w:gridCol w:w="1517"/>
@@ -1373,9 +1362,9 @@
     </w:p>
     <w:tbl>
       <w:tblPr>
-        <w:tblStyle w:val="Tabellenraster"/>
+        <w:tblStyle w:val="Tabellengitternetz"/>
         <w:tblW w:w="0" w:type="auto"/>
-        <w:tblLook w:val="04A0" w:firstRow="1" w:lastRow="0" w:firstColumn="1" w:lastColumn="0" w:noHBand="0" w:noVBand="1"/>
+        <w:tblLook w:val="04A0"/>
       </w:tblPr>
       <w:tblGrid>
         <w:gridCol w:w="1517"/>
@@ -1564,9 +1553,9 @@
     </w:p>
     <w:tbl>
       <w:tblPr>
-        <w:tblStyle w:val="Tabellenraster"/>
+        <w:tblStyle w:val="Tabellengitternetz"/>
         <w:tblW w:w="0" w:type="auto"/>
-        <w:tblLook w:val="04A0" w:firstRow="1" w:lastRow="0" w:firstColumn="1" w:lastColumn="0" w:noHBand="0" w:noVBand="1"/>
+        <w:tblLook w:val="04A0"/>
       </w:tblPr>
       <w:tblGrid>
         <w:gridCol w:w="1517"/>
@@ -1819,21 +1808,7 @@
               <w:rPr>
                 <w:sz w:val="24"/>
               </w:rPr>
-              <w:t xml:space="preserve">Dokumentation: </w:t>
-            </w:r>
-            <w:proofErr w:type="spellStart"/>
-            <w:r>
-              <w:rPr>
-                <w:sz w:val="24"/>
-              </w:rPr>
-              <w:t>Glossar:SCRUM</w:t>
-            </w:r>
-            <w:proofErr w:type="spellEnd"/>
-            <w:r>
-              <w:rPr>
-                <w:sz w:val="24"/>
-              </w:rPr>
-              <w:t xml:space="preserve">, </w:t>
+              <w:t xml:space="preserve">Dokumentation: Glossar:SCRUM, </w:t>
             </w:r>
             <w:r>
               <w:rPr>
@@ -2017,35 +1992,7 @@
         <w:rPr>
           <w:sz w:val="24"/>
         </w:rPr>
-        <w:t xml:space="preserve">Soll das Spiel über </w:t>
-      </w:r>
-      <w:proofErr w:type="spellStart"/>
-      <w:r>
-        <w:rPr>
-          <w:sz w:val="24"/>
-        </w:rPr>
-        <w:t>Wlan</w:t>
-      </w:r>
-      <w:proofErr w:type="spellEnd"/>
-      <w:r>
-        <w:rPr>
-          <w:sz w:val="24"/>
-        </w:rPr>
-        <w:t xml:space="preserve">, </w:t>
-      </w:r>
-      <w:proofErr w:type="spellStart"/>
-      <w:r>
-        <w:rPr>
-          <w:sz w:val="24"/>
-        </w:rPr>
-        <w:t>Lan</w:t>
-      </w:r>
-      <w:proofErr w:type="spellEnd"/>
-      <w:r>
-        <w:rPr>
-          <w:sz w:val="24"/>
-        </w:rPr>
-        <w:t xml:space="preserve"> oder Bluetooth laufen?</w:t>
+        <w:t>Soll das Spiel über Wlan, Lan oder Bluetooth laufen?</w:t>
       </w:r>
     </w:p>
     <w:p>
@@ -2420,55 +2367,7 @@
           <w:rStyle w:val="blob-code-inner"/>
           <w:sz w:val="24"/>
         </w:rPr>
-        <w:t xml:space="preserve">Status </w:t>
-      </w:r>
-      <w:proofErr w:type="spellStart"/>
-      <w:r>
-        <w:rPr>
-          <w:rStyle w:val="blob-code-inner"/>
-          <w:sz w:val="24"/>
-        </w:rPr>
-        <w:t>Artifacts</w:t>
-      </w:r>
-      <w:proofErr w:type="spellEnd"/>
-      <w:r>
-        <w:rPr>
-          <w:rStyle w:val="blob-code-inner"/>
-          <w:sz w:val="24"/>
-        </w:rPr>
-        <w:t xml:space="preserve">  -&gt; sollte in </w:t>
-      </w:r>
-      <w:proofErr w:type="spellStart"/>
-      <w:r>
-        <w:rPr>
-          <w:rStyle w:val="blob-code-inner"/>
-          <w:sz w:val="24"/>
-        </w:rPr>
-        <w:t>mappe</w:t>
-      </w:r>
-      <w:proofErr w:type="spellEnd"/>
-      <w:r>
-        <w:rPr>
-          <w:rStyle w:val="blob-code-inner"/>
-          <w:sz w:val="24"/>
-        </w:rPr>
-        <w:t xml:space="preserve"> vorhanden sein (Folie-</w:t>
-      </w:r>
-      <w:proofErr w:type="spellStart"/>
-      <w:r>
-        <w:rPr>
-          <w:rStyle w:val="blob-code-inner"/>
-          <w:sz w:val="24"/>
-        </w:rPr>
-        <w:t>Scrum</w:t>
-      </w:r>
-      <w:proofErr w:type="spellEnd"/>
-      <w:r>
-        <w:rPr>
-          <w:rStyle w:val="blob-code-inner"/>
-          <w:sz w:val="24"/>
-        </w:rPr>
-        <w:t xml:space="preserve"> 2lesson)</w:t>
+        <w:t>Status Artifacts  -&gt; sollte in mappe vorhanden sein (Folie-Scrum 2lesson)</w:t>
       </w:r>
     </w:p>
     <w:p>
@@ -2571,6 +2470,224 @@
           <w:lang w:eastAsia="de-AT"/>
         </w:rPr>
       </w:pPr>
+      <w:r>
+        <w:rPr>
+          <w:rFonts w:ascii="Arial" w:eastAsia="Times New Roman" w:hAnsi="Arial" w:cs="Arial"/>
+          <w:sz w:val="24"/>
+          <w:szCs w:val="24"/>
+          <w:lang w:eastAsia="de-AT"/>
+        </w:rPr>
+        <w:t>Android-Versionen</w:t>
+      </w:r>
+    </w:p>
+    <w:p>
+      <w:pPr>
+        <w:pStyle w:val="Listenabsatz"/>
+        <w:numPr>
+          <w:ilvl w:val="1"/>
+          <w:numId w:val="2"/>
+        </w:numPr>
+        <w:spacing w:before="0" w:after="0" w:line="240" w:lineRule="auto"/>
+        <w:rPr>
+          <w:rFonts w:ascii="Arial" w:eastAsia="Times New Roman" w:hAnsi="Arial" w:cs="Arial"/>
+          <w:sz w:val="24"/>
+          <w:szCs w:val="24"/>
+          <w:lang w:eastAsia="de-AT"/>
+        </w:rPr>
+      </w:pPr>
+      <w:r>
+        <w:rPr>
+          <w:rFonts w:ascii="Arial" w:eastAsia="Times New Roman" w:hAnsi="Arial" w:cs="Arial"/>
+          <w:sz w:val="24"/>
+          <w:szCs w:val="24"/>
+          <w:lang w:eastAsia="de-AT"/>
+        </w:rPr>
+        <w:t>Da es verschiedene Versionen von Android gibt, ist es wichtig die App auf diese hinreichend zu entwickeln. Hierbei wird bei der Erstellung die minimale SDK Version definiert und die Target SDK Version. Die minimale Version beschreibt welches Betriebssystem die Endgeräte mindestens haben müssen, wohingegen die Target Version aussagt für welches System es programmiert wurde und somit optimiert ist.</w:t>
+      </w:r>
+    </w:p>
+    <w:p>
+      <w:pPr>
+        <w:pStyle w:val="Listenabsatz"/>
+        <w:numPr>
+          <w:ilvl w:val="0"/>
+          <w:numId w:val="2"/>
+        </w:numPr>
+        <w:spacing w:before="0" w:after="0" w:line="240" w:lineRule="auto"/>
+        <w:rPr>
+          <w:rFonts w:ascii="Arial" w:eastAsia="Times New Roman" w:hAnsi="Arial" w:cs="Arial"/>
+          <w:sz w:val="24"/>
+          <w:szCs w:val="24"/>
+          <w:lang w:eastAsia="de-AT"/>
+        </w:rPr>
+      </w:pPr>
+      <w:r>
+        <w:rPr>
+          <w:rFonts w:ascii="Arial" w:eastAsia="Times New Roman" w:hAnsi="Arial" w:cs="Arial"/>
+          <w:sz w:val="24"/>
+          <w:szCs w:val="24"/>
+          <w:lang w:eastAsia="de-AT"/>
+        </w:rPr>
+        <w:t>Emulator</w:t>
+      </w:r>
+    </w:p>
+    <w:p>
+      <w:pPr>
+        <w:pStyle w:val="Listenabsatz"/>
+        <w:numPr>
+          <w:ilvl w:val="1"/>
+          <w:numId w:val="2"/>
+        </w:numPr>
+        <w:spacing w:before="0" w:after="0" w:line="240" w:lineRule="auto"/>
+        <w:rPr>
+          <w:rFonts w:ascii="Arial" w:eastAsia="Times New Roman" w:hAnsi="Arial" w:cs="Arial"/>
+          <w:sz w:val="24"/>
+          <w:szCs w:val="24"/>
+          <w:lang w:eastAsia="de-AT"/>
+        </w:rPr>
+      </w:pPr>
+      <w:r>
+        <w:rPr>
+          <w:rFonts w:ascii="Arial" w:eastAsia="Times New Roman" w:hAnsi="Arial" w:cs="Arial"/>
+          <w:sz w:val="24"/>
+          <w:szCs w:val="24"/>
+          <w:lang w:eastAsia="de-AT"/>
+        </w:rPr>
+        <w:t>Es wäre viel zu aufwendig für jeden Test die Applikation neu auf ein Endgerät zu exportieren, insofern werden von den meisten Programmierumgebung Emulatoren angeboten, welche die Testung am PC möglich machen.</w:t>
+      </w:r>
+    </w:p>
+    <w:p>
+      <w:pPr>
+        <w:pStyle w:val="Listenabsatz"/>
+        <w:numPr>
+          <w:ilvl w:val="0"/>
+          <w:numId w:val="2"/>
+        </w:numPr>
+        <w:spacing w:before="0" w:after="0" w:line="240" w:lineRule="auto"/>
+        <w:rPr>
+          <w:rFonts w:ascii="Arial" w:eastAsia="Times New Roman" w:hAnsi="Arial" w:cs="Arial"/>
+          <w:sz w:val="24"/>
+          <w:szCs w:val="24"/>
+          <w:lang w:eastAsia="de-AT"/>
+        </w:rPr>
+      </w:pPr>
+      <w:r>
+        <w:rPr>
+          <w:rFonts w:ascii="Arial" w:eastAsia="Times New Roman" w:hAnsi="Arial" w:cs="Arial"/>
+          <w:sz w:val="24"/>
+          <w:szCs w:val="24"/>
+          <w:lang w:eastAsia="de-AT"/>
+        </w:rPr>
+        <w:t>Sandbox</w:t>
+      </w:r>
+    </w:p>
+    <w:p>
+      <w:pPr>
+        <w:pStyle w:val="Listenabsatz"/>
+        <w:numPr>
+          <w:ilvl w:val="1"/>
+          <w:numId w:val="2"/>
+        </w:numPr>
+        <w:spacing w:before="0" w:after="0" w:line="240" w:lineRule="auto"/>
+        <w:rPr>
+          <w:rFonts w:ascii="Arial" w:eastAsia="Times New Roman" w:hAnsi="Arial" w:cs="Arial"/>
+          <w:sz w:val="24"/>
+          <w:szCs w:val="24"/>
+          <w:lang w:eastAsia="de-AT"/>
+        </w:rPr>
+      </w:pPr>
+      <w:r>
+        <w:rPr>
+          <w:rFonts w:ascii="Arial" w:eastAsia="Times New Roman" w:hAnsi="Arial" w:cs="Arial"/>
+          <w:sz w:val="24"/>
+          <w:szCs w:val="24"/>
+          <w:lang w:eastAsia="de-AT"/>
+        </w:rPr>
+        <w:t xml:space="preserve">Jede App läuft in ihrer eigenen Welt. Will sie auf Ressourcen zugreifen, welche außerhalb dieser Sandbox sind, so muss sie um Erlaubnis fragen(Permission). </w:t>
+      </w:r>
+      <w:r>
+        <w:rPr>
+          <w:rFonts w:ascii="Arial" w:eastAsia="Times New Roman" w:hAnsi="Arial" w:cs="Arial"/>
+          <w:sz w:val="24"/>
+          <w:szCs w:val="24"/>
+          <w:lang w:eastAsia="de-AT"/>
+        </w:rPr>
+        <w:t>Eine solche Permission könnte ein SMS-Dienst sein.</w:t>
+      </w:r>
+      <w:r>
+        <w:rPr>
+          <w:rFonts w:ascii="Arial" w:eastAsia="Times New Roman" w:hAnsi="Arial" w:cs="Arial"/>
+          <w:sz w:val="24"/>
+          <w:szCs w:val="24"/>
+          <w:lang w:eastAsia="de-AT"/>
+        </w:rPr>
+        <w:tab/>
+      </w:r>
+    </w:p>
+    <w:p>
+      <w:pPr>
+        <w:pStyle w:val="Listenabsatz"/>
+        <w:numPr>
+          <w:ilvl w:val="0"/>
+          <w:numId w:val="2"/>
+        </w:numPr>
+        <w:spacing w:before="0" w:after="0" w:line="240" w:lineRule="auto"/>
+        <w:rPr>
+          <w:rFonts w:ascii="Arial" w:eastAsia="Times New Roman" w:hAnsi="Arial" w:cs="Arial"/>
+          <w:sz w:val="24"/>
+          <w:szCs w:val="24"/>
+          <w:lang w:eastAsia="de-AT"/>
+        </w:rPr>
+      </w:pPr>
+      <w:r>
+        <w:rPr>
+          <w:rFonts w:ascii="Arial" w:eastAsia="Times New Roman" w:hAnsi="Arial" w:cs="Arial"/>
+          <w:sz w:val="24"/>
+          <w:szCs w:val="24"/>
+          <w:lang w:eastAsia="de-AT"/>
+        </w:rPr>
+        <w:t>Background Service</w:t>
+      </w:r>
+    </w:p>
+    <w:p>
+      <w:pPr>
+        <w:pStyle w:val="Listenabsatz"/>
+        <w:numPr>
+          <w:ilvl w:val="1"/>
+          <w:numId w:val="2"/>
+        </w:numPr>
+        <w:spacing w:before="0" w:after="0" w:line="240" w:lineRule="auto"/>
+        <w:rPr>
+          <w:rFonts w:ascii="Arial" w:eastAsia="Times New Roman" w:hAnsi="Arial" w:cs="Arial"/>
+          <w:sz w:val="24"/>
+          <w:szCs w:val="24"/>
+          <w:lang w:eastAsia="de-AT"/>
+        </w:rPr>
+      </w:pPr>
+      <w:r>
+        <w:rPr>
+          <w:rFonts w:ascii="Arial" w:eastAsia="Times New Roman" w:hAnsi="Arial" w:cs="Arial"/>
+          <w:sz w:val="24"/>
+          <w:szCs w:val="24"/>
+          <w:lang w:eastAsia="de-AT"/>
+        </w:rPr>
+        <w:t>Prinzipiell ist es möglich eine Applikation im Hintergrund des Endgerätes laufen zu lassen. Im Hintergrund bedeutet, dass der Benutzer nicht aktiv darauf zugreifen muss, damit der Prozess weiterläuft. Dies kann für verschiedenste Zwecke eingesetzt werden.</w:t>
+      </w:r>
+    </w:p>
+    <w:p>
+      <w:pPr>
+        <w:pStyle w:val="Listenabsatz"/>
+        <w:numPr>
+          <w:ilvl w:val="0"/>
+          <w:numId w:val="2"/>
+        </w:numPr>
+        <w:spacing w:before="0" w:after="0" w:line="240" w:lineRule="auto"/>
+        <w:rPr>
+          <w:rFonts w:ascii="Arial" w:eastAsia="Times New Roman" w:hAnsi="Arial" w:cs="Arial"/>
+          <w:sz w:val="24"/>
+          <w:szCs w:val="24"/>
+          <w:lang w:eastAsia="de-AT"/>
+        </w:rPr>
+      </w:pPr>
     </w:p>
     <w:p>
       <w:pPr>
@@ -2603,6 +2720,172 @@
           <w:lang w:eastAsia="de-AT"/>
         </w:rPr>
       </w:pPr>
+      <w:r>
+        <w:rPr>
+          <w:rFonts w:ascii="Arial" w:eastAsia="Times New Roman" w:hAnsi="Arial" w:cs="Arial"/>
+          <w:sz w:val="24"/>
+          <w:szCs w:val="24"/>
+          <w:lang w:eastAsia="de-AT"/>
+        </w:rPr>
+        <w:t>Activity</w:t>
+      </w:r>
+    </w:p>
+    <w:p>
+      <w:pPr>
+        <w:pStyle w:val="Listenabsatz"/>
+        <w:numPr>
+          <w:ilvl w:val="1"/>
+          <w:numId w:val="2"/>
+        </w:numPr>
+        <w:spacing w:before="0" w:after="0" w:line="240" w:lineRule="auto"/>
+        <w:rPr>
+          <w:rFonts w:ascii="Arial" w:eastAsia="Times New Roman" w:hAnsi="Arial" w:cs="Arial"/>
+          <w:sz w:val="24"/>
+          <w:szCs w:val="24"/>
+          <w:lang w:eastAsia="de-AT"/>
+        </w:rPr>
+      </w:pPr>
+      <w:r>
+        <w:rPr>
+          <w:rFonts w:ascii="Arial" w:eastAsia="Times New Roman" w:hAnsi="Arial" w:cs="Arial"/>
+          <w:sz w:val="24"/>
+          <w:szCs w:val="24"/>
+          <w:lang w:eastAsia="de-AT"/>
+        </w:rPr>
+        <w:t>Activities beinhalten das User Interface und sind für die Kommunikation zwischen App und Endnutzer verantwortlich (=Fenster).</w:t>
+      </w:r>
+    </w:p>
+    <w:p>
+      <w:pPr>
+        <w:pStyle w:val="Listenabsatz"/>
+        <w:numPr>
+          <w:ilvl w:val="0"/>
+          <w:numId w:val="2"/>
+        </w:numPr>
+        <w:spacing w:before="0" w:after="0" w:line="240" w:lineRule="auto"/>
+        <w:rPr>
+          <w:rFonts w:ascii="Arial" w:eastAsia="Times New Roman" w:hAnsi="Arial" w:cs="Arial"/>
+          <w:sz w:val="24"/>
+          <w:szCs w:val="24"/>
+          <w:lang w:eastAsia="de-AT"/>
+        </w:rPr>
+      </w:pPr>
+      <w:r>
+        <w:rPr>
+          <w:rFonts w:ascii="Arial" w:eastAsia="Times New Roman" w:hAnsi="Arial" w:cs="Arial"/>
+          <w:sz w:val="24"/>
+          <w:szCs w:val="24"/>
+          <w:lang w:eastAsia="de-AT"/>
+        </w:rPr>
+        <w:t>Layouts</w:t>
+      </w:r>
+    </w:p>
+    <w:p>
+      <w:pPr>
+        <w:pStyle w:val="Listenabsatz"/>
+        <w:numPr>
+          <w:ilvl w:val="1"/>
+          <w:numId w:val="2"/>
+        </w:numPr>
+        <w:spacing w:before="0" w:after="0" w:line="240" w:lineRule="auto"/>
+        <w:rPr>
+          <w:rFonts w:ascii="Arial" w:eastAsia="Times New Roman" w:hAnsi="Arial" w:cs="Arial"/>
+          <w:sz w:val="24"/>
+          <w:szCs w:val="24"/>
+          <w:lang w:eastAsia="de-AT"/>
+        </w:rPr>
+      </w:pPr>
+      <w:r>
+        <w:rPr>
+          <w:rFonts w:ascii="Arial" w:eastAsia="Times New Roman" w:hAnsi="Arial" w:cs="Arial"/>
+          <w:sz w:val="24"/>
+          <w:szCs w:val="24"/>
+          <w:lang w:eastAsia="de-AT"/>
+        </w:rPr>
+        <w:t>Ein definiertes Aussehen für eine bestimmte Gruppe von Geräten.</w:t>
+      </w:r>
+    </w:p>
+    <w:p>
+      <w:pPr>
+        <w:pStyle w:val="Listenabsatz"/>
+        <w:numPr>
+          <w:ilvl w:val="0"/>
+          <w:numId w:val="2"/>
+        </w:numPr>
+        <w:spacing w:before="0" w:after="0" w:line="240" w:lineRule="auto"/>
+        <w:rPr>
+          <w:rFonts w:ascii="Arial" w:eastAsia="Times New Roman" w:hAnsi="Arial" w:cs="Arial"/>
+          <w:sz w:val="24"/>
+          <w:szCs w:val="24"/>
+          <w:lang w:eastAsia="de-AT"/>
+        </w:rPr>
+      </w:pPr>
+      <w:r>
+        <w:rPr>
+          <w:rFonts w:ascii="Arial" w:eastAsia="Times New Roman" w:hAnsi="Arial" w:cs="Arial"/>
+          <w:sz w:val="24"/>
+          <w:szCs w:val="24"/>
+          <w:lang w:eastAsia="de-AT"/>
+        </w:rPr>
+        <w:t>Permission</w:t>
+      </w:r>
+    </w:p>
+    <w:p>
+      <w:pPr>
+        <w:pStyle w:val="Listenabsatz"/>
+        <w:numPr>
+          <w:ilvl w:val="1"/>
+          <w:numId w:val="2"/>
+        </w:numPr>
+        <w:spacing w:before="0" w:after="0" w:line="240" w:lineRule="auto"/>
+        <w:rPr>
+          <w:rFonts w:ascii="Arial" w:eastAsia="Times New Roman" w:hAnsi="Arial" w:cs="Arial"/>
+          <w:sz w:val="24"/>
+          <w:szCs w:val="24"/>
+          <w:lang w:eastAsia="de-AT"/>
+        </w:rPr>
+      </w:pPr>
+      <w:r>
+        <w:rPr>
+          <w:rFonts w:ascii="Arial" w:eastAsia="Times New Roman" w:hAnsi="Arial" w:cs="Arial"/>
+          <w:sz w:val="24"/>
+          <w:szCs w:val="24"/>
+          <w:lang w:eastAsia="de-AT"/>
+        </w:rPr>
+        <w:t>Erlaubnis um auf Bereiche außerhalb der Applikation zuzugreifen.</w:t>
+      </w:r>
+    </w:p>
+    <w:p>
+      <w:pPr>
+        <w:pStyle w:val="Listenabsatz"/>
+        <w:numPr>
+          <w:ilvl w:val="0"/>
+          <w:numId w:val="2"/>
+        </w:numPr>
+        <w:spacing w:before="0" w:after="0" w:line="240" w:lineRule="auto"/>
+        <w:rPr>
+          <w:rFonts w:ascii="Arial" w:eastAsia="Times New Roman" w:hAnsi="Arial" w:cs="Arial"/>
+          <w:sz w:val="24"/>
+          <w:szCs w:val="24"/>
+          <w:lang w:eastAsia="de-AT"/>
+        </w:rPr>
+      </w:pPr>
+    </w:p>
+    <w:p>
+      <w:pPr>
+        <w:pStyle w:val="Listenabsatz"/>
+        <w:numPr>
+          <w:ilvl w:val="0"/>
+          <w:numId w:val="2"/>
+        </w:numPr>
+        <w:spacing w:before="0" w:after="0" w:line="240" w:lineRule="auto"/>
+        <w:rPr>
+          <w:rFonts w:ascii="Arial" w:eastAsia="Times New Roman" w:hAnsi="Arial" w:cs="Arial"/>
+          <w:sz w:val="24"/>
+          <w:szCs w:val="24"/>
+          <w:lang w:eastAsia="de-AT"/>
+        </w:rPr>
+      </w:pPr>
     </w:p>
     <w:p>
       <w:pPr>
@@ -2619,6 +2902,198 @@
         </w:rPr>
         <w:t>Konzepte</w:t>
       </w:r>
+    </w:p>
+    <w:p>
+      <w:pPr>
+        <w:pStyle w:val="Listenabsatz"/>
+        <w:numPr>
+          <w:ilvl w:val="0"/>
+          <w:numId w:val="2"/>
+        </w:numPr>
+        <w:spacing w:before="0" w:after="0" w:line="240" w:lineRule="auto"/>
+        <w:rPr>
+          <w:rFonts w:ascii="Arial" w:eastAsia="Times New Roman" w:hAnsi="Arial" w:cs="Arial"/>
+          <w:sz w:val="24"/>
+          <w:szCs w:val="24"/>
+          <w:lang w:eastAsia="de-AT"/>
+        </w:rPr>
+      </w:pPr>
+      <w:r>
+        <w:rPr>
+          <w:rFonts w:ascii="Arial" w:eastAsia="Times New Roman" w:hAnsi="Arial" w:cs="Arial"/>
+          <w:sz w:val="24"/>
+          <w:szCs w:val="24"/>
+          <w:lang w:eastAsia="de-AT"/>
+        </w:rPr>
+        <w:t>Layouts</w:t>
+      </w:r>
+    </w:p>
+    <w:p>
+      <w:pPr>
+        <w:pStyle w:val="Listenabsatz"/>
+        <w:numPr>
+          <w:ilvl w:val="1"/>
+          <w:numId w:val="2"/>
+        </w:numPr>
+        <w:spacing w:before="0" w:after="0" w:line="240" w:lineRule="auto"/>
+        <w:rPr>
+          <w:rFonts w:ascii="Arial" w:eastAsia="Times New Roman" w:hAnsi="Arial" w:cs="Arial"/>
+          <w:sz w:val="24"/>
+          <w:szCs w:val="24"/>
+          <w:lang w:eastAsia="de-AT"/>
+        </w:rPr>
+      </w:pPr>
+      <w:r>
+        <w:rPr>
+          <w:rFonts w:ascii="Arial" w:eastAsia="Times New Roman" w:hAnsi="Arial" w:cs="Arial"/>
+          <w:sz w:val="24"/>
+          <w:szCs w:val="24"/>
+          <w:lang w:eastAsia="de-AT"/>
+        </w:rPr>
+        <w:t>Um die App auf möglichst vielen Geräten mit unterschiedlichen Dimensionen bestmöglich darzustellen, müssen Layouts angelegt werden. Ein Layout ist nichts anderes als eine Ansicht auf das Programm. Somit kann für Tablets die Ansicht z.B. etwas weiträumiger ausfallen, wohingegen die Ansicht am Handy Seiten besitzt um die Inhalte aufzuteilen.</w:t>
+      </w:r>
+    </w:p>
+    <w:p>
+      <w:pPr>
+        <w:pStyle w:val="Listenabsatz"/>
+        <w:numPr>
+          <w:ilvl w:val="0"/>
+          <w:numId w:val="2"/>
+        </w:numPr>
+        <w:spacing w:before="0" w:after="0" w:line="240" w:lineRule="auto"/>
+        <w:rPr>
+          <w:rFonts w:ascii="Arial" w:eastAsia="Times New Roman" w:hAnsi="Arial" w:cs="Arial"/>
+          <w:sz w:val="24"/>
+          <w:szCs w:val="24"/>
+          <w:lang w:eastAsia="de-AT"/>
+        </w:rPr>
+      </w:pPr>
+      <w:r>
+        <w:rPr>
+          <w:rFonts w:ascii="Arial" w:eastAsia="Times New Roman" w:hAnsi="Arial" w:cs="Arial"/>
+          <w:sz w:val="24"/>
+          <w:szCs w:val="24"/>
+          <w:lang w:eastAsia="de-AT"/>
+        </w:rPr>
+        <w:lastRenderedPageBreak/>
+        <w:t>Bilder</w:t>
+      </w:r>
+    </w:p>
+    <w:p>
+      <w:pPr>
+        <w:pStyle w:val="Listenabsatz"/>
+        <w:numPr>
+          <w:ilvl w:val="1"/>
+          <w:numId w:val="2"/>
+        </w:numPr>
+        <w:spacing w:before="0" w:after="0" w:line="240" w:lineRule="auto"/>
+        <w:rPr>
+          <w:rFonts w:ascii="Arial" w:eastAsia="Times New Roman" w:hAnsi="Arial" w:cs="Arial"/>
+          <w:sz w:val="24"/>
+          <w:szCs w:val="24"/>
+          <w:lang w:eastAsia="de-AT"/>
+        </w:rPr>
+      </w:pPr>
+      <w:r>
+        <w:rPr>
+          <w:rFonts w:ascii="Arial" w:eastAsia="Times New Roman" w:hAnsi="Arial" w:cs="Arial"/>
+          <w:sz w:val="24"/>
+          <w:szCs w:val="24"/>
+          <w:lang w:eastAsia="de-AT"/>
+        </w:rPr>
+        <w:t>In Android sollten Bilder prinzipiell in mindestens vier Größenordnungen gespeichert werden: xhdpi, hdpi, mdpi und ldpi. Dies ist notwendig um die bestmögliche Darstellung auf allen Endgeräten zu gewähren. Dafür gibt es für jede Größe vorgesehene Ordner, in welche die Bilder gespeichert werden sollten. Zudem sollten diese Bilder Vektorgrafiken sein um eine schnellstmögliche Anpassung durchzuführen.</w:t>
+      </w:r>
+    </w:p>
+    <w:p>
+      <w:pPr>
+        <w:pStyle w:val="Listenabsatz"/>
+        <w:numPr>
+          <w:ilvl w:val="0"/>
+          <w:numId w:val="2"/>
+        </w:numPr>
+        <w:spacing w:before="0" w:after="0" w:line="240" w:lineRule="auto"/>
+        <w:rPr>
+          <w:rFonts w:ascii="Arial" w:eastAsia="Times New Roman" w:hAnsi="Arial" w:cs="Arial"/>
+          <w:sz w:val="24"/>
+          <w:szCs w:val="24"/>
+          <w:lang w:eastAsia="de-AT"/>
+        </w:rPr>
+      </w:pPr>
+      <w:r>
+        <w:rPr>
+          <w:rFonts w:ascii="Arial" w:eastAsia="Times New Roman" w:hAnsi="Arial" w:cs="Arial"/>
+          <w:sz w:val="24"/>
+          <w:szCs w:val="24"/>
+          <w:lang w:eastAsia="de-AT"/>
+        </w:rPr>
+        <w:t>Sprache</w:t>
+      </w:r>
+      <w:r>
+        <w:rPr>
+          <w:rFonts w:ascii="Arial" w:eastAsia="Times New Roman" w:hAnsi="Arial" w:cs="Arial"/>
+          <w:sz w:val="24"/>
+          <w:szCs w:val="24"/>
+          <w:lang w:eastAsia="de-AT"/>
+        </w:rPr>
+        <w:t>n</w:t>
+      </w:r>
+    </w:p>
+    <w:p>
+      <w:pPr>
+        <w:pStyle w:val="Listenabsatz"/>
+        <w:numPr>
+          <w:ilvl w:val="1"/>
+          <w:numId w:val="2"/>
+        </w:numPr>
+        <w:spacing w:before="0" w:after="0" w:line="240" w:lineRule="auto"/>
+        <w:rPr>
+          <w:rFonts w:ascii="Arial" w:eastAsia="Times New Roman" w:hAnsi="Arial" w:cs="Arial"/>
+          <w:sz w:val="24"/>
+          <w:szCs w:val="24"/>
+          <w:lang w:eastAsia="de-AT"/>
+        </w:rPr>
+      </w:pPr>
+      <w:r>
+        <w:rPr>
+          <w:rFonts w:ascii="Arial" w:eastAsia="Times New Roman" w:hAnsi="Arial" w:cs="Arial"/>
+          <w:sz w:val="24"/>
+          <w:szCs w:val="24"/>
+          <w:lang w:eastAsia="de-AT"/>
+        </w:rPr>
+        <w:t>Eine Erleichterung die Android bietet ist es, dass Texte prinzipiell nie 1:1 in Layouts gespeichert werden. Durch diese Tatsache ist es möglich durch das einfache setzen einer Variable die Sprache zu ändern. Textteile werden nun aus eigens dafür vorgesehenen XML-Files gelesen und eingesetzt.</w:t>
+      </w:r>
+    </w:p>
+    <w:p>
+      <w:pPr>
+        <w:pStyle w:val="Listenabsatz"/>
+        <w:numPr>
+          <w:ilvl w:val="0"/>
+          <w:numId w:val="2"/>
+        </w:numPr>
+        <w:spacing w:before="0" w:after="0" w:line="240" w:lineRule="auto"/>
+        <w:rPr>
+          <w:rFonts w:ascii="Arial" w:eastAsia="Times New Roman" w:hAnsi="Arial" w:cs="Arial"/>
+          <w:sz w:val="24"/>
+          <w:szCs w:val="24"/>
+          <w:lang w:eastAsia="de-AT"/>
+        </w:rPr>
+      </w:pPr>
+    </w:p>
+    <w:p>
+      <w:pPr>
+        <w:pStyle w:val="Listenabsatz"/>
+        <w:numPr>
+          <w:ilvl w:val="0"/>
+          <w:numId w:val="2"/>
+        </w:numPr>
+        <w:spacing w:before="0" w:after="0" w:line="240" w:lineRule="auto"/>
+        <w:rPr>
+          <w:rFonts w:ascii="Arial" w:eastAsia="Times New Roman" w:hAnsi="Arial" w:cs="Arial"/>
+          <w:sz w:val="24"/>
+          <w:szCs w:val="24"/>
+          <w:lang w:eastAsia="de-AT"/>
+        </w:rPr>
+      </w:pPr>
     </w:p>
     <w:p>
       <w:pPr>
@@ -2698,139 +3173,44 @@
           <w:szCs w:val="24"/>
         </w:rPr>
       </w:pPr>
-      <w:proofErr w:type="spellStart"/>
-      <w:r>
-        <w:rPr>
-          <w:sz w:val="24"/>
-          <w:szCs w:val="24"/>
-        </w:rPr>
-        <w:t>Scrum</w:t>
-      </w:r>
-      <w:proofErr w:type="spellEnd"/>
-      <w:r>
-        <w:rPr>
-          <w:sz w:val="24"/>
-          <w:szCs w:val="24"/>
-        </w:rPr>
-        <w:t xml:space="preserve"> ist ein Vorgehensmodell des Projekt- und Produktmanagements und ist insbesondere ein Vorgehensmodell zur agilen Softwareentwicklung.</w:t>
-      </w:r>
-    </w:p>
-    <w:p>
-      <w:pPr>
-        <w:rPr>
-          <w:rStyle w:val="blob-code-inner"/>
-          <w:sz w:val="24"/>
-          <w:szCs w:val="24"/>
-        </w:rPr>
-      </w:pPr>
-      <w:proofErr w:type="spellStart"/>
-      <w:r>
-        <w:rPr>
-          <w:sz w:val="24"/>
-          <w:szCs w:val="24"/>
-        </w:rPr>
-        <w:t>Scrum</w:t>
-      </w:r>
-      <w:proofErr w:type="spellEnd"/>
-      <w:r>
-        <w:rPr>
-          <w:sz w:val="24"/>
-          <w:szCs w:val="24"/>
-        </w:rPr>
-        <w:t xml:space="preserve"> besteht nur aus wenigen Regeln. Diese Regeln definieren fünf Aktivitäten, drei</w:t>
-      </w:r>
-      <w:r>
-        <w:rPr>
-          <w:rStyle w:val="blob-code-inner"/>
-          <w:sz w:val="24"/>
-          <w:szCs w:val="24"/>
-        </w:rPr>
-        <w:t xml:space="preserve"> Artefakte und drei Rollen, die den Kern von </w:t>
-      </w:r>
-      <w:proofErr w:type="spellStart"/>
-      <w:r>
-        <w:rPr>
-          <w:rStyle w:val="blob-code-inner"/>
-          <w:sz w:val="24"/>
-          <w:szCs w:val="24"/>
-        </w:rPr>
-        <w:t>Scrum</w:t>
-      </w:r>
-      <w:proofErr w:type="spellEnd"/>
-      <w:r>
-        <w:rPr>
-          <w:rStyle w:val="blob-code-inner"/>
-          <w:sz w:val="24"/>
-          <w:szCs w:val="24"/>
-        </w:rPr>
-        <w:t xml:space="preserve"> ausmachen. Die Regeln sind im Agile Atlas oder </w:t>
-      </w:r>
-      <w:proofErr w:type="spellStart"/>
-      <w:r>
-        <w:rPr>
-          <w:rStyle w:val="blob-code-inner"/>
-          <w:sz w:val="24"/>
-          <w:szCs w:val="24"/>
-        </w:rPr>
-        <w:t>Scrum</w:t>
-      </w:r>
-      <w:proofErr w:type="spellEnd"/>
-      <w:r>
-        <w:rPr>
-          <w:rStyle w:val="blob-code-inner"/>
-          <w:sz w:val="24"/>
-          <w:szCs w:val="24"/>
-        </w:rPr>
-        <w:t xml:space="preserve"> Guide definiert. Das </w:t>
-      </w:r>
-      <w:proofErr w:type="spellStart"/>
-      <w:r>
-        <w:rPr>
-          <w:rStyle w:val="blob-code-inner"/>
-          <w:sz w:val="24"/>
-          <w:szCs w:val="24"/>
-        </w:rPr>
-        <w:t>Scrum</w:t>
-      </w:r>
-      <w:proofErr w:type="spellEnd"/>
-      <w:r>
-        <w:rPr>
-          <w:rStyle w:val="blob-code-inner"/>
-          <w:sz w:val="24"/>
-          <w:szCs w:val="24"/>
-        </w:rPr>
-        <w:t xml:space="preserve">-Framework muss durch Techniken für die Umsetzung der Aktivitäten, Artefakte und Rollen konkretisiert werden, um </w:t>
-      </w:r>
-      <w:proofErr w:type="spellStart"/>
-      <w:r>
-        <w:rPr>
-          <w:rStyle w:val="blob-code-inner"/>
-          <w:sz w:val="24"/>
-          <w:szCs w:val="24"/>
-        </w:rPr>
-        <w:t>Scrum</w:t>
-      </w:r>
-      <w:proofErr w:type="spellEnd"/>
-      <w:r>
-        <w:rPr>
-          <w:rStyle w:val="blob-code-inner"/>
-          <w:sz w:val="24"/>
-          <w:szCs w:val="24"/>
-        </w:rPr>
-        <w:t xml:space="preserve"> tatsächlich umsetzen zu können. </w:t>
+      <w:r>
+        <w:rPr>
+          <w:sz w:val="24"/>
+          <w:szCs w:val="24"/>
+        </w:rPr>
+        <w:t>Scrum ist ein Vorgehensmodell des Projekt- und Produktmanagements und ist insbesondere ein Vorgehensmodell zur agilen Softwareentwicklung.</w:t>
+      </w:r>
+    </w:p>
+    <w:p>
+      <w:pPr>
+        <w:rPr>
+          <w:rStyle w:val="blob-code-inner"/>
+          <w:sz w:val="24"/>
+          <w:szCs w:val="24"/>
+        </w:rPr>
+      </w:pPr>
+      <w:r>
+        <w:rPr>
+          <w:sz w:val="24"/>
+          <w:szCs w:val="24"/>
+        </w:rPr>
+        <w:t>Scrum besteht nur aus wenigen Regeln. Diese Regeln definieren fünf Aktivitäten, drei</w:t>
+      </w:r>
+      <w:r>
+        <w:rPr>
+          <w:rStyle w:val="blob-code-inner"/>
+          <w:sz w:val="24"/>
+          <w:szCs w:val="24"/>
+        </w:rPr>
+        <w:t xml:space="preserve"> Artefakte und drei Rollen, die den Kern von Scrum ausmachen. Die Regeln sind im Agile Atlas oder Scrum Guide definiert. Das Scrum-Framework muss durch Techniken für die Umsetzung der Aktivitäten, Artefakte und Rollen konkretisiert werden, um Scrum tatsächlich umsetzen zu können. </w:t>
       </w:r>
     </w:p>
     <w:p>
       <w:pPr>
         <w:pStyle w:val="berschrift2"/>
       </w:pPr>
-      <w:proofErr w:type="spellStart"/>
-      <w:r>
-        <w:t>Scrum</w:t>
-      </w:r>
-      <w:proofErr w:type="spellEnd"/>
-      <w:r>
-        <w:t xml:space="preserve"> Team </w:t>
+      <w:r>
+        <w:t xml:space="preserve">Scrum Team </w:t>
       </w:r>
     </w:p>
     <w:p>
@@ -2847,7 +3227,6 @@
           <w:szCs w:val="24"/>
         </w:rPr>
       </w:pPr>
-      <w:proofErr w:type="spellStart"/>
       <w:r>
         <w:rPr>
           <w:rStyle w:val="blob-code-inner"/>
@@ -2855,29 +3234,165 @@
           <w:sz w:val="24"/>
           <w:szCs w:val="24"/>
         </w:rPr>
-        <w:t>Product</w:t>
-      </w:r>
-      <w:proofErr w:type="spellEnd"/>
-      <w:r>
+        <w:t>Product Owner</w:t>
+      </w:r>
+    </w:p>
+    <w:p>
+      <w:pPr>
+        <w:pStyle w:val="Listenabsatz"/>
+        <w:numPr>
+          <w:ilvl w:val="1"/>
+          <w:numId w:val="2"/>
+        </w:numPr>
+        <w:rPr>
+          <w:rStyle w:val="blob-code-inner"/>
+          <w:sz w:val="24"/>
+          <w:szCs w:val="24"/>
+        </w:rPr>
+      </w:pPr>
+      <w:r>
+        <w:rPr>
+          <w:rStyle w:val="blob-code-inner"/>
+          <w:sz w:val="24"/>
+          <w:szCs w:val="24"/>
+        </w:rPr>
+        <w:t>Der Product Owner ist</w:t>
+      </w:r>
+      <w:r>
+        <w:rPr>
+          <w:rStyle w:val="blob-code-inner"/>
+          <w:sz w:val="24"/>
+          <w:szCs w:val="24"/>
+        </w:rPr>
+        <w:t xml:space="preserve"> eine Person die</w:t>
+      </w:r>
+      <w:r>
+        <w:rPr>
+          <w:rStyle w:val="blob-code-inner"/>
+          <w:sz w:val="24"/>
+          <w:szCs w:val="24"/>
+        </w:rPr>
+        <w:t xml:space="preserve"> für die Eigenschaften und den wirtschaftlichen Erfolg des Produkts verantwortlich</w:t>
+      </w:r>
+      <w:r>
+        <w:rPr>
+          <w:rStyle w:val="blob-code-inner"/>
+          <w:sz w:val="24"/>
+          <w:szCs w:val="24"/>
+        </w:rPr>
+        <w:t xml:space="preserve"> ist</w:t>
+      </w:r>
+      <w:r>
+        <w:rPr>
+          <w:rStyle w:val="blob-code-inner"/>
+          <w:sz w:val="24"/>
+          <w:szCs w:val="24"/>
+        </w:rPr>
+        <w:t xml:space="preserve"> Er erstellt, priorisiert und erläutert die zu entwickelnden Produkteigenschaften, und er urteilt darüber, welche Eigenschaften am Ende eines Sprints fertiggestellt wurden.</w:t>
+      </w:r>
+    </w:p>
+    <w:p>
+      <w:pPr>
+        <w:pStyle w:val="Listenabsatz"/>
+        <w:ind w:left="1440"/>
+        <w:rPr>
+          <w:rStyle w:val="blob-code-inner"/>
+          <w:sz w:val="24"/>
+          <w:szCs w:val="24"/>
+        </w:rPr>
+      </w:pPr>
+    </w:p>
+    <w:p>
+      <w:pPr>
+        <w:pStyle w:val="Listenabsatz"/>
+        <w:numPr>
+          <w:ilvl w:val="0"/>
+          <w:numId w:val="2"/>
+        </w:numPr>
         <w:rPr>
           <w:rStyle w:val="blob-code-inner"/>
           <w:b/>
           <w:sz w:val="24"/>
           <w:szCs w:val="24"/>
         </w:rPr>
+      </w:pPr>
+      <w:r>
+        <w:rPr>
+          <w:rStyle w:val="blob-code-inner"/>
+          <w:b/>
+          <w:sz w:val="24"/>
+          <w:szCs w:val="24"/>
+        </w:rPr>
+        <w:t>Entwicklungsteam</w:t>
+      </w:r>
+    </w:p>
+    <w:p>
+      <w:pPr>
+        <w:pStyle w:val="Listenabsatz"/>
+        <w:numPr>
+          <w:ilvl w:val="1"/>
+          <w:numId w:val="2"/>
+        </w:numPr>
+        <w:rPr>
+          <w:rStyle w:val="blob-code-inner"/>
+          <w:sz w:val="24"/>
+          <w:szCs w:val="24"/>
+        </w:rPr>
+      </w:pPr>
+      <w:r>
+        <w:rPr>
+          <w:rStyle w:val="blob-code-inner"/>
+          <w:sz w:val="24"/>
+          <w:szCs w:val="24"/>
+        </w:rPr>
+        <w:t>Das Entwicklungsteam ist für die Lieferung der Produktfunktionalitäten in der vom Product Owner gewünschten Reihenfolge verantwortlich. Zudem trägt es die Verantwortung für die Einhaltung der vereinbarten Qualitätsstandards. Das Entwicklungsteam organisiert sich selbst. Es lässt sich von niemandem, auch nicht vom Scrum Master, vorschreiben, wie es Backlogeinträge umzusetzen hat.</w:t>
+      </w:r>
+      <w:r>
         <w:t xml:space="preserve"> </w:t>
       </w:r>
-      <w:proofErr w:type="spellStart"/>
-      <w:r>
+      <w:r>
+        <w:rPr>
+          <w:rStyle w:val="blob-code-inner"/>
+          <w:sz w:val="24"/>
+          <w:szCs w:val="24"/>
+        </w:rPr>
+        <w:t>Ein Entwicklungsteam sollte in der Lage sein, das Ziel eines jeweiligen Sprints ohne größere äußere Abhängigkeiten zu erreichen.</w:t>
+      </w:r>
+    </w:p>
+    <w:p>
+      <w:pPr>
+        <w:pStyle w:val="Listenabsatz"/>
+        <w:ind w:left="1440"/>
+        <w:rPr>
+          <w:rStyle w:val="blob-code-inner"/>
+          <w:sz w:val="24"/>
+          <w:szCs w:val="24"/>
+        </w:rPr>
+      </w:pPr>
+    </w:p>
+    <w:p>
+      <w:pPr>
+        <w:pStyle w:val="Listenabsatz"/>
+        <w:numPr>
+          <w:ilvl w:val="0"/>
+          <w:numId w:val="2"/>
+        </w:numPr>
         <w:rPr>
           <w:rStyle w:val="blob-code-inner"/>
           <w:b/>
           <w:sz w:val="24"/>
           <w:szCs w:val="24"/>
         </w:rPr>
-        <w:t>Owner</w:t>
-      </w:r>
-      <w:proofErr w:type="spellEnd"/>
+      </w:pPr>
+      <w:r>
+        <w:rPr>
+          <w:rStyle w:val="blob-code-inner"/>
+          <w:b/>
+          <w:sz w:val="24"/>
+          <w:szCs w:val="24"/>
+        </w:rPr>
+        <w:t>Scrum Master</w:t>
+      </w:r>
     </w:p>
     <w:p>
       <w:pPr>
@@ -2898,348 +3413,18 @@
           <w:sz w:val="24"/>
           <w:szCs w:val="24"/>
         </w:rPr>
-        <w:t xml:space="preserve">Der </w:t>
-      </w:r>
-      <w:proofErr w:type="spellStart"/>
-      <w:r>
-        <w:rPr>
-          <w:rStyle w:val="blob-code-inner"/>
-          <w:sz w:val="24"/>
-          <w:szCs w:val="24"/>
-        </w:rPr>
-        <w:t>Product</w:t>
-      </w:r>
-      <w:proofErr w:type="spellEnd"/>
-      <w:r>
-        <w:rPr>
-          <w:rStyle w:val="blob-code-inner"/>
-          <w:sz w:val="24"/>
-          <w:szCs w:val="24"/>
-        </w:rPr>
+        <w:t>Der Scrum Master ist dafür verantwortlich, dass Scrum gelingt. Dazu arbeitet er mit dem Entwicklungsteam zusammen, gehört aber selbst meist nicht dazu. Er führt die Scrum-Regeln ein und überprüft deren Einhaltung, er moderiert die Treffen und kümmert sich um die Behebung von Störungen und Hindernissen.</w:t>
+      </w:r>
+      <w:r>
         <w:t xml:space="preserve"> </w:t>
       </w:r>
-      <w:proofErr w:type="spellStart"/>
-      <w:r>
-        <w:rPr>
-          <w:rStyle w:val="blob-code-inner"/>
-          <w:sz w:val="24"/>
-          <w:szCs w:val="24"/>
-        </w:rPr>
-        <w:t>Owner</w:t>
-      </w:r>
-      <w:proofErr w:type="spellEnd"/>
-      <w:r>
-        <w:rPr>
-          <w:rStyle w:val="blob-code-inner"/>
-          <w:sz w:val="24"/>
-          <w:szCs w:val="24"/>
-        </w:rPr>
-        <w:t xml:space="preserve"> ist</w:t>
-      </w:r>
-      <w:r>
-        <w:rPr>
-          <w:rStyle w:val="blob-code-inner"/>
-          <w:sz w:val="24"/>
-          <w:szCs w:val="24"/>
-        </w:rPr>
-        <w:t xml:space="preserve"> eine Person die</w:t>
-      </w:r>
-      <w:r>
-        <w:rPr>
-          <w:rStyle w:val="blob-code-inner"/>
-          <w:sz w:val="24"/>
-          <w:szCs w:val="24"/>
-        </w:rPr>
-        <w:t xml:space="preserve"> für die Eigenschaften und den wirtschaftlichen Erfolg des Produkts verantwortlich</w:t>
-      </w:r>
-      <w:r>
-        <w:rPr>
-          <w:rStyle w:val="blob-code-inner"/>
-          <w:sz w:val="24"/>
-          <w:szCs w:val="24"/>
-        </w:rPr>
-        <w:t xml:space="preserve"> ist</w:t>
-      </w:r>
-      <w:r>
-        <w:rPr>
-          <w:rStyle w:val="blob-code-inner"/>
-          <w:sz w:val="24"/>
-          <w:szCs w:val="24"/>
-        </w:rPr>
-        <w:t xml:space="preserve"> Er erstellt, priorisiert und erläutert die zu entwickelnden Produkteigenschaften, und er urteilt darüber, welche Eigenschaften am Ende eines Sprints fertiggestellt wurden.</w:t>
-      </w:r>
-    </w:p>
-    <w:p>
-      <w:pPr>
-        <w:pStyle w:val="Listenabsatz"/>
-        <w:ind w:left="1440"/>
-        <w:rPr>
-          <w:rStyle w:val="blob-code-inner"/>
-          <w:sz w:val="24"/>
-          <w:szCs w:val="24"/>
-        </w:rPr>
-      </w:pPr>
-    </w:p>
-    <w:p>
-      <w:pPr>
-        <w:pStyle w:val="Listenabsatz"/>
-        <w:numPr>
-          <w:ilvl w:val="0"/>
-          <w:numId w:val="2"/>
-        </w:numPr>
-        <w:rPr>
-          <w:rStyle w:val="blob-code-inner"/>
-          <w:b/>
-          <w:sz w:val="24"/>
-          <w:szCs w:val="24"/>
-        </w:rPr>
-      </w:pPr>
-      <w:r>
-        <w:rPr>
-          <w:rStyle w:val="blob-code-inner"/>
-          <w:b/>
-          <w:sz w:val="24"/>
-          <w:szCs w:val="24"/>
-        </w:rPr>
-        <w:t>Entwicklungsteam</w:t>
-      </w:r>
-    </w:p>
-    <w:p>
-      <w:pPr>
-        <w:pStyle w:val="Listenabsatz"/>
-        <w:numPr>
-          <w:ilvl w:val="1"/>
-          <w:numId w:val="2"/>
-        </w:numPr>
-        <w:rPr>
-          <w:rStyle w:val="blob-code-inner"/>
-          <w:sz w:val="24"/>
-          <w:szCs w:val="24"/>
-        </w:rPr>
-      </w:pPr>
-      <w:r>
-        <w:rPr>
-          <w:rStyle w:val="blob-code-inner"/>
-          <w:sz w:val="24"/>
-          <w:szCs w:val="24"/>
-        </w:rPr>
-        <w:t xml:space="preserve">Das Entwicklungsteam ist für die Lieferung der Produktfunktionalitäten in der vom </w:t>
-      </w:r>
-      <w:proofErr w:type="spellStart"/>
-      <w:r>
-        <w:rPr>
-          <w:rStyle w:val="blob-code-inner"/>
-          <w:sz w:val="24"/>
-          <w:szCs w:val="24"/>
-        </w:rPr>
-        <w:t>Product</w:t>
-      </w:r>
-      <w:proofErr w:type="spellEnd"/>
-      <w:r>
-        <w:rPr>
-          <w:rStyle w:val="blob-code-inner"/>
-          <w:sz w:val="24"/>
-          <w:szCs w:val="24"/>
-        </w:rPr>
-        <w:t xml:space="preserve"> </w:t>
-      </w:r>
-      <w:proofErr w:type="spellStart"/>
-      <w:r>
-        <w:rPr>
-          <w:rStyle w:val="blob-code-inner"/>
-          <w:sz w:val="24"/>
-          <w:szCs w:val="24"/>
-        </w:rPr>
-        <w:t>Owner</w:t>
-      </w:r>
-      <w:proofErr w:type="spellEnd"/>
-      <w:r>
-        <w:rPr>
-          <w:rStyle w:val="blob-code-inner"/>
-          <w:sz w:val="24"/>
-          <w:szCs w:val="24"/>
-        </w:rPr>
-        <w:t xml:space="preserve"> gewünschten Reihenfolge verantwortlich. Zudem trägt es die Verantwortung für die Einhaltung der vereinbarten Qualitätsstandards. Das Entwicklungsteam organisiert sich selbst. Es lässt sich von niemandem, auch nicht vom </w:t>
-      </w:r>
-      <w:proofErr w:type="spellStart"/>
-      <w:r>
-        <w:rPr>
-          <w:rStyle w:val="blob-code-inner"/>
-          <w:sz w:val="24"/>
-          <w:szCs w:val="24"/>
-        </w:rPr>
-        <w:t>Scrum</w:t>
-      </w:r>
-      <w:proofErr w:type="spellEnd"/>
-      <w:r>
-        <w:rPr>
-          <w:rStyle w:val="blob-code-inner"/>
-          <w:sz w:val="24"/>
-          <w:szCs w:val="24"/>
-        </w:rPr>
-        <w:t xml:space="preserve"> Master, vorschreiben, wie es Backlogeinträge umzusetzen hat.</w:t>
-      </w:r>
-      <w:r>
-        <w:t xml:space="preserve"> </w:t>
-      </w:r>
-      <w:r>
-        <w:rPr>
-          <w:rStyle w:val="blob-code-inner"/>
-          <w:sz w:val="24"/>
-          <w:szCs w:val="24"/>
-        </w:rPr>
-        <w:t>Ein Entwicklungsteam sollte in der Lage sein, das Ziel eines jeweiligen Sprints ohne größere äußere Abhängigkeiten zu erreichen.</w:t>
-      </w:r>
-    </w:p>
-    <w:p>
-      <w:pPr>
-        <w:pStyle w:val="Listenabsatz"/>
-        <w:ind w:left="1440"/>
-        <w:rPr>
-          <w:rStyle w:val="blob-code-inner"/>
-          <w:sz w:val="24"/>
-          <w:szCs w:val="24"/>
-        </w:rPr>
-      </w:pPr>
-    </w:p>
-    <w:p>
-      <w:pPr>
-        <w:pStyle w:val="Listenabsatz"/>
-        <w:numPr>
-          <w:ilvl w:val="0"/>
-          <w:numId w:val="2"/>
-        </w:numPr>
-        <w:rPr>
-          <w:rStyle w:val="blob-code-inner"/>
-          <w:b/>
-          <w:sz w:val="24"/>
-          <w:szCs w:val="24"/>
-        </w:rPr>
-      </w:pPr>
-      <w:proofErr w:type="spellStart"/>
-      <w:r>
-        <w:rPr>
-          <w:rStyle w:val="blob-code-inner"/>
-          <w:b/>
-          <w:sz w:val="24"/>
-          <w:szCs w:val="24"/>
-        </w:rPr>
-        <w:t>Scrum</w:t>
-      </w:r>
-      <w:proofErr w:type="spellEnd"/>
-      <w:r>
-        <w:rPr>
-          <w:rStyle w:val="blob-code-inner"/>
-          <w:b/>
-          <w:sz w:val="24"/>
-          <w:szCs w:val="24"/>
-        </w:rPr>
-        <w:t xml:space="preserve"> Master</w:t>
-      </w:r>
-    </w:p>
-    <w:p>
-      <w:pPr>
-        <w:pStyle w:val="Listenabsatz"/>
-        <w:numPr>
-          <w:ilvl w:val="1"/>
-          <w:numId w:val="2"/>
-        </w:numPr>
-        <w:rPr>
-          <w:rStyle w:val="blob-code-inner"/>
-          <w:sz w:val="24"/>
-          <w:szCs w:val="24"/>
-        </w:rPr>
-      </w:pPr>
-      <w:r>
-        <w:rPr>
-          <w:rStyle w:val="blob-code-inner"/>
-          <w:sz w:val="24"/>
-          <w:szCs w:val="24"/>
-        </w:rPr>
-        <w:t xml:space="preserve">Der </w:t>
-      </w:r>
-      <w:proofErr w:type="spellStart"/>
-      <w:r>
-        <w:rPr>
-          <w:rStyle w:val="blob-code-inner"/>
-          <w:sz w:val="24"/>
-          <w:szCs w:val="24"/>
-        </w:rPr>
-        <w:t>Scrum</w:t>
-      </w:r>
-      <w:proofErr w:type="spellEnd"/>
-      <w:r>
-        <w:rPr>
-          <w:rStyle w:val="blob-code-inner"/>
-          <w:sz w:val="24"/>
-          <w:szCs w:val="24"/>
-        </w:rPr>
-        <w:t xml:space="preserve"> Master ist dafür verantwortlich, dass </w:t>
-      </w:r>
-      <w:proofErr w:type="spellStart"/>
-      <w:r>
-        <w:rPr>
-          <w:rStyle w:val="blob-code-inner"/>
-          <w:sz w:val="24"/>
-          <w:szCs w:val="24"/>
-        </w:rPr>
-        <w:t>Scrum</w:t>
-      </w:r>
-      <w:proofErr w:type="spellEnd"/>
-      <w:r>
-        <w:rPr>
-          <w:rStyle w:val="blob-code-inner"/>
-          <w:sz w:val="24"/>
-          <w:szCs w:val="24"/>
-        </w:rPr>
-        <w:t xml:space="preserve"> gelingt. Dazu arbeitet er mit dem Entwicklungsteam zusammen, gehört aber selbst meist nicht dazu. Er führt die </w:t>
-      </w:r>
-      <w:proofErr w:type="spellStart"/>
-      <w:r>
-        <w:rPr>
-          <w:rStyle w:val="blob-code-inner"/>
-          <w:sz w:val="24"/>
-          <w:szCs w:val="24"/>
-        </w:rPr>
-        <w:t>Scrum</w:t>
-      </w:r>
-      <w:proofErr w:type="spellEnd"/>
-      <w:r>
-        <w:rPr>
-          <w:rStyle w:val="blob-code-inner"/>
-          <w:sz w:val="24"/>
-          <w:szCs w:val="24"/>
-        </w:rPr>
-        <w:t>-Regeln ein und überprüft deren Einhaltung, er moderiert die Treffen und kümmert sich um die Behebung von Störungen und Hindernissen.</w:t>
-      </w:r>
-      <w:r>
-        <w:t xml:space="preserve"> </w:t>
-      </w:r>
-      <w:r>
-        <w:rPr>
-          <w:rStyle w:val="blob-code-inner"/>
-          <w:sz w:val="24"/>
-          <w:szCs w:val="24"/>
-        </w:rPr>
-        <w:t xml:space="preserve">Ein </w:t>
-      </w:r>
-      <w:proofErr w:type="spellStart"/>
-      <w:r>
-        <w:rPr>
-          <w:rStyle w:val="blob-code-inner"/>
-          <w:sz w:val="24"/>
-          <w:szCs w:val="24"/>
-        </w:rPr>
-        <w:t>Scrum</w:t>
-      </w:r>
-      <w:proofErr w:type="spellEnd"/>
-      <w:r>
-        <w:rPr>
-          <w:rStyle w:val="blob-code-inner"/>
-          <w:sz w:val="24"/>
-          <w:szCs w:val="24"/>
-        </w:rPr>
-        <w:t xml:space="preserve"> Master ist gegenüber dem Entwicklungsteam eine dienende Führungskraft. Er gibt einzelnen Team-Mitgliedern keine Arbeitsanweisungen. Weder beurteilt er sie, noch belangt er sie disziplinarisch.</w:t>
+      <w:r>
+        <w:rPr>
+          <w:rStyle w:val="blob-code-inner"/>
+          <w:sz w:val="24"/>
+          <w:szCs w:val="24"/>
+        </w:rPr>
+        <w:t>Ein Scrum Master ist gegenüber dem Entwicklungsteam eine dienende Führungskraft. Er gibt einzelnen Team-Mitgliedern keine Arbeitsanweisungen. Weder beurteilt er sie, noch belangt er sie disziplinarisch.</w:t>
       </w:r>
     </w:p>
     <w:p>
@@ -3267,7 +3452,7 @@
           <w:rStyle w:val="blob-code-inner"/>
         </w:rPr>
       </w:pPr>
-      <w:hyperlink r:id="rId8" w:anchor="Artefakte" w:history="1">
+      <w:hyperlink r:id="rId7" w:anchor="Artefakte" w:history="1">
         <w:r>
           <w:rPr>
             <w:rStyle w:val="blob-code-inner"/>
@@ -3296,8 +3481,7 @@
           <w:szCs w:val="24"/>
         </w:rPr>
       </w:pPr>
-      <w:hyperlink r:id="rId9" w:anchor="Product_Backlog" w:history="1">
-        <w:proofErr w:type="spellStart"/>
+      <w:hyperlink r:id="rId8" w:anchor="Product_Backlog" w:history="1">
         <w:r>
           <w:rPr>
             <w:rStyle w:val="blob-code-inner"/>
@@ -3305,9 +3489,267 @@
             <w:sz w:val="24"/>
             <w:szCs w:val="24"/>
           </w:rPr>
-          <w:t>Product</w:t>
+          <w:t>Product Backlog</w:t>
         </w:r>
-        <w:proofErr w:type="spellEnd"/>
+      </w:hyperlink>
+    </w:p>
+    <w:p>
+      <w:pPr>
+        <w:pStyle w:val="Listenabsatz"/>
+        <w:numPr>
+          <w:ilvl w:val="1"/>
+          <w:numId w:val="2"/>
+        </w:numPr>
+        <w:rPr>
+          <w:rStyle w:val="blob-code-inner"/>
+          <w:b/>
+          <w:sz w:val="24"/>
+          <w:szCs w:val="24"/>
+        </w:rPr>
+      </w:pPr>
+      <w:r>
+        <w:rPr>
+          <w:rStyle w:val="blob-code-inner"/>
+          <w:sz w:val="24"/>
+          <w:szCs w:val="24"/>
+        </w:rPr>
+        <w:t>Das Product Backlog ist eine geordnete Auflistung der Anforderungen an das Produkt. Das Product Backlog ist dynamisch und wird ständig weiterentwickelt. Alle Arbeit, die das Entwicklungsteam erledigt, muss seinen Ursprung im Product Backlog haben. Der Product Owner ist für die Pflege des Product Backlogs verantwortlich. Er verantwortet die Reihenfolge bzw. Priorisierung der Einträge</w:t>
+      </w:r>
+    </w:p>
+    <w:p>
+      <w:pPr>
+        <w:pStyle w:val="Listenabsatz"/>
+        <w:numPr>
+          <w:ilvl w:val="1"/>
+          <w:numId w:val="2"/>
+        </w:numPr>
+        <w:rPr>
+          <w:rStyle w:val="blob-code-inner"/>
+          <w:b/>
+          <w:sz w:val="24"/>
+          <w:szCs w:val="24"/>
+        </w:rPr>
+      </w:pPr>
+      <w:r>
+        <w:rPr>
+          <w:rStyle w:val="blob-code-inner"/>
+          <w:sz w:val="24"/>
+          <w:szCs w:val="24"/>
+        </w:rPr>
+        <w:t>Die Anforderungen im Product Backlog sollten nicht technisch, sondern fachlich und anwenderorientiert sein. Eine Möglichkeit, um diese Sichtweise zu unterstützen, ist die Formulierung der Produkteigenschaften als User Stories.</w:t>
+      </w:r>
+    </w:p>
+    <w:p>
+      <w:pPr>
+        <w:pStyle w:val="Listenabsatz"/>
+        <w:numPr>
+          <w:ilvl w:val="2"/>
+          <w:numId w:val="2"/>
+        </w:numPr>
+        <w:rPr>
+          <w:rStyle w:val="blob-code-inner"/>
+          <w:b/>
+          <w:sz w:val="24"/>
+          <w:szCs w:val="24"/>
+        </w:rPr>
+      </w:pPr>
+      <w:r>
+        <w:rPr>
+          <w:rStyle w:val="blob-code-inner"/>
+          <w:b/>
+          <w:sz w:val="24"/>
+          <w:szCs w:val="24"/>
+        </w:rPr>
+        <w:t>USER STORIE</w:t>
+      </w:r>
+      <w:r>
+        <w:rPr>
+          <w:rStyle w:val="blob-code-inner"/>
+          <w:b/>
+          <w:sz w:val="24"/>
+          <w:szCs w:val="24"/>
+        </w:rPr>
+        <w:t>S</w:t>
+      </w:r>
+      <w:r>
+        <w:rPr>
+          <w:rStyle w:val="blob-code-inner"/>
+          <w:b/>
+          <w:sz w:val="24"/>
+          <w:szCs w:val="24"/>
+        </w:rPr>
+        <w:t>:</w:t>
+      </w:r>
+    </w:p>
+    <w:p>
+      <w:pPr>
+        <w:pStyle w:val="Listenabsatz"/>
+        <w:numPr>
+          <w:ilvl w:val="3"/>
+          <w:numId w:val="2"/>
+        </w:numPr>
+        <w:rPr>
+          <w:rStyle w:val="blob-code-inner"/>
+          <w:sz w:val="24"/>
+          <w:szCs w:val="24"/>
+        </w:rPr>
+      </w:pPr>
+      <w:r>
+        <w:rPr>
+          <w:rStyle w:val="blob-code-inner"/>
+          <w:sz w:val="24"/>
+          <w:szCs w:val="24"/>
+        </w:rPr>
+        <w:t>Jedes Backlog Item ist eine User Story</w:t>
+      </w:r>
+    </w:p>
+    <w:p>
+      <w:pPr>
+        <w:pStyle w:val="Listenabsatz"/>
+        <w:numPr>
+          <w:ilvl w:val="4"/>
+          <w:numId w:val="2"/>
+        </w:numPr>
+        <w:rPr>
+          <w:rStyle w:val="blob-code-inner"/>
+          <w:sz w:val="24"/>
+          <w:szCs w:val="24"/>
+        </w:rPr>
+      </w:pPr>
+      <w:r>
+        <w:rPr>
+          <w:rStyle w:val="blob-code-inner"/>
+          <w:sz w:val="24"/>
+          <w:szCs w:val="24"/>
+        </w:rPr>
+        <w:t>Wert für den Kunden / Product Owner</w:t>
+      </w:r>
+    </w:p>
+    <w:p>
+      <w:pPr>
+        <w:pStyle w:val="Listenabsatz"/>
+        <w:numPr>
+          <w:ilvl w:val="4"/>
+          <w:numId w:val="2"/>
+        </w:numPr>
+        <w:rPr>
+          <w:rStyle w:val="blob-code-inner"/>
+          <w:sz w:val="24"/>
+          <w:szCs w:val="24"/>
+        </w:rPr>
+      </w:pPr>
+      <w:r>
+        <w:rPr>
+          <w:rStyle w:val="blob-code-inner"/>
+          <w:sz w:val="24"/>
+          <w:szCs w:val="24"/>
+        </w:rPr>
+        <w:t>Keine technischen Details (Kundensprache)</w:t>
+      </w:r>
+    </w:p>
+    <w:p>
+      <w:pPr>
+        <w:pStyle w:val="Listenabsatz"/>
+        <w:numPr>
+          <w:ilvl w:val="4"/>
+          <w:numId w:val="2"/>
+        </w:numPr>
+        <w:rPr>
+          <w:rStyle w:val="blob-code-inner"/>
+          <w:sz w:val="24"/>
+          <w:szCs w:val="24"/>
+        </w:rPr>
+      </w:pPr>
+      <w:r>
+        <w:rPr>
+          <w:rStyle w:val="blob-code-inner"/>
+          <w:sz w:val="24"/>
+          <w:szCs w:val="24"/>
+        </w:rPr>
+        <w:t>Iterativ</w:t>
+      </w:r>
+      <w:bookmarkStart w:id="0" w:name="_GoBack"/>
+      <w:bookmarkEnd w:id="0"/>
+      <w:r>
+        <w:rPr>
+          <w:rStyle w:val="blob-code-inner"/>
+          <w:sz w:val="24"/>
+          <w:szCs w:val="24"/>
+        </w:rPr>
+        <w:t>e Weiterentwicklung</w:t>
+      </w:r>
+    </w:p>
+    <w:p>
+      <w:pPr>
+        <w:pStyle w:val="Listenabsatz"/>
+        <w:numPr>
+          <w:ilvl w:val="4"/>
+          <w:numId w:val="2"/>
+        </w:numPr>
+        <w:rPr>
+          <w:rStyle w:val="blob-code-inner"/>
+          <w:sz w:val="24"/>
+          <w:szCs w:val="24"/>
+        </w:rPr>
+      </w:pPr>
+      <w:r>
+        <w:rPr>
+          <w:rStyle w:val="blob-code-inner"/>
+          <w:sz w:val="24"/>
+          <w:szCs w:val="24"/>
+        </w:rPr>
+        <w:t>Gute Planungsgröße</w:t>
+      </w:r>
+    </w:p>
+    <w:p>
+      <w:pPr>
+        <w:pStyle w:val="Listenabsatz"/>
+        <w:numPr>
+          <w:ilvl w:val="4"/>
+          <w:numId w:val="2"/>
+        </w:numPr>
+        <w:rPr>
+          <w:rStyle w:val="blob-code-inner"/>
+          <w:sz w:val="24"/>
+          <w:szCs w:val="24"/>
+        </w:rPr>
+      </w:pPr>
+      <w:r>
+        <w:rPr>
+          <w:rStyle w:val="blob-code-inner"/>
+          <w:sz w:val="24"/>
+          <w:szCs w:val="24"/>
+        </w:rPr>
+        <w:t>Weg vom Schreiben hin zum Sprechen.</w:t>
+      </w:r>
+    </w:p>
+    <w:p>
+      <w:pPr>
+        <w:pStyle w:val="Listenabsatz"/>
+        <w:ind w:left="1440"/>
+        <w:rPr>
+          <w:rStyle w:val="blob-code-inner"/>
+          <w:b/>
+          <w:sz w:val="24"/>
+          <w:szCs w:val="24"/>
+        </w:rPr>
+      </w:pPr>
+    </w:p>
+    <w:p>
+      <w:pPr>
+        <w:pStyle w:val="Listenabsatz"/>
+        <w:numPr>
+          <w:ilvl w:val="0"/>
+          <w:numId w:val="2"/>
+        </w:numPr>
+        <w:rPr>
+          <w:rStyle w:val="blob-code-inner"/>
+          <w:b/>
+          <w:sz w:val="24"/>
+          <w:szCs w:val="24"/>
+        </w:rPr>
+      </w:pPr>
+      <w:hyperlink r:id="rId9" w:anchor="Sprint_Backlog" w:history="1">
         <w:r>
           <w:rPr>
             <w:rStyle w:val="blob-code-inner"/>
@@ -3315,9 +3757,56 @@
             <w:sz w:val="24"/>
             <w:szCs w:val="24"/>
           </w:rPr>
-          <w:t xml:space="preserve"> </w:t>
+          <w:t>Sprint Backlog</w:t>
         </w:r>
-        <w:proofErr w:type="spellStart"/>
+      </w:hyperlink>
+    </w:p>
+    <w:p>
+      <w:pPr>
+        <w:pStyle w:val="Listenabsatz"/>
+        <w:numPr>
+          <w:ilvl w:val="1"/>
+          <w:numId w:val="2"/>
+        </w:numPr>
+        <w:rPr>
+          <w:rStyle w:val="blob-code-inner"/>
+          <w:sz w:val="24"/>
+          <w:szCs w:val="24"/>
+        </w:rPr>
+      </w:pPr>
+      <w:r>
+        <w:rPr>
+          <w:rStyle w:val="blob-code-inner"/>
+          <w:sz w:val="24"/>
+          <w:szCs w:val="24"/>
+        </w:rPr>
+        <w:t>Das Sprint Backlog ist der aktuelle Plan der für einen Sprint zu erledigenden Aufgaben. Es umfasst die Product Backlog-Einträge, die für den Sprint ausgewählt wurden, und die dafür nötigen Aufgaben. Das Sprint Backlog wird laufend nach der Erledigung einer (Teil-)Aufgabe von den Team-Mitgliedern aktualisiert. Dies dient zur Übersicht des aktuellen Bearbeitungsstands.</w:t>
+      </w:r>
+    </w:p>
+    <w:p>
+      <w:pPr>
+        <w:pStyle w:val="Listenabsatz"/>
+        <w:ind w:left="1440"/>
+        <w:rPr>
+          <w:rStyle w:val="blob-code-inner"/>
+          <w:sz w:val="24"/>
+          <w:szCs w:val="24"/>
+        </w:rPr>
+      </w:pPr>
+    </w:p>
+    <w:p>
+      <w:pPr>
+        <w:pStyle w:val="Listenabsatz"/>
+        <w:numPr>
+          <w:ilvl w:val="0"/>
+          <w:numId w:val="2"/>
+        </w:numPr>
+        <w:rPr>
+          <w:rStyle w:val="blob-code-inner"/>
+          <w:b/>
+        </w:rPr>
+      </w:pPr>
+      <w:hyperlink r:id="rId10" w:anchor="Product_Increment" w:history="1">
         <w:r>
           <w:rPr>
             <w:rStyle w:val="blob-code-inner"/>
@@ -3325,9 +3814,8 @@
             <w:sz w:val="24"/>
             <w:szCs w:val="24"/>
           </w:rPr>
-          <w:t>Backlog</w:t>
+          <w:t>Product Increment</w:t>
         </w:r>
-        <w:proofErr w:type="spellEnd"/>
       </w:hyperlink>
     </w:p>
     <w:p>
@@ -3339,516 +3827,59 @@
         </w:numPr>
         <w:rPr>
           <w:rStyle w:val="blob-code-inner"/>
+        </w:rPr>
+      </w:pPr>
+      <w:r>
+        <w:rPr>
+          <w:rStyle w:val="blob-code-inner"/>
+          <w:sz w:val="24"/>
+        </w:rPr>
+        <w:t>Das Inkrement ist die Summe aller Product-Backlog-Einträge, die während des aktuellen und allen vorangegangenen Sprints fertiggestellt wurden. Am Ende eines Sprints muss das neue Inkrement in einem nutzbaren Zustand sein und der Definition of Done entsprechen.</w:t>
+      </w:r>
+    </w:p>
+    <w:p>
+      <w:pPr>
+        <w:pStyle w:val="Listenabsatz"/>
+        <w:ind w:left="1440"/>
+      </w:pPr>
+    </w:p>
+    <w:p>
+      <w:pPr>
+        <w:pStyle w:val="berschrift2"/>
+        <w:rPr>
+          <w:rStyle w:val="blob-code-inner"/>
+        </w:rPr>
+      </w:pPr>
+      <w:hyperlink r:id="rId11" w:anchor="Aktivit.C3.A4ten" w:history="1">
+        <w:r>
+          <w:rPr>
+            <w:rStyle w:val="blob-code-inner"/>
+          </w:rPr>
+          <w:t>Aktivitäten</w:t>
+        </w:r>
+      </w:hyperlink>
+      <w:r>
+        <w:rPr>
+          <w:rStyle w:val="blob-code-inner"/>
+        </w:rPr>
+        <w:t xml:space="preserve"> </w:t>
+      </w:r>
+    </w:p>
+    <w:p>
+      <w:pPr>
+        <w:pStyle w:val="Listenabsatz"/>
+        <w:numPr>
+          <w:ilvl w:val="0"/>
+          <w:numId w:val="2"/>
+        </w:numPr>
+        <w:rPr>
+          <w:rStyle w:val="blob-code-inner"/>
           <w:b/>
           <w:sz w:val="24"/>
           <w:szCs w:val="24"/>
         </w:rPr>
       </w:pPr>
-      <w:r>
-        <w:rPr>
-          <w:rStyle w:val="blob-code-inner"/>
-          <w:sz w:val="24"/>
-          <w:szCs w:val="24"/>
-        </w:rPr>
-        <w:t xml:space="preserve">Das </w:t>
-      </w:r>
-      <w:proofErr w:type="spellStart"/>
-      <w:r>
-        <w:rPr>
-          <w:rStyle w:val="blob-code-inner"/>
-          <w:sz w:val="24"/>
-          <w:szCs w:val="24"/>
-        </w:rPr>
-        <w:t>Product</w:t>
-      </w:r>
-      <w:proofErr w:type="spellEnd"/>
-      <w:r>
-        <w:rPr>
-          <w:rStyle w:val="blob-code-inner"/>
-          <w:sz w:val="24"/>
-          <w:szCs w:val="24"/>
-        </w:rPr>
-        <w:t xml:space="preserve"> </w:t>
-      </w:r>
-      <w:proofErr w:type="spellStart"/>
-      <w:r>
-        <w:rPr>
-          <w:rStyle w:val="blob-code-inner"/>
-          <w:sz w:val="24"/>
-          <w:szCs w:val="24"/>
-        </w:rPr>
-        <w:t>Backlog</w:t>
-      </w:r>
-      <w:proofErr w:type="spellEnd"/>
-      <w:r>
-        <w:rPr>
-          <w:rStyle w:val="blob-code-inner"/>
-          <w:sz w:val="24"/>
-          <w:szCs w:val="24"/>
-        </w:rPr>
-        <w:t xml:space="preserve"> ist eine geordnete Auflistung der Anforderungen an das Produkt. Das </w:t>
-      </w:r>
-      <w:proofErr w:type="spellStart"/>
-      <w:r>
-        <w:rPr>
-          <w:rStyle w:val="blob-code-inner"/>
-          <w:sz w:val="24"/>
-          <w:szCs w:val="24"/>
-        </w:rPr>
-        <w:t>Product</w:t>
-      </w:r>
-      <w:proofErr w:type="spellEnd"/>
-      <w:r>
-        <w:rPr>
-          <w:rStyle w:val="blob-code-inner"/>
-          <w:sz w:val="24"/>
-          <w:szCs w:val="24"/>
-        </w:rPr>
-        <w:t xml:space="preserve"> </w:t>
-      </w:r>
-      <w:proofErr w:type="spellStart"/>
-      <w:r>
-        <w:rPr>
-          <w:rStyle w:val="blob-code-inner"/>
-          <w:sz w:val="24"/>
-          <w:szCs w:val="24"/>
-        </w:rPr>
-        <w:t>Backlog</w:t>
-      </w:r>
-      <w:proofErr w:type="spellEnd"/>
-      <w:r>
-        <w:rPr>
-          <w:rStyle w:val="blob-code-inner"/>
-          <w:sz w:val="24"/>
-          <w:szCs w:val="24"/>
-        </w:rPr>
-        <w:t xml:space="preserve"> ist dynamisch und wird ständig weiterentwickelt. Alle Arbeit, die das Entwicklungsteam erledigt, muss seinen Ursprung im </w:t>
-      </w:r>
-      <w:proofErr w:type="spellStart"/>
-      <w:r>
-        <w:rPr>
-          <w:rStyle w:val="blob-code-inner"/>
-          <w:sz w:val="24"/>
-          <w:szCs w:val="24"/>
-        </w:rPr>
-        <w:t>Product</w:t>
-      </w:r>
-      <w:proofErr w:type="spellEnd"/>
-      <w:r>
-        <w:rPr>
-          <w:rStyle w:val="blob-code-inner"/>
-          <w:sz w:val="24"/>
-          <w:szCs w:val="24"/>
-        </w:rPr>
-        <w:t xml:space="preserve"> </w:t>
-      </w:r>
-      <w:proofErr w:type="spellStart"/>
-      <w:r>
-        <w:rPr>
-          <w:rStyle w:val="blob-code-inner"/>
-          <w:sz w:val="24"/>
-          <w:szCs w:val="24"/>
-        </w:rPr>
-        <w:t>Backlog</w:t>
-      </w:r>
-      <w:proofErr w:type="spellEnd"/>
-      <w:r>
-        <w:rPr>
-          <w:rStyle w:val="blob-code-inner"/>
-          <w:sz w:val="24"/>
-          <w:szCs w:val="24"/>
-        </w:rPr>
-        <w:t xml:space="preserve"> haben. Der </w:t>
-      </w:r>
-      <w:proofErr w:type="spellStart"/>
-      <w:r>
-        <w:rPr>
-          <w:rStyle w:val="blob-code-inner"/>
-          <w:sz w:val="24"/>
-          <w:szCs w:val="24"/>
-        </w:rPr>
-        <w:t>Product</w:t>
-      </w:r>
-      <w:proofErr w:type="spellEnd"/>
-      <w:r>
-        <w:rPr>
-          <w:rStyle w:val="blob-code-inner"/>
-          <w:sz w:val="24"/>
-          <w:szCs w:val="24"/>
-        </w:rPr>
-        <w:t xml:space="preserve"> </w:t>
-      </w:r>
-      <w:proofErr w:type="spellStart"/>
-      <w:r>
-        <w:rPr>
-          <w:rStyle w:val="blob-code-inner"/>
-          <w:sz w:val="24"/>
-          <w:szCs w:val="24"/>
-        </w:rPr>
-        <w:t>Owner</w:t>
-      </w:r>
-      <w:proofErr w:type="spellEnd"/>
-      <w:r>
-        <w:rPr>
-          <w:rStyle w:val="blob-code-inner"/>
-          <w:sz w:val="24"/>
-          <w:szCs w:val="24"/>
-        </w:rPr>
-        <w:t xml:space="preserve"> ist für die Pflege des </w:t>
-      </w:r>
-      <w:proofErr w:type="spellStart"/>
-      <w:r>
-        <w:rPr>
-          <w:rStyle w:val="blob-code-inner"/>
-          <w:sz w:val="24"/>
-          <w:szCs w:val="24"/>
-        </w:rPr>
-        <w:t>Product</w:t>
-      </w:r>
-      <w:proofErr w:type="spellEnd"/>
-      <w:r>
-        <w:rPr>
-          <w:rStyle w:val="blob-code-inner"/>
-          <w:sz w:val="24"/>
-          <w:szCs w:val="24"/>
-        </w:rPr>
-        <w:t xml:space="preserve"> </w:t>
-      </w:r>
-      <w:proofErr w:type="spellStart"/>
-      <w:r>
-        <w:rPr>
-          <w:rStyle w:val="blob-code-inner"/>
-          <w:sz w:val="24"/>
-          <w:szCs w:val="24"/>
-        </w:rPr>
-        <w:t>Backlogs</w:t>
-      </w:r>
-      <w:proofErr w:type="spellEnd"/>
-      <w:r>
-        <w:rPr>
-          <w:rStyle w:val="blob-code-inner"/>
-          <w:sz w:val="24"/>
-          <w:szCs w:val="24"/>
-        </w:rPr>
-        <w:t xml:space="preserve"> verantwortlich. Er verantwortet die Reihenfolge bzw. Priorisierung der Einträge</w:t>
-      </w:r>
-    </w:p>
-    <w:p>
-      <w:pPr>
-        <w:pStyle w:val="Listenabsatz"/>
-        <w:numPr>
-          <w:ilvl w:val="1"/>
-          <w:numId w:val="2"/>
-        </w:numPr>
-        <w:rPr>
-          <w:rStyle w:val="blob-code-inner"/>
-          <w:b/>
-          <w:sz w:val="24"/>
-          <w:szCs w:val="24"/>
-        </w:rPr>
-      </w:pPr>
-      <w:r>
-        <w:rPr>
-          <w:rStyle w:val="blob-code-inner"/>
-          <w:sz w:val="24"/>
-          <w:szCs w:val="24"/>
-        </w:rPr>
-        <w:t xml:space="preserve">Die Anforderungen im </w:t>
-      </w:r>
-      <w:proofErr w:type="spellStart"/>
-      <w:r>
-        <w:rPr>
-          <w:rStyle w:val="blob-code-inner"/>
-          <w:sz w:val="24"/>
-          <w:szCs w:val="24"/>
-        </w:rPr>
-        <w:t>Product</w:t>
-      </w:r>
-      <w:proofErr w:type="spellEnd"/>
-      <w:r>
-        <w:rPr>
-          <w:rStyle w:val="blob-code-inner"/>
-          <w:sz w:val="24"/>
-          <w:szCs w:val="24"/>
-        </w:rPr>
-        <w:t xml:space="preserve"> </w:t>
-      </w:r>
-      <w:proofErr w:type="spellStart"/>
-      <w:r>
-        <w:rPr>
-          <w:rStyle w:val="blob-code-inner"/>
-          <w:sz w:val="24"/>
-          <w:szCs w:val="24"/>
-        </w:rPr>
-        <w:t>Backlog</w:t>
-      </w:r>
-      <w:proofErr w:type="spellEnd"/>
-      <w:r>
-        <w:rPr>
-          <w:rStyle w:val="blob-code-inner"/>
-          <w:sz w:val="24"/>
-          <w:szCs w:val="24"/>
-        </w:rPr>
-        <w:t xml:space="preserve"> sollten nicht technisch, sondern fachlich und anwenderorientiert sein. Eine Möglichkeit, um diese Sichtweise zu unterstützen, ist die Formulierung der Produkteigenschaften als User Stories.</w:t>
-      </w:r>
-    </w:p>
-    <w:p>
-      <w:pPr>
-        <w:pStyle w:val="Listenabsatz"/>
-        <w:numPr>
-          <w:ilvl w:val="2"/>
-          <w:numId w:val="2"/>
-        </w:numPr>
-        <w:rPr>
-          <w:rStyle w:val="blob-code-inner"/>
-          <w:b/>
-          <w:sz w:val="24"/>
-          <w:szCs w:val="24"/>
-        </w:rPr>
-      </w:pPr>
-      <w:r>
-        <w:rPr>
-          <w:rStyle w:val="blob-code-inner"/>
-          <w:b/>
-          <w:sz w:val="24"/>
-          <w:szCs w:val="24"/>
-        </w:rPr>
-        <w:t>USER STORIE</w:t>
-      </w:r>
-      <w:r>
-        <w:rPr>
-          <w:rStyle w:val="blob-code-inner"/>
-          <w:b/>
-          <w:sz w:val="24"/>
-          <w:szCs w:val="24"/>
-        </w:rPr>
-        <w:t>S</w:t>
-      </w:r>
-      <w:r>
-        <w:rPr>
-          <w:rStyle w:val="blob-code-inner"/>
-          <w:b/>
-          <w:sz w:val="24"/>
-          <w:szCs w:val="24"/>
-        </w:rPr>
-        <w:t>:</w:t>
-      </w:r>
-    </w:p>
-    <w:p>
-      <w:pPr>
-        <w:pStyle w:val="Listenabsatz"/>
-        <w:numPr>
-          <w:ilvl w:val="3"/>
-          <w:numId w:val="2"/>
-        </w:numPr>
-        <w:rPr>
-          <w:rStyle w:val="blob-code-inner"/>
-          <w:sz w:val="24"/>
-          <w:szCs w:val="24"/>
-        </w:rPr>
-      </w:pPr>
-      <w:r>
-        <w:rPr>
-          <w:rStyle w:val="blob-code-inner"/>
-          <w:sz w:val="24"/>
-          <w:szCs w:val="24"/>
-        </w:rPr>
-        <w:t xml:space="preserve">Jedes </w:t>
-      </w:r>
-      <w:proofErr w:type="spellStart"/>
-      <w:r>
-        <w:rPr>
-          <w:rStyle w:val="blob-code-inner"/>
-          <w:sz w:val="24"/>
-          <w:szCs w:val="24"/>
-        </w:rPr>
-        <w:t>Backlog</w:t>
-      </w:r>
-      <w:proofErr w:type="spellEnd"/>
-      <w:r>
-        <w:rPr>
-          <w:rStyle w:val="blob-code-inner"/>
-          <w:sz w:val="24"/>
-          <w:szCs w:val="24"/>
-        </w:rPr>
-        <w:t xml:space="preserve"> Item ist eine User Story</w:t>
-      </w:r>
-    </w:p>
-    <w:p>
-      <w:pPr>
-        <w:pStyle w:val="Listenabsatz"/>
-        <w:numPr>
-          <w:ilvl w:val="4"/>
-          <w:numId w:val="2"/>
-        </w:numPr>
-        <w:rPr>
-          <w:rStyle w:val="blob-code-inner"/>
-          <w:sz w:val="24"/>
-          <w:szCs w:val="24"/>
-        </w:rPr>
-      </w:pPr>
-      <w:r>
-        <w:rPr>
-          <w:rStyle w:val="blob-code-inner"/>
-          <w:sz w:val="24"/>
-          <w:szCs w:val="24"/>
-        </w:rPr>
-        <w:t xml:space="preserve">Wert für den Kunden / </w:t>
-      </w:r>
-      <w:proofErr w:type="spellStart"/>
-      <w:r>
-        <w:rPr>
-          <w:rStyle w:val="blob-code-inner"/>
-          <w:sz w:val="24"/>
-          <w:szCs w:val="24"/>
-        </w:rPr>
-        <w:t>Product</w:t>
-      </w:r>
-      <w:proofErr w:type="spellEnd"/>
-      <w:r>
-        <w:rPr>
-          <w:rStyle w:val="blob-code-inner"/>
-          <w:sz w:val="24"/>
-          <w:szCs w:val="24"/>
-        </w:rPr>
-        <w:t xml:space="preserve"> </w:t>
-      </w:r>
-      <w:proofErr w:type="spellStart"/>
-      <w:r>
-        <w:rPr>
-          <w:rStyle w:val="blob-code-inner"/>
-          <w:sz w:val="24"/>
-          <w:szCs w:val="24"/>
-        </w:rPr>
-        <w:t>Owner</w:t>
-      </w:r>
-      <w:proofErr w:type="spellEnd"/>
-    </w:p>
-    <w:p>
-      <w:pPr>
-        <w:pStyle w:val="Listenabsatz"/>
-        <w:numPr>
-          <w:ilvl w:val="4"/>
-          <w:numId w:val="2"/>
-        </w:numPr>
-        <w:rPr>
-          <w:rStyle w:val="blob-code-inner"/>
-          <w:sz w:val="24"/>
-          <w:szCs w:val="24"/>
-        </w:rPr>
-      </w:pPr>
-      <w:r>
-        <w:rPr>
-          <w:rStyle w:val="blob-code-inner"/>
-          <w:sz w:val="24"/>
-          <w:szCs w:val="24"/>
-        </w:rPr>
-        <w:t>Keine technischen Details (Kundensprache)</w:t>
-      </w:r>
-    </w:p>
-    <w:p>
-      <w:pPr>
-        <w:pStyle w:val="Listenabsatz"/>
-        <w:numPr>
-          <w:ilvl w:val="4"/>
-          <w:numId w:val="2"/>
-        </w:numPr>
-        <w:rPr>
-          <w:rStyle w:val="blob-code-inner"/>
-          <w:sz w:val="24"/>
-          <w:szCs w:val="24"/>
-        </w:rPr>
-      </w:pPr>
-      <w:r>
-        <w:rPr>
-          <w:rStyle w:val="blob-code-inner"/>
-          <w:sz w:val="24"/>
-          <w:szCs w:val="24"/>
-        </w:rPr>
-        <w:t>Iterativ</w:t>
-      </w:r>
-      <w:bookmarkStart w:id="0" w:name="_GoBack"/>
-      <w:bookmarkEnd w:id="0"/>
-      <w:r>
-        <w:rPr>
-          <w:rStyle w:val="blob-code-inner"/>
-          <w:sz w:val="24"/>
-          <w:szCs w:val="24"/>
-        </w:rPr>
-        <w:t>e Weiterentwicklung</w:t>
-      </w:r>
-    </w:p>
-    <w:p>
-      <w:pPr>
-        <w:pStyle w:val="Listenabsatz"/>
-        <w:numPr>
-          <w:ilvl w:val="4"/>
-          <w:numId w:val="2"/>
-        </w:numPr>
-        <w:rPr>
-          <w:rStyle w:val="blob-code-inner"/>
-          <w:sz w:val="24"/>
-          <w:szCs w:val="24"/>
-        </w:rPr>
-      </w:pPr>
-      <w:r>
-        <w:rPr>
-          <w:rStyle w:val="blob-code-inner"/>
-          <w:sz w:val="24"/>
-          <w:szCs w:val="24"/>
-        </w:rPr>
-        <w:t>Gute Planungsgröße</w:t>
-      </w:r>
-    </w:p>
-    <w:p>
-      <w:pPr>
-        <w:pStyle w:val="Listenabsatz"/>
-        <w:numPr>
-          <w:ilvl w:val="4"/>
-          <w:numId w:val="2"/>
-        </w:numPr>
-        <w:rPr>
-          <w:rStyle w:val="blob-code-inner"/>
-          <w:sz w:val="24"/>
-          <w:szCs w:val="24"/>
-        </w:rPr>
-      </w:pPr>
-      <w:r>
-        <w:rPr>
-          <w:rStyle w:val="blob-code-inner"/>
-          <w:sz w:val="24"/>
-          <w:szCs w:val="24"/>
-        </w:rPr>
-        <w:t>Weg vom Schreiben hin zum Sprechen.</w:t>
-      </w:r>
-    </w:p>
-    <w:p>
-      <w:pPr>
-        <w:pStyle w:val="Listenabsatz"/>
-        <w:ind w:left="1440"/>
-        <w:rPr>
-          <w:rStyle w:val="blob-code-inner"/>
-          <w:b/>
-          <w:sz w:val="24"/>
-          <w:szCs w:val="24"/>
-        </w:rPr>
-      </w:pPr>
-    </w:p>
-    <w:p>
-      <w:pPr>
-        <w:pStyle w:val="Listenabsatz"/>
-        <w:numPr>
-          <w:ilvl w:val="0"/>
-          <w:numId w:val="2"/>
-        </w:numPr>
-        <w:rPr>
-          <w:rStyle w:val="blob-code-inner"/>
-          <w:b/>
-          <w:sz w:val="24"/>
-          <w:szCs w:val="24"/>
-        </w:rPr>
-      </w:pPr>
-      <w:hyperlink r:id="rId10" w:anchor="Sprint_Backlog" w:history="1">
+      <w:hyperlink r:id="rId12" w:anchor="Sprint_Planning" w:history="1">
         <w:r>
           <w:rPr>
             <w:rStyle w:val="blob-code-inner"/>
@@ -3856,9 +3887,179 @@
             <w:sz w:val="24"/>
             <w:szCs w:val="24"/>
           </w:rPr>
-          <w:t xml:space="preserve">Sprint </w:t>
+          <w:t>Sprint Planning</w:t>
         </w:r>
-        <w:proofErr w:type="spellStart"/>
+      </w:hyperlink>
+      <w:r>
+        <w:rPr>
+          <w:rStyle w:val="blob-code-inner"/>
+          <w:b/>
+          <w:sz w:val="24"/>
+          <w:szCs w:val="24"/>
+        </w:rPr>
+        <w:t xml:space="preserve"> </w:t>
+      </w:r>
+    </w:p>
+    <w:p>
+      <w:pPr>
+        <w:pStyle w:val="Listenabsatz"/>
+        <w:numPr>
+          <w:ilvl w:val="1"/>
+          <w:numId w:val="2"/>
+        </w:numPr>
+        <w:rPr>
+          <w:rStyle w:val="blob-code-inner"/>
+          <w:sz w:val="24"/>
+          <w:szCs w:val="24"/>
+        </w:rPr>
+      </w:pPr>
+      <w:r>
+        <w:rPr>
+          <w:rStyle w:val="blob-code-inner"/>
+          <w:sz w:val="24"/>
+          <w:szCs w:val="24"/>
+        </w:rPr>
+        <w:t>Im Sprint Planning werden zwei Fragen beantwortet:</w:t>
+      </w:r>
+    </w:p>
+    <w:p>
+      <w:pPr>
+        <w:pStyle w:val="Listenabsatz"/>
+        <w:numPr>
+          <w:ilvl w:val="2"/>
+          <w:numId w:val="2"/>
+        </w:numPr>
+        <w:rPr>
+          <w:rStyle w:val="blob-code-inner"/>
+          <w:b/>
+          <w:sz w:val="24"/>
+          <w:szCs w:val="24"/>
+        </w:rPr>
+      </w:pPr>
+      <w:r>
+        <w:rPr>
+          <w:rStyle w:val="blob-code-inner"/>
+          <w:b/>
+          <w:sz w:val="24"/>
+          <w:szCs w:val="24"/>
+        </w:rPr>
+        <w:t>Was kann im kommenden Sprint entwickelt werden?</w:t>
+      </w:r>
+    </w:p>
+    <w:p>
+      <w:pPr>
+        <w:pStyle w:val="Listenabsatz"/>
+        <w:numPr>
+          <w:ilvl w:val="3"/>
+          <w:numId w:val="2"/>
+        </w:numPr>
+        <w:rPr>
+          <w:rStyle w:val="blob-code-inner"/>
+          <w:sz w:val="24"/>
+          <w:szCs w:val="24"/>
+        </w:rPr>
+      </w:pPr>
+      <w:r>
+        <w:rPr>
+          <w:rStyle w:val="blob-code-inner"/>
+          <w:sz w:val="24"/>
+          <w:szCs w:val="24"/>
+        </w:rPr>
+        <w:t xml:space="preserve">Das gesamte Scrum Team arbeitet im ersten Teil der Planung daran, ein gemeinsames Verständnis für die im Sprint zu </w:t>
+      </w:r>
+      <w:r>
+        <w:rPr>
+          <w:rStyle w:val="blob-code-inner"/>
+          <w:sz w:val="24"/>
+          <w:szCs w:val="24"/>
+        </w:rPr>
+        <w:lastRenderedPageBreak/>
+        <w:t>erledigende Arbeit zu entwickeln. Dabei werden die Eigenschaften und die Akzeptanzkriterien besprochen, beispielsweise die Gebrauchstauglichkeit. Außerdem einigt sich der Product Owner mit dem Entwicklungsteam auf die Kriterien, die am Ende des Sprints darüber entscheiden, ob die neue Funktionalität fertig ist oder nicht</w:t>
+      </w:r>
+    </w:p>
+    <w:p>
+      <w:pPr>
+        <w:pStyle w:val="Listenabsatz"/>
+        <w:ind w:left="2880"/>
+        <w:rPr>
+          <w:rStyle w:val="blob-code-inner"/>
+          <w:sz w:val="24"/>
+          <w:szCs w:val="24"/>
+        </w:rPr>
+      </w:pPr>
+    </w:p>
+    <w:p>
+      <w:pPr>
+        <w:pStyle w:val="Listenabsatz"/>
+        <w:numPr>
+          <w:ilvl w:val="2"/>
+          <w:numId w:val="2"/>
+        </w:numPr>
+        <w:rPr>
+          <w:rStyle w:val="blob-code-inner"/>
+          <w:b/>
+          <w:sz w:val="24"/>
+          <w:szCs w:val="24"/>
+        </w:rPr>
+      </w:pPr>
+      <w:r>
+        <w:rPr>
+          <w:rStyle w:val="blob-code-inner"/>
+          <w:b/>
+          <w:sz w:val="24"/>
+          <w:szCs w:val="24"/>
+        </w:rPr>
+        <w:t>Wie wird die Arbeit im kommenden Sprint erledigt?</w:t>
+      </w:r>
+    </w:p>
+    <w:p>
+      <w:pPr>
+        <w:pStyle w:val="Listenabsatz"/>
+        <w:numPr>
+          <w:ilvl w:val="3"/>
+          <w:numId w:val="2"/>
+        </w:numPr>
+        <w:rPr>
+          <w:rStyle w:val="blob-code-inner"/>
+          <w:sz w:val="24"/>
+          <w:szCs w:val="24"/>
+        </w:rPr>
+      </w:pPr>
+      <w:r>
+        <w:rPr>
+          <w:rStyle w:val="blob-code-inner"/>
+          <w:sz w:val="24"/>
+          <w:szCs w:val="24"/>
+        </w:rPr>
+        <w:t>Im zweiten Teil der Sprint Planung plant das Entwicklungsteam im Detail, welche Aufgaben (Tasks) zum Erreichen des Sprintziels und zur Lieferung der prognostizierten Product-Backlog-Einträge notwendig sind. Diese Planung macht das Entwicklungsteam, wobei der Product Owner für Fragen in Reichweite sein sollte.</w:t>
+      </w:r>
+    </w:p>
+    <w:p>
+      <w:pPr>
+        <w:pStyle w:val="Listenabsatz"/>
+        <w:ind w:left="2880"/>
+        <w:rPr>
+          <w:rStyle w:val="blob-code-inner"/>
+          <w:sz w:val="24"/>
+          <w:szCs w:val="24"/>
+        </w:rPr>
+      </w:pPr>
+    </w:p>
+    <w:p>
+      <w:pPr>
+        <w:pStyle w:val="Listenabsatz"/>
+        <w:numPr>
+          <w:ilvl w:val="0"/>
+          <w:numId w:val="2"/>
+        </w:numPr>
+        <w:rPr>
+          <w:rStyle w:val="blob-code-inner"/>
+          <w:b/>
+          <w:sz w:val="24"/>
+          <w:szCs w:val="24"/>
+        </w:rPr>
+      </w:pPr>
+      <w:hyperlink r:id="rId13" w:anchor="Daily_Scrum" w:history="1">
         <w:r>
           <w:rPr>
             <w:rStyle w:val="blob-code-inner"/>
@@ -3866,238 +4067,139 @@
             <w:sz w:val="24"/>
             <w:szCs w:val="24"/>
           </w:rPr>
-          <w:t>Backlog</w:t>
-        </w:r>
-        <w:proofErr w:type="spellEnd"/>
-      </w:hyperlink>
-    </w:p>
-    <w:p>
-      <w:pPr>
-        <w:pStyle w:val="Listenabsatz"/>
-        <w:numPr>
-          <w:ilvl w:val="1"/>
-          <w:numId w:val="2"/>
-        </w:numPr>
-        <w:rPr>
-          <w:rStyle w:val="blob-code-inner"/>
-          <w:sz w:val="24"/>
-          <w:szCs w:val="24"/>
-        </w:rPr>
-      </w:pPr>
-      <w:r>
-        <w:rPr>
-          <w:rStyle w:val="blob-code-inner"/>
-          <w:sz w:val="24"/>
-          <w:szCs w:val="24"/>
-        </w:rPr>
-        <w:t xml:space="preserve">Das Sprint </w:t>
-      </w:r>
-      <w:proofErr w:type="spellStart"/>
-      <w:r>
-        <w:rPr>
-          <w:rStyle w:val="blob-code-inner"/>
-          <w:sz w:val="24"/>
-          <w:szCs w:val="24"/>
-        </w:rPr>
-        <w:t>Backlog</w:t>
-      </w:r>
-      <w:proofErr w:type="spellEnd"/>
-      <w:r>
-        <w:rPr>
-          <w:rStyle w:val="blob-code-inner"/>
-          <w:sz w:val="24"/>
-          <w:szCs w:val="24"/>
-        </w:rPr>
-        <w:t xml:space="preserve"> ist der aktuelle Plan der für einen Sprint zu erledigenden Aufgaben. Es umfasst die </w:t>
-      </w:r>
-      <w:proofErr w:type="spellStart"/>
-      <w:r>
-        <w:rPr>
-          <w:rStyle w:val="blob-code-inner"/>
-          <w:sz w:val="24"/>
-          <w:szCs w:val="24"/>
-        </w:rPr>
-        <w:t>Product</w:t>
-      </w:r>
-      <w:proofErr w:type="spellEnd"/>
-      <w:r>
-        <w:rPr>
-          <w:rStyle w:val="blob-code-inner"/>
-          <w:sz w:val="24"/>
-          <w:szCs w:val="24"/>
-        </w:rPr>
-        <w:t xml:space="preserve"> Backlog-Einträge, die für den Sprint ausgewählt wurden, und die dafür nötigen Aufgaben. Das Sprint </w:t>
-      </w:r>
-      <w:proofErr w:type="spellStart"/>
-      <w:r>
-        <w:rPr>
-          <w:rStyle w:val="blob-code-inner"/>
-          <w:sz w:val="24"/>
-          <w:szCs w:val="24"/>
-        </w:rPr>
-        <w:t>Backlog</w:t>
-      </w:r>
-      <w:proofErr w:type="spellEnd"/>
-      <w:r>
-        <w:rPr>
-          <w:rStyle w:val="blob-code-inner"/>
-          <w:sz w:val="24"/>
-          <w:szCs w:val="24"/>
-        </w:rPr>
-        <w:t xml:space="preserve"> wird laufend nach der Erledigung einer (Teil-)Aufgabe von den Team-Mitgliedern aktualisiert. Dies dient zur Übersicht des aktuellen Bearbeitungsstands.</w:t>
-      </w:r>
-    </w:p>
-    <w:p>
-      <w:pPr>
-        <w:pStyle w:val="Listenabsatz"/>
-        <w:ind w:left="1440"/>
-        <w:rPr>
-          <w:rStyle w:val="blob-code-inner"/>
-          <w:sz w:val="24"/>
-          <w:szCs w:val="24"/>
-        </w:rPr>
-      </w:pPr>
-    </w:p>
-    <w:p>
-      <w:pPr>
-        <w:pStyle w:val="Listenabsatz"/>
-        <w:numPr>
-          <w:ilvl w:val="0"/>
-          <w:numId w:val="2"/>
-        </w:numPr>
-        <w:rPr>
-          <w:rStyle w:val="blob-code-inner"/>
-          <w:b/>
-        </w:rPr>
-      </w:pPr>
-      <w:hyperlink r:id="rId11" w:anchor="Product_Increment" w:history="1">
-        <w:proofErr w:type="spellStart"/>
-        <w:r>
-          <w:rPr>
-            <w:rStyle w:val="blob-code-inner"/>
-            <w:b/>
-            <w:sz w:val="24"/>
-            <w:szCs w:val="24"/>
-          </w:rPr>
-          <w:t>Product</w:t>
-        </w:r>
-        <w:proofErr w:type="spellEnd"/>
-        <w:r>
-          <w:rPr>
-            <w:rStyle w:val="blob-code-inner"/>
-            <w:b/>
-            <w:sz w:val="24"/>
-            <w:szCs w:val="24"/>
-          </w:rPr>
-          <w:t xml:space="preserve"> </w:t>
-        </w:r>
-        <w:proofErr w:type="spellStart"/>
-        <w:r>
-          <w:rPr>
-            <w:rStyle w:val="blob-code-inner"/>
-            <w:b/>
-            <w:sz w:val="24"/>
-            <w:szCs w:val="24"/>
-          </w:rPr>
-          <w:t>Increment</w:t>
-        </w:r>
-        <w:proofErr w:type="spellEnd"/>
-      </w:hyperlink>
-    </w:p>
-    <w:p>
-      <w:pPr>
-        <w:pStyle w:val="Listenabsatz"/>
-        <w:numPr>
-          <w:ilvl w:val="1"/>
-          <w:numId w:val="2"/>
-        </w:numPr>
-        <w:rPr>
-          <w:rStyle w:val="blob-code-inner"/>
-        </w:rPr>
-      </w:pPr>
-      <w:r>
-        <w:rPr>
-          <w:rStyle w:val="blob-code-inner"/>
-          <w:sz w:val="24"/>
-        </w:rPr>
-        <w:t xml:space="preserve">Das Inkrement ist die Summe aller </w:t>
-      </w:r>
-      <w:proofErr w:type="spellStart"/>
-      <w:r>
-        <w:rPr>
-          <w:rStyle w:val="blob-code-inner"/>
-          <w:sz w:val="24"/>
-        </w:rPr>
-        <w:t>Product</w:t>
-      </w:r>
-      <w:proofErr w:type="spellEnd"/>
-      <w:r>
-        <w:rPr>
-          <w:rStyle w:val="blob-code-inner"/>
-          <w:sz w:val="24"/>
-        </w:rPr>
-        <w:t xml:space="preserve">-Backlog-Einträge, die während des aktuellen und allen vorangegangenen Sprints fertiggestellt wurden. Am Ende eines Sprints muss das neue Inkrement in einem nutzbaren Zustand sein und der Definition </w:t>
-      </w:r>
-      <w:proofErr w:type="spellStart"/>
-      <w:r>
-        <w:rPr>
-          <w:rStyle w:val="blob-code-inner"/>
-          <w:sz w:val="24"/>
-        </w:rPr>
-        <w:t>of</w:t>
-      </w:r>
-      <w:proofErr w:type="spellEnd"/>
-      <w:r>
-        <w:rPr>
-          <w:rStyle w:val="blob-code-inner"/>
-          <w:sz w:val="24"/>
-        </w:rPr>
-        <w:t xml:space="preserve"> </w:t>
-      </w:r>
-      <w:proofErr w:type="spellStart"/>
-      <w:r>
-        <w:rPr>
-          <w:rStyle w:val="blob-code-inner"/>
-          <w:sz w:val="24"/>
-        </w:rPr>
-        <w:t>Done</w:t>
-      </w:r>
-      <w:proofErr w:type="spellEnd"/>
-      <w:r>
-        <w:rPr>
-          <w:rStyle w:val="blob-code-inner"/>
-          <w:sz w:val="24"/>
-        </w:rPr>
-        <w:t xml:space="preserve"> entsprechen.</w:t>
-      </w:r>
-    </w:p>
-    <w:p>
-      <w:pPr>
-        <w:pStyle w:val="Listenabsatz"/>
-        <w:ind w:left="1440"/>
-      </w:pPr>
-    </w:p>
-    <w:p>
-      <w:pPr>
-        <w:pStyle w:val="berschrift2"/>
-        <w:rPr>
-          <w:rStyle w:val="blob-code-inner"/>
-        </w:rPr>
-      </w:pPr>
-      <w:hyperlink r:id="rId12" w:anchor="Aktivit.C3.A4ten" w:history="1">
-        <w:r>
-          <w:rPr>
-            <w:rStyle w:val="blob-code-inner"/>
-          </w:rPr>
-          <w:t>Aktivitäten</w:t>
+          <w:t>Daily Scrum</w:t>
         </w:r>
       </w:hyperlink>
-      <w:r>
-        <w:rPr>
-          <w:rStyle w:val="blob-code-inner"/>
-        </w:rPr>
-        <w:t xml:space="preserve"> </w:t>
-      </w:r>
+    </w:p>
+    <w:p>
+      <w:pPr>
+        <w:pStyle w:val="Listenabsatz"/>
+        <w:numPr>
+          <w:ilvl w:val="1"/>
+          <w:numId w:val="2"/>
+        </w:numPr>
+        <w:rPr>
+          <w:rStyle w:val="blob-code-inner"/>
+          <w:sz w:val="24"/>
+          <w:szCs w:val="24"/>
+        </w:rPr>
+      </w:pPr>
+      <w:r>
+        <w:rPr>
+          <w:rStyle w:val="blob-code-inner"/>
+          <w:sz w:val="24"/>
+          <w:szCs w:val="24"/>
+        </w:rPr>
+        <w:t>Zu Beginn eines jeden Arbeitstages trifft sich das Entwicklerteam zu einem max. 15-minütigen Daily Scrum, bei dem Scrum Master und Product Owner häufig anwesend, jedoch nicht aktiv beteiligt sind, falls sie nicht selbst Backlogelemente bearbeiten. Zweck des Daily Scrum ist der Informationsaustausch. Im Daily Scrum werden keine Probleme gelöst – vielmehr geht es darum, sich einen Überblick über den aktuellen Stand der Arbeit zu verschaffen.</w:t>
+      </w:r>
+    </w:p>
+    <w:p>
+      <w:pPr>
+        <w:pStyle w:val="Listenabsatz"/>
+        <w:numPr>
+          <w:ilvl w:val="1"/>
+          <w:numId w:val="2"/>
+        </w:numPr>
+        <w:rPr>
+          <w:rStyle w:val="blob-code-inner"/>
+          <w:sz w:val="24"/>
+          <w:szCs w:val="24"/>
+        </w:rPr>
+      </w:pPr>
+      <w:r>
+        <w:rPr>
+          <w:rStyle w:val="blob-code-inner"/>
+          <w:b/>
+          <w:sz w:val="24"/>
+          <w:szCs w:val="24"/>
+        </w:rPr>
+        <w:t>Im Daily Scrum werden drei Fragen beantwortet</w:t>
+      </w:r>
+      <w:r>
+        <w:rPr>
+          <w:rStyle w:val="blob-code-inner"/>
+          <w:sz w:val="24"/>
+          <w:szCs w:val="24"/>
+        </w:rPr>
+        <w:t>:</w:t>
+      </w:r>
+    </w:p>
+    <w:p>
+      <w:pPr>
+        <w:pStyle w:val="Listenabsatz"/>
+        <w:numPr>
+          <w:ilvl w:val="2"/>
+          <w:numId w:val="2"/>
+        </w:numPr>
+        <w:rPr>
+          <w:rStyle w:val="blob-code-inner"/>
+          <w:sz w:val="24"/>
+          <w:szCs w:val="24"/>
+        </w:rPr>
+      </w:pPr>
+      <w:r>
+        <w:rPr>
+          <w:rStyle w:val="blob-code-inner"/>
+          <w:sz w:val="24"/>
+          <w:szCs w:val="24"/>
+        </w:rPr>
+        <w:t>Was hast du getan?</w:t>
+      </w:r>
+    </w:p>
+    <w:p>
+      <w:pPr>
+        <w:pStyle w:val="Listenabsatz"/>
+        <w:numPr>
+          <w:ilvl w:val="2"/>
+          <w:numId w:val="2"/>
+        </w:numPr>
+        <w:rPr>
+          <w:rStyle w:val="blob-code-inner"/>
+          <w:sz w:val="24"/>
+          <w:szCs w:val="24"/>
+        </w:rPr>
+      </w:pPr>
+      <w:r>
+        <w:rPr>
+          <w:rStyle w:val="blob-code-inner"/>
+          <w:sz w:val="24"/>
+          <w:szCs w:val="24"/>
+        </w:rPr>
+        <w:t>Was wirst du morgen tun?</w:t>
+      </w:r>
+    </w:p>
+    <w:p>
+      <w:pPr>
+        <w:pStyle w:val="Listenabsatz"/>
+        <w:numPr>
+          <w:ilvl w:val="2"/>
+          <w:numId w:val="2"/>
+        </w:numPr>
+        <w:rPr>
+          <w:rStyle w:val="blob-code-inner"/>
+          <w:sz w:val="24"/>
+          <w:szCs w:val="24"/>
+        </w:rPr>
+      </w:pPr>
+      <w:r>
+        <w:rPr>
+          <w:rStyle w:val="blob-code-inner"/>
+          <w:sz w:val="24"/>
+          <w:szCs w:val="24"/>
+        </w:rPr>
+        <w:t>(Was ist dazwischengekommen?)</w:t>
+      </w:r>
+    </w:p>
+    <w:p>
+      <w:pPr>
+        <w:pStyle w:val="Listenabsatz"/>
+        <w:ind w:left="2160"/>
+        <w:rPr>
+          <w:rStyle w:val="blob-code-inner"/>
+          <w:sz w:val="24"/>
+          <w:szCs w:val="24"/>
+        </w:rPr>
+      </w:pPr>
     </w:p>
     <w:p>
       <w:pPr>
@@ -4113,619 +4215,7 @@
           <w:szCs w:val="24"/>
         </w:rPr>
       </w:pPr>
-      <w:hyperlink r:id="rId13" w:anchor="Sprint_Planning" w:history="1">
-        <w:r>
-          <w:rPr>
-            <w:rStyle w:val="blob-code-inner"/>
-            <w:b/>
-            <w:sz w:val="24"/>
-            <w:szCs w:val="24"/>
-          </w:rPr>
-          <w:t xml:space="preserve">Sprint </w:t>
-        </w:r>
-        <w:proofErr w:type="spellStart"/>
-        <w:r>
-          <w:rPr>
-            <w:rStyle w:val="blob-code-inner"/>
-            <w:b/>
-            <w:sz w:val="24"/>
-            <w:szCs w:val="24"/>
-          </w:rPr>
-          <w:t>Planning</w:t>
-        </w:r>
-        <w:proofErr w:type="spellEnd"/>
-      </w:hyperlink>
-      <w:r>
-        <w:rPr>
-          <w:rStyle w:val="blob-code-inner"/>
-          <w:b/>
-          <w:sz w:val="24"/>
-          <w:szCs w:val="24"/>
-        </w:rPr>
-        <w:t xml:space="preserve"> </w:t>
-      </w:r>
-    </w:p>
-    <w:p>
-      <w:pPr>
-        <w:pStyle w:val="Listenabsatz"/>
-        <w:numPr>
-          <w:ilvl w:val="1"/>
-          <w:numId w:val="2"/>
-        </w:numPr>
-        <w:rPr>
-          <w:rStyle w:val="blob-code-inner"/>
-          <w:sz w:val="24"/>
-          <w:szCs w:val="24"/>
-        </w:rPr>
-      </w:pPr>
-      <w:r>
-        <w:rPr>
-          <w:rStyle w:val="blob-code-inner"/>
-          <w:sz w:val="24"/>
-          <w:szCs w:val="24"/>
-        </w:rPr>
-        <w:t xml:space="preserve">Im Sprint </w:t>
-      </w:r>
-      <w:proofErr w:type="spellStart"/>
-      <w:r>
-        <w:rPr>
-          <w:rStyle w:val="blob-code-inner"/>
-          <w:sz w:val="24"/>
-          <w:szCs w:val="24"/>
-        </w:rPr>
-        <w:t>Planning</w:t>
-      </w:r>
-      <w:proofErr w:type="spellEnd"/>
-      <w:r>
-        <w:rPr>
-          <w:rStyle w:val="blob-code-inner"/>
-          <w:sz w:val="24"/>
-          <w:szCs w:val="24"/>
-        </w:rPr>
-        <w:t xml:space="preserve"> werden zwei Fragen beantwortet:</w:t>
-      </w:r>
-    </w:p>
-    <w:p>
-      <w:pPr>
-        <w:pStyle w:val="Listenabsatz"/>
-        <w:numPr>
-          <w:ilvl w:val="2"/>
-          <w:numId w:val="2"/>
-        </w:numPr>
-        <w:rPr>
-          <w:rStyle w:val="blob-code-inner"/>
-          <w:b/>
-          <w:sz w:val="24"/>
-          <w:szCs w:val="24"/>
-        </w:rPr>
-      </w:pPr>
-      <w:r>
-        <w:rPr>
-          <w:rStyle w:val="blob-code-inner"/>
-          <w:b/>
-          <w:sz w:val="24"/>
-          <w:szCs w:val="24"/>
-        </w:rPr>
-        <w:t>Was kann im kommenden Sprint entwickelt werden?</w:t>
-      </w:r>
-    </w:p>
-    <w:p>
-      <w:pPr>
-        <w:pStyle w:val="Listenabsatz"/>
-        <w:numPr>
-          <w:ilvl w:val="3"/>
-          <w:numId w:val="2"/>
-        </w:numPr>
-        <w:rPr>
-          <w:rStyle w:val="blob-code-inner"/>
-          <w:sz w:val="24"/>
-          <w:szCs w:val="24"/>
-        </w:rPr>
-      </w:pPr>
-      <w:r>
-        <w:rPr>
-          <w:rStyle w:val="blob-code-inner"/>
-          <w:sz w:val="24"/>
-          <w:szCs w:val="24"/>
-        </w:rPr>
-        <w:t xml:space="preserve">Das gesamte </w:t>
-      </w:r>
-      <w:proofErr w:type="spellStart"/>
-      <w:r>
-        <w:rPr>
-          <w:rStyle w:val="blob-code-inner"/>
-          <w:sz w:val="24"/>
-          <w:szCs w:val="24"/>
-        </w:rPr>
-        <w:t>Scrum</w:t>
-      </w:r>
-      <w:proofErr w:type="spellEnd"/>
-      <w:r>
-        <w:rPr>
-          <w:rStyle w:val="blob-code-inner"/>
-          <w:sz w:val="24"/>
-          <w:szCs w:val="24"/>
-        </w:rPr>
-        <w:t xml:space="preserve"> Team arbeitet im ersten Teil der Planung daran, ein gemeinsames Verständnis für die im Sprint zu </w:t>
-      </w:r>
-      <w:r>
-        <w:rPr>
-          <w:rStyle w:val="blob-code-inner"/>
-          <w:sz w:val="24"/>
-          <w:szCs w:val="24"/>
-        </w:rPr>
-        <w:lastRenderedPageBreak/>
-        <w:t xml:space="preserve">erledigende Arbeit zu entwickeln. Dabei werden die Eigenschaften und die Akzeptanzkriterien besprochen, beispielsweise die Gebrauchstauglichkeit. Außerdem einigt sich der </w:t>
-      </w:r>
-      <w:proofErr w:type="spellStart"/>
-      <w:r>
-        <w:rPr>
-          <w:rStyle w:val="blob-code-inner"/>
-          <w:sz w:val="24"/>
-          <w:szCs w:val="24"/>
-        </w:rPr>
-        <w:t>Product</w:t>
-      </w:r>
-      <w:proofErr w:type="spellEnd"/>
-      <w:r>
-        <w:rPr>
-          <w:rStyle w:val="blob-code-inner"/>
-          <w:sz w:val="24"/>
-          <w:szCs w:val="24"/>
-        </w:rPr>
-        <w:t xml:space="preserve"> </w:t>
-      </w:r>
-      <w:proofErr w:type="spellStart"/>
-      <w:r>
-        <w:rPr>
-          <w:rStyle w:val="blob-code-inner"/>
-          <w:sz w:val="24"/>
-          <w:szCs w:val="24"/>
-        </w:rPr>
-        <w:t>Owner</w:t>
-      </w:r>
-      <w:proofErr w:type="spellEnd"/>
-      <w:r>
-        <w:rPr>
-          <w:rStyle w:val="blob-code-inner"/>
-          <w:sz w:val="24"/>
-          <w:szCs w:val="24"/>
-        </w:rPr>
-        <w:t xml:space="preserve"> mit dem Entwicklungsteam auf die Kriterien, die am Ende des Sprints darüber entscheiden, ob die neue Funktionalität fertig ist oder nicht</w:t>
-      </w:r>
-    </w:p>
-    <w:p>
-      <w:pPr>
-        <w:pStyle w:val="Listenabsatz"/>
-        <w:ind w:left="2880"/>
-        <w:rPr>
-          <w:rStyle w:val="blob-code-inner"/>
-          <w:sz w:val="24"/>
-          <w:szCs w:val="24"/>
-        </w:rPr>
-      </w:pPr>
-    </w:p>
-    <w:p>
-      <w:pPr>
-        <w:pStyle w:val="Listenabsatz"/>
-        <w:numPr>
-          <w:ilvl w:val="2"/>
-          <w:numId w:val="2"/>
-        </w:numPr>
-        <w:rPr>
-          <w:rStyle w:val="blob-code-inner"/>
-          <w:b/>
-          <w:sz w:val="24"/>
-          <w:szCs w:val="24"/>
-        </w:rPr>
-      </w:pPr>
-      <w:r>
-        <w:rPr>
-          <w:rStyle w:val="blob-code-inner"/>
-          <w:b/>
-          <w:sz w:val="24"/>
-          <w:szCs w:val="24"/>
-        </w:rPr>
-        <w:t>Wie wird die Arbeit im kommenden Sprint erledigt?</w:t>
-      </w:r>
-    </w:p>
-    <w:p>
-      <w:pPr>
-        <w:pStyle w:val="Listenabsatz"/>
-        <w:numPr>
-          <w:ilvl w:val="3"/>
-          <w:numId w:val="2"/>
-        </w:numPr>
-        <w:rPr>
-          <w:rStyle w:val="blob-code-inner"/>
-          <w:sz w:val="24"/>
-          <w:szCs w:val="24"/>
-        </w:rPr>
-      </w:pPr>
-      <w:r>
-        <w:rPr>
-          <w:rStyle w:val="blob-code-inner"/>
-          <w:sz w:val="24"/>
-          <w:szCs w:val="24"/>
-        </w:rPr>
-        <w:t xml:space="preserve">Im zweiten Teil der Sprint Planung plant das Entwicklungsteam im Detail, welche Aufgaben (Tasks) zum Erreichen des Sprintziels und zur Lieferung der prognostizierten </w:t>
-      </w:r>
-      <w:proofErr w:type="spellStart"/>
-      <w:r>
-        <w:rPr>
-          <w:rStyle w:val="blob-code-inner"/>
-          <w:sz w:val="24"/>
-          <w:szCs w:val="24"/>
-        </w:rPr>
-        <w:t>Product</w:t>
-      </w:r>
-      <w:proofErr w:type="spellEnd"/>
-      <w:r>
-        <w:rPr>
-          <w:rStyle w:val="blob-code-inner"/>
-          <w:sz w:val="24"/>
-          <w:szCs w:val="24"/>
-        </w:rPr>
-        <w:t xml:space="preserve">-Backlog-Einträge notwendig sind. Diese Planung macht das Entwicklungsteam, wobei der </w:t>
-      </w:r>
-      <w:proofErr w:type="spellStart"/>
-      <w:r>
-        <w:rPr>
-          <w:rStyle w:val="blob-code-inner"/>
-          <w:sz w:val="24"/>
-          <w:szCs w:val="24"/>
-        </w:rPr>
-        <w:t>Product</w:t>
-      </w:r>
-      <w:proofErr w:type="spellEnd"/>
-      <w:r>
-        <w:rPr>
-          <w:rStyle w:val="blob-code-inner"/>
-          <w:sz w:val="24"/>
-          <w:szCs w:val="24"/>
-        </w:rPr>
-        <w:t xml:space="preserve"> </w:t>
-      </w:r>
-      <w:proofErr w:type="spellStart"/>
-      <w:r>
-        <w:rPr>
-          <w:rStyle w:val="blob-code-inner"/>
-          <w:sz w:val="24"/>
-          <w:szCs w:val="24"/>
-        </w:rPr>
-        <w:t>Owner</w:t>
-      </w:r>
-      <w:proofErr w:type="spellEnd"/>
-      <w:r>
-        <w:rPr>
-          <w:rStyle w:val="blob-code-inner"/>
-          <w:sz w:val="24"/>
-          <w:szCs w:val="24"/>
-        </w:rPr>
-        <w:t xml:space="preserve"> für Fragen in Reichweite sein sollte.</w:t>
-      </w:r>
-    </w:p>
-    <w:p>
-      <w:pPr>
-        <w:pStyle w:val="Listenabsatz"/>
-        <w:ind w:left="2880"/>
-        <w:rPr>
-          <w:rStyle w:val="blob-code-inner"/>
-          <w:sz w:val="24"/>
-          <w:szCs w:val="24"/>
-        </w:rPr>
-      </w:pPr>
-    </w:p>
-    <w:p>
-      <w:pPr>
-        <w:pStyle w:val="Listenabsatz"/>
-        <w:numPr>
-          <w:ilvl w:val="0"/>
-          <w:numId w:val="2"/>
-        </w:numPr>
-        <w:rPr>
-          <w:rStyle w:val="blob-code-inner"/>
-          <w:b/>
-          <w:sz w:val="24"/>
-          <w:szCs w:val="24"/>
-        </w:rPr>
-      </w:pPr>
-      <w:hyperlink r:id="rId14" w:anchor="Daily_Scrum" w:history="1">
-        <w:r>
-          <w:rPr>
-            <w:rStyle w:val="blob-code-inner"/>
-            <w:b/>
-            <w:sz w:val="24"/>
-            <w:szCs w:val="24"/>
-          </w:rPr>
-          <w:t xml:space="preserve">Daily </w:t>
-        </w:r>
-        <w:proofErr w:type="spellStart"/>
-        <w:r>
-          <w:rPr>
-            <w:rStyle w:val="blob-code-inner"/>
-            <w:b/>
-            <w:sz w:val="24"/>
-            <w:szCs w:val="24"/>
-          </w:rPr>
-          <w:t>Scrum</w:t>
-        </w:r>
-        <w:proofErr w:type="spellEnd"/>
-      </w:hyperlink>
-    </w:p>
-    <w:p>
-      <w:pPr>
-        <w:pStyle w:val="Listenabsatz"/>
-        <w:numPr>
-          <w:ilvl w:val="1"/>
-          <w:numId w:val="2"/>
-        </w:numPr>
-        <w:rPr>
-          <w:rStyle w:val="blob-code-inner"/>
-          <w:sz w:val="24"/>
-          <w:szCs w:val="24"/>
-        </w:rPr>
-      </w:pPr>
-      <w:r>
-        <w:rPr>
-          <w:rStyle w:val="blob-code-inner"/>
-          <w:sz w:val="24"/>
-          <w:szCs w:val="24"/>
-        </w:rPr>
-        <w:t xml:space="preserve">Zu Beginn eines jeden Arbeitstages trifft sich das Entwicklerteam zu einem max. 15-minütigen Daily </w:t>
-      </w:r>
-      <w:proofErr w:type="spellStart"/>
-      <w:r>
-        <w:rPr>
-          <w:rStyle w:val="blob-code-inner"/>
-          <w:sz w:val="24"/>
-          <w:szCs w:val="24"/>
-        </w:rPr>
-        <w:t>Scrum</w:t>
-      </w:r>
-      <w:proofErr w:type="spellEnd"/>
-      <w:r>
-        <w:rPr>
-          <w:rStyle w:val="blob-code-inner"/>
-          <w:sz w:val="24"/>
-          <w:szCs w:val="24"/>
-        </w:rPr>
-        <w:t xml:space="preserve">, bei dem </w:t>
-      </w:r>
-      <w:proofErr w:type="spellStart"/>
-      <w:r>
-        <w:rPr>
-          <w:rStyle w:val="blob-code-inner"/>
-          <w:sz w:val="24"/>
-          <w:szCs w:val="24"/>
-        </w:rPr>
-        <w:t>Scrum</w:t>
-      </w:r>
-      <w:proofErr w:type="spellEnd"/>
-      <w:r>
-        <w:rPr>
-          <w:rStyle w:val="blob-code-inner"/>
-          <w:sz w:val="24"/>
-          <w:szCs w:val="24"/>
-        </w:rPr>
-        <w:t xml:space="preserve"> Master und </w:t>
-      </w:r>
-      <w:proofErr w:type="spellStart"/>
-      <w:r>
-        <w:rPr>
-          <w:rStyle w:val="blob-code-inner"/>
-          <w:sz w:val="24"/>
-          <w:szCs w:val="24"/>
-        </w:rPr>
-        <w:t>Product</w:t>
-      </w:r>
-      <w:proofErr w:type="spellEnd"/>
-      <w:r>
-        <w:rPr>
-          <w:rStyle w:val="blob-code-inner"/>
-          <w:sz w:val="24"/>
-          <w:szCs w:val="24"/>
-        </w:rPr>
-        <w:t xml:space="preserve"> </w:t>
-      </w:r>
-      <w:proofErr w:type="spellStart"/>
-      <w:r>
-        <w:rPr>
-          <w:rStyle w:val="blob-code-inner"/>
-          <w:sz w:val="24"/>
-          <w:szCs w:val="24"/>
-        </w:rPr>
-        <w:t>Owner</w:t>
-      </w:r>
-      <w:proofErr w:type="spellEnd"/>
-      <w:r>
-        <w:rPr>
-          <w:rStyle w:val="blob-code-inner"/>
-          <w:sz w:val="24"/>
-          <w:szCs w:val="24"/>
-        </w:rPr>
-        <w:t xml:space="preserve"> häufig anwesend, jedoch nicht aktiv beteiligt sind, falls sie nicht selbst Backlogelemente bearbeiten. Zweck des Daily </w:t>
-      </w:r>
-      <w:proofErr w:type="spellStart"/>
-      <w:r>
-        <w:rPr>
-          <w:rStyle w:val="blob-code-inner"/>
-          <w:sz w:val="24"/>
-          <w:szCs w:val="24"/>
-        </w:rPr>
-        <w:t>Scrum</w:t>
-      </w:r>
-      <w:proofErr w:type="spellEnd"/>
-      <w:r>
-        <w:rPr>
-          <w:rStyle w:val="blob-code-inner"/>
-          <w:sz w:val="24"/>
-          <w:szCs w:val="24"/>
-        </w:rPr>
-        <w:t xml:space="preserve"> ist der Informationsaustausch. Im Daily </w:t>
-      </w:r>
-      <w:proofErr w:type="spellStart"/>
-      <w:r>
-        <w:rPr>
-          <w:rStyle w:val="blob-code-inner"/>
-          <w:sz w:val="24"/>
-          <w:szCs w:val="24"/>
-        </w:rPr>
-        <w:t>Scrum</w:t>
-      </w:r>
-      <w:proofErr w:type="spellEnd"/>
-      <w:r>
-        <w:rPr>
-          <w:rStyle w:val="blob-code-inner"/>
-          <w:sz w:val="24"/>
-          <w:szCs w:val="24"/>
-        </w:rPr>
-        <w:t xml:space="preserve"> werden keine Probleme gelöst – vielmehr geht es darum, sich einen Überblick über den aktuellen Stand der Arbeit zu verschaffen.</w:t>
-      </w:r>
-    </w:p>
-    <w:p>
-      <w:pPr>
-        <w:pStyle w:val="Listenabsatz"/>
-        <w:numPr>
-          <w:ilvl w:val="1"/>
-          <w:numId w:val="2"/>
-        </w:numPr>
-        <w:rPr>
-          <w:rStyle w:val="blob-code-inner"/>
-          <w:sz w:val="24"/>
-          <w:szCs w:val="24"/>
-        </w:rPr>
-      </w:pPr>
-      <w:r>
-        <w:rPr>
-          <w:rStyle w:val="blob-code-inner"/>
-          <w:b/>
-          <w:sz w:val="24"/>
-          <w:szCs w:val="24"/>
-        </w:rPr>
-        <w:t xml:space="preserve">Im Daily </w:t>
-      </w:r>
-      <w:proofErr w:type="spellStart"/>
-      <w:r>
-        <w:rPr>
-          <w:rStyle w:val="blob-code-inner"/>
-          <w:b/>
-          <w:sz w:val="24"/>
-          <w:szCs w:val="24"/>
-        </w:rPr>
-        <w:t>Scrum</w:t>
-      </w:r>
-      <w:proofErr w:type="spellEnd"/>
-      <w:r>
-        <w:rPr>
-          <w:rStyle w:val="blob-code-inner"/>
-          <w:b/>
-          <w:sz w:val="24"/>
-          <w:szCs w:val="24"/>
-        </w:rPr>
-        <w:t xml:space="preserve"> werden drei Fragen beantwortet</w:t>
-      </w:r>
-      <w:r>
-        <w:rPr>
-          <w:rStyle w:val="blob-code-inner"/>
-          <w:sz w:val="24"/>
-          <w:szCs w:val="24"/>
-        </w:rPr>
-        <w:t>:</w:t>
-      </w:r>
-    </w:p>
-    <w:p>
-      <w:pPr>
-        <w:pStyle w:val="Listenabsatz"/>
-        <w:numPr>
-          <w:ilvl w:val="2"/>
-          <w:numId w:val="2"/>
-        </w:numPr>
-        <w:rPr>
-          <w:rStyle w:val="blob-code-inner"/>
-          <w:sz w:val="24"/>
-          <w:szCs w:val="24"/>
-        </w:rPr>
-      </w:pPr>
-      <w:r>
-        <w:rPr>
-          <w:rStyle w:val="blob-code-inner"/>
-          <w:sz w:val="24"/>
-          <w:szCs w:val="24"/>
-        </w:rPr>
-        <w:t>Was hast du getan?</w:t>
-      </w:r>
-    </w:p>
-    <w:p>
-      <w:pPr>
-        <w:pStyle w:val="Listenabsatz"/>
-        <w:numPr>
-          <w:ilvl w:val="2"/>
-          <w:numId w:val="2"/>
-        </w:numPr>
-        <w:rPr>
-          <w:rStyle w:val="blob-code-inner"/>
-          <w:sz w:val="24"/>
-          <w:szCs w:val="24"/>
-        </w:rPr>
-      </w:pPr>
-      <w:r>
-        <w:rPr>
-          <w:rStyle w:val="blob-code-inner"/>
-          <w:sz w:val="24"/>
-          <w:szCs w:val="24"/>
-        </w:rPr>
-        <w:t>Was wirst du morgen tun?</w:t>
-      </w:r>
-    </w:p>
-    <w:p>
-      <w:pPr>
-        <w:pStyle w:val="Listenabsatz"/>
-        <w:numPr>
-          <w:ilvl w:val="2"/>
-          <w:numId w:val="2"/>
-        </w:numPr>
-        <w:rPr>
-          <w:rStyle w:val="blob-code-inner"/>
-          <w:sz w:val="24"/>
-          <w:szCs w:val="24"/>
-        </w:rPr>
-      </w:pPr>
-      <w:r>
-        <w:rPr>
-          <w:rStyle w:val="blob-code-inner"/>
-          <w:sz w:val="24"/>
-          <w:szCs w:val="24"/>
-        </w:rPr>
-        <w:t>(Was ist dazwischengekommen?)</w:t>
-      </w:r>
-    </w:p>
-    <w:p>
-      <w:pPr>
-        <w:pStyle w:val="Listenabsatz"/>
-        <w:ind w:left="2160"/>
-        <w:rPr>
-          <w:rStyle w:val="blob-code-inner"/>
-          <w:sz w:val="24"/>
-          <w:szCs w:val="24"/>
-        </w:rPr>
-      </w:pPr>
-    </w:p>
-    <w:p>
-      <w:pPr>
-        <w:pStyle w:val="Listenabsatz"/>
-        <w:numPr>
-          <w:ilvl w:val="0"/>
-          <w:numId w:val="2"/>
-        </w:numPr>
-        <w:rPr>
-          <w:rStyle w:val="blob-code-inner"/>
-          <w:b/>
-          <w:sz w:val="24"/>
-          <w:szCs w:val="24"/>
-        </w:rPr>
-      </w:pPr>
-      <w:hyperlink r:id="rId15" w:anchor="Sprint_Review" w:history="1">
+      <w:hyperlink r:id="rId14" w:anchor="Sprint_Review" w:history="1">
         <w:r>
           <w:rPr>
             <w:rStyle w:val="blob-code-inner"/>
@@ -4756,36 +4246,8 @@
           <w:sz w:val="24"/>
           <w:szCs w:val="24"/>
         </w:rPr>
-        <w:t xml:space="preserve">Das Sprint Review steht am Ende des Sprints. Hier überprüft das </w:t>
-      </w:r>
-      <w:proofErr w:type="spellStart"/>
-      <w:r>
-        <w:rPr>
-          <w:rStyle w:val="blob-code-inner"/>
-          <w:sz w:val="24"/>
-          <w:szCs w:val="24"/>
-        </w:rPr>
-        <w:t>Scrum</w:t>
-      </w:r>
-      <w:proofErr w:type="spellEnd"/>
-      <w:r>
-        <w:rPr>
-          <w:rStyle w:val="blob-code-inner"/>
-          <w:sz w:val="24"/>
-          <w:szCs w:val="24"/>
-        </w:rPr>
-        <w:t xml:space="preserve"> Team das Inkrement, um das </w:t>
-      </w:r>
-      <w:proofErr w:type="spellStart"/>
-      <w:r>
-        <w:rPr>
-          <w:rStyle w:val="blob-code-inner"/>
-          <w:sz w:val="24"/>
-          <w:szCs w:val="24"/>
-        </w:rPr>
-        <w:t>Product</w:t>
-      </w:r>
-      <w:proofErr w:type="spellEnd"/>
+        <w:t>Das Sprint Review steht am Ende des Sprints. Hier überprüft das Scrum Team das Inkrement, um das Product Backlog bei Bedarf anzupassen. Das Entwicklungsteam präsentiert seine Ergebnisse und es wird überprüft, ob das zu Beginn gesteckte Ziel erreicht wurde. Das Scrum Team und die Stakeholder besprechen die Ergebnisse und was als Nächstes zu tun ist.</w:t>
+      </w:r>
       <w:r>
         <w:rPr>
           <w:rStyle w:val="blob-code-inner"/>
@@ -4794,50 +4256,6 @@
         </w:rPr>
         <w:t xml:space="preserve"> </w:t>
       </w:r>
-      <w:proofErr w:type="spellStart"/>
-      <w:r>
-        <w:rPr>
-          <w:rStyle w:val="blob-code-inner"/>
-          <w:sz w:val="24"/>
-          <w:szCs w:val="24"/>
-        </w:rPr>
-        <w:t>Backlog</w:t>
-      </w:r>
-      <w:proofErr w:type="spellEnd"/>
-      <w:r>
-        <w:rPr>
-          <w:rStyle w:val="blob-code-inner"/>
-          <w:sz w:val="24"/>
-          <w:szCs w:val="24"/>
-        </w:rPr>
-        <w:t xml:space="preserve"> bei Bedarf anzupassen. Das Entwicklungsteam präsentiert seine Ergebnisse und es wird überprüft, ob das zu Beginn gesteckte Ziel erreicht wurde. Das </w:t>
-      </w:r>
-      <w:proofErr w:type="spellStart"/>
-      <w:r>
-        <w:rPr>
-          <w:rStyle w:val="blob-code-inner"/>
-          <w:sz w:val="24"/>
-          <w:szCs w:val="24"/>
-        </w:rPr>
-        <w:t>Scrum</w:t>
-      </w:r>
-      <w:proofErr w:type="spellEnd"/>
-      <w:r>
-        <w:rPr>
-          <w:rStyle w:val="blob-code-inner"/>
-          <w:sz w:val="24"/>
-          <w:szCs w:val="24"/>
-        </w:rPr>
-        <w:t xml:space="preserve"> Team und die Stakeholder besprechen die Ergebnisse und was als Nächstes zu tun ist.</w:t>
-      </w:r>
-      <w:r>
-        <w:rPr>
-          <w:rStyle w:val="blob-code-inner"/>
-          <w:sz w:val="24"/>
-          <w:szCs w:val="24"/>
-        </w:rPr>
-        <w:t xml:space="preserve"> </w:t>
-      </w:r>
       <w:r>
         <w:rPr>
           <w:rStyle w:val="blob-code-inner"/>
@@ -4873,7 +4291,7 @@
           <w:lang w:val="en-US"/>
         </w:rPr>
       </w:pPr>
-      <w:hyperlink r:id="rId16" w:anchor="Sprint_Retrospektive" w:history="1">
+      <w:hyperlink r:id="rId15" w:anchor="Sprint_Retrospektive" w:history="1">
         <w:r>
           <w:rPr>
             <w:rStyle w:val="blob-code-inner"/>
@@ -4882,20 +4300,8 @@
             <w:szCs w:val="24"/>
             <w:lang w:val="en-US"/>
           </w:rPr>
-          <w:t xml:space="preserve">Sprint </w:t>
+          <w:t>Sprint Retrospektive</w:t>
         </w:r>
-        <w:proofErr w:type="spellStart"/>
-        <w:r>
-          <w:rPr>
-            <w:rStyle w:val="blob-code-inner"/>
-            <w:b/>
-            <w:sz w:val="24"/>
-            <w:szCs w:val="24"/>
-            <w:lang w:val="en-US"/>
-          </w:rPr>
-          <w:t>Retrospektive</w:t>
-        </w:r>
-        <w:proofErr w:type="spellEnd"/>
       </w:hyperlink>
     </w:p>
     <w:p>
@@ -4917,61 +4323,7 @@
           <w:sz w:val="24"/>
           <w:szCs w:val="24"/>
         </w:rPr>
-        <w:t xml:space="preserve">Die Sprint Retrospektive steht am Ende eines Sprints. Hierbei überprüft das </w:t>
-      </w:r>
-      <w:proofErr w:type="spellStart"/>
-      <w:r>
-        <w:rPr>
-          <w:rStyle w:val="blob-code-inner"/>
-          <w:sz w:val="24"/>
-          <w:szCs w:val="24"/>
-        </w:rPr>
-        <w:t>Scrum</w:t>
-      </w:r>
-      <w:proofErr w:type="spellEnd"/>
-      <w:r>
-        <w:rPr>
-          <w:rStyle w:val="blob-code-inner"/>
-          <w:sz w:val="24"/>
-          <w:szCs w:val="24"/>
-        </w:rPr>
-        <w:t xml:space="preserve"> Team seine bisherige Arbeitsweise, um sie in Zukunft effizienter und effektiver zu machen. Der </w:t>
-      </w:r>
-      <w:proofErr w:type="spellStart"/>
-      <w:r>
-        <w:rPr>
-          <w:rStyle w:val="blob-code-inner"/>
-          <w:sz w:val="24"/>
-          <w:szCs w:val="24"/>
-        </w:rPr>
-        <w:t>Scrum</w:t>
-      </w:r>
-      <w:proofErr w:type="spellEnd"/>
-      <w:r>
-        <w:rPr>
-          <w:rStyle w:val="blob-code-inner"/>
-          <w:sz w:val="24"/>
-          <w:szCs w:val="24"/>
-        </w:rPr>
-        <w:t xml:space="preserve"> Master unterstützt das </w:t>
-      </w:r>
-      <w:proofErr w:type="spellStart"/>
-      <w:r>
-        <w:rPr>
-          <w:rStyle w:val="blob-code-inner"/>
-          <w:sz w:val="24"/>
-          <w:szCs w:val="24"/>
-        </w:rPr>
-        <w:t>Scrum</w:t>
-      </w:r>
-      <w:proofErr w:type="spellEnd"/>
-      <w:r>
-        <w:rPr>
-          <w:rStyle w:val="blob-code-inner"/>
-          <w:sz w:val="24"/>
-          <w:szCs w:val="24"/>
-        </w:rPr>
-        <w:t xml:space="preserve"> Team darin, </w:t>
+        <w:t xml:space="preserve">Die Sprint Retrospektive steht am Ende eines Sprints. Hierbei überprüft das Scrum Team seine bisherige Arbeitsweise, um sie in Zukunft effizienter und effektiver zu machen. Der Scrum Master unterstützt das Scrum Team darin, </w:t>
       </w:r>
       <w:r>
         <w:rPr>
@@ -4980,25 +4332,7 @@
           <w:szCs w:val="24"/>
         </w:rPr>
         <w:lastRenderedPageBreak/>
-        <w:t xml:space="preserve">gute Praktiken und Verbesserungen zu finden, die im nächsten Sprint umgesetzt werden. Die Retrospektive ist eine gemeinsame Aktivität des </w:t>
-      </w:r>
-      <w:proofErr w:type="spellStart"/>
-      <w:r>
-        <w:rPr>
-          <w:rStyle w:val="blob-code-inner"/>
-          <w:sz w:val="24"/>
-          <w:szCs w:val="24"/>
-        </w:rPr>
-        <w:t>Scrum</w:t>
-      </w:r>
-      <w:proofErr w:type="spellEnd"/>
-      <w:r>
-        <w:rPr>
-          <w:rStyle w:val="blob-code-inner"/>
-          <w:sz w:val="24"/>
-          <w:szCs w:val="24"/>
-        </w:rPr>
-        <w:t xml:space="preserve"> Teams.</w:t>
+        <w:t>gute Praktiken und Verbesserungen zu finden, die im nächsten Sprint umgesetzt werden. Die Retrospektive ist eine gemeinsame Aktivität des Scrum Teams.</w:t>
       </w:r>
       <w:r>
         <w:t xml:space="preserve"> </w:t>
@@ -5049,7 +4383,7 @@
           <w:lang w:val="en-US"/>
         </w:rPr>
       </w:pPr>
-      <w:hyperlink r:id="rId17" w:anchor="Product_Backlog_Refinement" w:history="1">
+      <w:hyperlink r:id="rId16" w:anchor="Product_Backlog_Refinement" w:history="1">
         <w:r>
           <w:rPr>
             <w:rStyle w:val="blob-code-inner"/>
@@ -5081,133 +4415,7 @@
           <w:sz w:val="24"/>
           <w:szCs w:val="24"/>
         </w:rPr>
-        <w:t xml:space="preserve">Das </w:t>
-      </w:r>
-      <w:proofErr w:type="spellStart"/>
-      <w:r>
-        <w:rPr>
-          <w:rStyle w:val="blob-code-inner"/>
-          <w:sz w:val="24"/>
-          <w:szCs w:val="24"/>
-        </w:rPr>
-        <w:t>Product</w:t>
-      </w:r>
-      <w:proofErr w:type="spellEnd"/>
-      <w:r>
-        <w:rPr>
-          <w:rStyle w:val="blob-code-inner"/>
-          <w:sz w:val="24"/>
-          <w:szCs w:val="24"/>
-        </w:rPr>
-        <w:t xml:space="preserve"> </w:t>
-      </w:r>
-      <w:proofErr w:type="spellStart"/>
-      <w:r>
-        <w:rPr>
-          <w:rStyle w:val="blob-code-inner"/>
-          <w:sz w:val="24"/>
-          <w:szCs w:val="24"/>
-        </w:rPr>
-        <w:t>Backlog</w:t>
-      </w:r>
-      <w:proofErr w:type="spellEnd"/>
-      <w:r>
-        <w:rPr>
-          <w:rStyle w:val="blob-code-inner"/>
-          <w:sz w:val="24"/>
-          <w:szCs w:val="24"/>
-        </w:rPr>
-        <w:t xml:space="preserve"> </w:t>
-      </w:r>
-      <w:proofErr w:type="spellStart"/>
-      <w:r>
-        <w:rPr>
-          <w:rStyle w:val="blob-code-inner"/>
-          <w:sz w:val="24"/>
-          <w:szCs w:val="24"/>
-        </w:rPr>
-        <w:t>Refinement</w:t>
-      </w:r>
-      <w:proofErr w:type="spellEnd"/>
-      <w:r>
-        <w:rPr>
-          <w:rStyle w:val="blob-code-inner"/>
-          <w:sz w:val="24"/>
-          <w:szCs w:val="24"/>
-        </w:rPr>
-        <w:t xml:space="preserve"> ist ein fortlaufender Prozess, bei dem der </w:t>
-      </w:r>
-      <w:proofErr w:type="spellStart"/>
-      <w:r>
-        <w:rPr>
-          <w:rStyle w:val="blob-code-inner"/>
-          <w:sz w:val="24"/>
-          <w:szCs w:val="24"/>
-        </w:rPr>
-        <w:t>Product</w:t>
-      </w:r>
-      <w:proofErr w:type="spellEnd"/>
-      <w:r>
-        <w:rPr>
-          <w:rStyle w:val="blob-code-inner"/>
-          <w:sz w:val="24"/>
-          <w:szCs w:val="24"/>
-        </w:rPr>
-        <w:t xml:space="preserve"> </w:t>
-      </w:r>
-      <w:proofErr w:type="spellStart"/>
-      <w:r>
-        <w:rPr>
-          <w:rStyle w:val="blob-code-inner"/>
-          <w:sz w:val="24"/>
-          <w:szCs w:val="24"/>
-        </w:rPr>
-        <w:t>Owner</w:t>
-      </w:r>
-      <w:proofErr w:type="spellEnd"/>
-      <w:r>
-        <w:rPr>
-          <w:rStyle w:val="blob-code-inner"/>
-          <w:sz w:val="24"/>
-          <w:szCs w:val="24"/>
-        </w:rPr>
-        <w:t xml:space="preserve"> und das Entwicklungsteam gemeinsam das </w:t>
-      </w:r>
-      <w:proofErr w:type="spellStart"/>
-      <w:r>
-        <w:rPr>
-          <w:rStyle w:val="blob-code-inner"/>
-          <w:sz w:val="24"/>
-          <w:szCs w:val="24"/>
-        </w:rPr>
-        <w:t>Product</w:t>
-      </w:r>
-      <w:proofErr w:type="spellEnd"/>
-      <w:r>
-        <w:rPr>
-          <w:rStyle w:val="blob-code-inner"/>
-          <w:sz w:val="24"/>
-          <w:szCs w:val="24"/>
-        </w:rPr>
-        <w:t xml:space="preserve"> </w:t>
-      </w:r>
-      <w:proofErr w:type="spellStart"/>
-      <w:r>
-        <w:rPr>
-          <w:rStyle w:val="blob-code-inner"/>
-          <w:sz w:val="24"/>
-          <w:szCs w:val="24"/>
-        </w:rPr>
-        <w:t>Backlog</w:t>
-      </w:r>
-      <w:proofErr w:type="spellEnd"/>
-      <w:r>
-        <w:rPr>
-          <w:rStyle w:val="blob-code-inner"/>
-          <w:sz w:val="24"/>
-          <w:szCs w:val="24"/>
-        </w:rPr>
-        <w:t xml:space="preserve"> we</w:t>
+        <w:t>Das Product Backlog Refinement ist ein fortlaufender Prozess, bei dem der Product Owner und das Entwicklungsteam gemeinsam das Product Backlog we</w:t>
       </w:r>
       <w:r>
         <w:rPr>
@@ -5232,7 +4440,6 @@
           <w:lang w:val="en-US"/>
         </w:rPr>
       </w:pPr>
-      <w:proofErr w:type="spellStart"/>
       <w:r>
         <w:rPr>
           <w:rStyle w:val="blob-code-inner"/>
@@ -5240,19 +4447,45 @@
           <w:szCs w:val="24"/>
           <w:lang w:val="en-US"/>
         </w:rPr>
-        <w:t>Ordnen</w:t>
-      </w:r>
-      <w:proofErr w:type="spellEnd"/>
-      <w:r>
+        <w:t>Ordnen der Einträge</w:t>
+      </w:r>
+    </w:p>
+    <w:p>
+      <w:pPr>
+        <w:pStyle w:val="Listenabsatz"/>
+        <w:numPr>
+          <w:ilvl w:val="2"/>
+          <w:numId w:val="2"/>
+        </w:numPr>
+        <w:rPr>
+          <w:rStyle w:val="blob-code-inner"/>
+          <w:sz w:val="24"/>
+          <w:szCs w:val="24"/>
+        </w:rPr>
+      </w:pPr>
+      <w:r>
+        <w:rPr>
+          <w:rStyle w:val="blob-code-inner"/>
+          <w:sz w:val="24"/>
+          <w:szCs w:val="24"/>
+        </w:rPr>
+        <w:t>Löschen von Einträgen, die nicht mehr wichtig sind</w:t>
+      </w:r>
+    </w:p>
+    <w:p>
+      <w:pPr>
+        <w:pStyle w:val="Listenabsatz"/>
+        <w:numPr>
+          <w:ilvl w:val="2"/>
+          <w:numId w:val="2"/>
+        </w:numPr>
         <w:rPr>
           <w:rStyle w:val="blob-code-inner"/>
           <w:sz w:val="24"/>
           <w:szCs w:val="24"/>
           <w:lang w:val="en-US"/>
         </w:rPr>
-        <w:t xml:space="preserve"> der </w:t>
-      </w:r>
-      <w:proofErr w:type="spellStart"/>
+      </w:pPr>
       <w:r>
         <w:rPr>
           <w:rStyle w:val="blob-code-inner"/>
@@ -5260,9 +4493,8 @@
           <w:szCs w:val="24"/>
           <w:lang w:val="en-US"/>
         </w:rPr>
-        <w:t>Einträge</w:t>
-      </w:r>
-      <w:proofErr w:type="spellEnd"/>
+        <w:t>Hinzufügen von neuen Einträgen</w:t>
+      </w:r>
     </w:p>
     <w:p>
       <w:pPr>
@@ -5275,15 +4507,17 @@
           <w:rStyle w:val="blob-code-inner"/>
           <w:sz w:val="24"/>
           <w:szCs w:val="24"/>
-        </w:rPr>
-      </w:pPr>
-      <w:r>
-        <w:rPr>
-          <w:rStyle w:val="blob-code-inner"/>
-          <w:sz w:val="24"/>
-          <w:szCs w:val="24"/>
-        </w:rPr>
-        <w:t>Löschen von Einträgen, die nicht mehr wichtig sind</w:t>
+          <w:lang w:val="en-US"/>
+        </w:rPr>
+      </w:pPr>
+      <w:r>
+        <w:rPr>
+          <w:rStyle w:val="blob-code-inner"/>
+          <w:sz w:val="24"/>
+          <w:szCs w:val="24"/>
+          <w:lang w:val="en-US"/>
+        </w:rPr>
+        <w:t>Detaillieren von Einträgen</w:t>
       </w:r>
     </w:p>
     <w:p>
@@ -5300,7 +4534,6 @@
           <w:lang w:val="en-US"/>
         </w:rPr>
       </w:pPr>
-      <w:proofErr w:type="spellStart"/>
       <w:r>
         <w:rPr>
           <w:rStyle w:val="blob-code-inner"/>
@@ -5308,19 +4541,23 @@
           <w:szCs w:val="24"/>
           <w:lang w:val="en-US"/>
         </w:rPr>
-        <w:t>Hinzufügen</w:t>
-      </w:r>
-      <w:proofErr w:type="spellEnd"/>
-      <w:r>
+        <w:t>Zusammenfassen von Einträgen</w:t>
+      </w:r>
+    </w:p>
+    <w:p>
+      <w:pPr>
+        <w:pStyle w:val="Listenabsatz"/>
+        <w:numPr>
+          <w:ilvl w:val="2"/>
+          <w:numId w:val="2"/>
+        </w:numPr>
         <w:rPr>
           <w:rStyle w:val="blob-code-inner"/>
           <w:sz w:val="24"/>
           <w:szCs w:val="24"/>
           <w:lang w:val="en-US"/>
         </w:rPr>
-        <w:t xml:space="preserve"> von </w:t>
-      </w:r>
-      <w:proofErr w:type="spellStart"/>
+      </w:pPr>
       <w:r>
         <w:rPr>
           <w:rStyle w:val="blob-code-inner"/>
@@ -5328,19 +4565,23 @@
           <w:szCs w:val="24"/>
           <w:lang w:val="en-US"/>
         </w:rPr>
-        <w:t>neuen</w:t>
-      </w:r>
-      <w:proofErr w:type="spellEnd"/>
-      <w:r>
+        <w:t>Schätzen von Einträgen</w:t>
+      </w:r>
+    </w:p>
+    <w:p>
+      <w:pPr>
+        <w:pStyle w:val="Listenabsatz"/>
+        <w:numPr>
+          <w:ilvl w:val="2"/>
+          <w:numId w:val="2"/>
+        </w:numPr>
         <w:rPr>
           <w:rStyle w:val="blob-code-inner"/>
           <w:sz w:val="24"/>
           <w:szCs w:val="24"/>
           <w:lang w:val="en-US"/>
         </w:rPr>
-        <w:t xml:space="preserve"> </w:t>
-      </w:r>
-      <w:proofErr w:type="spellStart"/>
+      </w:pPr>
       <w:r>
         <w:rPr>
           <w:rStyle w:val="blob-code-inner"/>
@@ -5348,181 +4589,7 @@
           <w:szCs w:val="24"/>
           <w:lang w:val="en-US"/>
         </w:rPr>
-        <w:t>Einträgen</w:t>
-      </w:r>
-      <w:proofErr w:type="spellEnd"/>
-    </w:p>
-    <w:p>
-      <w:pPr>
-        <w:pStyle w:val="Listenabsatz"/>
-        <w:numPr>
-          <w:ilvl w:val="2"/>
-          <w:numId w:val="2"/>
-        </w:numPr>
-        <w:rPr>
-          <w:rStyle w:val="blob-code-inner"/>
-          <w:sz w:val="24"/>
-          <w:szCs w:val="24"/>
-          <w:lang w:val="en-US"/>
-        </w:rPr>
-      </w:pPr>
-      <w:proofErr w:type="spellStart"/>
-      <w:r>
-        <w:rPr>
-          <w:rStyle w:val="blob-code-inner"/>
-          <w:sz w:val="24"/>
-          <w:szCs w:val="24"/>
-          <w:lang w:val="en-US"/>
-        </w:rPr>
-        <w:t>Detaillieren</w:t>
-      </w:r>
-      <w:proofErr w:type="spellEnd"/>
-      <w:r>
-        <w:rPr>
-          <w:rStyle w:val="blob-code-inner"/>
-          <w:sz w:val="24"/>
-          <w:szCs w:val="24"/>
-          <w:lang w:val="en-US"/>
-        </w:rPr>
-        <w:t xml:space="preserve"> von </w:t>
-      </w:r>
-      <w:proofErr w:type="spellStart"/>
-      <w:r>
-        <w:rPr>
-          <w:rStyle w:val="blob-code-inner"/>
-          <w:sz w:val="24"/>
-          <w:szCs w:val="24"/>
-          <w:lang w:val="en-US"/>
-        </w:rPr>
-        <w:t>Einträgen</w:t>
-      </w:r>
-      <w:proofErr w:type="spellEnd"/>
-    </w:p>
-    <w:p>
-      <w:pPr>
-        <w:pStyle w:val="Listenabsatz"/>
-        <w:numPr>
-          <w:ilvl w:val="2"/>
-          <w:numId w:val="2"/>
-        </w:numPr>
-        <w:rPr>
-          <w:rStyle w:val="blob-code-inner"/>
-          <w:sz w:val="24"/>
-          <w:szCs w:val="24"/>
-          <w:lang w:val="en-US"/>
-        </w:rPr>
-      </w:pPr>
-      <w:proofErr w:type="spellStart"/>
-      <w:r>
-        <w:rPr>
-          <w:rStyle w:val="blob-code-inner"/>
-          <w:sz w:val="24"/>
-          <w:szCs w:val="24"/>
-          <w:lang w:val="en-US"/>
-        </w:rPr>
-        <w:t>Zusammenfassen</w:t>
-      </w:r>
-      <w:proofErr w:type="spellEnd"/>
-      <w:r>
-        <w:rPr>
-          <w:rStyle w:val="blob-code-inner"/>
-          <w:sz w:val="24"/>
-          <w:szCs w:val="24"/>
-          <w:lang w:val="en-US"/>
-        </w:rPr>
-        <w:t xml:space="preserve"> von </w:t>
-      </w:r>
-      <w:proofErr w:type="spellStart"/>
-      <w:r>
-        <w:rPr>
-          <w:rStyle w:val="blob-code-inner"/>
-          <w:sz w:val="24"/>
-          <w:szCs w:val="24"/>
-          <w:lang w:val="en-US"/>
-        </w:rPr>
-        <w:t>Einträgen</w:t>
-      </w:r>
-      <w:proofErr w:type="spellEnd"/>
-    </w:p>
-    <w:p>
-      <w:pPr>
-        <w:pStyle w:val="Listenabsatz"/>
-        <w:numPr>
-          <w:ilvl w:val="2"/>
-          <w:numId w:val="2"/>
-        </w:numPr>
-        <w:rPr>
-          <w:rStyle w:val="blob-code-inner"/>
-          <w:sz w:val="24"/>
-          <w:szCs w:val="24"/>
-          <w:lang w:val="en-US"/>
-        </w:rPr>
-      </w:pPr>
-      <w:proofErr w:type="spellStart"/>
-      <w:r>
-        <w:rPr>
-          <w:rStyle w:val="blob-code-inner"/>
-          <w:sz w:val="24"/>
-          <w:szCs w:val="24"/>
-          <w:lang w:val="en-US"/>
-        </w:rPr>
-        <w:t>Schätzen</w:t>
-      </w:r>
-      <w:proofErr w:type="spellEnd"/>
-      <w:r>
-        <w:rPr>
-          <w:rStyle w:val="blob-code-inner"/>
-          <w:sz w:val="24"/>
-          <w:szCs w:val="24"/>
-          <w:lang w:val="en-US"/>
-        </w:rPr>
-        <w:t xml:space="preserve"> von </w:t>
-      </w:r>
-      <w:proofErr w:type="spellStart"/>
-      <w:r>
-        <w:rPr>
-          <w:rStyle w:val="blob-code-inner"/>
-          <w:sz w:val="24"/>
-          <w:szCs w:val="24"/>
-          <w:lang w:val="en-US"/>
-        </w:rPr>
-        <w:t>Einträgen</w:t>
-      </w:r>
-      <w:proofErr w:type="spellEnd"/>
-    </w:p>
-    <w:p>
-      <w:pPr>
-        <w:pStyle w:val="Listenabsatz"/>
-        <w:numPr>
-          <w:ilvl w:val="2"/>
-          <w:numId w:val="2"/>
-        </w:numPr>
-        <w:rPr>
-          <w:rStyle w:val="blob-code-inner"/>
-          <w:sz w:val="24"/>
-          <w:szCs w:val="24"/>
-          <w:lang w:val="en-US"/>
-        </w:rPr>
-      </w:pPr>
-      <w:proofErr w:type="spellStart"/>
-      <w:r>
-        <w:rPr>
-          <w:rStyle w:val="blob-code-inner"/>
-          <w:sz w:val="24"/>
-          <w:szCs w:val="24"/>
-          <w:lang w:val="en-US"/>
-        </w:rPr>
-        <w:t>Planung</w:t>
-      </w:r>
-      <w:proofErr w:type="spellEnd"/>
-      <w:r>
-        <w:rPr>
-          <w:rStyle w:val="blob-code-inner"/>
-          <w:sz w:val="24"/>
-          <w:szCs w:val="24"/>
-          <w:lang w:val="en-US"/>
-        </w:rPr>
-        <w:t xml:space="preserve"> von Releases</w:t>
+        <w:t>Planung von Releases</w:t>
       </w:r>
     </w:p>
     <w:p>
@@ -5565,11 +4632,11 @@
 </file>
 
 <file path=word/numbering.xml><?xml version="1.0" encoding="utf-8"?>
-<w:numbering xmlns:wpc="http://schemas.microsoft.com/office/word/2010/wordprocessingCanvas" xmlns:mc="http://schemas.openxmlformats.org/markup-compatibility/2006" xmlns:o="urn:schemas-microsoft-com:office:office" xmlns:r="http://schemas.openxmlformats.org/officeDocument/2006/relationships" xmlns:m="http://schemas.openxmlformats.org/officeDocument/2006/math" xmlns:v="urn:schemas-microsoft-com:vml" xmlns:wp14="http://schemas.microsoft.com/office/word/2010/wordprocessingDrawing" xmlns:wp="http://schemas.openxmlformats.org/drawingml/2006/wordprocessingDrawing" xmlns:w10="urn:schemas-microsoft-com:office:word" xmlns:w="http://schemas.openxmlformats.org/wordprocessingml/2006/main" xmlns:w14="http://schemas.microsoft.com/office/word/2010/wordml" xmlns:wpg="http://schemas.microsoft.com/office/word/2010/wordprocessingGroup" xmlns:wpi="http://schemas.microsoft.com/office/word/2010/wordprocessingInk" xmlns:wne="http://schemas.microsoft.com/office/word/2006/wordml" xmlns:wps="http://schemas.microsoft.com/office/word/2010/wordprocessingShape" mc:Ignorable="w14 wp14">
+<w:numbering xmlns:ve="http://schemas.openxmlformats.org/markup-compatibility/2006" xmlns:o="urn:schemas-microsoft-com:office:office" xmlns:r="http://schemas.openxmlformats.org/officeDocument/2006/relationships" xmlns:m="http://schemas.openxmlformats.org/officeDocument/2006/math" xmlns:v="urn:schemas-microsoft-com:vml" xmlns:wp="http://schemas.openxmlformats.org/drawingml/2006/wordprocessingDrawing" xmlns:w10="urn:schemas-microsoft-com:office:word" xmlns:w="http://schemas.openxmlformats.org/wordprocessingml/2006/main" xmlns:wne="http://schemas.microsoft.com/office/word/2006/wordml">
   <w:abstractNum w:abstractNumId="0">
     <w:nsid w:val="0FAC70ED"/>
     <w:multiLevelType w:val="hybridMultilevel"/>
-    <w:tmpl w:val="09EC0B90"/>
+    <w:tmpl w:val="8B2A6638"/>
     <w:lvl w:ilvl="0" w:tplc="0C070001">
       <w:start w:val="1"/>
       <w:numFmt w:val="bullet"/>
@@ -6222,7 +5289,7 @@
 </file>
 
 <file path=word/styles.xml><?xml version="1.0" encoding="utf-8"?>
-<w:styles xmlns:mc="http://schemas.openxmlformats.org/markup-compatibility/2006" xmlns:r="http://schemas.openxmlformats.org/officeDocument/2006/relationships" xmlns:w="http://schemas.openxmlformats.org/wordprocessingml/2006/main" xmlns:w14="http://schemas.microsoft.com/office/word/2010/wordml" mc:Ignorable="w14">
+<w:styles xmlns:r="http://schemas.openxmlformats.org/officeDocument/2006/relationships" xmlns:w="http://schemas.openxmlformats.org/wordprocessingml/2006/main">
   <w:docDefaults>
     <w:rPrDefault>
       <w:rPr>
@@ -6471,6 +5538,7 @@
     <w:uiPriority w:val="99"/>
     <w:semiHidden/>
     <w:unhideWhenUsed/>
+    <w:qFormat/>
     <w:tblPr>
       <w:tblInd w:w="0" w:type="dxa"/>
       <w:tblCellMar>
@@ -6502,7 +5570,7 @@
       <w:szCs w:val="28"/>
     </w:rPr>
   </w:style>
-  <w:style w:type="table" w:styleId="Tabellenraster">
+  <w:style w:type="table" w:styleId="Tabellengitternetz">
     <w:name w:val="Table Grid"/>
     <w:basedOn w:val="NormaleTabelle"/>
     <w:uiPriority w:val="59"/>
@@ -7361,7 +6429,7 @@
 </file>
 
 <file path=customXml/itemProps1.xml><?xml version="1.0" encoding="utf-8"?>
-<ds:datastoreItem xmlns:ds="http://schemas.openxmlformats.org/officeDocument/2006/customXml" ds:itemID="{BB6EDC8F-96BF-4EF5-AAFF-D6331C4A97A6}">
+<ds:datastoreItem xmlns:ds="http://schemas.openxmlformats.org/officeDocument/2006/customXml" ds:itemID="{31472349-47AC-4145-BE54-319ED6EAA394}">
   <ds:schemaRefs>
     <ds:schemaRef ds:uri="http://schemas.openxmlformats.org/officeDocument/2006/bibliography"/>
   </ds:schemaRefs>

</xml_diff>

<commit_message>
grundlagen android programmierung hinzugefügt
</commit_message>
<xml_diff>
--- a/Projektmappe.docx
+++ b/Projektmappe.docx
@@ -1,6 +1,6 @@
 
 <file path=word/document.xml><?xml version="1.0" encoding="utf-8"?>
-<w:document xmlns:ve="http://schemas.openxmlformats.org/markup-compatibility/2006" xmlns:o="urn:schemas-microsoft-com:office:office" xmlns:r="http://schemas.openxmlformats.org/officeDocument/2006/relationships" xmlns:m="http://schemas.openxmlformats.org/officeDocument/2006/math" xmlns:v="urn:schemas-microsoft-com:vml" xmlns:wp="http://schemas.openxmlformats.org/drawingml/2006/wordprocessingDrawing" xmlns:w10="urn:schemas-microsoft-com:office:word" xmlns:w="http://schemas.openxmlformats.org/wordprocessingml/2006/main" xmlns:wne="http://schemas.microsoft.com/office/word/2006/wordml">
+<w:document xmlns:wpc="http://schemas.microsoft.com/office/word/2010/wordprocessingCanvas" xmlns:mc="http://schemas.openxmlformats.org/markup-compatibility/2006" xmlns:o="urn:schemas-microsoft-com:office:office" xmlns:r="http://schemas.openxmlformats.org/officeDocument/2006/relationships" xmlns:m="http://schemas.openxmlformats.org/officeDocument/2006/math" xmlns:v="urn:schemas-microsoft-com:vml" xmlns:wp14="http://schemas.microsoft.com/office/word/2010/wordprocessingDrawing" xmlns:wp="http://schemas.openxmlformats.org/drawingml/2006/wordprocessingDrawing" xmlns:w10="urn:schemas-microsoft-com:office:word" xmlns:w="http://schemas.openxmlformats.org/wordprocessingml/2006/main" xmlns:w14="http://schemas.microsoft.com/office/word/2010/wordml" xmlns:wpg="http://schemas.microsoft.com/office/word/2010/wordprocessingGroup" xmlns:wpi="http://schemas.microsoft.com/office/word/2010/wordprocessingInk" xmlns:wne="http://schemas.microsoft.com/office/word/2006/wordml" xmlns:wps="http://schemas.microsoft.com/office/word/2010/wordprocessingShape" mc:Ignorable="w14 wp14">
   <w:body>
     <w:p>
       <w:pPr>
@@ -25,7 +25,7 @@
           <w:noProof/>
           <w:color w:val="365F91" w:themeColor="accent1" w:themeShade="BF"/>
           <w:sz w:val="144"/>
-          <w:lang w:eastAsia="ja-JP"/>
+          <w:lang w:eastAsia="de-AT"/>
         </w:rPr>
         <w:drawing>
           <wp:anchor distT="0" distB="0" distL="114300" distR="114300" simplePos="0" relativeHeight="251658240" behindDoc="0" locked="0" layoutInCell="1" allowOverlap="1">
@@ -53,10 +53,10 @@
                     </pic:cNvPicPr>
                   </pic:nvPicPr>
                   <pic:blipFill>
-                    <a:blip r:embed="rId6" cstate="print">
+                    <a:blip r:embed="rId7" cstate="print">
                       <a:extLst>
                         <a:ext uri="{28A0092B-C50C-407E-A947-70E740481C1C}">
-                          <a14:useLocalDpi xmlns:a14="http://schemas.microsoft.com/office/drawing/2010/main" xmlns:wps="http://schemas.microsoft.com/office/word/2010/wordprocessingShape" xmlns:wpi="http://schemas.microsoft.com/office/word/2010/wordprocessingInk" xmlns:wpg="http://schemas.microsoft.com/office/word/2010/wordprocessingGroup" xmlns:w14="http://schemas.microsoft.com/office/word/2010/wordml" xmlns:w="http://schemas.openxmlformats.org/wordprocessingml/2006/main" xmlns:w10="urn:schemas-microsoft-com:office:word" xmlns:wp14="http://schemas.microsoft.com/office/word/2010/wordprocessingDrawing" xmlns:v="urn:schemas-microsoft-com:vml" xmlns:o="urn:schemas-microsoft-com:office:office" xmlns:mc="http://schemas.openxmlformats.org/markup-compatibility/2006" xmlns:wpc="http://schemas.microsoft.com/office/word/2010/wordprocessingCanvas" xmlns="" val="0"/>
+                          <a14:useLocalDpi xmlns:a14="http://schemas.microsoft.com/office/drawing/2010/main" val="0"/>
                         </a:ext>
                       </a:extLst>
                     </a:blip>
@@ -153,8 +153,13 @@
         <w:t xml:space="preserve">, </w:t>
       </w:r>
       <w:r>
-        <w:t>Daniel Leustik</w:t>
-      </w:r>
+        <w:t xml:space="preserve">Daniel </w:t>
+      </w:r>
+      <w:proofErr w:type="spellStart"/>
+      <w:r>
+        <w:t>Leustik</w:t>
+      </w:r>
+      <w:proofErr w:type="spellEnd"/>
     </w:p>
     <w:p>
       <w:pPr>
@@ -168,11 +173,21 @@
         <w:t xml:space="preserve">, </w:t>
       </w:r>
       <w:r>
-        <w:t>Friedemann Zindler</w:t>
-      </w:r>
-      <w:r>
-        <w:t>, Petra Tschinderle</w:t>
-      </w:r>
+        <w:t xml:space="preserve">Friedemann </w:t>
+      </w:r>
+      <w:proofErr w:type="spellStart"/>
+      <w:r>
+        <w:t>Zindler</w:t>
+      </w:r>
+      <w:proofErr w:type="spellEnd"/>
+      <w:r>
+        <w:t xml:space="preserve">, Petra </w:t>
+      </w:r>
+      <w:proofErr w:type="spellStart"/>
+      <w:r>
+        <w:t>Tschinderle</w:t>
+      </w:r>
+      <w:proofErr w:type="spellEnd"/>
     </w:p>
     <w:p>
       <w:pPr>
@@ -360,8 +375,13 @@
         <w:spacing w:after="0" w:line="240" w:lineRule="auto"/>
       </w:pPr>
       <w:r>
-        <w:t>Friedemann Zindler</w:t>
-      </w:r>
+        <w:t xml:space="preserve">Friedemann </w:t>
+      </w:r>
+      <w:proofErr w:type="spellStart"/>
+      <w:r>
+        <w:t>Zindler</w:t>
+      </w:r>
+      <w:proofErr w:type="spellEnd"/>
     </w:p>
     <w:p>
       <w:pPr>
@@ -445,8 +465,13 @@
         <w:spacing w:after="0" w:line="240" w:lineRule="auto"/>
       </w:pPr>
       <w:r>
-        <w:t>Daniel Leustik</w:t>
-      </w:r>
+        <w:t xml:space="preserve">Daniel </w:t>
+      </w:r>
+      <w:proofErr w:type="spellStart"/>
+      <w:r>
+        <w:t>Leustik</w:t>
+      </w:r>
+      <w:proofErr w:type="spellEnd"/>
     </w:p>
     <w:p>
       <w:pPr>
@@ -660,8 +685,13 @@
     </w:p>
     <w:p>
       <w:r>
-        <w:t>Petra Tschinderle</w:t>
-      </w:r>
+        <w:t xml:space="preserve">Petra </w:t>
+      </w:r>
+      <w:proofErr w:type="spellStart"/>
+      <w:r>
+        <w:t>Tschinderle</w:t>
+      </w:r>
+      <w:proofErr w:type="spellEnd"/>
     </w:p>
     <w:p>
       <w:pPr>
@@ -771,9 +801,9 @@
     </w:p>
     <w:tbl>
       <w:tblPr>
-        <w:tblStyle w:val="Tabellengitternetz"/>
+        <w:tblStyle w:val="Tabellenraster"/>
         <w:tblW w:w="0" w:type="auto"/>
-        <w:tblLook w:val="04A0"/>
+        <w:tblLook w:val="04A0" w:firstRow="1" w:lastRow="0" w:firstColumn="1" w:lastColumn="0" w:noHBand="0" w:noVBand="1"/>
       </w:tblPr>
       <w:tblGrid>
         <w:gridCol w:w="1517"/>
@@ -975,14 +1005,19 @@
         <w:pStyle w:val="berschrift2"/>
       </w:pPr>
       <w:r>
-        <w:t>Daniel Leustik</w:t>
-      </w:r>
+        <w:t xml:space="preserve">Daniel </w:t>
+      </w:r>
+      <w:proofErr w:type="spellStart"/>
+      <w:r>
+        <w:t>Leustik</w:t>
+      </w:r>
+      <w:proofErr w:type="spellEnd"/>
     </w:p>
     <w:tbl>
       <w:tblPr>
-        <w:tblStyle w:val="Tabellengitternetz"/>
+        <w:tblStyle w:val="Tabellenraster"/>
         <w:tblW w:w="0" w:type="auto"/>
-        <w:tblLook w:val="04A0"/>
+        <w:tblLook w:val="04A0" w:firstRow="1" w:lastRow="0" w:firstColumn="1" w:lastColumn="0" w:noHBand="0" w:noVBand="1"/>
       </w:tblPr>
       <w:tblGrid>
         <w:gridCol w:w="1517"/>
@@ -1171,9 +1206,9 @@
     </w:p>
     <w:tbl>
       <w:tblPr>
-        <w:tblStyle w:val="Tabellengitternetz"/>
+        <w:tblStyle w:val="Tabellenraster"/>
         <w:tblW w:w="0" w:type="auto"/>
-        <w:tblLook w:val="04A0"/>
+        <w:tblLook w:val="04A0" w:firstRow="1" w:lastRow="0" w:firstColumn="1" w:lastColumn="0" w:noHBand="0" w:noVBand="1"/>
       </w:tblPr>
       <w:tblGrid>
         <w:gridCol w:w="1517"/>
@@ -1357,14 +1392,19 @@
         <w:pStyle w:val="berschrift2"/>
       </w:pPr>
       <w:r>
-        <w:t>Friedemann Zindler</w:t>
-      </w:r>
+        <w:t xml:space="preserve">Friedemann </w:t>
+      </w:r>
+      <w:proofErr w:type="spellStart"/>
+      <w:r>
+        <w:t>Zindler</w:t>
+      </w:r>
+      <w:proofErr w:type="spellEnd"/>
     </w:p>
     <w:tbl>
       <w:tblPr>
-        <w:tblStyle w:val="Tabellengitternetz"/>
+        <w:tblStyle w:val="Tabellenraster"/>
         <w:tblW w:w="0" w:type="auto"/>
-        <w:tblLook w:val="04A0"/>
+        <w:tblLook w:val="04A0" w:firstRow="1" w:lastRow="0" w:firstColumn="1" w:lastColumn="0" w:noHBand="0" w:noVBand="1"/>
       </w:tblPr>
       <w:tblGrid>
         <w:gridCol w:w="1517"/>
@@ -1548,14 +1588,19 @@
         <w:pStyle w:val="berschrift2"/>
       </w:pPr>
       <w:r>
-        <w:t>Petra Tschinderle</w:t>
-      </w:r>
+        <w:t xml:space="preserve">Petra </w:t>
+      </w:r>
+      <w:proofErr w:type="spellStart"/>
+      <w:r>
+        <w:t>Tschinderle</w:t>
+      </w:r>
+      <w:proofErr w:type="spellEnd"/>
     </w:p>
     <w:tbl>
       <w:tblPr>
-        <w:tblStyle w:val="Tabellengitternetz"/>
+        <w:tblStyle w:val="Tabellenraster"/>
         <w:tblW w:w="0" w:type="auto"/>
-        <w:tblLook w:val="04A0"/>
+        <w:tblLook w:val="04A0" w:firstRow="1" w:lastRow="0" w:firstColumn="1" w:lastColumn="0" w:noHBand="0" w:noVBand="1"/>
       </w:tblPr>
       <w:tblGrid>
         <w:gridCol w:w="1517"/>
@@ -1808,13 +1853,35 @@
               <w:rPr>
                 <w:sz w:val="24"/>
               </w:rPr>
-              <w:t xml:space="preserve">Dokumentation: Glossar:SCRUM, </w:t>
+              <w:t xml:space="preserve">Dokumentation: </w:t>
             </w:r>
+            <w:proofErr w:type="spellStart"/>
             <w:r>
               <w:rPr>
                 <w:sz w:val="24"/>
               </w:rPr>
-              <w:t>Android-Programmierung</w:t>
+              <w:t>Glossar:SCRUM</w:t>
+            </w:r>
+            <w:proofErr w:type="spellEnd"/>
+            <w:r>
+              <w:rPr>
+                <w:sz w:val="24"/>
+              </w:rPr>
+              <w:t xml:space="preserve">, </w:t>
+            </w:r>
+            <w:proofErr w:type="spellStart"/>
+            <w:r>
+              <w:rPr>
+                <w:sz w:val="24"/>
+              </w:rPr>
+              <w:t>Android</w:t>
+            </w:r>
+            <w:proofErr w:type="spellEnd"/>
+            <w:r>
+              <w:rPr>
+                <w:sz w:val="24"/>
+              </w:rPr>
+              <w:t>-Programmierung</w:t>
             </w:r>
           </w:p>
         </w:tc>
@@ -1856,7 +1923,21 @@
         <w:rPr>
           <w:sz w:val="24"/>
         </w:rPr>
-        <w:t>Welche Android-Version soll das Spiel haben?</w:t>
+        <w:t xml:space="preserve">Welche </w:t>
+      </w:r>
+      <w:proofErr w:type="spellStart"/>
+      <w:r>
+        <w:rPr>
+          <w:sz w:val="24"/>
+        </w:rPr>
+        <w:t>Android</w:t>
+      </w:r>
+      <w:proofErr w:type="spellEnd"/>
+      <w:r>
+        <w:rPr>
+          <w:sz w:val="24"/>
+        </w:rPr>
+        <w:t>-Version soll das Spiel haben?</w:t>
       </w:r>
     </w:p>
     <w:p>
@@ -1992,7 +2073,35 @@
         <w:rPr>
           <w:sz w:val="24"/>
         </w:rPr>
-        <w:t>Soll das Spiel über Wlan, Lan oder Bluetooth laufen?</w:t>
+        <w:t xml:space="preserve">Soll das Spiel über </w:t>
+      </w:r>
+      <w:proofErr w:type="spellStart"/>
+      <w:r>
+        <w:rPr>
+          <w:sz w:val="24"/>
+        </w:rPr>
+        <w:t>Wlan</w:t>
+      </w:r>
+      <w:proofErr w:type="spellEnd"/>
+      <w:r>
+        <w:rPr>
+          <w:sz w:val="24"/>
+        </w:rPr>
+        <w:t xml:space="preserve">, </w:t>
+      </w:r>
+      <w:proofErr w:type="spellStart"/>
+      <w:r>
+        <w:rPr>
+          <w:sz w:val="24"/>
+        </w:rPr>
+        <w:t>Lan</w:t>
+      </w:r>
+      <w:proofErr w:type="spellEnd"/>
+      <w:r>
+        <w:rPr>
+          <w:sz w:val="24"/>
+        </w:rPr>
+        <w:t xml:space="preserve"> oder Bluetooth laufen?</w:t>
       </w:r>
     </w:p>
     <w:p>
@@ -2367,7 +2476,55 @@
           <w:rStyle w:val="blob-code-inner"/>
           <w:sz w:val="24"/>
         </w:rPr>
-        <w:t>Status Artifacts  -&gt; sollte in mappe vorhanden sein (Folie-Scrum 2lesson)</w:t>
+        <w:t xml:space="preserve">Status </w:t>
+      </w:r>
+      <w:proofErr w:type="spellStart"/>
+      <w:r>
+        <w:rPr>
+          <w:rStyle w:val="blob-code-inner"/>
+          <w:sz w:val="24"/>
+        </w:rPr>
+        <w:t>Artifacts</w:t>
+      </w:r>
+      <w:proofErr w:type="spellEnd"/>
+      <w:r>
+        <w:rPr>
+          <w:rStyle w:val="blob-code-inner"/>
+          <w:sz w:val="24"/>
+        </w:rPr>
+        <w:t xml:space="preserve">  -&gt; sollte in </w:t>
+      </w:r>
+      <w:proofErr w:type="spellStart"/>
+      <w:r>
+        <w:rPr>
+          <w:rStyle w:val="blob-code-inner"/>
+          <w:sz w:val="24"/>
+        </w:rPr>
+        <w:t>mappe</w:t>
+      </w:r>
+      <w:proofErr w:type="spellEnd"/>
+      <w:r>
+        <w:rPr>
+          <w:rStyle w:val="blob-code-inner"/>
+          <w:sz w:val="24"/>
+        </w:rPr>
+        <w:t xml:space="preserve"> vorhanden sein (Folie-</w:t>
+      </w:r>
+      <w:proofErr w:type="spellStart"/>
+      <w:r>
+        <w:rPr>
+          <w:rStyle w:val="blob-code-inner"/>
+          <w:sz w:val="24"/>
+        </w:rPr>
+        <w:t>Scrum</w:t>
+      </w:r>
+      <w:proofErr w:type="spellEnd"/>
+      <w:r>
+        <w:rPr>
+          <w:rStyle w:val="blob-code-inner"/>
+          <w:sz w:val="24"/>
+        </w:rPr>
+        <w:t xml:space="preserve"> 2lesson)</w:t>
       </w:r>
     </w:p>
     <w:p>
@@ -2398,13 +2555,22 @@
           <w:lang w:eastAsia="de-AT"/>
         </w:rPr>
       </w:pPr>
+      <w:proofErr w:type="spellStart"/>
       <w:r>
         <w:rPr>
           <w:rFonts w:eastAsia="Times New Roman"/>
           <w:lang w:eastAsia="de-AT"/>
         </w:rPr>
         <w:lastRenderedPageBreak/>
-        <w:t>Android-Programmierung</w:t>
+        <w:t>Android</w:t>
+      </w:r>
+      <w:proofErr w:type="spellEnd"/>
+      <w:r>
+        <w:rPr>
+          <w:rFonts w:eastAsia="Times New Roman"/>
+          <w:lang w:eastAsia="de-AT"/>
+        </w:rPr>
+        <w:t>-Programmierung</w:t>
       </w:r>
       <w:r>
         <w:rPr>
@@ -2453,6 +2619,78 @@
           <w:lang w:eastAsia="de-AT"/>
         </w:rPr>
         <w:t>Grundlagen</w:t>
+      </w:r>
+    </w:p>
+    <w:p>
+      <w:pPr>
+        <w:rPr>
+          <w:sz w:val="24"/>
+          <w:lang w:eastAsia="de-AT"/>
+        </w:rPr>
+      </w:pPr>
+      <w:proofErr w:type="spellStart"/>
+      <w:r>
+        <w:rPr>
+          <w:sz w:val="24"/>
+          <w:lang w:eastAsia="de-AT"/>
+        </w:rPr>
+        <w:t>Android</w:t>
+      </w:r>
+      <w:proofErr w:type="spellEnd"/>
+      <w:r>
+        <w:rPr>
+          <w:sz w:val="24"/>
+          <w:lang w:eastAsia="de-AT"/>
+        </w:rPr>
+        <w:t xml:space="preserve"> Apps werden in Java geschrieben. Der Code wird in ein </w:t>
+      </w:r>
+      <w:proofErr w:type="spellStart"/>
+      <w:r>
+        <w:rPr>
+          <w:sz w:val="24"/>
+          <w:lang w:eastAsia="de-AT"/>
+        </w:rPr>
+        <w:t>Android</w:t>
+      </w:r>
+      <w:proofErr w:type="spellEnd"/>
+      <w:r>
+        <w:rPr>
+          <w:sz w:val="24"/>
+          <w:lang w:eastAsia="de-AT"/>
+        </w:rPr>
+        <w:t xml:space="preserve"> Package (APK) </w:t>
+      </w:r>
+      <w:proofErr w:type="spellStart"/>
+      <w:r>
+        <w:rPr>
+          <w:sz w:val="24"/>
+          <w:lang w:eastAsia="de-AT"/>
+        </w:rPr>
+        <w:t>compiliert</w:t>
+      </w:r>
+      <w:proofErr w:type="spellEnd"/>
+      <w:r>
+        <w:rPr>
+          <w:sz w:val="24"/>
+          <w:lang w:eastAsia="de-AT"/>
+        </w:rPr>
+        <w:t xml:space="preserve">. Das APK File wird von </w:t>
+      </w:r>
+      <w:proofErr w:type="spellStart"/>
+      <w:r>
+        <w:rPr>
+          <w:sz w:val="24"/>
+          <w:lang w:eastAsia="de-AT"/>
+        </w:rPr>
+        <w:t>Android</w:t>
+      </w:r>
+      <w:proofErr w:type="spellEnd"/>
+      <w:r>
+        <w:rPr>
+          <w:sz w:val="24"/>
+          <w:lang w:eastAsia="de-AT"/>
+        </w:rPr>
+        <w:t>-Geräten benötigt, um die App zu installieren.</w:t>
       </w:r>
     </w:p>
     <w:p>
@@ -2464,20 +2702,31 @@
         </w:numPr>
         <w:spacing w:before="0" w:after="0" w:line="240" w:lineRule="auto"/>
         <w:rPr>
-          <w:rFonts w:ascii="Arial" w:eastAsia="Times New Roman" w:hAnsi="Arial" w:cs="Arial"/>
-          <w:sz w:val="24"/>
-          <w:szCs w:val="24"/>
-          <w:lang w:eastAsia="de-AT"/>
-        </w:rPr>
-      </w:pPr>
-      <w:r>
-        <w:rPr>
-          <w:rFonts w:ascii="Arial" w:eastAsia="Times New Roman" w:hAnsi="Arial" w:cs="Arial"/>
-          <w:sz w:val="24"/>
-          <w:szCs w:val="24"/>
-          <w:lang w:eastAsia="de-AT"/>
-        </w:rPr>
-        <w:t>Android-Versionen</w:t>
+          <w:rFonts w:eastAsia="Times New Roman" w:cs="Arial"/>
+          <w:sz w:val="24"/>
+          <w:szCs w:val="24"/>
+          <w:lang w:eastAsia="de-AT"/>
+        </w:rPr>
+      </w:pPr>
+      <w:proofErr w:type="spellStart"/>
+      <w:r>
+        <w:rPr>
+          <w:rFonts w:eastAsia="Times New Roman" w:cs="Arial"/>
+          <w:sz w:val="24"/>
+          <w:szCs w:val="24"/>
+          <w:lang w:eastAsia="de-AT"/>
+        </w:rPr>
+        <w:t>Android</w:t>
+      </w:r>
+      <w:proofErr w:type="spellEnd"/>
+      <w:r>
+        <w:rPr>
+          <w:rFonts w:eastAsia="Times New Roman" w:cs="Arial"/>
+          <w:sz w:val="24"/>
+          <w:szCs w:val="24"/>
+          <w:lang w:eastAsia="de-AT"/>
+        </w:rPr>
+        <w:t>-Versionen</w:t>
       </w:r>
     </w:p>
     <w:p>
@@ -2489,20 +2738,40 @@
         </w:numPr>
         <w:spacing w:before="0" w:after="0" w:line="240" w:lineRule="auto"/>
         <w:rPr>
-          <w:rFonts w:ascii="Arial" w:eastAsia="Times New Roman" w:hAnsi="Arial" w:cs="Arial"/>
-          <w:sz w:val="24"/>
-          <w:szCs w:val="24"/>
-          <w:lang w:eastAsia="de-AT"/>
-        </w:rPr>
-      </w:pPr>
-      <w:r>
-        <w:rPr>
-          <w:rFonts w:ascii="Arial" w:eastAsia="Times New Roman" w:hAnsi="Arial" w:cs="Arial"/>
-          <w:sz w:val="24"/>
-          <w:szCs w:val="24"/>
-          <w:lang w:eastAsia="de-AT"/>
-        </w:rPr>
-        <w:t>Da es verschiedene Versionen von Android gibt, ist es wichtig die App auf diese hinreichend zu entwickeln. Hierbei wird bei der Erstellung die minimale SDK Version definiert und die Target SDK Version. Die minimale Version beschreibt welches Betriebssystem die Endgeräte mindestens haben müssen, wohingegen die Target Version aussagt für welches System es programmiert wurde und somit optimiert ist.</w:t>
+          <w:rFonts w:eastAsia="Times New Roman" w:cs="Arial"/>
+          <w:sz w:val="24"/>
+          <w:szCs w:val="24"/>
+          <w:lang w:eastAsia="de-AT"/>
+        </w:rPr>
+      </w:pPr>
+      <w:r>
+        <w:rPr>
+          <w:rFonts w:eastAsia="Times New Roman" w:cs="Arial"/>
+          <w:sz w:val="24"/>
+          <w:szCs w:val="24"/>
+          <w:lang w:eastAsia="de-AT"/>
+        </w:rPr>
+        <w:t xml:space="preserve">Da es verschiedene Versionen von </w:t>
+      </w:r>
+      <w:proofErr w:type="spellStart"/>
+      <w:r>
+        <w:rPr>
+          <w:rFonts w:eastAsia="Times New Roman" w:cs="Arial"/>
+          <w:sz w:val="24"/>
+          <w:szCs w:val="24"/>
+          <w:lang w:eastAsia="de-AT"/>
+        </w:rPr>
+        <w:t>Android</w:t>
+      </w:r>
+      <w:proofErr w:type="spellEnd"/>
+      <w:r>
+        <w:rPr>
+          <w:rFonts w:eastAsia="Times New Roman" w:cs="Arial"/>
+          <w:sz w:val="24"/>
+          <w:szCs w:val="24"/>
+          <w:lang w:eastAsia="de-AT"/>
+        </w:rPr>
+        <w:t xml:space="preserve"> gibt, ist es wichtig die App auf diese hinreichend zu entwickeln. Hierbei wird bei der Erstellung die minimale SDK Version definiert und die Target SDK Version. Die minimale Version beschreibt welches Betriebssystem die Endgeräte mindestens haben müssen, wohingegen die Target Version aussagt für welches System es programmiert wurde und somit optimiert ist.</w:t>
       </w:r>
     </w:p>
     <w:p>
@@ -2514,15 +2783,15 @@
         </w:numPr>
         <w:spacing w:before="0" w:after="0" w:line="240" w:lineRule="auto"/>
         <w:rPr>
-          <w:rFonts w:ascii="Arial" w:eastAsia="Times New Roman" w:hAnsi="Arial" w:cs="Arial"/>
-          <w:sz w:val="24"/>
-          <w:szCs w:val="24"/>
-          <w:lang w:eastAsia="de-AT"/>
-        </w:rPr>
-      </w:pPr>
-      <w:r>
-        <w:rPr>
-          <w:rFonts w:ascii="Arial" w:eastAsia="Times New Roman" w:hAnsi="Arial" w:cs="Arial"/>
+          <w:rFonts w:eastAsia="Times New Roman" w:cs="Arial"/>
+          <w:sz w:val="24"/>
+          <w:szCs w:val="24"/>
+          <w:lang w:eastAsia="de-AT"/>
+        </w:rPr>
+      </w:pPr>
+      <w:r>
+        <w:rPr>
+          <w:rFonts w:eastAsia="Times New Roman" w:cs="Arial"/>
           <w:sz w:val="24"/>
           <w:szCs w:val="24"/>
           <w:lang w:eastAsia="de-AT"/>
@@ -2539,15 +2808,15 @@
         </w:numPr>
         <w:spacing w:before="0" w:after="0" w:line="240" w:lineRule="auto"/>
         <w:rPr>
-          <w:rFonts w:ascii="Arial" w:eastAsia="Times New Roman" w:hAnsi="Arial" w:cs="Arial"/>
-          <w:sz w:val="24"/>
-          <w:szCs w:val="24"/>
-          <w:lang w:eastAsia="de-AT"/>
-        </w:rPr>
-      </w:pPr>
-      <w:r>
-        <w:rPr>
-          <w:rFonts w:ascii="Arial" w:eastAsia="Times New Roman" w:hAnsi="Arial" w:cs="Arial"/>
+          <w:rFonts w:eastAsia="Times New Roman" w:cs="Arial"/>
+          <w:sz w:val="24"/>
+          <w:szCs w:val="24"/>
+          <w:lang w:eastAsia="de-AT"/>
+        </w:rPr>
+      </w:pPr>
+      <w:r>
+        <w:rPr>
+          <w:rFonts w:eastAsia="Times New Roman" w:cs="Arial"/>
           <w:sz w:val="24"/>
           <w:szCs w:val="24"/>
           <w:lang w:eastAsia="de-AT"/>
@@ -2564,20 +2833,20 @@
         </w:numPr>
         <w:spacing w:before="0" w:after="0" w:line="240" w:lineRule="auto"/>
         <w:rPr>
-          <w:rFonts w:ascii="Arial" w:eastAsia="Times New Roman" w:hAnsi="Arial" w:cs="Arial"/>
-          <w:sz w:val="24"/>
-          <w:szCs w:val="24"/>
-          <w:lang w:eastAsia="de-AT"/>
-        </w:rPr>
-      </w:pPr>
-      <w:r>
-        <w:rPr>
-          <w:rFonts w:ascii="Arial" w:eastAsia="Times New Roman" w:hAnsi="Arial" w:cs="Arial"/>
-          <w:sz w:val="24"/>
-          <w:szCs w:val="24"/>
-          <w:lang w:eastAsia="de-AT"/>
-        </w:rPr>
-        <w:t>Sandbox</w:t>
+          <w:rFonts w:eastAsia="Times New Roman" w:cs="Arial"/>
+          <w:sz w:val="24"/>
+          <w:szCs w:val="24"/>
+          <w:lang w:eastAsia="de-AT"/>
+        </w:rPr>
+      </w:pPr>
+      <w:r>
+        <w:rPr>
+          <w:rFonts w:eastAsia="Times New Roman" w:cs="Arial"/>
+          <w:sz w:val="24"/>
+          <w:szCs w:val="24"/>
+          <w:lang w:eastAsia="de-AT"/>
+        </w:rPr>
+        <w:t>Rechtesystem</w:t>
       </w:r>
     </w:p>
     <w:p>
@@ -2589,38 +2858,150 @@
         </w:numPr>
         <w:spacing w:before="0" w:after="0" w:line="240" w:lineRule="auto"/>
         <w:rPr>
-          <w:rFonts w:ascii="Arial" w:eastAsia="Times New Roman" w:hAnsi="Arial" w:cs="Arial"/>
-          <w:sz w:val="24"/>
-          <w:szCs w:val="24"/>
-          <w:lang w:eastAsia="de-AT"/>
-        </w:rPr>
-      </w:pPr>
-      <w:r>
-        <w:rPr>
-          <w:rFonts w:ascii="Arial" w:eastAsia="Times New Roman" w:hAnsi="Arial" w:cs="Arial"/>
-          <w:sz w:val="24"/>
-          <w:szCs w:val="24"/>
-          <w:lang w:eastAsia="de-AT"/>
-        </w:rPr>
-        <w:t xml:space="preserve">Jede App läuft in ihrer eigenen Welt. Will sie auf Ressourcen zugreifen, welche außerhalb dieser Sandbox sind, so muss sie um Erlaubnis fragen(Permission). </w:t>
-      </w:r>
-      <w:r>
-        <w:rPr>
-          <w:rFonts w:ascii="Arial" w:eastAsia="Times New Roman" w:hAnsi="Arial" w:cs="Arial"/>
-          <w:sz w:val="24"/>
-          <w:szCs w:val="24"/>
-          <w:lang w:eastAsia="de-AT"/>
-        </w:rPr>
-        <w:t>Eine solche Permission könnte ein SMS-Dienst sein.</w:t>
-      </w:r>
-      <w:r>
-        <w:rPr>
-          <w:rFonts w:ascii="Arial" w:eastAsia="Times New Roman" w:hAnsi="Arial" w:cs="Arial"/>
-          <w:sz w:val="24"/>
-          <w:szCs w:val="24"/>
-          <w:lang w:eastAsia="de-AT"/>
-        </w:rPr>
-        <w:tab/>
+          <w:rFonts w:eastAsia="Times New Roman" w:cs="Arial"/>
+          <w:sz w:val="24"/>
+          <w:szCs w:val="24"/>
+          <w:lang w:eastAsia="de-AT"/>
+        </w:rPr>
+      </w:pPr>
+      <w:r>
+        <w:rPr>
+          <w:rFonts w:eastAsia="Times New Roman" w:cs="Arial"/>
+          <w:sz w:val="24"/>
+          <w:szCs w:val="24"/>
+          <w:lang w:eastAsia="de-AT"/>
+        </w:rPr>
+        <w:t xml:space="preserve">Jede App läuft in ihrer eigenen Welt. </w:t>
+      </w:r>
+      <w:r>
+        <w:rPr>
+          <w:rFonts w:eastAsia="Times New Roman" w:cs="Arial"/>
+          <w:sz w:val="24"/>
+          <w:szCs w:val="24"/>
+          <w:lang w:eastAsia="de-AT"/>
+        </w:rPr>
+        <w:t>Alle Ressourcen bekommen vom System Rechte (</w:t>
+      </w:r>
+      <w:proofErr w:type="spellStart"/>
+      <w:r>
+        <w:rPr>
+          <w:rFonts w:eastAsia="Times New Roman" w:cs="Arial"/>
+          <w:sz w:val="24"/>
+          <w:szCs w:val="24"/>
+          <w:lang w:eastAsia="de-AT"/>
+        </w:rPr>
+        <w:t>Permissions</w:t>
+      </w:r>
+      <w:proofErr w:type="spellEnd"/>
+      <w:r>
+        <w:rPr>
+          <w:rFonts w:eastAsia="Times New Roman" w:cs="Arial"/>
+          <w:sz w:val="24"/>
+          <w:szCs w:val="24"/>
+          <w:lang w:eastAsia="de-AT"/>
+        </w:rPr>
+        <w:t>), sodass nur berechtigte Apps auf jeweilige Ressourcen zugreifen können. Will also eine App</w:t>
+      </w:r>
+      <w:r>
+        <w:rPr>
+          <w:rFonts w:eastAsia="Times New Roman" w:cs="Arial"/>
+          <w:sz w:val="24"/>
+          <w:szCs w:val="24"/>
+          <w:lang w:eastAsia="de-AT"/>
+        </w:rPr>
+        <w:t xml:space="preserve"> auf </w:t>
+      </w:r>
+      <w:r>
+        <w:rPr>
+          <w:rFonts w:eastAsia="Times New Roman" w:cs="Arial"/>
+          <w:sz w:val="24"/>
+          <w:szCs w:val="24"/>
+          <w:lang w:eastAsia="de-AT"/>
+        </w:rPr>
+        <w:t xml:space="preserve">fremde </w:t>
+      </w:r>
+      <w:r>
+        <w:rPr>
+          <w:rFonts w:eastAsia="Times New Roman" w:cs="Arial"/>
+          <w:sz w:val="24"/>
+          <w:szCs w:val="24"/>
+          <w:lang w:eastAsia="de-AT"/>
+        </w:rPr>
+        <w:t>Ressourcen zugreifen, so muss sie</w:t>
+      </w:r>
+      <w:r>
+        <w:rPr>
+          <w:rFonts w:eastAsia="Times New Roman" w:cs="Arial"/>
+          <w:sz w:val="24"/>
+          <w:szCs w:val="24"/>
+          <w:lang w:eastAsia="de-AT"/>
+        </w:rPr>
+        <w:t xml:space="preserve"> um Erlaubnis fragen, um die </w:t>
+      </w:r>
+      <w:proofErr w:type="spellStart"/>
+      <w:r>
+        <w:rPr>
+          <w:rFonts w:eastAsia="Times New Roman" w:cs="Arial"/>
+          <w:sz w:val="24"/>
+          <w:szCs w:val="24"/>
+          <w:lang w:eastAsia="de-AT"/>
+        </w:rPr>
+        <w:t>Permissions</w:t>
+      </w:r>
+      <w:proofErr w:type="spellEnd"/>
+      <w:r>
+        <w:rPr>
+          <w:rFonts w:eastAsia="Times New Roman" w:cs="Arial"/>
+          <w:sz w:val="24"/>
+          <w:szCs w:val="24"/>
+          <w:lang w:eastAsia="de-AT"/>
+        </w:rPr>
+        <w:t xml:space="preserve"> zu erhalten</w:t>
+      </w:r>
+      <w:r>
+        <w:rPr>
+          <w:rFonts w:eastAsia="Times New Roman" w:cs="Arial"/>
+          <w:sz w:val="24"/>
+          <w:szCs w:val="24"/>
+          <w:lang w:eastAsia="de-AT"/>
+        </w:rPr>
+        <w:t xml:space="preserve">. Eine solche </w:t>
+      </w:r>
+      <w:proofErr w:type="spellStart"/>
+      <w:r>
+        <w:rPr>
+          <w:rFonts w:eastAsia="Times New Roman" w:cs="Arial"/>
+          <w:sz w:val="24"/>
+          <w:szCs w:val="24"/>
+          <w:lang w:eastAsia="de-AT"/>
+        </w:rPr>
+        <w:t>Permission</w:t>
+      </w:r>
+      <w:proofErr w:type="spellEnd"/>
+      <w:r>
+        <w:rPr>
+          <w:rFonts w:eastAsia="Times New Roman" w:cs="Arial"/>
+          <w:sz w:val="24"/>
+          <w:szCs w:val="24"/>
+          <w:lang w:eastAsia="de-AT"/>
+        </w:rPr>
+        <w:t xml:space="preserve"> könnte ein SMS-Dienst sein.</w:t>
+      </w:r>
+    </w:p>
+    <w:p>
+      <w:pPr>
+        <w:pStyle w:val="berschrift2"/>
+        <w:rPr>
+          <w:rFonts w:eastAsia="Times New Roman"/>
+          <w:lang w:eastAsia="de-AT"/>
+        </w:rPr>
+      </w:pPr>
+      <w:r>
+        <w:rPr>
+          <w:rFonts w:eastAsia="Times New Roman"/>
+          <w:lang w:eastAsia="de-AT"/>
+        </w:rPr>
+        <w:t>Begriffe</w:t>
       </w:r>
     </w:p>
     <w:p>
@@ -2632,21 +3013,23 @@
         </w:numPr>
         <w:spacing w:before="0" w:after="0" w:line="240" w:lineRule="auto"/>
         <w:rPr>
-          <w:rFonts w:ascii="Arial" w:eastAsia="Times New Roman" w:hAnsi="Arial" w:cs="Arial"/>
-          <w:sz w:val="24"/>
-          <w:szCs w:val="24"/>
-          <w:lang w:eastAsia="de-AT"/>
-        </w:rPr>
-      </w:pPr>
-      <w:r>
-        <w:rPr>
-          <w:rFonts w:ascii="Arial" w:eastAsia="Times New Roman" w:hAnsi="Arial" w:cs="Arial"/>
-          <w:sz w:val="24"/>
-          <w:szCs w:val="24"/>
-          <w:lang w:eastAsia="de-AT"/>
-        </w:rPr>
-        <w:t>Background Service</w:t>
-      </w:r>
+          <w:rFonts w:eastAsia="Times New Roman" w:cs="Arial"/>
+          <w:sz w:val="24"/>
+          <w:szCs w:val="24"/>
+          <w:lang w:eastAsia="de-AT"/>
+        </w:rPr>
+      </w:pPr>
+      <w:proofErr w:type="spellStart"/>
+      <w:r>
+        <w:rPr>
+          <w:rFonts w:eastAsia="Times New Roman" w:cs="Arial"/>
+          <w:sz w:val="24"/>
+          <w:szCs w:val="24"/>
+          <w:lang w:eastAsia="de-AT"/>
+        </w:rPr>
+        <w:t>Activity</w:t>
+      </w:r>
+      <w:proofErr w:type="spellEnd"/>
     </w:p>
     <w:p>
       <w:pPr>
@@ -2657,20 +3040,60 @@
         </w:numPr>
         <w:spacing w:before="0" w:after="0" w:line="240" w:lineRule="auto"/>
         <w:rPr>
-          <w:rFonts w:ascii="Arial" w:eastAsia="Times New Roman" w:hAnsi="Arial" w:cs="Arial"/>
-          <w:sz w:val="24"/>
-          <w:szCs w:val="24"/>
-          <w:lang w:eastAsia="de-AT"/>
-        </w:rPr>
-      </w:pPr>
-      <w:r>
-        <w:rPr>
-          <w:rFonts w:ascii="Arial" w:eastAsia="Times New Roman" w:hAnsi="Arial" w:cs="Arial"/>
-          <w:sz w:val="24"/>
-          <w:szCs w:val="24"/>
-          <w:lang w:eastAsia="de-AT"/>
-        </w:rPr>
-        <w:t>Prinzipiell ist es möglich eine Applikation im Hintergrund des Endgerätes laufen zu lassen. Im Hintergrund bedeutet, dass der Benutzer nicht aktiv darauf zugreifen muss, damit der Prozess weiterläuft. Dies kann für verschiedenste Zwecke eingesetzt werden.</w:t>
+          <w:rFonts w:eastAsia="Times New Roman" w:cs="Arial"/>
+          <w:sz w:val="24"/>
+          <w:szCs w:val="24"/>
+          <w:lang w:eastAsia="de-AT"/>
+        </w:rPr>
+      </w:pPr>
+      <w:proofErr w:type="spellStart"/>
+      <w:r>
+        <w:rPr>
+          <w:rFonts w:eastAsia="Times New Roman" w:cs="Arial"/>
+          <w:sz w:val="24"/>
+          <w:szCs w:val="24"/>
+          <w:lang w:eastAsia="de-AT"/>
+        </w:rPr>
+        <w:t>Activities</w:t>
+      </w:r>
+      <w:proofErr w:type="spellEnd"/>
+      <w:r>
+        <w:rPr>
+          <w:rFonts w:eastAsia="Times New Roman" w:cs="Arial"/>
+          <w:sz w:val="24"/>
+          <w:szCs w:val="24"/>
+          <w:lang w:eastAsia="de-AT"/>
+        </w:rPr>
+        <w:t xml:space="preserve"> beinhalten das User Interface und sind für die Kommunikation zwischen App und Endnutzer verantwortlich (=Fenster).</w:t>
+      </w:r>
+      <w:r>
+        <w:rPr>
+          <w:rFonts w:eastAsia="Times New Roman" w:cs="Arial"/>
+          <w:sz w:val="24"/>
+          <w:szCs w:val="24"/>
+          <w:lang w:eastAsia="de-AT"/>
+        </w:rPr>
+        <w:t xml:space="preserve"> Jede App besitzt ein eigenes </w:t>
+      </w:r>
+      <w:proofErr w:type="spellStart"/>
+      <w:r>
+        <w:rPr>
+          <w:rFonts w:eastAsia="Times New Roman" w:cs="Arial"/>
+          <w:sz w:val="24"/>
+          <w:szCs w:val="24"/>
+          <w:lang w:eastAsia="de-AT"/>
+        </w:rPr>
+        <w:t>Activity</w:t>
+      </w:r>
+      <w:proofErr w:type="spellEnd"/>
+      <w:r>
+        <w:rPr>
+          <w:rFonts w:eastAsia="Times New Roman" w:cs="Arial"/>
+          <w:sz w:val="24"/>
+          <w:szCs w:val="24"/>
+          <w:lang w:eastAsia="de-AT"/>
+        </w:rPr>
+        <w:t>.</w:t>
       </w:r>
     </w:p>
     <w:p>
@@ -2682,27 +3105,45 @@
         </w:numPr>
         <w:spacing w:before="0" w:after="0" w:line="240" w:lineRule="auto"/>
         <w:rPr>
-          <w:rFonts w:ascii="Arial" w:eastAsia="Times New Roman" w:hAnsi="Arial" w:cs="Arial"/>
-          <w:sz w:val="24"/>
-          <w:szCs w:val="24"/>
-          <w:lang w:eastAsia="de-AT"/>
-        </w:rPr>
-      </w:pPr>
-    </w:p>
-    <w:p>
-      <w:pPr>
-        <w:pStyle w:val="berschrift2"/>
-        <w:rPr>
-          <w:rFonts w:eastAsia="Times New Roman"/>
-          <w:lang w:eastAsia="de-AT"/>
-        </w:rPr>
-      </w:pPr>
-      <w:r>
-        <w:rPr>
-          <w:rFonts w:eastAsia="Times New Roman"/>
-          <w:lang w:eastAsia="de-AT"/>
-        </w:rPr>
-        <w:t>Begriffe</w:t>
+          <w:rFonts w:eastAsia="Times New Roman" w:cs="Arial"/>
+          <w:sz w:val="24"/>
+          <w:szCs w:val="24"/>
+          <w:lang w:eastAsia="de-AT"/>
+        </w:rPr>
+      </w:pPr>
+      <w:r>
+        <w:rPr>
+          <w:rFonts w:eastAsia="Times New Roman" w:cs="Arial"/>
+          <w:sz w:val="24"/>
+          <w:szCs w:val="24"/>
+          <w:lang w:eastAsia="de-AT"/>
+        </w:rPr>
+        <w:t>Layouts</w:t>
+      </w:r>
+    </w:p>
+    <w:p>
+      <w:pPr>
+        <w:pStyle w:val="Listenabsatz"/>
+        <w:numPr>
+          <w:ilvl w:val="1"/>
+          <w:numId w:val="2"/>
+        </w:numPr>
+        <w:spacing w:before="0" w:after="0" w:line="240" w:lineRule="auto"/>
+        <w:rPr>
+          <w:rFonts w:eastAsia="Times New Roman" w:cs="Arial"/>
+          <w:sz w:val="24"/>
+          <w:szCs w:val="24"/>
+          <w:lang w:eastAsia="de-AT"/>
+        </w:rPr>
+      </w:pPr>
+      <w:r>
+        <w:rPr>
+          <w:rFonts w:eastAsia="Times New Roman" w:cs="Arial"/>
+          <w:sz w:val="24"/>
+          <w:szCs w:val="24"/>
+          <w:lang w:eastAsia="de-AT"/>
+        </w:rPr>
+        <w:t>Ein definiertes Aussehen für eine bestimmte Gruppe von Geräten.</w:t>
       </w:r>
     </w:p>
     <w:p>
@@ -2714,21 +3155,23 @@
         </w:numPr>
         <w:spacing w:before="0" w:after="0" w:line="240" w:lineRule="auto"/>
         <w:rPr>
-          <w:rFonts w:ascii="Arial" w:eastAsia="Times New Roman" w:hAnsi="Arial" w:cs="Arial"/>
-          <w:sz w:val="24"/>
-          <w:szCs w:val="24"/>
-          <w:lang w:eastAsia="de-AT"/>
-        </w:rPr>
-      </w:pPr>
-      <w:r>
-        <w:rPr>
-          <w:rFonts w:ascii="Arial" w:eastAsia="Times New Roman" w:hAnsi="Arial" w:cs="Arial"/>
-          <w:sz w:val="24"/>
-          <w:szCs w:val="24"/>
-          <w:lang w:eastAsia="de-AT"/>
-        </w:rPr>
-        <w:t>Activity</w:t>
-      </w:r>
+          <w:rFonts w:eastAsia="Times New Roman" w:cs="Arial"/>
+          <w:sz w:val="24"/>
+          <w:szCs w:val="24"/>
+          <w:lang w:eastAsia="de-AT"/>
+        </w:rPr>
+      </w:pPr>
+      <w:proofErr w:type="spellStart"/>
+      <w:r>
+        <w:rPr>
+          <w:rFonts w:eastAsia="Times New Roman" w:cs="Arial"/>
+          <w:sz w:val="24"/>
+          <w:szCs w:val="24"/>
+          <w:lang w:eastAsia="de-AT"/>
+        </w:rPr>
+        <w:t>Permission</w:t>
+      </w:r>
+      <w:proofErr w:type="spellEnd"/>
     </w:p>
     <w:p>
       <w:pPr>
@@ -2739,20 +3182,29 @@
         </w:numPr>
         <w:spacing w:before="0" w:after="0" w:line="240" w:lineRule="auto"/>
         <w:rPr>
-          <w:rFonts w:ascii="Arial" w:eastAsia="Times New Roman" w:hAnsi="Arial" w:cs="Arial"/>
-          <w:sz w:val="24"/>
-          <w:szCs w:val="24"/>
-          <w:lang w:eastAsia="de-AT"/>
-        </w:rPr>
-      </w:pPr>
-      <w:r>
-        <w:rPr>
-          <w:rFonts w:ascii="Arial" w:eastAsia="Times New Roman" w:hAnsi="Arial" w:cs="Arial"/>
-          <w:sz w:val="24"/>
-          <w:szCs w:val="24"/>
-          <w:lang w:eastAsia="de-AT"/>
-        </w:rPr>
-        <w:t>Activities beinhalten das User Interface und sind für die Kommunikation zwischen App und Endnutzer verantwortlich (=Fenster).</w:t>
+          <w:rFonts w:eastAsia="Times New Roman" w:cs="Arial"/>
+          <w:sz w:val="24"/>
+          <w:szCs w:val="24"/>
+          <w:lang w:eastAsia="de-AT"/>
+        </w:rPr>
+      </w:pPr>
+      <w:r>
+        <w:rPr>
+          <w:rFonts w:eastAsia="Times New Roman" w:cs="Arial"/>
+          <w:sz w:val="24"/>
+          <w:szCs w:val="24"/>
+          <w:lang w:eastAsia="de-AT"/>
+        </w:rPr>
+        <w:t>Rechte</w:t>
+      </w:r>
+      <w:r>
+        <w:rPr>
+          <w:rFonts w:eastAsia="Times New Roman" w:cs="Arial"/>
+          <w:sz w:val="24"/>
+          <w:szCs w:val="24"/>
+          <w:lang w:eastAsia="de-AT"/>
+        </w:rPr>
+        <w:t xml:space="preserve"> um auf Bereiche außerhalb der Applikation zuzugreifen.</w:t>
       </w:r>
     </w:p>
     <w:p>
@@ -2764,21 +3216,23 @@
         </w:numPr>
         <w:spacing w:before="0" w:after="0" w:line="240" w:lineRule="auto"/>
         <w:rPr>
-          <w:rFonts w:ascii="Arial" w:eastAsia="Times New Roman" w:hAnsi="Arial" w:cs="Arial"/>
-          <w:sz w:val="24"/>
-          <w:szCs w:val="24"/>
-          <w:lang w:eastAsia="de-AT"/>
-        </w:rPr>
-      </w:pPr>
-      <w:r>
-        <w:rPr>
-          <w:rFonts w:ascii="Arial" w:eastAsia="Times New Roman" w:hAnsi="Arial" w:cs="Arial"/>
-          <w:sz w:val="24"/>
-          <w:szCs w:val="24"/>
-          <w:lang w:eastAsia="de-AT"/>
-        </w:rPr>
-        <w:t>Layouts</w:t>
-      </w:r>
+          <w:rFonts w:eastAsia="Times New Roman" w:cs="Arial"/>
+          <w:sz w:val="24"/>
+          <w:szCs w:val="24"/>
+          <w:lang w:eastAsia="de-AT"/>
+        </w:rPr>
+      </w:pPr>
+      <w:proofErr w:type="spellStart"/>
+      <w:r>
+        <w:rPr>
+          <w:rFonts w:eastAsia="Times New Roman" w:cs="Arial"/>
+          <w:sz w:val="24"/>
+          <w:szCs w:val="24"/>
+          <w:lang w:eastAsia="de-AT"/>
+        </w:rPr>
+        <w:t>Sandbox</w:t>
+      </w:r>
+      <w:proofErr w:type="spellEnd"/>
     </w:p>
     <w:p>
       <w:pPr>
@@ -2789,20 +3243,60 @@
         </w:numPr>
         <w:spacing w:before="0" w:after="0" w:line="240" w:lineRule="auto"/>
         <w:rPr>
-          <w:rFonts w:ascii="Arial" w:eastAsia="Times New Roman" w:hAnsi="Arial" w:cs="Arial"/>
-          <w:sz w:val="24"/>
-          <w:szCs w:val="24"/>
-          <w:lang w:eastAsia="de-AT"/>
-        </w:rPr>
-      </w:pPr>
-      <w:r>
-        <w:rPr>
-          <w:rFonts w:ascii="Arial" w:eastAsia="Times New Roman" w:hAnsi="Arial" w:cs="Arial"/>
-          <w:sz w:val="24"/>
-          <w:szCs w:val="24"/>
-          <w:lang w:eastAsia="de-AT"/>
-        </w:rPr>
-        <w:t>Ein definiertes Aussehen für eine bestimmte Gruppe von Geräten.</w:t>
+          <w:rFonts w:eastAsia="Times New Roman" w:cs="Arial"/>
+          <w:sz w:val="24"/>
+          <w:szCs w:val="24"/>
+          <w:lang w:eastAsia="de-AT"/>
+        </w:rPr>
+      </w:pPr>
+      <w:r>
+        <w:rPr>
+          <w:rFonts w:eastAsia="Times New Roman" w:cs="Arial"/>
+          <w:sz w:val="24"/>
+          <w:szCs w:val="24"/>
+          <w:lang w:eastAsia="de-AT"/>
+        </w:rPr>
+        <w:t xml:space="preserve">Eigenes Verzeichnis der App, auf welches nur die App zugreifen kann. Will die App auf Ressourcen außerhalb der </w:t>
+      </w:r>
+      <w:proofErr w:type="spellStart"/>
+      <w:r>
+        <w:rPr>
+          <w:rFonts w:eastAsia="Times New Roman" w:cs="Arial"/>
+          <w:sz w:val="24"/>
+          <w:szCs w:val="24"/>
+          <w:lang w:eastAsia="de-AT"/>
+        </w:rPr>
+        <w:t>Sandbox</w:t>
+      </w:r>
+      <w:proofErr w:type="spellEnd"/>
+      <w:r>
+        <w:rPr>
+          <w:rFonts w:eastAsia="Times New Roman" w:cs="Arial"/>
+          <w:sz w:val="24"/>
+          <w:szCs w:val="24"/>
+          <w:lang w:eastAsia="de-AT"/>
+        </w:rPr>
+        <w:t xml:space="preserve"> zugreifen, so muss sie nach den </w:t>
+      </w:r>
+      <w:proofErr w:type="spellStart"/>
+      <w:r>
+        <w:rPr>
+          <w:rFonts w:eastAsia="Times New Roman" w:cs="Arial"/>
+          <w:sz w:val="24"/>
+          <w:szCs w:val="24"/>
+          <w:lang w:eastAsia="de-AT"/>
+        </w:rPr>
+        <w:t>Permissions</w:t>
+      </w:r>
+      <w:proofErr w:type="spellEnd"/>
+      <w:r>
+        <w:rPr>
+          <w:rFonts w:eastAsia="Times New Roman" w:cs="Arial"/>
+          <w:sz w:val="24"/>
+          <w:szCs w:val="24"/>
+          <w:lang w:eastAsia="de-AT"/>
+        </w:rPr>
+        <w:t xml:space="preserve"> fragen.</w:t>
       </w:r>
     </w:p>
     <w:p>
@@ -2814,20 +3308,29 @@
         </w:numPr>
         <w:spacing w:before="0" w:after="0" w:line="240" w:lineRule="auto"/>
         <w:rPr>
-          <w:rFonts w:ascii="Arial" w:eastAsia="Times New Roman" w:hAnsi="Arial" w:cs="Arial"/>
-          <w:sz w:val="24"/>
-          <w:szCs w:val="24"/>
-          <w:lang w:eastAsia="de-AT"/>
-        </w:rPr>
-      </w:pPr>
-      <w:r>
-        <w:rPr>
-          <w:rFonts w:ascii="Arial" w:eastAsia="Times New Roman" w:hAnsi="Arial" w:cs="Arial"/>
-          <w:sz w:val="24"/>
-          <w:szCs w:val="24"/>
-          <w:lang w:eastAsia="de-AT"/>
-        </w:rPr>
-        <w:t>Permission</w:t>
+          <w:rFonts w:eastAsia="Times New Roman" w:cs="Arial"/>
+          <w:sz w:val="24"/>
+          <w:szCs w:val="24"/>
+          <w:lang w:eastAsia="de-AT"/>
+        </w:rPr>
+      </w:pPr>
+      <w:r>
+        <w:rPr>
+          <w:rFonts w:eastAsia="Times New Roman" w:cs="Arial"/>
+          <w:sz w:val="24"/>
+          <w:szCs w:val="24"/>
+          <w:lang w:eastAsia="de-AT"/>
+        </w:rPr>
+        <w:t>Service</w:t>
+      </w:r>
+      <w:r>
+        <w:rPr>
+          <w:rFonts w:eastAsia="Times New Roman" w:cs="Arial"/>
+          <w:sz w:val="24"/>
+          <w:szCs w:val="24"/>
+          <w:lang w:eastAsia="de-AT"/>
+        </w:rPr>
+        <w:t>s</w:t>
       </w:r>
     </w:p>
     <w:p>
@@ -2839,20 +3342,20 @@
         </w:numPr>
         <w:spacing w:before="0" w:after="0" w:line="240" w:lineRule="auto"/>
         <w:rPr>
-          <w:rFonts w:ascii="Arial" w:eastAsia="Times New Roman" w:hAnsi="Arial" w:cs="Arial"/>
-          <w:sz w:val="24"/>
-          <w:szCs w:val="24"/>
-          <w:lang w:eastAsia="de-AT"/>
-        </w:rPr>
-      </w:pPr>
-      <w:r>
-        <w:rPr>
-          <w:rFonts w:ascii="Arial" w:eastAsia="Times New Roman" w:hAnsi="Arial" w:cs="Arial"/>
-          <w:sz w:val="24"/>
-          <w:szCs w:val="24"/>
-          <w:lang w:eastAsia="de-AT"/>
-        </w:rPr>
-        <w:t>Erlaubnis um auf Bereiche außerhalb der Applikation zuzugreifen.</w:t>
+          <w:rFonts w:eastAsia="Times New Roman" w:cs="Arial"/>
+          <w:sz w:val="24"/>
+          <w:szCs w:val="24"/>
+          <w:lang w:eastAsia="de-AT"/>
+        </w:rPr>
+      </w:pPr>
+      <w:r>
+        <w:rPr>
+          <w:rFonts w:eastAsia="Times New Roman" w:cs="Arial"/>
+          <w:sz w:val="24"/>
+          <w:szCs w:val="24"/>
+          <w:lang w:eastAsia="de-AT"/>
+        </w:rPr>
+        <w:t>Prinzipiell ist es möglich eine Applikation im Hintergrund des Endgerätes laufen zu lassen. Im Hintergrund bedeutet, dass der Benutzer nicht aktiv darauf zugreifen muss, damit der Prozess weiterläuft. Dies kann für verschiedenste Zwecke eingesetzt werden.</w:t>
       </w:r>
     </w:p>
     <w:p>
@@ -2864,12 +3367,47 @@
         </w:numPr>
         <w:spacing w:before="0" w:after="0" w:line="240" w:lineRule="auto"/>
         <w:rPr>
-          <w:rFonts w:ascii="Arial" w:eastAsia="Times New Roman" w:hAnsi="Arial" w:cs="Arial"/>
-          <w:sz w:val="24"/>
-          <w:szCs w:val="24"/>
-          <w:lang w:eastAsia="de-AT"/>
-        </w:rPr>
-      </w:pPr>
+          <w:rFonts w:eastAsia="Times New Roman" w:cs="Arial"/>
+          <w:sz w:val="24"/>
+          <w:szCs w:val="24"/>
+          <w:lang w:eastAsia="de-AT"/>
+        </w:rPr>
+      </w:pPr>
+      <w:r>
+        <w:rPr>
+          <w:rFonts w:eastAsia="Times New Roman" w:cs="Arial"/>
+          <w:sz w:val="24"/>
+          <w:szCs w:val="24"/>
+          <w:lang w:eastAsia="de-AT"/>
+        </w:rPr>
+        <w:t>Content Provider</w:t>
+      </w:r>
+    </w:p>
+    <w:p>
+      <w:pPr>
+        <w:pStyle w:val="Listenabsatz"/>
+        <w:numPr>
+          <w:ilvl w:val="1"/>
+          <w:numId w:val="2"/>
+        </w:numPr>
+        <w:spacing w:before="0" w:after="0" w:line="240" w:lineRule="auto"/>
+        <w:rPr>
+          <w:rFonts w:eastAsia="Times New Roman" w:cs="Arial"/>
+          <w:sz w:val="24"/>
+          <w:szCs w:val="24"/>
+          <w:lang w:eastAsia="de-AT"/>
+        </w:rPr>
+      </w:pPr>
+      <w:r>
+        <w:rPr>
+          <w:rFonts w:eastAsia="Times New Roman" w:cs="Arial"/>
+          <w:sz w:val="24"/>
+          <w:szCs w:val="24"/>
+          <w:lang w:eastAsia="de-AT"/>
+        </w:rPr>
+        <w:lastRenderedPageBreak/>
+        <w:t>Der Content Provider verwaltet den Zugriff auf die Daten der Applikation. Er kapselt die Daten und stellt Mechanismen für die Datensicherheit bereit. Er repräsentiert die Standard Schnittstelle für andere Prozesse, um auf diese Daten zugreifen zu können.</w:t>
+      </w:r>
     </w:p>
     <w:p>
       <w:pPr>
@@ -2880,12 +3418,68 @@
         </w:numPr>
         <w:spacing w:before="0" w:after="0" w:line="240" w:lineRule="auto"/>
         <w:rPr>
-          <w:rFonts w:ascii="Arial" w:eastAsia="Times New Roman" w:hAnsi="Arial" w:cs="Arial"/>
-          <w:sz w:val="24"/>
-          <w:szCs w:val="24"/>
-          <w:lang w:eastAsia="de-AT"/>
-        </w:rPr>
-      </w:pPr>
+          <w:rFonts w:eastAsia="Times New Roman" w:cs="Arial"/>
+          <w:sz w:val="24"/>
+          <w:szCs w:val="24"/>
+          <w:lang w:eastAsia="de-AT"/>
+        </w:rPr>
+      </w:pPr>
+      <w:proofErr w:type="spellStart"/>
+      <w:r>
+        <w:rPr>
+          <w:rFonts w:eastAsia="Times New Roman" w:cs="Arial"/>
+          <w:sz w:val="24"/>
+          <w:szCs w:val="24"/>
+          <w:lang w:eastAsia="de-AT"/>
+        </w:rPr>
+        <w:t>Intent</w:t>
+      </w:r>
+      <w:proofErr w:type="spellEnd"/>
+    </w:p>
+    <w:p>
+      <w:pPr>
+        <w:pStyle w:val="Listenabsatz"/>
+        <w:numPr>
+          <w:ilvl w:val="1"/>
+          <w:numId w:val="2"/>
+        </w:numPr>
+        <w:spacing w:before="0" w:after="0" w:line="240" w:lineRule="auto"/>
+        <w:rPr>
+          <w:rFonts w:eastAsia="Times New Roman" w:cs="Arial"/>
+          <w:sz w:val="24"/>
+          <w:szCs w:val="24"/>
+          <w:lang w:eastAsia="de-AT"/>
+        </w:rPr>
+      </w:pPr>
+      <w:r>
+        <w:rPr>
+          <w:rFonts w:eastAsia="Times New Roman" w:cs="Arial"/>
+          <w:sz w:val="24"/>
+          <w:szCs w:val="24"/>
+          <w:lang w:eastAsia="de-AT"/>
+        </w:rPr>
+        <w:t xml:space="preserve">Ein </w:t>
+      </w:r>
+      <w:proofErr w:type="spellStart"/>
+      <w:r>
+        <w:rPr>
+          <w:rFonts w:eastAsia="Times New Roman" w:cs="Arial"/>
+          <w:sz w:val="24"/>
+          <w:szCs w:val="24"/>
+          <w:lang w:eastAsia="de-AT"/>
+        </w:rPr>
+        <w:t>Intent</w:t>
+      </w:r>
+      <w:proofErr w:type="spellEnd"/>
+      <w:r>
+        <w:rPr>
+          <w:rFonts w:eastAsia="Times New Roman" w:cs="Arial"/>
+          <w:sz w:val="24"/>
+          <w:szCs w:val="24"/>
+          <w:lang w:eastAsia="de-AT"/>
+        </w:rPr>
+        <w:t xml:space="preserve"> ist ein Nachrichten-Objekt, welches man benötigt, um Aktionen einer anderen App-Komponente anzufordern.</w:t>
+      </w:r>
     </w:p>
     <w:p>
       <w:pPr>
@@ -2912,15 +3506,15 @@
         </w:numPr>
         <w:spacing w:before="0" w:after="0" w:line="240" w:lineRule="auto"/>
         <w:rPr>
-          <w:rFonts w:ascii="Arial" w:eastAsia="Times New Roman" w:hAnsi="Arial" w:cs="Arial"/>
-          <w:sz w:val="24"/>
-          <w:szCs w:val="24"/>
-          <w:lang w:eastAsia="de-AT"/>
-        </w:rPr>
-      </w:pPr>
-      <w:r>
-        <w:rPr>
-          <w:rFonts w:ascii="Arial" w:eastAsia="Times New Roman" w:hAnsi="Arial" w:cs="Arial"/>
+          <w:rFonts w:eastAsia="Times New Roman" w:cs="Arial"/>
+          <w:sz w:val="24"/>
+          <w:szCs w:val="24"/>
+          <w:lang w:eastAsia="de-AT"/>
+        </w:rPr>
+      </w:pPr>
+      <w:r>
+        <w:rPr>
+          <w:rFonts w:eastAsia="Times New Roman" w:cs="Arial"/>
           <w:sz w:val="24"/>
           <w:szCs w:val="24"/>
           <w:lang w:eastAsia="de-AT"/>
@@ -2937,20 +3531,51 @@
         </w:numPr>
         <w:spacing w:before="0" w:after="0" w:line="240" w:lineRule="auto"/>
         <w:rPr>
-          <w:rFonts w:ascii="Arial" w:eastAsia="Times New Roman" w:hAnsi="Arial" w:cs="Arial"/>
-          <w:sz w:val="24"/>
-          <w:szCs w:val="24"/>
-          <w:lang w:eastAsia="de-AT"/>
-        </w:rPr>
-      </w:pPr>
-      <w:r>
-        <w:rPr>
-          <w:rFonts w:ascii="Arial" w:eastAsia="Times New Roman" w:hAnsi="Arial" w:cs="Arial"/>
-          <w:sz w:val="24"/>
-          <w:szCs w:val="24"/>
-          <w:lang w:eastAsia="de-AT"/>
-        </w:rPr>
-        <w:t>Um die App auf möglichst vielen Geräten mit unterschiedlichen Dimensionen bestmöglich darzustellen, müssen Layouts angelegt werden. Ein Layout ist nichts anderes als eine Ansicht auf das Programm. Somit kann für Tablets die Ansicht z.B. etwas weiträumiger ausfallen, wohingegen die Ansicht am Handy Seiten besitzt um die Inhalte aufzuteilen.</w:t>
+          <w:rFonts w:eastAsia="Times New Roman" w:cs="Arial"/>
+          <w:sz w:val="24"/>
+          <w:szCs w:val="24"/>
+          <w:lang w:eastAsia="de-AT"/>
+        </w:rPr>
+      </w:pPr>
+      <w:r>
+        <w:rPr>
+          <w:rFonts w:eastAsia="Times New Roman" w:cs="Arial"/>
+          <w:sz w:val="24"/>
+          <w:szCs w:val="24"/>
+          <w:lang w:eastAsia="de-AT"/>
+        </w:rPr>
+        <w:t>Um die App auf möglichst vielen Geräten mit</w:t>
+      </w:r>
+      <w:bookmarkStart w:id="0" w:name="_GoBack"/>
+      <w:bookmarkEnd w:id="0"/>
+      <w:r>
+        <w:rPr>
+          <w:rFonts w:eastAsia="Times New Roman" w:cs="Arial"/>
+          <w:sz w:val="24"/>
+          <w:szCs w:val="24"/>
+          <w:lang w:eastAsia="de-AT"/>
+        </w:rPr>
+        <w:t xml:space="preserve"> unterschiedlichen Dimensionen bestmöglich darzustellen, müssen Layouts angelegt werden. Ein Layout ist nichts anderes als eine Ansicht auf das Programm. Somit kann für </w:t>
+      </w:r>
+      <w:proofErr w:type="spellStart"/>
+      <w:r>
+        <w:rPr>
+          <w:rFonts w:eastAsia="Times New Roman" w:cs="Arial"/>
+          <w:sz w:val="24"/>
+          <w:szCs w:val="24"/>
+          <w:lang w:eastAsia="de-AT"/>
+        </w:rPr>
+        <w:t>Tablets</w:t>
+      </w:r>
+      <w:proofErr w:type="spellEnd"/>
+      <w:r>
+        <w:rPr>
+          <w:rFonts w:eastAsia="Times New Roman" w:cs="Arial"/>
+          <w:sz w:val="24"/>
+          <w:szCs w:val="24"/>
+          <w:lang w:eastAsia="de-AT"/>
+        </w:rPr>
+        <w:t xml:space="preserve"> die Ansicht z.B. etwas weiträumiger ausfallen, wohingegen die Ansicht am Handy Seiten besitzt um die Inhalte aufzuteilen.</w:t>
       </w:r>
     </w:p>
     <w:p>
@@ -2962,20 +3587,19 @@
         </w:numPr>
         <w:spacing w:before="0" w:after="0" w:line="240" w:lineRule="auto"/>
         <w:rPr>
-          <w:rFonts w:ascii="Arial" w:eastAsia="Times New Roman" w:hAnsi="Arial" w:cs="Arial"/>
-          <w:sz w:val="24"/>
-          <w:szCs w:val="24"/>
-          <w:lang w:eastAsia="de-AT"/>
-        </w:rPr>
-      </w:pPr>
-      <w:r>
-        <w:rPr>
-          <w:rFonts w:ascii="Arial" w:eastAsia="Times New Roman" w:hAnsi="Arial" w:cs="Arial"/>
-          <w:sz w:val="24"/>
-          <w:szCs w:val="24"/>
-          <w:lang w:eastAsia="de-AT"/>
-        </w:rPr>
-        <w:lastRenderedPageBreak/>
+          <w:rFonts w:eastAsia="Times New Roman" w:cs="Arial"/>
+          <w:sz w:val="24"/>
+          <w:szCs w:val="24"/>
+          <w:lang w:eastAsia="de-AT"/>
+        </w:rPr>
+      </w:pPr>
+      <w:r>
+        <w:rPr>
+          <w:rFonts w:eastAsia="Times New Roman" w:cs="Arial"/>
+          <w:sz w:val="24"/>
+          <w:szCs w:val="24"/>
+          <w:lang w:eastAsia="de-AT"/>
+        </w:rPr>
         <w:t>Bilder</w:t>
       </w:r>
     </w:p>
@@ -2988,20 +3612,120 @@
         </w:numPr>
         <w:spacing w:before="0" w:after="0" w:line="240" w:lineRule="auto"/>
         <w:rPr>
-          <w:rFonts w:ascii="Arial" w:eastAsia="Times New Roman" w:hAnsi="Arial" w:cs="Arial"/>
-          <w:sz w:val="24"/>
-          <w:szCs w:val="24"/>
-          <w:lang w:eastAsia="de-AT"/>
-        </w:rPr>
-      </w:pPr>
-      <w:r>
-        <w:rPr>
-          <w:rFonts w:ascii="Arial" w:eastAsia="Times New Roman" w:hAnsi="Arial" w:cs="Arial"/>
-          <w:sz w:val="24"/>
-          <w:szCs w:val="24"/>
-          <w:lang w:eastAsia="de-AT"/>
-        </w:rPr>
-        <w:t>In Android sollten Bilder prinzipiell in mindestens vier Größenordnungen gespeichert werden: xhdpi, hdpi, mdpi und ldpi. Dies ist notwendig um die bestmögliche Darstellung auf allen Endgeräten zu gewähren. Dafür gibt es für jede Größe vorgesehene Ordner, in welche die Bilder gespeichert werden sollten. Zudem sollten diese Bilder Vektorgrafiken sein um eine schnellstmögliche Anpassung durchzuführen.</w:t>
+          <w:rFonts w:eastAsia="Times New Roman" w:cs="Arial"/>
+          <w:sz w:val="24"/>
+          <w:szCs w:val="24"/>
+          <w:lang w:eastAsia="de-AT"/>
+        </w:rPr>
+      </w:pPr>
+      <w:r>
+        <w:rPr>
+          <w:rFonts w:eastAsia="Times New Roman" w:cs="Arial"/>
+          <w:sz w:val="24"/>
+          <w:szCs w:val="24"/>
+          <w:lang w:eastAsia="de-AT"/>
+        </w:rPr>
+        <w:t xml:space="preserve">In </w:t>
+      </w:r>
+      <w:proofErr w:type="spellStart"/>
+      <w:r>
+        <w:rPr>
+          <w:rFonts w:eastAsia="Times New Roman" w:cs="Arial"/>
+          <w:sz w:val="24"/>
+          <w:szCs w:val="24"/>
+          <w:lang w:eastAsia="de-AT"/>
+        </w:rPr>
+        <w:t>Android</w:t>
+      </w:r>
+      <w:proofErr w:type="spellEnd"/>
+      <w:r>
+        <w:rPr>
+          <w:rFonts w:eastAsia="Times New Roman" w:cs="Arial"/>
+          <w:sz w:val="24"/>
+          <w:szCs w:val="24"/>
+          <w:lang w:eastAsia="de-AT"/>
+        </w:rPr>
+        <w:t xml:space="preserve"> sollten Bilder prinzipiell in mindestens vier Größenordnungen gespeichert werden: </w:t>
+      </w:r>
+      <w:proofErr w:type="spellStart"/>
+      <w:r>
+        <w:rPr>
+          <w:rFonts w:eastAsia="Times New Roman" w:cs="Arial"/>
+          <w:sz w:val="24"/>
+          <w:szCs w:val="24"/>
+          <w:lang w:eastAsia="de-AT"/>
+        </w:rPr>
+        <w:t>xhdpi</w:t>
+      </w:r>
+      <w:proofErr w:type="spellEnd"/>
+      <w:r>
+        <w:rPr>
+          <w:rFonts w:eastAsia="Times New Roman" w:cs="Arial"/>
+          <w:sz w:val="24"/>
+          <w:szCs w:val="24"/>
+          <w:lang w:eastAsia="de-AT"/>
+        </w:rPr>
+        <w:t xml:space="preserve">, </w:t>
+      </w:r>
+      <w:proofErr w:type="spellStart"/>
+      <w:r>
+        <w:rPr>
+          <w:rFonts w:eastAsia="Times New Roman" w:cs="Arial"/>
+          <w:sz w:val="24"/>
+          <w:szCs w:val="24"/>
+          <w:lang w:eastAsia="de-AT"/>
+        </w:rPr>
+        <w:t>hdpi</w:t>
+      </w:r>
+      <w:proofErr w:type="spellEnd"/>
+      <w:r>
+        <w:rPr>
+          <w:rFonts w:eastAsia="Times New Roman" w:cs="Arial"/>
+          <w:sz w:val="24"/>
+          <w:szCs w:val="24"/>
+          <w:lang w:eastAsia="de-AT"/>
+        </w:rPr>
+        <w:t xml:space="preserve">, </w:t>
+      </w:r>
+      <w:proofErr w:type="spellStart"/>
+      <w:r>
+        <w:rPr>
+          <w:rFonts w:eastAsia="Times New Roman" w:cs="Arial"/>
+          <w:sz w:val="24"/>
+          <w:szCs w:val="24"/>
+          <w:lang w:eastAsia="de-AT"/>
+        </w:rPr>
+        <w:t>mdpi</w:t>
+      </w:r>
+      <w:proofErr w:type="spellEnd"/>
+      <w:r>
+        <w:rPr>
+          <w:rFonts w:eastAsia="Times New Roman" w:cs="Arial"/>
+          <w:sz w:val="24"/>
+          <w:szCs w:val="24"/>
+          <w:lang w:eastAsia="de-AT"/>
+        </w:rPr>
+        <w:t xml:space="preserve"> und </w:t>
+      </w:r>
+      <w:proofErr w:type="spellStart"/>
+      <w:r>
+        <w:rPr>
+          <w:rFonts w:eastAsia="Times New Roman" w:cs="Arial"/>
+          <w:sz w:val="24"/>
+          <w:szCs w:val="24"/>
+          <w:lang w:eastAsia="de-AT"/>
+        </w:rPr>
+        <w:t>ldpi</w:t>
+      </w:r>
+      <w:proofErr w:type="spellEnd"/>
+      <w:r>
+        <w:rPr>
+          <w:rFonts w:eastAsia="Times New Roman" w:cs="Arial"/>
+          <w:sz w:val="24"/>
+          <w:szCs w:val="24"/>
+          <w:lang w:eastAsia="de-AT"/>
+        </w:rPr>
+        <w:t>. Dies ist notwendig um die bestmögliche Darstellung auf allen Endgeräten zu gewähren. Dafür gibt es für jede Größe vorgesehene Ordner, in welche die Bilder gespeichert werden sollten. Zudem sollten diese Bilder Vektorgrafiken sein um eine schnellstmögliche Anpassung durchzuführen.</w:t>
       </w:r>
     </w:p>
     <w:p>
@@ -3013,29 +3737,20 @@
         </w:numPr>
         <w:spacing w:before="0" w:after="0" w:line="240" w:lineRule="auto"/>
         <w:rPr>
-          <w:rFonts w:ascii="Arial" w:eastAsia="Times New Roman" w:hAnsi="Arial" w:cs="Arial"/>
-          <w:sz w:val="24"/>
-          <w:szCs w:val="24"/>
-          <w:lang w:eastAsia="de-AT"/>
-        </w:rPr>
-      </w:pPr>
-      <w:r>
-        <w:rPr>
-          <w:rFonts w:ascii="Arial" w:eastAsia="Times New Roman" w:hAnsi="Arial" w:cs="Arial"/>
-          <w:sz w:val="24"/>
-          <w:szCs w:val="24"/>
-          <w:lang w:eastAsia="de-AT"/>
-        </w:rPr>
-        <w:t>Sprache</w:t>
-      </w:r>
-      <w:r>
-        <w:rPr>
-          <w:rFonts w:ascii="Arial" w:eastAsia="Times New Roman" w:hAnsi="Arial" w:cs="Arial"/>
-          <w:sz w:val="24"/>
-          <w:szCs w:val="24"/>
-          <w:lang w:eastAsia="de-AT"/>
-        </w:rPr>
-        <w:t>n</w:t>
+          <w:rFonts w:eastAsia="Times New Roman" w:cs="Arial"/>
+          <w:sz w:val="24"/>
+          <w:szCs w:val="24"/>
+          <w:lang w:eastAsia="de-AT"/>
+        </w:rPr>
+      </w:pPr>
+      <w:r>
+        <w:rPr>
+          <w:rFonts w:eastAsia="Times New Roman" w:cs="Arial"/>
+          <w:sz w:val="24"/>
+          <w:szCs w:val="24"/>
+          <w:lang w:eastAsia="de-AT"/>
+        </w:rPr>
+        <w:t>Sprachen</w:t>
       </w:r>
     </w:p>
     <w:p>
@@ -3047,80 +3762,117 @@
         </w:numPr>
         <w:spacing w:before="0" w:after="0" w:line="240" w:lineRule="auto"/>
         <w:rPr>
+          <w:rFonts w:eastAsia="Times New Roman" w:cs="Arial"/>
+          <w:sz w:val="24"/>
+          <w:szCs w:val="24"/>
+          <w:lang w:eastAsia="de-AT"/>
+        </w:rPr>
+      </w:pPr>
+      <w:r>
+        <w:rPr>
+          <w:rFonts w:eastAsia="Times New Roman" w:cs="Arial"/>
+          <w:sz w:val="24"/>
+          <w:szCs w:val="24"/>
+          <w:lang w:eastAsia="de-AT"/>
+        </w:rPr>
+        <w:t xml:space="preserve">Eine Erleichterung die </w:t>
+      </w:r>
+      <w:proofErr w:type="spellStart"/>
+      <w:r>
+        <w:rPr>
+          <w:rFonts w:eastAsia="Times New Roman" w:cs="Arial"/>
+          <w:sz w:val="24"/>
+          <w:szCs w:val="24"/>
+          <w:lang w:eastAsia="de-AT"/>
+        </w:rPr>
+        <w:t>Android</w:t>
+      </w:r>
+      <w:proofErr w:type="spellEnd"/>
+      <w:r>
+        <w:rPr>
+          <w:rFonts w:eastAsia="Times New Roman" w:cs="Arial"/>
+          <w:sz w:val="24"/>
+          <w:szCs w:val="24"/>
+          <w:lang w:eastAsia="de-AT"/>
+        </w:rPr>
+        <w:t xml:space="preserve"> bietet ist es, dass Texte prinzipiell nie 1:1 in Layouts gespeichert werden. Durch diese Tatsache ist es </w:t>
+      </w:r>
+      <w:r>
+        <w:rPr>
+          <w:rFonts w:eastAsia="Times New Roman" w:cs="Arial"/>
+          <w:sz w:val="24"/>
+          <w:szCs w:val="24"/>
+          <w:lang w:eastAsia="de-AT"/>
+        </w:rPr>
+        <w:t>möglich durch einfaches S</w:t>
+      </w:r>
+      <w:r>
+        <w:rPr>
+          <w:rFonts w:eastAsia="Times New Roman" w:cs="Arial"/>
+          <w:sz w:val="24"/>
+          <w:szCs w:val="24"/>
+          <w:lang w:eastAsia="de-AT"/>
+        </w:rPr>
+        <w:t xml:space="preserve">etzen einer </w:t>
+      </w:r>
+      <w:r>
+        <w:rPr>
+          <w:rFonts w:eastAsia="Times New Roman" w:cs="Arial"/>
+          <w:sz w:val="24"/>
+          <w:szCs w:val="24"/>
+          <w:lang w:eastAsia="de-AT"/>
+        </w:rPr>
+        <w:t>Variablen</w:t>
+      </w:r>
+      <w:r>
+        <w:rPr>
+          <w:rFonts w:eastAsia="Times New Roman" w:cs="Arial"/>
+          <w:sz w:val="24"/>
+          <w:szCs w:val="24"/>
+          <w:lang w:eastAsia="de-AT"/>
+        </w:rPr>
+        <w:t xml:space="preserve"> die Sprache zu ändern. Textteile werden nun aus eigens dafür vorgesehenen XML-Files gelesen und eingesetzt.</w:t>
+      </w:r>
+    </w:p>
+    <w:p>
+      <w:pPr>
+        <w:spacing w:before="0" w:after="0" w:line="240" w:lineRule="auto"/>
+        <w:rPr>
           <w:rFonts w:ascii="Arial" w:eastAsia="Times New Roman" w:hAnsi="Arial" w:cs="Arial"/>
           <w:sz w:val="24"/>
           <w:szCs w:val="24"/>
           <w:lang w:eastAsia="de-AT"/>
         </w:rPr>
       </w:pPr>
-      <w:r>
-        <w:rPr>
-          <w:rFonts w:ascii="Arial" w:eastAsia="Times New Roman" w:hAnsi="Arial" w:cs="Arial"/>
-          <w:sz w:val="24"/>
-          <w:szCs w:val="24"/>
-          <w:lang w:eastAsia="de-AT"/>
-        </w:rPr>
-        <w:t>Eine Erleichterung die Android bietet ist es, dass Texte prinzipiell nie 1:1 in Layouts gespeichert werden. Durch diese Tatsache ist es möglich durch das einfache setzen einer Variable die Sprache zu ändern. Textteile werden nun aus eigens dafür vorgesehenen XML-Files gelesen und eingesetzt.</w:t>
-      </w:r>
-    </w:p>
-    <w:p>
-      <w:pPr>
-        <w:pStyle w:val="Listenabsatz"/>
-        <w:numPr>
-          <w:ilvl w:val="0"/>
-          <w:numId w:val="2"/>
-        </w:numPr>
-        <w:spacing w:before="0" w:after="0" w:line="240" w:lineRule="auto"/>
-        <w:rPr>
-          <w:rFonts w:ascii="Arial" w:eastAsia="Times New Roman" w:hAnsi="Arial" w:cs="Arial"/>
-          <w:sz w:val="24"/>
-          <w:szCs w:val="24"/>
-          <w:lang w:eastAsia="de-AT"/>
-        </w:rPr>
-      </w:pPr>
-    </w:p>
-    <w:p>
-      <w:pPr>
-        <w:pStyle w:val="Listenabsatz"/>
-        <w:numPr>
-          <w:ilvl w:val="0"/>
-          <w:numId w:val="2"/>
-        </w:numPr>
-        <w:spacing w:before="0" w:after="0" w:line="240" w:lineRule="auto"/>
-        <w:rPr>
-          <w:rFonts w:ascii="Arial" w:eastAsia="Times New Roman" w:hAnsi="Arial" w:cs="Arial"/>
-          <w:sz w:val="24"/>
-          <w:szCs w:val="24"/>
-          <w:lang w:eastAsia="de-AT"/>
-        </w:rPr>
-      </w:pPr>
-    </w:p>
-    <w:p>
-      <w:pPr>
-        <w:pStyle w:val="Listenabsatz"/>
-        <w:numPr>
-          <w:ilvl w:val="0"/>
-          <w:numId w:val="2"/>
-        </w:numPr>
-        <w:spacing w:before="0" w:after="0" w:line="240" w:lineRule="auto"/>
-        <w:rPr>
-          <w:rFonts w:ascii="Arial" w:eastAsia="Times New Roman" w:hAnsi="Arial" w:cs="Arial"/>
-          <w:sz w:val="24"/>
-          <w:szCs w:val="24"/>
-          <w:lang w:eastAsia="de-AT"/>
-        </w:rPr>
-      </w:pPr>
-    </w:p>
-    <w:p>
-      <w:pPr>
-        <w:spacing w:before="0" w:after="0" w:line="240" w:lineRule="auto"/>
-        <w:rPr>
-          <w:rFonts w:ascii="Arial" w:eastAsia="Times New Roman" w:hAnsi="Arial" w:cs="Arial"/>
-          <w:sz w:val="24"/>
-          <w:szCs w:val="24"/>
-          <w:lang w:eastAsia="de-AT"/>
-        </w:rPr>
-      </w:pPr>
+    </w:p>
+    <w:p>
+      <w:pPr>
+        <w:rPr>
+          <w:lang w:eastAsia="de-AT"/>
+        </w:rPr>
+      </w:pPr>
+      <w:r>
+        <w:rPr>
+          <w:b/>
+          <w:lang w:eastAsia="de-AT"/>
+        </w:rPr>
+        <w:t>Quelle</w:t>
+      </w:r>
+      <w:r>
+        <w:rPr>
+          <w:lang w:eastAsia="de-AT"/>
+        </w:rPr>
+        <w:t xml:space="preserve">: </w:t>
+      </w:r>
+      <w:hyperlink r:id="rId8" w:history="1">
+        <w:r>
+          <w:rPr>
+            <w:rStyle w:val="Hyperlink"/>
+            <w:lang w:eastAsia="de-AT"/>
+          </w:rPr>
+          <w:t>http://developer.android.com/</w:t>
+        </w:r>
+      </w:hyperlink>
     </w:p>
     <w:p>
       <w:pPr>
@@ -3173,44 +3925,139 @@
           <w:szCs w:val="24"/>
         </w:rPr>
       </w:pPr>
-      <w:r>
-        <w:rPr>
-          <w:sz w:val="24"/>
-          <w:szCs w:val="24"/>
-        </w:rPr>
-        <w:t>Scrum ist ein Vorgehensmodell des Projekt- und Produktmanagements und ist insbesondere ein Vorgehensmodell zur agilen Softwareentwicklung.</w:t>
-      </w:r>
-    </w:p>
-    <w:p>
-      <w:pPr>
-        <w:rPr>
-          <w:rStyle w:val="blob-code-inner"/>
-          <w:sz w:val="24"/>
-          <w:szCs w:val="24"/>
-        </w:rPr>
-      </w:pPr>
-      <w:r>
-        <w:rPr>
-          <w:sz w:val="24"/>
-          <w:szCs w:val="24"/>
-        </w:rPr>
-        <w:t>Scrum besteht nur aus wenigen Regeln. Diese Regeln definieren fünf Aktivitäten, drei</w:t>
-      </w:r>
-      <w:r>
-        <w:rPr>
-          <w:rStyle w:val="blob-code-inner"/>
-          <w:sz w:val="24"/>
-          <w:szCs w:val="24"/>
-        </w:rPr>
-        <w:t xml:space="preserve"> Artefakte und drei Rollen, die den Kern von Scrum ausmachen. Die Regeln sind im Agile Atlas oder Scrum Guide definiert. Das Scrum-Framework muss durch Techniken für die Umsetzung der Aktivitäten, Artefakte und Rollen konkretisiert werden, um Scrum tatsächlich umsetzen zu können. </w:t>
+      <w:proofErr w:type="spellStart"/>
+      <w:r>
+        <w:rPr>
+          <w:sz w:val="24"/>
+          <w:szCs w:val="24"/>
+        </w:rPr>
+        <w:t>Scrum</w:t>
+      </w:r>
+      <w:proofErr w:type="spellEnd"/>
+      <w:r>
+        <w:rPr>
+          <w:sz w:val="24"/>
+          <w:szCs w:val="24"/>
+        </w:rPr>
+        <w:t xml:space="preserve"> ist ein Vorgehensmodell des Projekt- und Produktmanagements und ist insbesondere ein Vorgehensmodell zur agilen Softwareentwicklung.</w:t>
+      </w:r>
+    </w:p>
+    <w:p>
+      <w:pPr>
+        <w:rPr>
+          <w:rStyle w:val="blob-code-inner"/>
+          <w:sz w:val="24"/>
+          <w:szCs w:val="24"/>
+        </w:rPr>
+      </w:pPr>
+      <w:proofErr w:type="spellStart"/>
+      <w:r>
+        <w:rPr>
+          <w:sz w:val="24"/>
+          <w:szCs w:val="24"/>
+        </w:rPr>
+        <w:t>Scrum</w:t>
+      </w:r>
+      <w:proofErr w:type="spellEnd"/>
+      <w:r>
+        <w:rPr>
+          <w:sz w:val="24"/>
+          <w:szCs w:val="24"/>
+        </w:rPr>
+        <w:t xml:space="preserve"> besteht nur aus wenigen Regeln. Diese Regeln definieren fünf Aktivitäten, drei</w:t>
+      </w:r>
+      <w:r>
+        <w:rPr>
+          <w:rStyle w:val="blob-code-inner"/>
+          <w:sz w:val="24"/>
+          <w:szCs w:val="24"/>
+        </w:rPr>
+        <w:t xml:space="preserve"> Artefakte und drei Rollen, die den Kern von </w:t>
+      </w:r>
+      <w:proofErr w:type="spellStart"/>
+      <w:r>
+        <w:rPr>
+          <w:rStyle w:val="blob-code-inner"/>
+          <w:sz w:val="24"/>
+          <w:szCs w:val="24"/>
+        </w:rPr>
+        <w:t>Scrum</w:t>
+      </w:r>
+      <w:proofErr w:type="spellEnd"/>
+      <w:r>
+        <w:rPr>
+          <w:rStyle w:val="blob-code-inner"/>
+          <w:sz w:val="24"/>
+          <w:szCs w:val="24"/>
+        </w:rPr>
+        <w:t xml:space="preserve"> ausmachen. Die Regeln sind im Agile Atlas oder </w:t>
+      </w:r>
+      <w:proofErr w:type="spellStart"/>
+      <w:r>
+        <w:rPr>
+          <w:rStyle w:val="blob-code-inner"/>
+          <w:sz w:val="24"/>
+          <w:szCs w:val="24"/>
+        </w:rPr>
+        <w:t>Scrum</w:t>
+      </w:r>
+      <w:proofErr w:type="spellEnd"/>
+      <w:r>
+        <w:rPr>
+          <w:rStyle w:val="blob-code-inner"/>
+          <w:sz w:val="24"/>
+          <w:szCs w:val="24"/>
+        </w:rPr>
+        <w:t xml:space="preserve"> Guide definiert. Das </w:t>
+      </w:r>
+      <w:proofErr w:type="spellStart"/>
+      <w:r>
+        <w:rPr>
+          <w:rStyle w:val="blob-code-inner"/>
+          <w:sz w:val="24"/>
+          <w:szCs w:val="24"/>
+        </w:rPr>
+        <w:t>Scrum</w:t>
+      </w:r>
+      <w:proofErr w:type="spellEnd"/>
+      <w:r>
+        <w:rPr>
+          <w:rStyle w:val="blob-code-inner"/>
+          <w:sz w:val="24"/>
+          <w:szCs w:val="24"/>
+        </w:rPr>
+        <w:t xml:space="preserve">-Framework muss durch Techniken für die Umsetzung der Aktivitäten, Artefakte und Rollen konkretisiert werden, um </w:t>
+      </w:r>
+      <w:proofErr w:type="spellStart"/>
+      <w:r>
+        <w:rPr>
+          <w:rStyle w:val="blob-code-inner"/>
+          <w:sz w:val="24"/>
+          <w:szCs w:val="24"/>
+        </w:rPr>
+        <w:t>Scrum</w:t>
+      </w:r>
+      <w:proofErr w:type="spellEnd"/>
+      <w:r>
+        <w:rPr>
+          <w:rStyle w:val="blob-code-inner"/>
+          <w:sz w:val="24"/>
+          <w:szCs w:val="24"/>
+        </w:rPr>
+        <w:t xml:space="preserve"> tatsächlich umsetzen zu können. </w:t>
       </w:r>
     </w:p>
     <w:p>
       <w:pPr>
         <w:pStyle w:val="berschrift2"/>
       </w:pPr>
-      <w:r>
-        <w:t xml:space="preserve">Scrum Team </w:t>
+      <w:proofErr w:type="spellStart"/>
+      <w:r>
+        <w:t>Scrum</w:t>
+      </w:r>
+      <w:proofErr w:type="spellEnd"/>
+      <w:r>
+        <w:t xml:space="preserve"> Team </w:t>
       </w:r>
     </w:p>
     <w:p>
@@ -3227,6 +4074,7 @@
           <w:szCs w:val="24"/>
         </w:rPr>
       </w:pPr>
+      <w:proofErr w:type="spellStart"/>
       <w:r>
         <w:rPr>
           <w:rStyle w:val="blob-code-inner"/>
@@ -3234,8 +4082,29 @@
           <w:sz w:val="24"/>
           <w:szCs w:val="24"/>
         </w:rPr>
-        <w:t>Product Owner</w:t>
-      </w:r>
+        <w:t>Product</w:t>
+      </w:r>
+      <w:proofErr w:type="spellEnd"/>
+      <w:r>
+        <w:rPr>
+          <w:rStyle w:val="blob-code-inner"/>
+          <w:b/>
+          <w:sz w:val="24"/>
+          <w:szCs w:val="24"/>
+        </w:rPr>
+        <w:t xml:space="preserve"> </w:t>
+      </w:r>
+      <w:proofErr w:type="spellStart"/>
+      <w:r>
+        <w:rPr>
+          <w:rStyle w:val="blob-code-inner"/>
+          <w:b/>
+          <w:sz w:val="24"/>
+          <w:szCs w:val="24"/>
+        </w:rPr>
+        <w:t>Owner</w:t>
+      </w:r>
+      <w:proofErr w:type="spellEnd"/>
     </w:p>
     <w:p>
       <w:pPr>
@@ -3256,7 +4125,43 @@
           <w:sz w:val="24"/>
           <w:szCs w:val="24"/>
         </w:rPr>
-        <w:t>Der Product Owner ist</w:t>
+        <w:t xml:space="preserve">Der </w:t>
+      </w:r>
+      <w:proofErr w:type="spellStart"/>
+      <w:r>
+        <w:rPr>
+          <w:rStyle w:val="blob-code-inner"/>
+          <w:sz w:val="24"/>
+          <w:szCs w:val="24"/>
+        </w:rPr>
+        <w:t>Product</w:t>
+      </w:r>
+      <w:proofErr w:type="spellEnd"/>
+      <w:r>
+        <w:rPr>
+          <w:rStyle w:val="blob-code-inner"/>
+          <w:sz w:val="24"/>
+          <w:szCs w:val="24"/>
+        </w:rPr>
+        <w:t xml:space="preserve"> </w:t>
+      </w:r>
+      <w:proofErr w:type="spellStart"/>
+      <w:r>
+        <w:rPr>
+          <w:rStyle w:val="blob-code-inner"/>
+          <w:sz w:val="24"/>
+          <w:szCs w:val="24"/>
+        </w:rPr>
+        <w:t>Owner</w:t>
+      </w:r>
+      <w:proofErr w:type="spellEnd"/>
+      <w:r>
+        <w:rPr>
+          <w:rStyle w:val="blob-code-inner"/>
+          <w:sz w:val="24"/>
+          <w:szCs w:val="24"/>
+        </w:rPr>
+        <w:t xml:space="preserve"> ist</w:t>
       </w:r>
       <w:r>
         <w:rPr>
@@ -3345,7 +4250,61 @@
           <w:sz w:val="24"/>
           <w:szCs w:val="24"/>
         </w:rPr>
-        <w:t>Das Entwicklungsteam ist für die Lieferung der Produktfunktionalitäten in der vom Product Owner gewünschten Reihenfolge verantwortlich. Zudem trägt es die Verantwortung für die Einhaltung der vereinbarten Qualitätsstandards. Das Entwicklungsteam organisiert sich selbst. Es lässt sich von niemandem, auch nicht vom Scrum Master, vorschreiben, wie es Backlogeinträge umzusetzen hat.</w:t>
+        <w:t xml:space="preserve">Das Entwicklungsteam ist für die Lieferung der Produktfunktionalitäten in der vom </w:t>
+      </w:r>
+      <w:proofErr w:type="spellStart"/>
+      <w:r>
+        <w:rPr>
+          <w:rStyle w:val="blob-code-inner"/>
+          <w:sz w:val="24"/>
+          <w:szCs w:val="24"/>
+        </w:rPr>
+        <w:t>Product</w:t>
+      </w:r>
+      <w:proofErr w:type="spellEnd"/>
+      <w:r>
+        <w:rPr>
+          <w:rStyle w:val="blob-code-inner"/>
+          <w:sz w:val="24"/>
+          <w:szCs w:val="24"/>
+        </w:rPr>
+        <w:t xml:space="preserve"> </w:t>
+      </w:r>
+      <w:proofErr w:type="spellStart"/>
+      <w:r>
+        <w:rPr>
+          <w:rStyle w:val="blob-code-inner"/>
+          <w:sz w:val="24"/>
+          <w:szCs w:val="24"/>
+        </w:rPr>
+        <w:t>Owner</w:t>
+      </w:r>
+      <w:proofErr w:type="spellEnd"/>
+      <w:r>
+        <w:rPr>
+          <w:rStyle w:val="blob-code-inner"/>
+          <w:sz w:val="24"/>
+          <w:szCs w:val="24"/>
+        </w:rPr>
+        <w:t xml:space="preserve"> gewünschten Reihenfolge verantwortlich. Zudem trägt es die Verantwortung für die Einhaltung der vereinbarten Qualitätsstandards. Das Entwicklungsteam organisiert sich selbst. Es lässt sich von niemandem, auch nicht vom </w:t>
+      </w:r>
+      <w:proofErr w:type="spellStart"/>
+      <w:r>
+        <w:rPr>
+          <w:rStyle w:val="blob-code-inner"/>
+          <w:sz w:val="24"/>
+          <w:szCs w:val="24"/>
+        </w:rPr>
+        <w:t>Scrum</w:t>
+      </w:r>
+      <w:proofErr w:type="spellEnd"/>
+      <w:r>
+        <w:rPr>
+          <w:rStyle w:val="blob-code-inner"/>
+          <w:sz w:val="24"/>
+          <w:szCs w:val="24"/>
+        </w:rPr>
+        <w:t xml:space="preserve"> Master, vorschreiben, wie es Backlogeinträge umzusetzen hat.</w:t>
       </w:r>
       <w:r>
         <w:t xml:space="preserve"> </w:t>
@@ -3384,6 +4343,7 @@
           <w:szCs w:val="24"/>
         </w:rPr>
       </w:pPr>
+      <w:proofErr w:type="spellStart"/>
       <w:r>
         <w:rPr>
           <w:rStyle w:val="blob-code-inner"/>
@@ -3391,7 +4351,17 @@
           <w:sz w:val="24"/>
           <w:szCs w:val="24"/>
         </w:rPr>
-        <w:t>Scrum Master</w:t>
+        <w:t>Scrum</w:t>
+      </w:r>
+      <w:proofErr w:type="spellEnd"/>
+      <w:r>
+        <w:rPr>
+          <w:rStyle w:val="blob-code-inner"/>
+          <w:b/>
+          <w:sz w:val="24"/>
+          <w:szCs w:val="24"/>
+        </w:rPr>
+        <w:t xml:space="preserve"> Master</w:t>
       </w:r>
     </w:p>
     <w:p>
@@ -3413,7 +4383,61 @@
           <w:sz w:val="24"/>
           <w:szCs w:val="24"/>
         </w:rPr>
-        <w:t>Der Scrum Master ist dafür verantwortlich, dass Scrum gelingt. Dazu arbeitet er mit dem Entwicklungsteam zusammen, gehört aber selbst meist nicht dazu. Er führt die Scrum-Regeln ein und überprüft deren Einhaltung, er moderiert die Treffen und kümmert sich um die Behebung von Störungen und Hindernissen.</w:t>
+        <w:t xml:space="preserve">Der </w:t>
+      </w:r>
+      <w:proofErr w:type="spellStart"/>
+      <w:r>
+        <w:rPr>
+          <w:rStyle w:val="blob-code-inner"/>
+          <w:sz w:val="24"/>
+          <w:szCs w:val="24"/>
+        </w:rPr>
+        <w:t>Scrum</w:t>
+      </w:r>
+      <w:proofErr w:type="spellEnd"/>
+      <w:r>
+        <w:rPr>
+          <w:rStyle w:val="blob-code-inner"/>
+          <w:sz w:val="24"/>
+          <w:szCs w:val="24"/>
+        </w:rPr>
+        <w:t xml:space="preserve"> Master ist dafür verantwortlich, dass </w:t>
+      </w:r>
+      <w:proofErr w:type="spellStart"/>
+      <w:r>
+        <w:rPr>
+          <w:rStyle w:val="blob-code-inner"/>
+          <w:sz w:val="24"/>
+          <w:szCs w:val="24"/>
+        </w:rPr>
+        <w:t>Scrum</w:t>
+      </w:r>
+      <w:proofErr w:type="spellEnd"/>
+      <w:r>
+        <w:rPr>
+          <w:rStyle w:val="blob-code-inner"/>
+          <w:sz w:val="24"/>
+          <w:szCs w:val="24"/>
+        </w:rPr>
+        <w:t xml:space="preserve"> gelingt. Dazu arbeitet er mit dem Entwicklungsteam zusammen, gehört aber selbst meist nicht dazu. Er führt die </w:t>
+      </w:r>
+      <w:proofErr w:type="spellStart"/>
+      <w:r>
+        <w:rPr>
+          <w:rStyle w:val="blob-code-inner"/>
+          <w:sz w:val="24"/>
+          <w:szCs w:val="24"/>
+        </w:rPr>
+        <w:t>Scrum</w:t>
+      </w:r>
+      <w:proofErr w:type="spellEnd"/>
+      <w:r>
+        <w:rPr>
+          <w:rStyle w:val="blob-code-inner"/>
+          <w:sz w:val="24"/>
+          <w:szCs w:val="24"/>
+        </w:rPr>
+        <w:t>-Regeln ein und überprüft deren Einhaltung, er moderiert die Treffen und kümmert sich um die Behebung von Störungen und Hindernissen.</w:t>
       </w:r>
       <w:r>
         <w:t xml:space="preserve"> </w:t>
@@ -3424,7 +4448,25 @@
           <w:sz w:val="24"/>
           <w:szCs w:val="24"/>
         </w:rPr>
-        <w:t>Ein Scrum Master ist gegenüber dem Entwicklungsteam eine dienende Führungskraft. Er gibt einzelnen Team-Mitgliedern keine Arbeitsanweisungen. Weder beurteilt er sie, noch belangt er sie disziplinarisch.</w:t>
+        <w:t xml:space="preserve">Ein </w:t>
+      </w:r>
+      <w:proofErr w:type="spellStart"/>
+      <w:r>
+        <w:rPr>
+          <w:rStyle w:val="blob-code-inner"/>
+          <w:sz w:val="24"/>
+          <w:szCs w:val="24"/>
+        </w:rPr>
+        <w:t>Scrum</w:t>
+      </w:r>
+      <w:proofErr w:type="spellEnd"/>
+      <w:r>
+        <w:rPr>
+          <w:rStyle w:val="blob-code-inner"/>
+          <w:sz w:val="24"/>
+          <w:szCs w:val="24"/>
+        </w:rPr>
+        <w:t xml:space="preserve"> Master ist gegenüber dem Entwicklungsteam eine dienende Führungskraft. Er gibt einzelnen Team-Mitgliedern keine Arbeitsanweisungen. Weder beurteilt er sie, noch belangt er sie disziplinarisch.</w:t>
       </w:r>
     </w:p>
     <w:p>
@@ -3452,7 +4494,7 @@
           <w:rStyle w:val="blob-code-inner"/>
         </w:rPr>
       </w:pPr>
-      <w:hyperlink r:id="rId7" w:anchor="Artefakte" w:history="1">
+      <w:hyperlink r:id="rId9" w:anchor="Artefakte" w:history="1">
         <w:r>
           <w:rPr>
             <w:rStyle w:val="blob-code-inner"/>
@@ -3481,7 +4523,8 @@
           <w:szCs w:val="24"/>
         </w:rPr>
       </w:pPr>
-      <w:hyperlink r:id="rId8" w:anchor="Product_Backlog" w:history="1">
+      <w:hyperlink r:id="rId10" w:anchor="Product_Backlog" w:history="1">
+        <w:proofErr w:type="spellStart"/>
         <w:r>
           <w:rPr>
             <w:rStyle w:val="blob-code-inner"/>
@@ -3489,267 +4532,9 @@
             <w:sz w:val="24"/>
             <w:szCs w:val="24"/>
           </w:rPr>
-          <w:t>Product Backlog</w:t>
+          <w:t>Product</w:t>
         </w:r>
-      </w:hyperlink>
-    </w:p>
-    <w:p>
-      <w:pPr>
-        <w:pStyle w:val="Listenabsatz"/>
-        <w:numPr>
-          <w:ilvl w:val="1"/>
-          <w:numId w:val="2"/>
-        </w:numPr>
-        <w:rPr>
-          <w:rStyle w:val="blob-code-inner"/>
-          <w:b/>
-          <w:sz w:val="24"/>
-          <w:szCs w:val="24"/>
-        </w:rPr>
-      </w:pPr>
-      <w:r>
-        <w:rPr>
-          <w:rStyle w:val="blob-code-inner"/>
-          <w:sz w:val="24"/>
-          <w:szCs w:val="24"/>
-        </w:rPr>
-        <w:t>Das Product Backlog ist eine geordnete Auflistung der Anforderungen an das Produkt. Das Product Backlog ist dynamisch und wird ständig weiterentwickelt. Alle Arbeit, die das Entwicklungsteam erledigt, muss seinen Ursprung im Product Backlog haben. Der Product Owner ist für die Pflege des Product Backlogs verantwortlich. Er verantwortet die Reihenfolge bzw. Priorisierung der Einträge</w:t>
-      </w:r>
-    </w:p>
-    <w:p>
-      <w:pPr>
-        <w:pStyle w:val="Listenabsatz"/>
-        <w:numPr>
-          <w:ilvl w:val="1"/>
-          <w:numId w:val="2"/>
-        </w:numPr>
-        <w:rPr>
-          <w:rStyle w:val="blob-code-inner"/>
-          <w:b/>
-          <w:sz w:val="24"/>
-          <w:szCs w:val="24"/>
-        </w:rPr>
-      </w:pPr>
-      <w:r>
-        <w:rPr>
-          <w:rStyle w:val="blob-code-inner"/>
-          <w:sz w:val="24"/>
-          <w:szCs w:val="24"/>
-        </w:rPr>
-        <w:t>Die Anforderungen im Product Backlog sollten nicht technisch, sondern fachlich und anwenderorientiert sein. Eine Möglichkeit, um diese Sichtweise zu unterstützen, ist die Formulierung der Produkteigenschaften als User Stories.</w:t>
-      </w:r>
-    </w:p>
-    <w:p>
-      <w:pPr>
-        <w:pStyle w:val="Listenabsatz"/>
-        <w:numPr>
-          <w:ilvl w:val="2"/>
-          <w:numId w:val="2"/>
-        </w:numPr>
-        <w:rPr>
-          <w:rStyle w:val="blob-code-inner"/>
-          <w:b/>
-          <w:sz w:val="24"/>
-          <w:szCs w:val="24"/>
-        </w:rPr>
-      </w:pPr>
-      <w:r>
-        <w:rPr>
-          <w:rStyle w:val="blob-code-inner"/>
-          <w:b/>
-          <w:sz w:val="24"/>
-          <w:szCs w:val="24"/>
-        </w:rPr>
-        <w:t>USER STORIE</w:t>
-      </w:r>
-      <w:r>
-        <w:rPr>
-          <w:rStyle w:val="blob-code-inner"/>
-          <w:b/>
-          <w:sz w:val="24"/>
-          <w:szCs w:val="24"/>
-        </w:rPr>
-        <w:t>S</w:t>
-      </w:r>
-      <w:r>
-        <w:rPr>
-          <w:rStyle w:val="blob-code-inner"/>
-          <w:b/>
-          <w:sz w:val="24"/>
-          <w:szCs w:val="24"/>
-        </w:rPr>
-        <w:t>:</w:t>
-      </w:r>
-    </w:p>
-    <w:p>
-      <w:pPr>
-        <w:pStyle w:val="Listenabsatz"/>
-        <w:numPr>
-          <w:ilvl w:val="3"/>
-          <w:numId w:val="2"/>
-        </w:numPr>
-        <w:rPr>
-          <w:rStyle w:val="blob-code-inner"/>
-          <w:sz w:val="24"/>
-          <w:szCs w:val="24"/>
-        </w:rPr>
-      </w:pPr>
-      <w:r>
-        <w:rPr>
-          <w:rStyle w:val="blob-code-inner"/>
-          <w:sz w:val="24"/>
-          <w:szCs w:val="24"/>
-        </w:rPr>
-        <w:t>Jedes Backlog Item ist eine User Story</w:t>
-      </w:r>
-    </w:p>
-    <w:p>
-      <w:pPr>
-        <w:pStyle w:val="Listenabsatz"/>
-        <w:numPr>
-          <w:ilvl w:val="4"/>
-          <w:numId w:val="2"/>
-        </w:numPr>
-        <w:rPr>
-          <w:rStyle w:val="blob-code-inner"/>
-          <w:sz w:val="24"/>
-          <w:szCs w:val="24"/>
-        </w:rPr>
-      </w:pPr>
-      <w:r>
-        <w:rPr>
-          <w:rStyle w:val="blob-code-inner"/>
-          <w:sz w:val="24"/>
-          <w:szCs w:val="24"/>
-        </w:rPr>
-        <w:t>Wert für den Kunden / Product Owner</w:t>
-      </w:r>
-    </w:p>
-    <w:p>
-      <w:pPr>
-        <w:pStyle w:val="Listenabsatz"/>
-        <w:numPr>
-          <w:ilvl w:val="4"/>
-          <w:numId w:val="2"/>
-        </w:numPr>
-        <w:rPr>
-          <w:rStyle w:val="blob-code-inner"/>
-          <w:sz w:val="24"/>
-          <w:szCs w:val="24"/>
-        </w:rPr>
-      </w:pPr>
-      <w:r>
-        <w:rPr>
-          <w:rStyle w:val="blob-code-inner"/>
-          <w:sz w:val="24"/>
-          <w:szCs w:val="24"/>
-        </w:rPr>
-        <w:t>Keine technischen Details (Kundensprache)</w:t>
-      </w:r>
-    </w:p>
-    <w:p>
-      <w:pPr>
-        <w:pStyle w:val="Listenabsatz"/>
-        <w:numPr>
-          <w:ilvl w:val="4"/>
-          <w:numId w:val="2"/>
-        </w:numPr>
-        <w:rPr>
-          <w:rStyle w:val="blob-code-inner"/>
-          <w:sz w:val="24"/>
-          <w:szCs w:val="24"/>
-        </w:rPr>
-      </w:pPr>
-      <w:r>
-        <w:rPr>
-          <w:rStyle w:val="blob-code-inner"/>
-          <w:sz w:val="24"/>
-          <w:szCs w:val="24"/>
-        </w:rPr>
-        <w:t>Iterativ</w:t>
-      </w:r>
-      <w:bookmarkStart w:id="0" w:name="_GoBack"/>
-      <w:bookmarkEnd w:id="0"/>
-      <w:r>
-        <w:rPr>
-          <w:rStyle w:val="blob-code-inner"/>
-          <w:sz w:val="24"/>
-          <w:szCs w:val="24"/>
-        </w:rPr>
-        <w:t>e Weiterentwicklung</w:t>
-      </w:r>
-    </w:p>
-    <w:p>
-      <w:pPr>
-        <w:pStyle w:val="Listenabsatz"/>
-        <w:numPr>
-          <w:ilvl w:val="4"/>
-          <w:numId w:val="2"/>
-        </w:numPr>
-        <w:rPr>
-          <w:rStyle w:val="blob-code-inner"/>
-          <w:sz w:val="24"/>
-          <w:szCs w:val="24"/>
-        </w:rPr>
-      </w:pPr>
-      <w:r>
-        <w:rPr>
-          <w:rStyle w:val="blob-code-inner"/>
-          <w:sz w:val="24"/>
-          <w:szCs w:val="24"/>
-        </w:rPr>
-        <w:t>Gute Planungsgröße</w:t>
-      </w:r>
-    </w:p>
-    <w:p>
-      <w:pPr>
-        <w:pStyle w:val="Listenabsatz"/>
-        <w:numPr>
-          <w:ilvl w:val="4"/>
-          <w:numId w:val="2"/>
-        </w:numPr>
-        <w:rPr>
-          <w:rStyle w:val="blob-code-inner"/>
-          <w:sz w:val="24"/>
-          <w:szCs w:val="24"/>
-        </w:rPr>
-      </w:pPr>
-      <w:r>
-        <w:rPr>
-          <w:rStyle w:val="blob-code-inner"/>
-          <w:sz w:val="24"/>
-          <w:szCs w:val="24"/>
-        </w:rPr>
-        <w:t>Weg vom Schreiben hin zum Sprechen.</w:t>
-      </w:r>
-    </w:p>
-    <w:p>
-      <w:pPr>
-        <w:pStyle w:val="Listenabsatz"/>
-        <w:ind w:left="1440"/>
-        <w:rPr>
-          <w:rStyle w:val="blob-code-inner"/>
-          <w:b/>
-          <w:sz w:val="24"/>
-          <w:szCs w:val="24"/>
-        </w:rPr>
-      </w:pPr>
-    </w:p>
-    <w:p>
-      <w:pPr>
-        <w:pStyle w:val="Listenabsatz"/>
-        <w:numPr>
-          <w:ilvl w:val="0"/>
-          <w:numId w:val="2"/>
-        </w:numPr>
-        <w:rPr>
-          <w:rStyle w:val="blob-code-inner"/>
-          <w:b/>
-          <w:sz w:val="24"/>
-          <w:szCs w:val="24"/>
-        </w:rPr>
-      </w:pPr>
-      <w:hyperlink r:id="rId9" w:anchor="Sprint_Backlog" w:history="1">
+        <w:proofErr w:type="spellEnd"/>
         <w:r>
           <w:rPr>
             <w:rStyle w:val="blob-code-inner"/>
@@ -3757,56 +4542,9 @@
             <w:sz w:val="24"/>
             <w:szCs w:val="24"/>
           </w:rPr>
-          <w:t>Sprint Backlog</w:t>
+          <w:t xml:space="preserve"> </w:t>
         </w:r>
-      </w:hyperlink>
-    </w:p>
-    <w:p>
-      <w:pPr>
-        <w:pStyle w:val="Listenabsatz"/>
-        <w:numPr>
-          <w:ilvl w:val="1"/>
-          <w:numId w:val="2"/>
-        </w:numPr>
-        <w:rPr>
-          <w:rStyle w:val="blob-code-inner"/>
-          <w:sz w:val="24"/>
-          <w:szCs w:val="24"/>
-        </w:rPr>
-      </w:pPr>
-      <w:r>
-        <w:rPr>
-          <w:rStyle w:val="blob-code-inner"/>
-          <w:sz w:val="24"/>
-          <w:szCs w:val="24"/>
-        </w:rPr>
-        <w:t>Das Sprint Backlog ist der aktuelle Plan der für einen Sprint zu erledigenden Aufgaben. Es umfasst die Product Backlog-Einträge, die für den Sprint ausgewählt wurden, und die dafür nötigen Aufgaben. Das Sprint Backlog wird laufend nach der Erledigung einer (Teil-)Aufgabe von den Team-Mitgliedern aktualisiert. Dies dient zur Übersicht des aktuellen Bearbeitungsstands.</w:t>
-      </w:r>
-    </w:p>
-    <w:p>
-      <w:pPr>
-        <w:pStyle w:val="Listenabsatz"/>
-        <w:ind w:left="1440"/>
-        <w:rPr>
-          <w:rStyle w:val="blob-code-inner"/>
-          <w:sz w:val="24"/>
-          <w:szCs w:val="24"/>
-        </w:rPr>
-      </w:pPr>
-    </w:p>
-    <w:p>
-      <w:pPr>
-        <w:pStyle w:val="Listenabsatz"/>
-        <w:numPr>
-          <w:ilvl w:val="0"/>
-          <w:numId w:val="2"/>
-        </w:numPr>
-        <w:rPr>
-          <w:rStyle w:val="blob-code-inner"/>
-          <w:b/>
-        </w:rPr>
-      </w:pPr>
-      <w:hyperlink r:id="rId10" w:anchor="Product_Increment" w:history="1">
+        <w:proofErr w:type="spellStart"/>
         <w:r>
           <w:rPr>
             <w:rStyle w:val="blob-code-inner"/>
@@ -3814,8 +4552,9 @@
             <w:sz w:val="24"/>
             <w:szCs w:val="24"/>
           </w:rPr>
-          <w:t>Product Increment</w:t>
+          <w:t>Backlog</w:t>
         </w:r>
+        <w:proofErr w:type="spellEnd"/>
       </w:hyperlink>
     </w:p>
     <w:p>
@@ -3827,20 +4566,732 @@
         </w:numPr>
         <w:rPr>
           <w:rStyle w:val="blob-code-inner"/>
-        </w:rPr>
-      </w:pPr>
-      <w:r>
-        <w:rPr>
-          <w:rStyle w:val="blob-code-inner"/>
-          <w:sz w:val="24"/>
-        </w:rPr>
-        <w:t>Das Inkrement ist die Summe aller Product-Backlog-Einträge, die während des aktuellen und allen vorangegangenen Sprints fertiggestellt wurden. Am Ende eines Sprints muss das neue Inkrement in einem nutzbaren Zustand sein und der Definition of Done entsprechen.</w:t>
+          <w:b/>
+          <w:sz w:val="24"/>
+          <w:szCs w:val="24"/>
+        </w:rPr>
+      </w:pPr>
+      <w:r>
+        <w:rPr>
+          <w:rStyle w:val="blob-code-inner"/>
+          <w:sz w:val="24"/>
+          <w:szCs w:val="24"/>
+        </w:rPr>
+        <w:t xml:space="preserve">Das </w:t>
+      </w:r>
+      <w:proofErr w:type="spellStart"/>
+      <w:r>
+        <w:rPr>
+          <w:rStyle w:val="blob-code-inner"/>
+          <w:sz w:val="24"/>
+          <w:szCs w:val="24"/>
+        </w:rPr>
+        <w:t>Product</w:t>
+      </w:r>
+      <w:proofErr w:type="spellEnd"/>
+      <w:r>
+        <w:rPr>
+          <w:rStyle w:val="blob-code-inner"/>
+          <w:sz w:val="24"/>
+          <w:szCs w:val="24"/>
+        </w:rPr>
+        <w:t xml:space="preserve"> </w:t>
+      </w:r>
+      <w:proofErr w:type="spellStart"/>
+      <w:r>
+        <w:rPr>
+          <w:rStyle w:val="blob-code-inner"/>
+          <w:sz w:val="24"/>
+          <w:szCs w:val="24"/>
+        </w:rPr>
+        <w:t>Backlog</w:t>
+      </w:r>
+      <w:proofErr w:type="spellEnd"/>
+      <w:r>
+        <w:rPr>
+          <w:rStyle w:val="blob-code-inner"/>
+          <w:sz w:val="24"/>
+          <w:szCs w:val="24"/>
+        </w:rPr>
+        <w:t xml:space="preserve"> ist eine geordnete Auflistung der Anforderungen an das Produkt. Das </w:t>
+      </w:r>
+      <w:proofErr w:type="spellStart"/>
+      <w:r>
+        <w:rPr>
+          <w:rStyle w:val="blob-code-inner"/>
+          <w:sz w:val="24"/>
+          <w:szCs w:val="24"/>
+        </w:rPr>
+        <w:t>Product</w:t>
+      </w:r>
+      <w:proofErr w:type="spellEnd"/>
+      <w:r>
+        <w:rPr>
+          <w:rStyle w:val="blob-code-inner"/>
+          <w:sz w:val="24"/>
+          <w:szCs w:val="24"/>
+        </w:rPr>
+        <w:t xml:space="preserve"> </w:t>
+      </w:r>
+      <w:proofErr w:type="spellStart"/>
+      <w:r>
+        <w:rPr>
+          <w:rStyle w:val="blob-code-inner"/>
+          <w:sz w:val="24"/>
+          <w:szCs w:val="24"/>
+        </w:rPr>
+        <w:t>Backlog</w:t>
+      </w:r>
+      <w:proofErr w:type="spellEnd"/>
+      <w:r>
+        <w:rPr>
+          <w:rStyle w:val="blob-code-inner"/>
+          <w:sz w:val="24"/>
+          <w:szCs w:val="24"/>
+        </w:rPr>
+        <w:t xml:space="preserve"> ist dynamisch und wird ständig weiterentwickelt. Alle Arbeit, die das Entwicklungsteam erledigt, muss seinen Ursprung im </w:t>
+      </w:r>
+      <w:proofErr w:type="spellStart"/>
+      <w:r>
+        <w:rPr>
+          <w:rStyle w:val="blob-code-inner"/>
+          <w:sz w:val="24"/>
+          <w:szCs w:val="24"/>
+        </w:rPr>
+        <w:t>Product</w:t>
+      </w:r>
+      <w:proofErr w:type="spellEnd"/>
+      <w:r>
+        <w:rPr>
+          <w:rStyle w:val="blob-code-inner"/>
+          <w:sz w:val="24"/>
+          <w:szCs w:val="24"/>
+        </w:rPr>
+        <w:t xml:space="preserve"> </w:t>
+      </w:r>
+      <w:proofErr w:type="spellStart"/>
+      <w:r>
+        <w:rPr>
+          <w:rStyle w:val="blob-code-inner"/>
+          <w:sz w:val="24"/>
+          <w:szCs w:val="24"/>
+        </w:rPr>
+        <w:t>Backlog</w:t>
+      </w:r>
+      <w:proofErr w:type="spellEnd"/>
+      <w:r>
+        <w:rPr>
+          <w:rStyle w:val="blob-code-inner"/>
+          <w:sz w:val="24"/>
+          <w:szCs w:val="24"/>
+        </w:rPr>
+        <w:t xml:space="preserve"> haben. Der </w:t>
+      </w:r>
+      <w:proofErr w:type="spellStart"/>
+      <w:r>
+        <w:rPr>
+          <w:rStyle w:val="blob-code-inner"/>
+          <w:sz w:val="24"/>
+          <w:szCs w:val="24"/>
+        </w:rPr>
+        <w:t>Product</w:t>
+      </w:r>
+      <w:proofErr w:type="spellEnd"/>
+      <w:r>
+        <w:rPr>
+          <w:rStyle w:val="blob-code-inner"/>
+          <w:sz w:val="24"/>
+          <w:szCs w:val="24"/>
+        </w:rPr>
+        <w:t xml:space="preserve"> </w:t>
+      </w:r>
+      <w:proofErr w:type="spellStart"/>
+      <w:r>
+        <w:rPr>
+          <w:rStyle w:val="blob-code-inner"/>
+          <w:sz w:val="24"/>
+          <w:szCs w:val="24"/>
+        </w:rPr>
+        <w:t>Owner</w:t>
+      </w:r>
+      <w:proofErr w:type="spellEnd"/>
+      <w:r>
+        <w:rPr>
+          <w:rStyle w:val="blob-code-inner"/>
+          <w:sz w:val="24"/>
+          <w:szCs w:val="24"/>
+        </w:rPr>
+        <w:t xml:space="preserve"> ist für die Pflege des </w:t>
+      </w:r>
+      <w:proofErr w:type="spellStart"/>
+      <w:r>
+        <w:rPr>
+          <w:rStyle w:val="blob-code-inner"/>
+          <w:sz w:val="24"/>
+          <w:szCs w:val="24"/>
+        </w:rPr>
+        <w:t>Product</w:t>
+      </w:r>
+      <w:proofErr w:type="spellEnd"/>
+      <w:r>
+        <w:rPr>
+          <w:rStyle w:val="blob-code-inner"/>
+          <w:sz w:val="24"/>
+          <w:szCs w:val="24"/>
+        </w:rPr>
+        <w:t xml:space="preserve"> </w:t>
+      </w:r>
+      <w:proofErr w:type="spellStart"/>
+      <w:r>
+        <w:rPr>
+          <w:rStyle w:val="blob-code-inner"/>
+          <w:sz w:val="24"/>
+          <w:szCs w:val="24"/>
+        </w:rPr>
+        <w:t>Backlogs</w:t>
+      </w:r>
+      <w:proofErr w:type="spellEnd"/>
+      <w:r>
+        <w:rPr>
+          <w:rStyle w:val="blob-code-inner"/>
+          <w:sz w:val="24"/>
+          <w:szCs w:val="24"/>
+        </w:rPr>
+        <w:t xml:space="preserve"> verantwortlich. Er verantwortet die Reihenfolge bzw. Priorisierung der Einträge</w:t>
+      </w:r>
+    </w:p>
+    <w:p>
+      <w:pPr>
+        <w:pStyle w:val="Listenabsatz"/>
+        <w:numPr>
+          <w:ilvl w:val="1"/>
+          <w:numId w:val="2"/>
+        </w:numPr>
+        <w:rPr>
+          <w:rStyle w:val="blob-code-inner"/>
+          <w:b/>
+          <w:sz w:val="24"/>
+          <w:szCs w:val="24"/>
+        </w:rPr>
+      </w:pPr>
+      <w:r>
+        <w:rPr>
+          <w:rStyle w:val="blob-code-inner"/>
+          <w:sz w:val="24"/>
+          <w:szCs w:val="24"/>
+        </w:rPr>
+        <w:t xml:space="preserve">Die Anforderungen im </w:t>
+      </w:r>
+      <w:proofErr w:type="spellStart"/>
+      <w:r>
+        <w:rPr>
+          <w:rStyle w:val="blob-code-inner"/>
+          <w:sz w:val="24"/>
+          <w:szCs w:val="24"/>
+        </w:rPr>
+        <w:t>Product</w:t>
+      </w:r>
+      <w:proofErr w:type="spellEnd"/>
+      <w:r>
+        <w:rPr>
+          <w:rStyle w:val="blob-code-inner"/>
+          <w:sz w:val="24"/>
+          <w:szCs w:val="24"/>
+        </w:rPr>
+        <w:t xml:space="preserve"> </w:t>
+      </w:r>
+      <w:proofErr w:type="spellStart"/>
+      <w:r>
+        <w:rPr>
+          <w:rStyle w:val="blob-code-inner"/>
+          <w:sz w:val="24"/>
+          <w:szCs w:val="24"/>
+        </w:rPr>
+        <w:t>Backlog</w:t>
+      </w:r>
+      <w:proofErr w:type="spellEnd"/>
+      <w:r>
+        <w:rPr>
+          <w:rStyle w:val="blob-code-inner"/>
+          <w:sz w:val="24"/>
+          <w:szCs w:val="24"/>
+        </w:rPr>
+        <w:t xml:space="preserve"> sollten nicht technisch, sondern fachlich und anwenderorientiert sein. Eine Möglichkeit, um diese Sichtweise zu unterstützen, ist die Formulierung der Produkteigenschaften als User Stories.</w:t>
+      </w:r>
+    </w:p>
+    <w:p>
+      <w:pPr>
+        <w:pStyle w:val="Listenabsatz"/>
+        <w:numPr>
+          <w:ilvl w:val="2"/>
+          <w:numId w:val="2"/>
+        </w:numPr>
+        <w:rPr>
+          <w:rStyle w:val="blob-code-inner"/>
+          <w:b/>
+          <w:sz w:val="24"/>
+          <w:szCs w:val="24"/>
+        </w:rPr>
+      </w:pPr>
+      <w:r>
+        <w:rPr>
+          <w:rStyle w:val="blob-code-inner"/>
+          <w:b/>
+          <w:sz w:val="24"/>
+          <w:szCs w:val="24"/>
+        </w:rPr>
+        <w:t>USER STORIE</w:t>
+      </w:r>
+      <w:r>
+        <w:rPr>
+          <w:rStyle w:val="blob-code-inner"/>
+          <w:b/>
+          <w:sz w:val="24"/>
+          <w:szCs w:val="24"/>
+        </w:rPr>
+        <w:t>S</w:t>
+      </w:r>
+      <w:r>
+        <w:rPr>
+          <w:rStyle w:val="blob-code-inner"/>
+          <w:b/>
+          <w:sz w:val="24"/>
+          <w:szCs w:val="24"/>
+        </w:rPr>
+        <w:t>:</w:t>
+      </w:r>
+    </w:p>
+    <w:p>
+      <w:pPr>
+        <w:pStyle w:val="Listenabsatz"/>
+        <w:numPr>
+          <w:ilvl w:val="3"/>
+          <w:numId w:val="2"/>
+        </w:numPr>
+        <w:rPr>
+          <w:rStyle w:val="blob-code-inner"/>
+          <w:sz w:val="24"/>
+          <w:szCs w:val="24"/>
+        </w:rPr>
+      </w:pPr>
+      <w:r>
+        <w:rPr>
+          <w:rStyle w:val="blob-code-inner"/>
+          <w:sz w:val="24"/>
+          <w:szCs w:val="24"/>
+        </w:rPr>
+        <w:t xml:space="preserve">Jedes </w:t>
+      </w:r>
+      <w:proofErr w:type="spellStart"/>
+      <w:r>
+        <w:rPr>
+          <w:rStyle w:val="blob-code-inner"/>
+          <w:sz w:val="24"/>
+          <w:szCs w:val="24"/>
+        </w:rPr>
+        <w:t>Backlog</w:t>
+      </w:r>
+      <w:proofErr w:type="spellEnd"/>
+      <w:r>
+        <w:rPr>
+          <w:rStyle w:val="blob-code-inner"/>
+          <w:sz w:val="24"/>
+          <w:szCs w:val="24"/>
+        </w:rPr>
+        <w:t xml:space="preserve"> Item ist eine User Story</w:t>
+      </w:r>
+    </w:p>
+    <w:p>
+      <w:pPr>
+        <w:pStyle w:val="Listenabsatz"/>
+        <w:numPr>
+          <w:ilvl w:val="4"/>
+          <w:numId w:val="2"/>
+        </w:numPr>
+        <w:rPr>
+          <w:rStyle w:val="blob-code-inner"/>
+          <w:sz w:val="24"/>
+          <w:szCs w:val="24"/>
+        </w:rPr>
+      </w:pPr>
+      <w:r>
+        <w:rPr>
+          <w:rStyle w:val="blob-code-inner"/>
+          <w:sz w:val="24"/>
+          <w:szCs w:val="24"/>
+        </w:rPr>
+        <w:t xml:space="preserve">Wert für den Kunden / </w:t>
+      </w:r>
+      <w:proofErr w:type="spellStart"/>
+      <w:r>
+        <w:rPr>
+          <w:rStyle w:val="blob-code-inner"/>
+          <w:sz w:val="24"/>
+          <w:szCs w:val="24"/>
+        </w:rPr>
+        <w:t>Product</w:t>
+      </w:r>
+      <w:proofErr w:type="spellEnd"/>
+      <w:r>
+        <w:rPr>
+          <w:rStyle w:val="blob-code-inner"/>
+          <w:sz w:val="24"/>
+          <w:szCs w:val="24"/>
+        </w:rPr>
+        <w:t xml:space="preserve"> </w:t>
+      </w:r>
+      <w:proofErr w:type="spellStart"/>
+      <w:r>
+        <w:rPr>
+          <w:rStyle w:val="blob-code-inner"/>
+          <w:sz w:val="24"/>
+          <w:szCs w:val="24"/>
+        </w:rPr>
+        <w:t>Owner</w:t>
+      </w:r>
+      <w:proofErr w:type="spellEnd"/>
+    </w:p>
+    <w:p>
+      <w:pPr>
+        <w:pStyle w:val="Listenabsatz"/>
+        <w:numPr>
+          <w:ilvl w:val="4"/>
+          <w:numId w:val="2"/>
+        </w:numPr>
+        <w:rPr>
+          <w:rStyle w:val="blob-code-inner"/>
+          <w:sz w:val="24"/>
+          <w:szCs w:val="24"/>
+        </w:rPr>
+      </w:pPr>
+      <w:r>
+        <w:rPr>
+          <w:rStyle w:val="blob-code-inner"/>
+          <w:sz w:val="24"/>
+          <w:szCs w:val="24"/>
+        </w:rPr>
+        <w:t>Keine technischen Details (Kundensprache)</w:t>
+      </w:r>
+    </w:p>
+    <w:p>
+      <w:pPr>
+        <w:pStyle w:val="Listenabsatz"/>
+        <w:numPr>
+          <w:ilvl w:val="4"/>
+          <w:numId w:val="2"/>
+        </w:numPr>
+        <w:rPr>
+          <w:rStyle w:val="blob-code-inner"/>
+          <w:sz w:val="24"/>
+          <w:szCs w:val="24"/>
+        </w:rPr>
+      </w:pPr>
+      <w:r>
+        <w:rPr>
+          <w:rStyle w:val="blob-code-inner"/>
+          <w:sz w:val="24"/>
+          <w:szCs w:val="24"/>
+        </w:rPr>
+        <w:t>Iterative Weiterentwicklung</w:t>
+      </w:r>
+    </w:p>
+    <w:p>
+      <w:pPr>
+        <w:pStyle w:val="Listenabsatz"/>
+        <w:numPr>
+          <w:ilvl w:val="4"/>
+          <w:numId w:val="2"/>
+        </w:numPr>
+        <w:rPr>
+          <w:rStyle w:val="blob-code-inner"/>
+          <w:sz w:val="24"/>
+          <w:szCs w:val="24"/>
+        </w:rPr>
+      </w:pPr>
+      <w:r>
+        <w:rPr>
+          <w:rStyle w:val="blob-code-inner"/>
+          <w:sz w:val="24"/>
+          <w:szCs w:val="24"/>
+        </w:rPr>
+        <w:t>Gute Planungsgröße</w:t>
+      </w:r>
+    </w:p>
+    <w:p>
+      <w:pPr>
+        <w:pStyle w:val="Listenabsatz"/>
+        <w:numPr>
+          <w:ilvl w:val="4"/>
+          <w:numId w:val="2"/>
+        </w:numPr>
+        <w:rPr>
+          <w:rStyle w:val="blob-code-inner"/>
+          <w:sz w:val="24"/>
+          <w:szCs w:val="24"/>
+        </w:rPr>
+      </w:pPr>
+      <w:r>
+        <w:rPr>
+          <w:rStyle w:val="blob-code-inner"/>
+          <w:sz w:val="24"/>
+          <w:szCs w:val="24"/>
+        </w:rPr>
+        <w:t>Weg vom Schreiben hin zum Sprechen.</w:t>
       </w:r>
     </w:p>
     <w:p>
       <w:pPr>
         <w:pStyle w:val="Listenabsatz"/>
         <w:ind w:left="1440"/>
+        <w:rPr>
+          <w:rStyle w:val="blob-code-inner"/>
+          <w:b/>
+          <w:sz w:val="24"/>
+          <w:szCs w:val="24"/>
+        </w:rPr>
+      </w:pPr>
+    </w:p>
+    <w:p>
+      <w:pPr>
+        <w:pStyle w:val="Listenabsatz"/>
+        <w:numPr>
+          <w:ilvl w:val="0"/>
+          <w:numId w:val="2"/>
+        </w:numPr>
+        <w:rPr>
+          <w:rStyle w:val="blob-code-inner"/>
+          <w:b/>
+          <w:sz w:val="24"/>
+          <w:szCs w:val="24"/>
+        </w:rPr>
+      </w:pPr>
+      <w:hyperlink r:id="rId11" w:anchor="Sprint_Backlog" w:history="1">
+        <w:r>
+          <w:rPr>
+            <w:rStyle w:val="blob-code-inner"/>
+            <w:b/>
+            <w:sz w:val="24"/>
+            <w:szCs w:val="24"/>
+          </w:rPr>
+          <w:t xml:space="preserve">Sprint </w:t>
+        </w:r>
+        <w:proofErr w:type="spellStart"/>
+        <w:r>
+          <w:rPr>
+            <w:rStyle w:val="blob-code-inner"/>
+            <w:b/>
+            <w:sz w:val="24"/>
+            <w:szCs w:val="24"/>
+          </w:rPr>
+          <w:t>Backlog</w:t>
+        </w:r>
+        <w:proofErr w:type="spellEnd"/>
+      </w:hyperlink>
+    </w:p>
+    <w:p>
+      <w:pPr>
+        <w:pStyle w:val="Listenabsatz"/>
+        <w:numPr>
+          <w:ilvl w:val="1"/>
+          <w:numId w:val="2"/>
+        </w:numPr>
+        <w:rPr>
+          <w:rStyle w:val="blob-code-inner"/>
+          <w:sz w:val="24"/>
+          <w:szCs w:val="24"/>
+        </w:rPr>
+      </w:pPr>
+      <w:r>
+        <w:rPr>
+          <w:rStyle w:val="blob-code-inner"/>
+          <w:sz w:val="24"/>
+          <w:szCs w:val="24"/>
+        </w:rPr>
+        <w:t xml:space="preserve">Das Sprint </w:t>
+      </w:r>
+      <w:proofErr w:type="spellStart"/>
+      <w:r>
+        <w:rPr>
+          <w:rStyle w:val="blob-code-inner"/>
+          <w:sz w:val="24"/>
+          <w:szCs w:val="24"/>
+        </w:rPr>
+        <w:t>Backlog</w:t>
+      </w:r>
+      <w:proofErr w:type="spellEnd"/>
+      <w:r>
+        <w:rPr>
+          <w:rStyle w:val="blob-code-inner"/>
+          <w:sz w:val="24"/>
+          <w:szCs w:val="24"/>
+        </w:rPr>
+        <w:t xml:space="preserve"> ist der aktuelle Plan der für einen Sprint zu erledigenden Aufgaben. Es umfasst die </w:t>
+      </w:r>
+      <w:proofErr w:type="spellStart"/>
+      <w:r>
+        <w:rPr>
+          <w:rStyle w:val="blob-code-inner"/>
+          <w:sz w:val="24"/>
+          <w:szCs w:val="24"/>
+        </w:rPr>
+        <w:t>Product</w:t>
+      </w:r>
+      <w:proofErr w:type="spellEnd"/>
+      <w:r>
+        <w:rPr>
+          <w:rStyle w:val="blob-code-inner"/>
+          <w:sz w:val="24"/>
+          <w:szCs w:val="24"/>
+        </w:rPr>
+        <w:t xml:space="preserve"> Backlog-Einträge, die für den Sprint ausgewählt wurden, und die dafür nötigen Aufgaben. Das Sprint </w:t>
+      </w:r>
+      <w:proofErr w:type="spellStart"/>
+      <w:r>
+        <w:rPr>
+          <w:rStyle w:val="blob-code-inner"/>
+          <w:sz w:val="24"/>
+          <w:szCs w:val="24"/>
+        </w:rPr>
+        <w:t>Backlog</w:t>
+      </w:r>
+      <w:proofErr w:type="spellEnd"/>
+      <w:r>
+        <w:rPr>
+          <w:rStyle w:val="blob-code-inner"/>
+          <w:sz w:val="24"/>
+          <w:szCs w:val="24"/>
+        </w:rPr>
+        <w:t xml:space="preserve"> wird laufend nach der Erledigung einer (Teil-)Aufgabe von den Team-Mitgliedern aktualisiert. Dies dient zur Übersicht des aktuellen Bearbeitungsstands.</w:t>
+      </w:r>
+    </w:p>
+    <w:p>
+      <w:pPr>
+        <w:pStyle w:val="Listenabsatz"/>
+        <w:ind w:left="1440"/>
+        <w:rPr>
+          <w:rStyle w:val="blob-code-inner"/>
+          <w:sz w:val="24"/>
+          <w:szCs w:val="24"/>
+        </w:rPr>
+      </w:pPr>
+    </w:p>
+    <w:p>
+      <w:pPr>
+        <w:pStyle w:val="Listenabsatz"/>
+        <w:numPr>
+          <w:ilvl w:val="0"/>
+          <w:numId w:val="2"/>
+        </w:numPr>
+        <w:rPr>
+          <w:rStyle w:val="blob-code-inner"/>
+          <w:b/>
+        </w:rPr>
+      </w:pPr>
+      <w:hyperlink r:id="rId12" w:anchor="Product_Increment" w:history="1">
+        <w:proofErr w:type="spellStart"/>
+        <w:r>
+          <w:rPr>
+            <w:rStyle w:val="blob-code-inner"/>
+            <w:b/>
+            <w:sz w:val="24"/>
+            <w:szCs w:val="24"/>
+          </w:rPr>
+          <w:t>Product</w:t>
+        </w:r>
+        <w:proofErr w:type="spellEnd"/>
+        <w:r>
+          <w:rPr>
+            <w:rStyle w:val="blob-code-inner"/>
+            <w:b/>
+            <w:sz w:val="24"/>
+            <w:szCs w:val="24"/>
+          </w:rPr>
+          <w:t xml:space="preserve"> </w:t>
+        </w:r>
+        <w:proofErr w:type="spellStart"/>
+        <w:r>
+          <w:rPr>
+            <w:rStyle w:val="blob-code-inner"/>
+            <w:b/>
+            <w:sz w:val="24"/>
+            <w:szCs w:val="24"/>
+          </w:rPr>
+          <w:t>Increment</w:t>
+        </w:r>
+        <w:proofErr w:type="spellEnd"/>
+      </w:hyperlink>
+    </w:p>
+    <w:p>
+      <w:pPr>
+        <w:pStyle w:val="Listenabsatz"/>
+        <w:numPr>
+          <w:ilvl w:val="1"/>
+          <w:numId w:val="2"/>
+        </w:numPr>
+        <w:rPr>
+          <w:rStyle w:val="blob-code-inner"/>
+        </w:rPr>
+      </w:pPr>
+      <w:r>
+        <w:rPr>
+          <w:rStyle w:val="blob-code-inner"/>
+          <w:sz w:val="24"/>
+        </w:rPr>
+        <w:t xml:space="preserve">Das Inkrement ist die Summe aller </w:t>
+      </w:r>
+      <w:proofErr w:type="spellStart"/>
+      <w:r>
+        <w:rPr>
+          <w:rStyle w:val="blob-code-inner"/>
+          <w:sz w:val="24"/>
+        </w:rPr>
+        <w:t>Product</w:t>
+      </w:r>
+      <w:proofErr w:type="spellEnd"/>
+      <w:r>
+        <w:rPr>
+          <w:rStyle w:val="blob-code-inner"/>
+          <w:sz w:val="24"/>
+        </w:rPr>
+        <w:t xml:space="preserve">-Backlog-Einträge, die während des aktuellen und allen vorangegangenen Sprints fertiggestellt wurden. Am Ende eines Sprints muss das neue Inkrement in einem nutzbaren Zustand sein und der Definition </w:t>
+      </w:r>
+      <w:proofErr w:type="spellStart"/>
+      <w:r>
+        <w:rPr>
+          <w:rStyle w:val="blob-code-inner"/>
+          <w:sz w:val="24"/>
+        </w:rPr>
+        <w:t>of</w:t>
+      </w:r>
+      <w:proofErr w:type="spellEnd"/>
+      <w:r>
+        <w:rPr>
+          <w:rStyle w:val="blob-code-inner"/>
+          <w:sz w:val="24"/>
+        </w:rPr>
+        <w:t xml:space="preserve"> </w:t>
+      </w:r>
+      <w:proofErr w:type="spellStart"/>
+      <w:r>
+        <w:rPr>
+          <w:rStyle w:val="blob-code-inner"/>
+          <w:sz w:val="24"/>
+        </w:rPr>
+        <w:t>Done</w:t>
+      </w:r>
+      <w:proofErr w:type="spellEnd"/>
+      <w:r>
+        <w:rPr>
+          <w:rStyle w:val="blob-code-inner"/>
+          <w:sz w:val="24"/>
+        </w:rPr>
+        <w:t xml:space="preserve"> entsprechen.</w:t>
+      </w:r>
+    </w:p>
+    <w:p>
+      <w:pPr>
+        <w:pStyle w:val="Listenabsatz"/>
+        <w:ind w:left="1440"/>
       </w:pPr>
     </w:p>
     <w:p>
@@ -3850,7 +5301,7 @@
           <w:rStyle w:val="blob-code-inner"/>
         </w:rPr>
       </w:pPr>
-      <w:hyperlink r:id="rId11" w:anchor="Aktivit.C3.A4ten" w:history="1">
+      <w:hyperlink r:id="rId13" w:anchor="Aktivit.C3.A4ten" w:history="1">
         <w:r>
           <w:rPr>
             <w:rStyle w:val="blob-code-inner"/>
@@ -3879,7 +5330,7 @@
           <w:szCs w:val="24"/>
         </w:rPr>
       </w:pPr>
-      <w:hyperlink r:id="rId12" w:anchor="Sprint_Planning" w:history="1">
+      <w:hyperlink r:id="rId14" w:anchor="Sprint_Planning" w:history="1">
         <w:r>
           <w:rPr>
             <w:rStyle w:val="blob-code-inner"/>
@@ -3887,179 +5338,9 @@
             <w:sz w:val="24"/>
             <w:szCs w:val="24"/>
           </w:rPr>
-          <w:t>Sprint Planning</w:t>
+          <w:t xml:space="preserve">Sprint </w:t>
         </w:r>
-      </w:hyperlink>
-      <w:r>
-        <w:rPr>
-          <w:rStyle w:val="blob-code-inner"/>
-          <w:b/>
-          <w:sz w:val="24"/>
-          <w:szCs w:val="24"/>
-        </w:rPr>
-        <w:t xml:space="preserve"> </w:t>
-      </w:r>
-    </w:p>
-    <w:p>
-      <w:pPr>
-        <w:pStyle w:val="Listenabsatz"/>
-        <w:numPr>
-          <w:ilvl w:val="1"/>
-          <w:numId w:val="2"/>
-        </w:numPr>
-        <w:rPr>
-          <w:rStyle w:val="blob-code-inner"/>
-          <w:sz w:val="24"/>
-          <w:szCs w:val="24"/>
-        </w:rPr>
-      </w:pPr>
-      <w:r>
-        <w:rPr>
-          <w:rStyle w:val="blob-code-inner"/>
-          <w:sz w:val="24"/>
-          <w:szCs w:val="24"/>
-        </w:rPr>
-        <w:t>Im Sprint Planning werden zwei Fragen beantwortet:</w:t>
-      </w:r>
-    </w:p>
-    <w:p>
-      <w:pPr>
-        <w:pStyle w:val="Listenabsatz"/>
-        <w:numPr>
-          <w:ilvl w:val="2"/>
-          <w:numId w:val="2"/>
-        </w:numPr>
-        <w:rPr>
-          <w:rStyle w:val="blob-code-inner"/>
-          <w:b/>
-          <w:sz w:val="24"/>
-          <w:szCs w:val="24"/>
-        </w:rPr>
-      </w:pPr>
-      <w:r>
-        <w:rPr>
-          <w:rStyle w:val="blob-code-inner"/>
-          <w:b/>
-          <w:sz w:val="24"/>
-          <w:szCs w:val="24"/>
-        </w:rPr>
-        <w:t>Was kann im kommenden Sprint entwickelt werden?</w:t>
-      </w:r>
-    </w:p>
-    <w:p>
-      <w:pPr>
-        <w:pStyle w:val="Listenabsatz"/>
-        <w:numPr>
-          <w:ilvl w:val="3"/>
-          <w:numId w:val="2"/>
-        </w:numPr>
-        <w:rPr>
-          <w:rStyle w:val="blob-code-inner"/>
-          <w:sz w:val="24"/>
-          <w:szCs w:val="24"/>
-        </w:rPr>
-      </w:pPr>
-      <w:r>
-        <w:rPr>
-          <w:rStyle w:val="blob-code-inner"/>
-          <w:sz w:val="24"/>
-          <w:szCs w:val="24"/>
-        </w:rPr>
-        <w:t xml:space="preserve">Das gesamte Scrum Team arbeitet im ersten Teil der Planung daran, ein gemeinsames Verständnis für die im Sprint zu </w:t>
-      </w:r>
-      <w:r>
-        <w:rPr>
-          <w:rStyle w:val="blob-code-inner"/>
-          <w:sz w:val="24"/>
-          <w:szCs w:val="24"/>
-        </w:rPr>
-        <w:lastRenderedPageBreak/>
-        <w:t>erledigende Arbeit zu entwickeln. Dabei werden die Eigenschaften und die Akzeptanzkriterien besprochen, beispielsweise die Gebrauchstauglichkeit. Außerdem einigt sich der Product Owner mit dem Entwicklungsteam auf die Kriterien, die am Ende des Sprints darüber entscheiden, ob die neue Funktionalität fertig ist oder nicht</w:t>
-      </w:r>
-    </w:p>
-    <w:p>
-      <w:pPr>
-        <w:pStyle w:val="Listenabsatz"/>
-        <w:ind w:left="2880"/>
-        <w:rPr>
-          <w:rStyle w:val="blob-code-inner"/>
-          <w:sz w:val="24"/>
-          <w:szCs w:val="24"/>
-        </w:rPr>
-      </w:pPr>
-    </w:p>
-    <w:p>
-      <w:pPr>
-        <w:pStyle w:val="Listenabsatz"/>
-        <w:numPr>
-          <w:ilvl w:val="2"/>
-          <w:numId w:val="2"/>
-        </w:numPr>
-        <w:rPr>
-          <w:rStyle w:val="blob-code-inner"/>
-          <w:b/>
-          <w:sz w:val="24"/>
-          <w:szCs w:val="24"/>
-        </w:rPr>
-      </w:pPr>
-      <w:r>
-        <w:rPr>
-          <w:rStyle w:val="blob-code-inner"/>
-          <w:b/>
-          <w:sz w:val="24"/>
-          <w:szCs w:val="24"/>
-        </w:rPr>
-        <w:t>Wie wird die Arbeit im kommenden Sprint erledigt?</w:t>
-      </w:r>
-    </w:p>
-    <w:p>
-      <w:pPr>
-        <w:pStyle w:val="Listenabsatz"/>
-        <w:numPr>
-          <w:ilvl w:val="3"/>
-          <w:numId w:val="2"/>
-        </w:numPr>
-        <w:rPr>
-          <w:rStyle w:val="blob-code-inner"/>
-          <w:sz w:val="24"/>
-          <w:szCs w:val="24"/>
-        </w:rPr>
-      </w:pPr>
-      <w:r>
-        <w:rPr>
-          <w:rStyle w:val="blob-code-inner"/>
-          <w:sz w:val="24"/>
-          <w:szCs w:val="24"/>
-        </w:rPr>
-        <w:t>Im zweiten Teil der Sprint Planung plant das Entwicklungsteam im Detail, welche Aufgaben (Tasks) zum Erreichen des Sprintziels und zur Lieferung der prognostizierten Product-Backlog-Einträge notwendig sind. Diese Planung macht das Entwicklungsteam, wobei der Product Owner für Fragen in Reichweite sein sollte.</w:t>
-      </w:r>
-    </w:p>
-    <w:p>
-      <w:pPr>
-        <w:pStyle w:val="Listenabsatz"/>
-        <w:ind w:left="2880"/>
-        <w:rPr>
-          <w:rStyle w:val="blob-code-inner"/>
-          <w:sz w:val="24"/>
-          <w:szCs w:val="24"/>
-        </w:rPr>
-      </w:pPr>
-    </w:p>
-    <w:p>
-      <w:pPr>
-        <w:pStyle w:val="Listenabsatz"/>
-        <w:numPr>
-          <w:ilvl w:val="0"/>
-          <w:numId w:val="2"/>
-        </w:numPr>
-        <w:rPr>
-          <w:rStyle w:val="blob-code-inner"/>
-          <w:b/>
-          <w:sz w:val="24"/>
-          <w:szCs w:val="24"/>
-        </w:rPr>
-      </w:pPr>
-      <w:hyperlink r:id="rId13" w:anchor="Daily_Scrum" w:history="1">
+        <w:proofErr w:type="spellStart"/>
         <w:r>
           <w:rPr>
             <w:rStyle w:val="blob-code-inner"/>
@@ -4067,9 +5348,19 @@
             <w:sz w:val="24"/>
             <w:szCs w:val="24"/>
           </w:rPr>
-          <w:t>Daily Scrum</w:t>
+          <w:t>Planning</w:t>
         </w:r>
+        <w:proofErr w:type="spellEnd"/>
       </w:hyperlink>
+      <w:r>
+        <w:rPr>
+          <w:rStyle w:val="blob-code-inner"/>
+          <w:b/>
+          <w:sz w:val="24"/>
+          <w:szCs w:val="24"/>
+        </w:rPr>
+        <w:t xml:space="preserve"> </w:t>
+      </w:r>
     </w:p>
     <w:p>
       <w:pPr>
@@ -4090,8 +5381,294 @@
           <w:sz w:val="24"/>
           <w:szCs w:val="24"/>
         </w:rPr>
-        <w:t>Zu Beginn eines jeden Arbeitstages trifft sich das Entwicklerteam zu einem max. 15-minütigen Daily Scrum, bei dem Scrum Master und Product Owner häufig anwesend, jedoch nicht aktiv beteiligt sind, falls sie nicht selbst Backlogelemente bearbeiten. Zweck des Daily Scrum ist der Informationsaustausch. Im Daily Scrum werden keine Probleme gelöst – vielmehr geht es darum, sich einen Überblick über den aktuellen Stand der Arbeit zu verschaffen.</w:t>
-      </w:r>
+        <w:t xml:space="preserve">Im Sprint </w:t>
+      </w:r>
+      <w:proofErr w:type="spellStart"/>
+      <w:r>
+        <w:rPr>
+          <w:rStyle w:val="blob-code-inner"/>
+          <w:sz w:val="24"/>
+          <w:szCs w:val="24"/>
+        </w:rPr>
+        <w:t>Planning</w:t>
+      </w:r>
+      <w:proofErr w:type="spellEnd"/>
+      <w:r>
+        <w:rPr>
+          <w:rStyle w:val="blob-code-inner"/>
+          <w:sz w:val="24"/>
+          <w:szCs w:val="24"/>
+        </w:rPr>
+        <w:t xml:space="preserve"> werden zwei Fragen beantwortet:</w:t>
+      </w:r>
+    </w:p>
+    <w:p>
+      <w:pPr>
+        <w:pStyle w:val="Listenabsatz"/>
+        <w:numPr>
+          <w:ilvl w:val="2"/>
+          <w:numId w:val="2"/>
+        </w:numPr>
+        <w:rPr>
+          <w:rStyle w:val="blob-code-inner"/>
+          <w:b/>
+          <w:sz w:val="24"/>
+          <w:szCs w:val="24"/>
+        </w:rPr>
+      </w:pPr>
+      <w:r>
+        <w:rPr>
+          <w:rStyle w:val="blob-code-inner"/>
+          <w:b/>
+          <w:sz w:val="24"/>
+          <w:szCs w:val="24"/>
+        </w:rPr>
+        <w:t>Was kann im kommenden Sprint entwickelt werden?</w:t>
+      </w:r>
+    </w:p>
+    <w:p>
+      <w:pPr>
+        <w:pStyle w:val="Listenabsatz"/>
+        <w:numPr>
+          <w:ilvl w:val="3"/>
+          <w:numId w:val="2"/>
+        </w:numPr>
+        <w:rPr>
+          <w:rStyle w:val="blob-code-inner"/>
+          <w:sz w:val="24"/>
+          <w:szCs w:val="24"/>
+        </w:rPr>
+      </w:pPr>
+      <w:r>
+        <w:rPr>
+          <w:rStyle w:val="blob-code-inner"/>
+          <w:sz w:val="24"/>
+          <w:szCs w:val="24"/>
+        </w:rPr>
+        <w:t xml:space="preserve">Das gesamte </w:t>
+      </w:r>
+      <w:proofErr w:type="spellStart"/>
+      <w:r>
+        <w:rPr>
+          <w:rStyle w:val="blob-code-inner"/>
+          <w:sz w:val="24"/>
+          <w:szCs w:val="24"/>
+        </w:rPr>
+        <w:t>Scrum</w:t>
+      </w:r>
+      <w:proofErr w:type="spellEnd"/>
+      <w:r>
+        <w:rPr>
+          <w:rStyle w:val="blob-code-inner"/>
+          <w:sz w:val="24"/>
+          <w:szCs w:val="24"/>
+        </w:rPr>
+        <w:t xml:space="preserve"> Team arbeitet im ersten Teil der Planung daran, ein gemeinsames Verständnis für die im Sprint zu </w:t>
+      </w:r>
+      <w:r>
+        <w:rPr>
+          <w:rStyle w:val="blob-code-inner"/>
+          <w:sz w:val="24"/>
+          <w:szCs w:val="24"/>
+        </w:rPr>
+        <w:lastRenderedPageBreak/>
+        <w:t xml:space="preserve">erledigende Arbeit zu entwickeln. Dabei werden die Eigenschaften und die Akzeptanzkriterien besprochen, beispielsweise die Gebrauchstauglichkeit. Außerdem einigt sich der </w:t>
+      </w:r>
+      <w:proofErr w:type="spellStart"/>
+      <w:r>
+        <w:rPr>
+          <w:rStyle w:val="blob-code-inner"/>
+          <w:sz w:val="24"/>
+          <w:szCs w:val="24"/>
+        </w:rPr>
+        <w:t>Product</w:t>
+      </w:r>
+      <w:proofErr w:type="spellEnd"/>
+      <w:r>
+        <w:rPr>
+          <w:rStyle w:val="blob-code-inner"/>
+          <w:sz w:val="24"/>
+          <w:szCs w:val="24"/>
+        </w:rPr>
+        <w:t xml:space="preserve"> </w:t>
+      </w:r>
+      <w:proofErr w:type="spellStart"/>
+      <w:r>
+        <w:rPr>
+          <w:rStyle w:val="blob-code-inner"/>
+          <w:sz w:val="24"/>
+          <w:szCs w:val="24"/>
+        </w:rPr>
+        <w:t>Owner</w:t>
+      </w:r>
+      <w:proofErr w:type="spellEnd"/>
+      <w:r>
+        <w:rPr>
+          <w:rStyle w:val="blob-code-inner"/>
+          <w:sz w:val="24"/>
+          <w:szCs w:val="24"/>
+        </w:rPr>
+        <w:t xml:space="preserve"> mit dem Entwicklungsteam auf die Kriterien, die am Ende des Sprints darüber entscheiden, ob die neue Funktionalität fertig ist oder nicht</w:t>
+      </w:r>
+    </w:p>
+    <w:p>
+      <w:pPr>
+        <w:pStyle w:val="Listenabsatz"/>
+        <w:ind w:left="2880"/>
+        <w:rPr>
+          <w:rStyle w:val="blob-code-inner"/>
+          <w:sz w:val="24"/>
+          <w:szCs w:val="24"/>
+        </w:rPr>
+      </w:pPr>
+    </w:p>
+    <w:p>
+      <w:pPr>
+        <w:pStyle w:val="Listenabsatz"/>
+        <w:numPr>
+          <w:ilvl w:val="2"/>
+          <w:numId w:val="2"/>
+        </w:numPr>
+        <w:rPr>
+          <w:rStyle w:val="blob-code-inner"/>
+          <w:b/>
+          <w:sz w:val="24"/>
+          <w:szCs w:val="24"/>
+        </w:rPr>
+      </w:pPr>
+      <w:r>
+        <w:rPr>
+          <w:rStyle w:val="blob-code-inner"/>
+          <w:b/>
+          <w:sz w:val="24"/>
+          <w:szCs w:val="24"/>
+        </w:rPr>
+        <w:t>Wie wird die Arbeit im kommenden Sprint erledigt?</w:t>
+      </w:r>
+    </w:p>
+    <w:p>
+      <w:pPr>
+        <w:pStyle w:val="Listenabsatz"/>
+        <w:numPr>
+          <w:ilvl w:val="3"/>
+          <w:numId w:val="2"/>
+        </w:numPr>
+        <w:rPr>
+          <w:rStyle w:val="blob-code-inner"/>
+          <w:sz w:val="24"/>
+          <w:szCs w:val="24"/>
+        </w:rPr>
+      </w:pPr>
+      <w:r>
+        <w:rPr>
+          <w:rStyle w:val="blob-code-inner"/>
+          <w:sz w:val="24"/>
+          <w:szCs w:val="24"/>
+        </w:rPr>
+        <w:t xml:space="preserve">Im zweiten Teil der Sprint Planung plant das Entwicklungsteam im Detail, welche Aufgaben (Tasks) zum Erreichen des Sprintziels und zur Lieferung der prognostizierten </w:t>
+      </w:r>
+      <w:proofErr w:type="spellStart"/>
+      <w:r>
+        <w:rPr>
+          <w:rStyle w:val="blob-code-inner"/>
+          <w:sz w:val="24"/>
+          <w:szCs w:val="24"/>
+        </w:rPr>
+        <w:t>Product</w:t>
+      </w:r>
+      <w:proofErr w:type="spellEnd"/>
+      <w:r>
+        <w:rPr>
+          <w:rStyle w:val="blob-code-inner"/>
+          <w:sz w:val="24"/>
+          <w:szCs w:val="24"/>
+        </w:rPr>
+        <w:t xml:space="preserve">-Backlog-Einträge notwendig sind. Diese Planung macht das Entwicklungsteam, wobei der </w:t>
+      </w:r>
+      <w:proofErr w:type="spellStart"/>
+      <w:r>
+        <w:rPr>
+          <w:rStyle w:val="blob-code-inner"/>
+          <w:sz w:val="24"/>
+          <w:szCs w:val="24"/>
+        </w:rPr>
+        <w:t>Product</w:t>
+      </w:r>
+      <w:proofErr w:type="spellEnd"/>
+      <w:r>
+        <w:rPr>
+          <w:rStyle w:val="blob-code-inner"/>
+          <w:sz w:val="24"/>
+          <w:szCs w:val="24"/>
+        </w:rPr>
+        <w:t xml:space="preserve"> </w:t>
+      </w:r>
+      <w:proofErr w:type="spellStart"/>
+      <w:r>
+        <w:rPr>
+          <w:rStyle w:val="blob-code-inner"/>
+          <w:sz w:val="24"/>
+          <w:szCs w:val="24"/>
+        </w:rPr>
+        <w:t>Owner</w:t>
+      </w:r>
+      <w:proofErr w:type="spellEnd"/>
+      <w:r>
+        <w:rPr>
+          <w:rStyle w:val="blob-code-inner"/>
+          <w:sz w:val="24"/>
+          <w:szCs w:val="24"/>
+        </w:rPr>
+        <w:t xml:space="preserve"> für Fragen in Reichweite sein sollte.</w:t>
+      </w:r>
+    </w:p>
+    <w:p>
+      <w:pPr>
+        <w:pStyle w:val="Listenabsatz"/>
+        <w:ind w:left="2880"/>
+        <w:rPr>
+          <w:rStyle w:val="blob-code-inner"/>
+          <w:sz w:val="24"/>
+          <w:szCs w:val="24"/>
+        </w:rPr>
+      </w:pPr>
+    </w:p>
+    <w:p>
+      <w:pPr>
+        <w:pStyle w:val="Listenabsatz"/>
+        <w:numPr>
+          <w:ilvl w:val="0"/>
+          <w:numId w:val="2"/>
+        </w:numPr>
+        <w:rPr>
+          <w:rStyle w:val="blob-code-inner"/>
+          <w:b/>
+          <w:sz w:val="24"/>
+          <w:szCs w:val="24"/>
+        </w:rPr>
+      </w:pPr>
+      <w:hyperlink r:id="rId15" w:anchor="Daily_Scrum" w:history="1">
+        <w:r>
+          <w:rPr>
+            <w:rStyle w:val="blob-code-inner"/>
+            <w:b/>
+            <w:sz w:val="24"/>
+            <w:szCs w:val="24"/>
+          </w:rPr>
+          <w:t xml:space="preserve">Daily </w:t>
+        </w:r>
+        <w:proofErr w:type="spellStart"/>
+        <w:r>
+          <w:rPr>
+            <w:rStyle w:val="blob-code-inner"/>
+            <w:b/>
+            <w:sz w:val="24"/>
+            <w:szCs w:val="24"/>
+          </w:rPr>
+          <w:t>Scrum</w:t>
+        </w:r>
+        <w:proofErr w:type="spellEnd"/>
+      </w:hyperlink>
     </w:p>
     <w:p>
       <w:pPr>
@@ -4109,11 +5686,161 @@
       <w:r>
         <w:rPr>
           <w:rStyle w:val="blob-code-inner"/>
+          <w:sz w:val="24"/>
+          <w:szCs w:val="24"/>
+        </w:rPr>
+        <w:t xml:space="preserve">Zu Beginn eines jeden Arbeitstages trifft sich das Entwicklerteam zu einem max. 15-minütigen Daily </w:t>
+      </w:r>
+      <w:proofErr w:type="spellStart"/>
+      <w:r>
+        <w:rPr>
+          <w:rStyle w:val="blob-code-inner"/>
+          <w:sz w:val="24"/>
+          <w:szCs w:val="24"/>
+        </w:rPr>
+        <w:t>Scrum</w:t>
+      </w:r>
+      <w:proofErr w:type="spellEnd"/>
+      <w:r>
+        <w:rPr>
+          <w:rStyle w:val="blob-code-inner"/>
+          <w:sz w:val="24"/>
+          <w:szCs w:val="24"/>
+        </w:rPr>
+        <w:t xml:space="preserve">, bei dem </w:t>
+      </w:r>
+      <w:proofErr w:type="spellStart"/>
+      <w:r>
+        <w:rPr>
+          <w:rStyle w:val="blob-code-inner"/>
+          <w:sz w:val="24"/>
+          <w:szCs w:val="24"/>
+        </w:rPr>
+        <w:t>Scrum</w:t>
+      </w:r>
+      <w:proofErr w:type="spellEnd"/>
+      <w:r>
+        <w:rPr>
+          <w:rStyle w:val="blob-code-inner"/>
+          <w:sz w:val="24"/>
+          <w:szCs w:val="24"/>
+        </w:rPr>
+        <w:t xml:space="preserve"> Master und </w:t>
+      </w:r>
+      <w:proofErr w:type="spellStart"/>
+      <w:r>
+        <w:rPr>
+          <w:rStyle w:val="blob-code-inner"/>
+          <w:sz w:val="24"/>
+          <w:szCs w:val="24"/>
+        </w:rPr>
+        <w:t>Product</w:t>
+      </w:r>
+      <w:proofErr w:type="spellEnd"/>
+      <w:r>
+        <w:rPr>
+          <w:rStyle w:val="blob-code-inner"/>
+          <w:sz w:val="24"/>
+          <w:szCs w:val="24"/>
+        </w:rPr>
+        <w:t xml:space="preserve"> </w:t>
+      </w:r>
+      <w:proofErr w:type="spellStart"/>
+      <w:r>
+        <w:rPr>
+          <w:rStyle w:val="blob-code-inner"/>
+          <w:sz w:val="24"/>
+          <w:szCs w:val="24"/>
+        </w:rPr>
+        <w:t>Owner</w:t>
+      </w:r>
+      <w:proofErr w:type="spellEnd"/>
+      <w:r>
+        <w:rPr>
+          <w:rStyle w:val="blob-code-inner"/>
+          <w:sz w:val="24"/>
+          <w:szCs w:val="24"/>
+        </w:rPr>
+        <w:t xml:space="preserve"> häufig anwesend, jedoch nicht aktiv beteiligt sind, falls sie nicht selbst Backlogelemente bearbeiten. Zweck des Daily </w:t>
+      </w:r>
+      <w:proofErr w:type="spellStart"/>
+      <w:r>
+        <w:rPr>
+          <w:rStyle w:val="blob-code-inner"/>
+          <w:sz w:val="24"/>
+          <w:szCs w:val="24"/>
+        </w:rPr>
+        <w:t>Scrum</w:t>
+      </w:r>
+      <w:proofErr w:type="spellEnd"/>
+      <w:r>
+        <w:rPr>
+          <w:rStyle w:val="blob-code-inner"/>
+          <w:sz w:val="24"/>
+          <w:szCs w:val="24"/>
+        </w:rPr>
+        <w:t xml:space="preserve"> ist der Informationsaustausch. Im Daily </w:t>
+      </w:r>
+      <w:proofErr w:type="spellStart"/>
+      <w:r>
+        <w:rPr>
+          <w:rStyle w:val="blob-code-inner"/>
+          <w:sz w:val="24"/>
+          <w:szCs w:val="24"/>
+        </w:rPr>
+        <w:t>Scrum</w:t>
+      </w:r>
+      <w:proofErr w:type="spellEnd"/>
+      <w:r>
+        <w:rPr>
+          <w:rStyle w:val="blob-code-inner"/>
+          <w:sz w:val="24"/>
+          <w:szCs w:val="24"/>
+        </w:rPr>
+        <w:t xml:space="preserve"> werden keine Probleme gelöst – vielmehr geht es darum, sich einen Überblick über den aktuellen Stand der Arbeit zu verschaffen.</w:t>
+      </w:r>
+    </w:p>
+    <w:p>
+      <w:pPr>
+        <w:pStyle w:val="Listenabsatz"/>
+        <w:numPr>
+          <w:ilvl w:val="1"/>
+          <w:numId w:val="2"/>
+        </w:numPr>
+        <w:rPr>
+          <w:rStyle w:val="blob-code-inner"/>
+          <w:sz w:val="24"/>
+          <w:szCs w:val="24"/>
+        </w:rPr>
+      </w:pPr>
+      <w:r>
+        <w:rPr>
+          <w:rStyle w:val="blob-code-inner"/>
           <w:b/>
           <w:sz w:val="24"/>
           <w:szCs w:val="24"/>
         </w:rPr>
-        <w:t>Im Daily Scrum werden drei Fragen beantwortet</w:t>
+        <w:t xml:space="preserve">Im Daily </w:t>
+      </w:r>
+      <w:proofErr w:type="spellStart"/>
+      <w:r>
+        <w:rPr>
+          <w:rStyle w:val="blob-code-inner"/>
+          <w:b/>
+          <w:sz w:val="24"/>
+          <w:szCs w:val="24"/>
+        </w:rPr>
+        <w:t>Scrum</w:t>
+      </w:r>
+      <w:proofErr w:type="spellEnd"/>
+      <w:r>
+        <w:rPr>
+          <w:rStyle w:val="blob-code-inner"/>
+          <w:b/>
+          <w:sz w:val="24"/>
+          <w:szCs w:val="24"/>
+        </w:rPr>
+        <w:t xml:space="preserve"> werden drei Fragen beantwortet</w:t>
       </w:r>
       <w:r>
         <w:rPr>
@@ -4215,7 +5942,7 @@
           <w:szCs w:val="24"/>
         </w:rPr>
       </w:pPr>
-      <w:hyperlink r:id="rId14" w:anchor="Sprint_Review" w:history="1">
+      <w:hyperlink r:id="rId16" w:anchor="Sprint_Review" w:history="1">
         <w:r>
           <w:rPr>
             <w:rStyle w:val="blob-code-inner"/>
@@ -4246,7 +5973,97 @@
           <w:sz w:val="24"/>
           <w:szCs w:val="24"/>
         </w:rPr>
-        <w:t>Das Sprint Review steht am Ende des Sprints. Hier überprüft das Scrum Team das Inkrement, um das Product Backlog bei Bedarf anzupassen. Das Entwicklungsteam präsentiert seine Ergebnisse und es wird überprüft, ob das zu Beginn gesteckte Ziel erreicht wurde. Das Scrum Team und die Stakeholder besprechen die Ergebnisse und was als Nächstes zu tun ist.</w:t>
+        <w:t xml:space="preserve">Das Sprint Review steht am Ende des Sprints. Hier überprüft das </w:t>
+      </w:r>
+      <w:proofErr w:type="spellStart"/>
+      <w:r>
+        <w:rPr>
+          <w:rStyle w:val="blob-code-inner"/>
+          <w:sz w:val="24"/>
+          <w:szCs w:val="24"/>
+        </w:rPr>
+        <w:t>Scrum</w:t>
+      </w:r>
+      <w:proofErr w:type="spellEnd"/>
+      <w:r>
+        <w:rPr>
+          <w:rStyle w:val="blob-code-inner"/>
+          <w:sz w:val="24"/>
+          <w:szCs w:val="24"/>
+        </w:rPr>
+        <w:t xml:space="preserve"> Team das Inkrement, um das </w:t>
+      </w:r>
+      <w:proofErr w:type="spellStart"/>
+      <w:r>
+        <w:rPr>
+          <w:rStyle w:val="blob-code-inner"/>
+          <w:sz w:val="24"/>
+          <w:szCs w:val="24"/>
+        </w:rPr>
+        <w:t>Product</w:t>
+      </w:r>
+      <w:proofErr w:type="spellEnd"/>
+      <w:r>
+        <w:rPr>
+          <w:rStyle w:val="blob-code-inner"/>
+          <w:sz w:val="24"/>
+          <w:szCs w:val="24"/>
+        </w:rPr>
+        <w:t xml:space="preserve"> </w:t>
+      </w:r>
+      <w:proofErr w:type="spellStart"/>
+      <w:r>
+        <w:rPr>
+          <w:rStyle w:val="blob-code-inner"/>
+          <w:sz w:val="24"/>
+          <w:szCs w:val="24"/>
+        </w:rPr>
+        <w:t>Backlog</w:t>
+      </w:r>
+      <w:proofErr w:type="spellEnd"/>
+      <w:r>
+        <w:rPr>
+          <w:rStyle w:val="blob-code-inner"/>
+          <w:sz w:val="24"/>
+          <w:szCs w:val="24"/>
+        </w:rPr>
+        <w:t xml:space="preserve"> bei Bedarf anzupassen. Das Entwicklungsteam präsentiert seine Ergebnisse und es wird überprüft, ob das zu Beginn gesteckte Ziel erreicht wurde. Das </w:t>
+      </w:r>
+      <w:proofErr w:type="spellStart"/>
+      <w:r>
+        <w:rPr>
+          <w:rStyle w:val="blob-code-inner"/>
+          <w:sz w:val="24"/>
+          <w:szCs w:val="24"/>
+        </w:rPr>
+        <w:t>Scrum</w:t>
+      </w:r>
+      <w:proofErr w:type="spellEnd"/>
+      <w:r>
+        <w:rPr>
+          <w:rStyle w:val="blob-code-inner"/>
+          <w:sz w:val="24"/>
+          <w:szCs w:val="24"/>
+        </w:rPr>
+        <w:t xml:space="preserve"> Team und die </w:t>
+      </w:r>
+      <w:proofErr w:type="spellStart"/>
+      <w:r>
+        <w:rPr>
+          <w:rStyle w:val="blob-code-inner"/>
+          <w:sz w:val="24"/>
+          <w:szCs w:val="24"/>
+        </w:rPr>
+        <w:t>Stakeholder</w:t>
+      </w:r>
+      <w:proofErr w:type="spellEnd"/>
+      <w:r>
+        <w:rPr>
+          <w:rStyle w:val="blob-code-inner"/>
+          <w:sz w:val="24"/>
+          <w:szCs w:val="24"/>
+        </w:rPr>
+        <w:t xml:space="preserve"> besprechen die Ergebnisse und was als Nächstes zu tun ist.</w:t>
       </w:r>
       <w:r>
         <w:rPr>
@@ -4291,7 +6108,7 @@
           <w:lang w:val="en-US"/>
         </w:rPr>
       </w:pPr>
-      <w:hyperlink r:id="rId15" w:anchor="Sprint_Retrospektive" w:history="1">
+      <w:hyperlink r:id="rId17" w:anchor="Sprint_Retrospektive" w:history="1">
         <w:r>
           <w:rPr>
             <w:rStyle w:val="blob-code-inner"/>
@@ -4300,8 +6117,20 @@
             <w:szCs w:val="24"/>
             <w:lang w:val="en-US"/>
           </w:rPr>
-          <w:t>Sprint Retrospektive</w:t>
+          <w:t xml:space="preserve">Sprint </w:t>
         </w:r>
+        <w:proofErr w:type="spellStart"/>
+        <w:r>
+          <w:rPr>
+            <w:rStyle w:val="blob-code-inner"/>
+            <w:b/>
+            <w:sz w:val="24"/>
+            <w:szCs w:val="24"/>
+            <w:lang w:val="en-US"/>
+          </w:rPr>
+          <w:t>Retrospektive</w:t>
+        </w:r>
+        <w:proofErr w:type="spellEnd"/>
       </w:hyperlink>
     </w:p>
     <w:p>
@@ -4323,7 +6152,61 @@
           <w:sz w:val="24"/>
           <w:szCs w:val="24"/>
         </w:rPr>
-        <w:t xml:space="preserve">Die Sprint Retrospektive steht am Ende eines Sprints. Hierbei überprüft das Scrum Team seine bisherige Arbeitsweise, um sie in Zukunft effizienter und effektiver zu machen. Der Scrum Master unterstützt das Scrum Team darin, </w:t>
+        <w:t xml:space="preserve">Die Sprint Retrospektive steht am Ende eines Sprints. Hierbei überprüft das </w:t>
+      </w:r>
+      <w:proofErr w:type="spellStart"/>
+      <w:r>
+        <w:rPr>
+          <w:rStyle w:val="blob-code-inner"/>
+          <w:sz w:val="24"/>
+          <w:szCs w:val="24"/>
+        </w:rPr>
+        <w:t>Scrum</w:t>
+      </w:r>
+      <w:proofErr w:type="spellEnd"/>
+      <w:r>
+        <w:rPr>
+          <w:rStyle w:val="blob-code-inner"/>
+          <w:sz w:val="24"/>
+          <w:szCs w:val="24"/>
+        </w:rPr>
+        <w:t xml:space="preserve"> Team seine bisherige Arbeitsweise, um sie in Zukunft effizienter und effektiver zu machen. Der </w:t>
+      </w:r>
+      <w:proofErr w:type="spellStart"/>
+      <w:r>
+        <w:rPr>
+          <w:rStyle w:val="blob-code-inner"/>
+          <w:sz w:val="24"/>
+          <w:szCs w:val="24"/>
+        </w:rPr>
+        <w:t>Scrum</w:t>
+      </w:r>
+      <w:proofErr w:type="spellEnd"/>
+      <w:r>
+        <w:rPr>
+          <w:rStyle w:val="blob-code-inner"/>
+          <w:sz w:val="24"/>
+          <w:szCs w:val="24"/>
+        </w:rPr>
+        <w:t xml:space="preserve"> Master unterstützt das </w:t>
+      </w:r>
+      <w:proofErr w:type="spellStart"/>
+      <w:r>
+        <w:rPr>
+          <w:rStyle w:val="blob-code-inner"/>
+          <w:sz w:val="24"/>
+          <w:szCs w:val="24"/>
+        </w:rPr>
+        <w:t>Scrum</w:t>
+      </w:r>
+      <w:proofErr w:type="spellEnd"/>
+      <w:r>
+        <w:rPr>
+          <w:rStyle w:val="blob-code-inner"/>
+          <w:sz w:val="24"/>
+          <w:szCs w:val="24"/>
+        </w:rPr>
+        <w:t xml:space="preserve"> Team darin, </w:t>
       </w:r>
       <w:r>
         <w:rPr>
@@ -4332,7 +6215,25 @@
           <w:szCs w:val="24"/>
         </w:rPr>
         <w:lastRenderedPageBreak/>
-        <w:t>gute Praktiken und Verbesserungen zu finden, die im nächsten Sprint umgesetzt werden. Die Retrospektive ist eine gemeinsame Aktivität des Scrum Teams.</w:t>
+        <w:t xml:space="preserve">gute Praktiken und Verbesserungen zu finden, die im nächsten Sprint umgesetzt werden. Die Retrospektive ist eine gemeinsame Aktivität des </w:t>
+      </w:r>
+      <w:proofErr w:type="spellStart"/>
+      <w:r>
+        <w:rPr>
+          <w:rStyle w:val="blob-code-inner"/>
+          <w:sz w:val="24"/>
+          <w:szCs w:val="24"/>
+        </w:rPr>
+        <w:t>Scrum</w:t>
+      </w:r>
+      <w:proofErr w:type="spellEnd"/>
+      <w:r>
+        <w:rPr>
+          <w:rStyle w:val="blob-code-inner"/>
+          <w:sz w:val="24"/>
+          <w:szCs w:val="24"/>
+        </w:rPr>
+        <w:t xml:space="preserve"> Teams.</w:t>
       </w:r>
       <w:r>
         <w:t xml:space="preserve"> </w:t>
@@ -4383,7 +6284,7 @@
           <w:lang w:val="en-US"/>
         </w:rPr>
       </w:pPr>
-      <w:hyperlink r:id="rId16" w:anchor="Product_Backlog_Refinement" w:history="1">
+      <w:hyperlink r:id="rId18" w:anchor="Product_Backlog_Refinement" w:history="1">
         <w:r>
           <w:rPr>
             <w:rStyle w:val="blob-code-inner"/>
@@ -4415,7 +6316,133 @@
           <w:sz w:val="24"/>
           <w:szCs w:val="24"/>
         </w:rPr>
-        <w:t>Das Product Backlog Refinement ist ein fortlaufender Prozess, bei dem der Product Owner und das Entwicklungsteam gemeinsam das Product Backlog we</w:t>
+        <w:t xml:space="preserve">Das </w:t>
+      </w:r>
+      <w:proofErr w:type="spellStart"/>
+      <w:r>
+        <w:rPr>
+          <w:rStyle w:val="blob-code-inner"/>
+          <w:sz w:val="24"/>
+          <w:szCs w:val="24"/>
+        </w:rPr>
+        <w:t>Product</w:t>
+      </w:r>
+      <w:proofErr w:type="spellEnd"/>
+      <w:r>
+        <w:rPr>
+          <w:rStyle w:val="blob-code-inner"/>
+          <w:sz w:val="24"/>
+          <w:szCs w:val="24"/>
+        </w:rPr>
+        <w:t xml:space="preserve"> </w:t>
+      </w:r>
+      <w:proofErr w:type="spellStart"/>
+      <w:r>
+        <w:rPr>
+          <w:rStyle w:val="blob-code-inner"/>
+          <w:sz w:val="24"/>
+          <w:szCs w:val="24"/>
+        </w:rPr>
+        <w:t>Backlog</w:t>
+      </w:r>
+      <w:proofErr w:type="spellEnd"/>
+      <w:r>
+        <w:rPr>
+          <w:rStyle w:val="blob-code-inner"/>
+          <w:sz w:val="24"/>
+          <w:szCs w:val="24"/>
+        </w:rPr>
+        <w:t xml:space="preserve"> </w:t>
+      </w:r>
+      <w:proofErr w:type="spellStart"/>
+      <w:r>
+        <w:rPr>
+          <w:rStyle w:val="blob-code-inner"/>
+          <w:sz w:val="24"/>
+          <w:szCs w:val="24"/>
+        </w:rPr>
+        <w:t>Refinement</w:t>
+      </w:r>
+      <w:proofErr w:type="spellEnd"/>
+      <w:r>
+        <w:rPr>
+          <w:rStyle w:val="blob-code-inner"/>
+          <w:sz w:val="24"/>
+          <w:szCs w:val="24"/>
+        </w:rPr>
+        <w:t xml:space="preserve"> ist ein fortlaufender Prozess, bei dem der </w:t>
+      </w:r>
+      <w:proofErr w:type="spellStart"/>
+      <w:r>
+        <w:rPr>
+          <w:rStyle w:val="blob-code-inner"/>
+          <w:sz w:val="24"/>
+          <w:szCs w:val="24"/>
+        </w:rPr>
+        <w:t>Product</w:t>
+      </w:r>
+      <w:proofErr w:type="spellEnd"/>
+      <w:r>
+        <w:rPr>
+          <w:rStyle w:val="blob-code-inner"/>
+          <w:sz w:val="24"/>
+          <w:szCs w:val="24"/>
+        </w:rPr>
+        <w:t xml:space="preserve"> </w:t>
+      </w:r>
+      <w:proofErr w:type="spellStart"/>
+      <w:r>
+        <w:rPr>
+          <w:rStyle w:val="blob-code-inner"/>
+          <w:sz w:val="24"/>
+          <w:szCs w:val="24"/>
+        </w:rPr>
+        <w:t>Owner</w:t>
+      </w:r>
+      <w:proofErr w:type="spellEnd"/>
+      <w:r>
+        <w:rPr>
+          <w:rStyle w:val="blob-code-inner"/>
+          <w:sz w:val="24"/>
+          <w:szCs w:val="24"/>
+        </w:rPr>
+        <w:t xml:space="preserve"> und das Entwicklungsteam gemeinsam das </w:t>
+      </w:r>
+      <w:proofErr w:type="spellStart"/>
+      <w:r>
+        <w:rPr>
+          <w:rStyle w:val="blob-code-inner"/>
+          <w:sz w:val="24"/>
+          <w:szCs w:val="24"/>
+        </w:rPr>
+        <w:t>Product</w:t>
+      </w:r>
+      <w:proofErr w:type="spellEnd"/>
+      <w:r>
+        <w:rPr>
+          <w:rStyle w:val="blob-code-inner"/>
+          <w:sz w:val="24"/>
+          <w:szCs w:val="24"/>
+        </w:rPr>
+        <w:t xml:space="preserve"> </w:t>
+      </w:r>
+      <w:proofErr w:type="spellStart"/>
+      <w:r>
+        <w:rPr>
+          <w:rStyle w:val="blob-code-inner"/>
+          <w:sz w:val="24"/>
+          <w:szCs w:val="24"/>
+        </w:rPr>
+        <w:t>Backlog</w:t>
+      </w:r>
+      <w:proofErr w:type="spellEnd"/>
+      <w:r>
+        <w:rPr>
+          <w:rStyle w:val="blob-code-inner"/>
+          <w:sz w:val="24"/>
+          <w:szCs w:val="24"/>
+        </w:rPr>
+        <w:t xml:space="preserve"> we</w:t>
       </w:r>
       <w:r>
         <w:rPr>
@@ -4440,6 +6467,7 @@
           <w:lang w:val="en-US"/>
         </w:rPr>
       </w:pPr>
+      <w:proofErr w:type="spellStart"/>
       <w:r>
         <w:rPr>
           <w:rStyle w:val="blob-code-inner"/>
@@ -4447,8 +6475,29 @@
           <w:szCs w:val="24"/>
           <w:lang w:val="en-US"/>
         </w:rPr>
-        <w:t>Ordnen der Einträge</w:t>
-      </w:r>
+        <w:t>Ordnen</w:t>
+      </w:r>
+      <w:proofErr w:type="spellEnd"/>
+      <w:r>
+        <w:rPr>
+          <w:rStyle w:val="blob-code-inner"/>
+          <w:sz w:val="24"/>
+          <w:szCs w:val="24"/>
+          <w:lang w:val="en-US"/>
+        </w:rPr>
+        <w:t xml:space="preserve"> der </w:t>
+      </w:r>
+      <w:proofErr w:type="spellStart"/>
+      <w:r>
+        <w:rPr>
+          <w:rStyle w:val="blob-code-inner"/>
+          <w:sz w:val="24"/>
+          <w:szCs w:val="24"/>
+          <w:lang w:val="en-US"/>
+        </w:rPr>
+        <w:t>Einträge</w:t>
+      </w:r>
+      <w:proofErr w:type="spellEnd"/>
     </w:p>
     <w:p>
       <w:pPr>
@@ -4486,6 +6535,7 @@
           <w:lang w:val="en-US"/>
         </w:rPr>
       </w:pPr>
+      <w:proofErr w:type="spellStart"/>
       <w:r>
         <w:rPr>
           <w:rStyle w:val="blob-code-inner"/>
@@ -4493,8 +6543,49 @@
           <w:szCs w:val="24"/>
           <w:lang w:val="en-US"/>
         </w:rPr>
-        <w:t>Hinzufügen von neuen Einträgen</w:t>
-      </w:r>
+        <w:t>Hinzufügen</w:t>
+      </w:r>
+      <w:proofErr w:type="spellEnd"/>
+      <w:r>
+        <w:rPr>
+          <w:rStyle w:val="blob-code-inner"/>
+          <w:sz w:val="24"/>
+          <w:szCs w:val="24"/>
+          <w:lang w:val="en-US"/>
+        </w:rPr>
+        <w:t xml:space="preserve"> von </w:t>
+      </w:r>
+      <w:proofErr w:type="spellStart"/>
+      <w:r>
+        <w:rPr>
+          <w:rStyle w:val="blob-code-inner"/>
+          <w:sz w:val="24"/>
+          <w:szCs w:val="24"/>
+          <w:lang w:val="en-US"/>
+        </w:rPr>
+        <w:t>neuen</w:t>
+      </w:r>
+      <w:proofErr w:type="spellEnd"/>
+      <w:r>
+        <w:rPr>
+          <w:rStyle w:val="blob-code-inner"/>
+          <w:sz w:val="24"/>
+          <w:szCs w:val="24"/>
+          <w:lang w:val="en-US"/>
+        </w:rPr>
+        <w:t xml:space="preserve"> </w:t>
+      </w:r>
+      <w:proofErr w:type="spellStart"/>
+      <w:r>
+        <w:rPr>
+          <w:rStyle w:val="blob-code-inner"/>
+          <w:sz w:val="24"/>
+          <w:szCs w:val="24"/>
+          <w:lang w:val="en-US"/>
+        </w:rPr>
+        <w:t>Einträgen</w:t>
+      </w:r>
+      <w:proofErr w:type="spellEnd"/>
     </w:p>
     <w:p>
       <w:pPr>
@@ -4510,6 +6601,7 @@
           <w:lang w:val="en-US"/>
         </w:rPr>
       </w:pPr>
+      <w:proofErr w:type="spellStart"/>
       <w:r>
         <w:rPr>
           <w:rStyle w:val="blob-code-inner"/>
@@ -4517,8 +6609,29 @@
           <w:szCs w:val="24"/>
           <w:lang w:val="en-US"/>
         </w:rPr>
-        <w:t>Detaillieren von Einträgen</w:t>
-      </w:r>
+        <w:t>Detaillieren</w:t>
+      </w:r>
+      <w:proofErr w:type="spellEnd"/>
+      <w:r>
+        <w:rPr>
+          <w:rStyle w:val="blob-code-inner"/>
+          <w:sz w:val="24"/>
+          <w:szCs w:val="24"/>
+          <w:lang w:val="en-US"/>
+        </w:rPr>
+        <w:t xml:space="preserve"> von </w:t>
+      </w:r>
+      <w:proofErr w:type="spellStart"/>
+      <w:r>
+        <w:rPr>
+          <w:rStyle w:val="blob-code-inner"/>
+          <w:sz w:val="24"/>
+          <w:szCs w:val="24"/>
+          <w:lang w:val="en-US"/>
+        </w:rPr>
+        <w:t>Einträgen</w:t>
+      </w:r>
+      <w:proofErr w:type="spellEnd"/>
     </w:p>
     <w:p>
       <w:pPr>
@@ -4534,6 +6647,7 @@
           <w:lang w:val="en-US"/>
         </w:rPr>
       </w:pPr>
+      <w:proofErr w:type="spellStart"/>
       <w:r>
         <w:rPr>
           <w:rStyle w:val="blob-code-inner"/>
@@ -4541,8 +6655,29 @@
           <w:szCs w:val="24"/>
           <w:lang w:val="en-US"/>
         </w:rPr>
-        <w:t>Zusammenfassen von Einträgen</w:t>
-      </w:r>
+        <w:t>Zusammenfassen</w:t>
+      </w:r>
+      <w:proofErr w:type="spellEnd"/>
+      <w:r>
+        <w:rPr>
+          <w:rStyle w:val="blob-code-inner"/>
+          <w:sz w:val="24"/>
+          <w:szCs w:val="24"/>
+          <w:lang w:val="en-US"/>
+        </w:rPr>
+        <w:t xml:space="preserve"> von </w:t>
+      </w:r>
+      <w:proofErr w:type="spellStart"/>
+      <w:r>
+        <w:rPr>
+          <w:rStyle w:val="blob-code-inner"/>
+          <w:sz w:val="24"/>
+          <w:szCs w:val="24"/>
+          <w:lang w:val="en-US"/>
+        </w:rPr>
+        <w:t>Einträgen</w:t>
+      </w:r>
+      <w:proofErr w:type="spellEnd"/>
     </w:p>
     <w:p>
       <w:pPr>
@@ -4558,6 +6693,7 @@
           <w:lang w:val="en-US"/>
         </w:rPr>
       </w:pPr>
+      <w:proofErr w:type="spellStart"/>
       <w:r>
         <w:rPr>
           <w:rStyle w:val="blob-code-inner"/>
@@ -4565,8 +6701,29 @@
           <w:szCs w:val="24"/>
           <w:lang w:val="en-US"/>
         </w:rPr>
-        <w:t>Schätzen von Einträgen</w:t>
-      </w:r>
+        <w:t>Schätzen</w:t>
+      </w:r>
+      <w:proofErr w:type="spellEnd"/>
+      <w:r>
+        <w:rPr>
+          <w:rStyle w:val="blob-code-inner"/>
+          <w:sz w:val="24"/>
+          <w:szCs w:val="24"/>
+          <w:lang w:val="en-US"/>
+        </w:rPr>
+        <w:t xml:space="preserve"> von </w:t>
+      </w:r>
+      <w:proofErr w:type="spellStart"/>
+      <w:r>
+        <w:rPr>
+          <w:rStyle w:val="blob-code-inner"/>
+          <w:sz w:val="24"/>
+          <w:szCs w:val="24"/>
+          <w:lang w:val="en-US"/>
+        </w:rPr>
+        <w:t>Einträgen</w:t>
+      </w:r>
+      <w:proofErr w:type="spellEnd"/>
     </w:p>
     <w:p>
       <w:pPr>
@@ -4582,6 +6739,7 @@
           <w:lang w:val="en-US"/>
         </w:rPr>
       </w:pPr>
+      <w:proofErr w:type="spellStart"/>
       <w:r>
         <w:rPr>
           <w:rStyle w:val="blob-code-inner"/>
@@ -4589,7 +6747,17 @@
           <w:szCs w:val="24"/>
           <w:lang w:val="en-US"/>
         </w:rPr>
-        <w:t>Planung von Releases</w:t>
+        <w:t>Planung</w:t>
+      </w:r>
+      <w:proofErr w:type="spellEnd"/>
+      <w:r>
+        <w:rPr>
+          <w:rStyle w:val="blob-code-inner"/>
+          <w:sz w:val="24"/>
+          <w:szCs w:val="24"/>
+          <w:lang w:val="en-US"/>
+        </w:rPr>
+        <w:t xml:space="preserve"> von Releases</w:t>
       </w:r>
     </w:p>
     <w:p>
@@ -4632,7 +6800,7 @@
 </file>
 
 <file path=word/numbering.xml><?xml version="1.0" encoding="utf-8"?>
-<w:numbering xmlns:ve="http://schemas.openxmlformats.org/markup-compatibility/2006" xmlns:o="urn:schemas-microsoft-com:office:office" xmlns:r="http://schemas.openxmlformats.org/officeDocument/2006/relationships" xmlns:m="http://schemas.openxmlformats.org/officeDocument/2006/math" xmlns:v="urn:schemas-microsoft-com:vml" xmlns:wp="http://schemas.openxmlformats.org/drawingml/2006/wordprocessingDrawing" xmlns:w10="urn:schemas-microsoft-com:office:word" xmlns:w="http://schemas.openxmlformats.org/wordprocessingml/2006/main" xmlns:wne="http://schemas.microsoft.com/office/word/2006/wordml">
+<w:numbering xmlns:wpc="http://schemas.microsoft.com/office/word/2010/wordprocessingCanvas" xmlns:mc="http://schemas.openxmlformats.org/markup-compatibility/2006" xmlns:o="urn:schemas-microsoft-com:office:office" xmlns:r="http://schemas.openxmlformats.org/officeDocument/2006/relationships" xmlns:m="http://schemas.openxmlformats.org/officeDocument/2006/math" xmlns:v="urn:schemas-microsoft-com:vml" xmlns:wp14="http://schemas.microsoft.com/office/word/2010/wordprocessingDrawing" xmlns:wp="http://schemas.openxmlformats.org/drawingml/2006/wordprocessingDrawing" xmlns:w10="urn:schemas-microsoft-com:office:word" xmlns:w="http://schemas.openxmlformats.org/wordprocessingml/2006/main" xmlns:w14="http://schemas.microsoft.com/office/word/2010/wordml" xmlns:wpg="http://schemas.microsoft.com/office/word/2010/wordprocessingGroup" xmlns:wpi="http://schemas.microsoft.com/office/word/2010/wordprocessingInk" xmlns:wne="http://schemas.microsoft.com/office/word/2006/wordml" xmlns:wps="http://schemas.microsoft.com/office/word/2010/wordprocessingShape" mc:Ignorable="w14 wp14">
   <w:abstractNum w:abstractNumId="0">
     <w:nsid w:val="0FAC70ED"/>
     <w:multiLevelType w:val="hybridMultilevel"/>
@@ -5289,7 +7457,7 @@
 </file>
 
 <file path=word/styles.xml><?xml version="1.0" encoding="utf-8"?>
-<w:styles xmlns:r="http://schemas.openxmlformats.org/officeDocument/2006/relationships" xmlns:w="http://schemas.openxmlformats.org/wordprocessingml/2006/main">
+<w:styles xmlns:mc="http://schemas.openxmlformats.org/markup-compatibility/2006" xmlns:r="http://schemas.openxmlformats.org/officeDocument/2006/relationships" xmlns:w="http://schemas.openxmlformats.org/wordprocessingml/2006/main" xmlns:w14="http://schemas.microsoft.com/office/word/2010/wordml" mc:Ignorable="w14">
   <w:docDefaults>
     <w:rPrDefault>
       <w:rPr>
@@ -5538,7 +7706,6 @@
     <w:uiPriority w:val="99"/>
     <w:semiHidden/>
     <w:unhideWhenUsed/>
-    <w:qFormat/>
     <w:tblPr>
       <w:tblInd w:w="0" w:type="dxa"/>
       <w:tblCellMar>
@@ -5570,7 +7737,7 @@
       <w:szCs w:val="28"/>
     </w:rPr>
   </w:style>
-  <w:style w:type="table" w:styleId="Tabellengitternetz">
+  <w:style w:type="table" w:styleId="Tabellenraster">
     <w:name w:val="Table Grid"/>
     <w:basedOn w:val="NormaleTabelle"/>
     <w:uiPriority w:val="59"/>
@@ -5685,7 +7852,6 @@
     <w:name w:val="Hyperlink"/>
     <w:basedOn w:val="Absatz-Standardschriftart"/>
     <w:uiPriority w:val="99"/>
-    <w:semiHidden/>
     <w:unhideWhenUsed/>
     <w:rsid w:val="00466FAC"/>
     <w:rPr>
@@ -6429,7 +8595,7 @@
 </file>
 
 <file path=customXml/itemProps1.xml><?xml version="1.0" encoding="utf-8"?>
-<ds:datastoreItem xmlns:ds="http://schemas.openxmlformats.org/officeDocument/2006/customXml" ds:itemID="{31472349-47AC-4145-BE54-319ED6EAA394}">
+<ds:datastoreItem xmlns:ds="http://schemas.openxmlformats.org/officeDocument/2006/customXml" ds:itemID="{96A76E1B-22EE-4036-ABFD-9AADF000464F}">
   <ds:schemaRefs>
     <ds:schemaRef ds:uri="http://schemas.openxmlformats.org/officeDocument/2006/bibliography"/>
   </ds:schemaRefs>

</xml_diff>

<commit_message>
Spielfeld Logik Stunden vom 13.4 Leiter + Zindler
</commit_message>
<xml_diff>
--- a/Projektmappe.docx
+++ b/Projektmappe.docx
@@ -1,6 +1,6 @@
 
 <file path=word/document.xml><?xml version="1.0" encoding="utf-8"?>
-<w:document xmlns:wpc="http://schemas.microsoft.com/office/word/2010/wordprocessingCanvas" xmlns:mc="http://schemas.openxmlformats.org/markup-compatibility/2006" xmlns:o="urn:schemas-microsoft-com:office:office" xmlns:r="http://schemas.openxmlformats.org/officeDocument/2006/relationships" xmlns:m="http://schemas.openxmlformats.org/officeDocument/2006/math" xmlns:v="urn:schemas-microsoft-com:vml" xmlns:wp14="http://schemas.microsoft.com/office/word/2010/wordprocessingDrawing" xmlns:wp="http://schemas.openxmlformats.org/drawingml/2006/wordprocessingDrawing" xmlns:w10="urn:schemas-microsoft-com:office:word" xmlns:w="http://schemas.openxmlformats.org/wordprocessingml/2006/main" xmlns:w14="http://schemas.microsoft.com/office/word/2010/wordml" xmlns:wpg="http://schemas.microsoft.com/office/word/2010/wordprocessingGroup" xmlns:wpi="http://schemas.microsoft.com/office/word/2010/wordprocessingInk" xmlns:wne="http://schemas.microsoft.com/office/word/2006/wordml" xmlns:wps="http://schemas.microsoft.com/office/word/2010/wordprocessingShape" mc:Ignorable="w14 wp14">
+<w:document xmlns:wpc="http://schemas.microsoft.com/office/word/2010/wordprocessingCanvas" xmlns:mo="http://schemas.microsoft.com/office/mac/office/2008/main" xmlns:mc="http://schemas.openxmlformats.org/markup-compatibility/2006" xmlns:mv="urn:schemas-microsoft-com:mac:vml" xmlns:o="urn:schemas-microsoft-com:office:office" xmlns:r="http://schemas.openxmlformats.org/officeDocument/2006/relationships" xmlns:m="http://schemas.openxmlformats.org/officeDocument/2006/math" xmlns:v="urn:schemas-microsoft-com:vml" xmlns:wp14="http://schemas.microsoft.com/office/word/2010/wordprocessingDrawing" xmlns:wp="http://schemas.openxmlformats.org/drawingml/2006/wordprocessingDrawing" xmlns:w10="urn:schemas-microsoft-com:office:word" xmlns:w="http://schemas.openxmlformats.org/wordprocessingml/2006/main" xmlns:w14="http://schemas.microsoft.com/office/word/2010/wordml" xmlns:w15="http://schemas.microsoft.com/office/word/2012/wordml" xmlns:wpg="http://schemas.microsoft.com/office/word/2010/wordprocessingGroup" xmlns:wpi="http://schemas.microsoft.com/office/word/2010/wordprocessingInk" xmlns:wne="http://schemas.microsoft.com/office/word/2006/wordml" xmlns:wps="http://schemas.microsoft.com/office/word/2010/wordprocessingShape" mc:Ignorable="w14 w15 wp14">
   <w:body>
     <w:p>
       <w:pPr>
@@ -25,10 +25,10 @@
           <w:noProof/>
           <w:color w:val="365F91" w:themeColor="accent1" w:themeShade="BF"/>
           <w:sz w:val="144"/>
-          <w:lang w:eastAsia="de-AT"/>
+          <w:lang w:val="en-US"/>
         </w:rPr>
         <w:drawing>
-          <wp:anchor distT="0" distB="0" distL="114300" distR="114300" simplePos="0" relativeHeight="251658240" behindDoc="0" locked="0" layoutInCell="1" allowOverlap="1">
+          <wp:anchor distT="0" distB="0" distL="114300" distR="114300" simplePos="0" relativeHeight="251658240" behindDoc="0" locked="0" layoutInCell="1" allowOverlap="1" wp14:anchorId="20E4D4BE" wp14:editId="05C23466">
             <wp:simplePos x="0" y="0"/>
             <wp:positionH relativeFrom="column">
               <wp:posOffset>1518920</wp:posOffset>
@@ -53,7 +53,7 @@
                     </pic:cNvPicPr>
                   </pic:nvPicPr>
                   <pic:blipFill>
-                    <a:blip r:embed="rId7" cstate="print">
+                    <a:blip r:embed="rId6" cstate="print">
                       <a:extLst>
                         <a:ext uri="{28A0092B-C50C-407E-A947-70E740481C1C}">
                           <a14:useLocalDpi xmlns:a14="http://schemas.microsoft.com/office/drawing/2010/main" val="0"/>
@@ -143,7 +143,7 @@
     </w:p>
     <w:p>
       <w:pPr>
-        <w:pStyle w:val="berschrift2"/>
+        <w:pStyle w:val="Heading2"/>
         <w:jc w:val="center"/>
       </w:pPr>
       <w:r>
@@ -158,7 +158,7 @@
     </w:p>
     <w:p>
       <w:pPr>
-        <w:pStyle w:val="berschrift2"/>
+        <w:pStyle w:val="Heading2"/>
         <w:jc w:val="center"/>
       </w:pPr>
       <w:r>
@@ -244,7 +244,7 @@
     </w:p>
     <w:p>
       <w:pPr>
-        <w:pStyle w:val="berschrift1"/>
+        <w:pStyle w:val="Heading1"/>
       </w:pPr>
       <w:r>
         <w:lastRenderedPageBreak/>
@@ -254,7 +254,7 @@
     <w:p/>
     <w:p>
       <w:pPr>
-        <w:pStyle w:val="berschrift2"/>
+        <w:pStyle w:val="Heading2"/>
         <w:rPr>
           <w:sz w:val="24"/>
         </w:rPr>
@@ -428,7 +428,7 @@
     </w:p>
     <w:p>
       <w:pPr>
-        <w:pStyle w:val="berschrift2"/>
+        <w:pStyle w:val="Heading2"/>
         <w:rPr>
           <w:sz w:val="24"/>
         </w:rPr>
@@ -524,7 +524,7 @@
     </w:p>
     <w:p>
       <w:pPr>
-        <w:pStyle w:val="berschrift2"/>
+        <w:pStyle w:val="Heading2"/>
         <w:rPr>
           <w:rFonts w:eastAsiaTheme="minorHAnsi"/>
         </w:rPr>
@@ -633,7 +633,7 @@
     </w:p>
     <w:p>
       <w:pPr>
-        <w:pStyle w:val="berschrift2"/>
+        <w:pStyle w:val="Heading2"/>
       </w:pPr>
       <w:r>
         <w:t>Do</w:t>
@@ -740,7 +740,7 @@
     </w:p>
     <w:p>
       <w:pPr>
-        <w:pStyle w:val="berschrift1"/>
+        <w:pStyle w:val="Heading1"/>
       </w:pPr>
       <w:r>
         <w:lastRenderedPageBreak/>
@@ -749,7 +749,7 @@
     </w:p>
     <w:p>
       <w:pPr>
-        <w:pStyle w:val="berschrift2"/>
+        <w:pStyle w:val="Heading2"/>
         <w:rPr>
           <w:u w:val="single"/>
         </w:rPr>
@@ -763,7 +763,7 @@
     </w:p>
     <w:p>
       <w:pPr>
-        <w:pStyle w:val="berschrift2"/>
+        <w:pStyle w:val="Heading2"/>
       </w:pPr>
       <w:r>
         <w:t>Mathias Jesse</w:t>
@@ -771,7 +771,7 @@
     </w:p>
     <w:tbl>
       <w:tblPr>
-        <w:tblStyle w:val="Tabellenraster"/>
+        <w:tblStyle w:val="TableGrid"/>
         <w:tblW w:w="0" w:type="auto"/>
         <w:tblLook w:val="04A0" w:firstRow="1" w:lastRow="0" w:firstColumn="1" w:lastColumn="0" w:noHBand="0" w:noVBand="1"/>
       </w:tblPr>
@@ -972,7 +972,7 @@
     </w:tbl>
     <w:p>
       <w:pPr>
-        <w:pStyle w:val="berschrift2"/>
+        <w:pStyle w:val="Heading2"/>
       </w:pPr>
       <w:r>
         <w:t>Daniel Leustik</w:t>
@@ -980,7 +980,7 @@
     </w:p>
     <w:tbl>
       <w:tblPr>
-        <w:tblStyle w:val="Tabellenraster"/>
+        <w:tblStyle w:val="TableGrid"/>
         <w:tblW w:w="0" w:type="auto"/>
         <w:tblLook w:val="04A0" w:firstRow="1" w:lastRow="0" w:firstColumn="1" w:lastColumn="0" w:noHBand="0" w:noVBand="1"/>
       </w:tblPr>
@@ -1305,7 +1305,7 @@
     </w:tbl>
     <w:p>
       <w:pPr>
-        <w:pStyle w:val="berschrift2"/>
+        <w:pStyle w:val="Heading2"/>
       </w:pPr>
       <w:r>
         <w:t>Daniel Leitner</w:t>
@@ -1313,7 +1313,7 @@
     </w:p>
     <w:tbl>
       <w:tblPr>
-        <w:tblStyle w:val="Tabellenraster"/>
+        <w:tblStyle w:val="TableGrid"/>
         <w:tblW w:w="0" w:type="auto"/>
         <w:tblLook w:val="04A0" w:firstRow="1" w:lastRow="0" w:firstColumn="1" w:lastColumn="0" w:noHBand="0" w:noVBand="1"/>
       </w:tblPr>
@@ -1590,6 +1590,74 @@
               <w:rPr>
                 <w:sz w:val="24"/>
               </w:rPr>
+              <w:t>1</w:t>
+            </w:r>
+            <w:r>
+              <w:rPr>
+                <w:sz w:val="24"/>
+              </w:rPr>
+              <w:t>3.04.2016</w:t>
+            </w:r>
+          </w:p>
+        </w:tc>
+        <w:tc>
+          <w:tcPr>
+            <w:tcW w:w="1417" w:type="dxa"/>
+          </w:tcPr>
+          <w:p>
+            <w:pPr>
+              <w:spacing w:before="0"/>
+              <w:jc w:val="both"/>
+              <w:rPr>
+                <w:sz w:val="24"/>
+              </w:rPr>
+            </w:pPr>
+            <w:r>
+              <w:rPr>
+                <w:sz w:val="24"/>
+              </w:rPr>
+              <w:t>4 Stunden</w:t>
+            </w:r>
+          </w:p>
+        </w:tc>
+        <w:tc>
+          <w:tcPr>
+            <w:tcW w:w="6267" w:type="dxa"/>
+          </w:tcPr>
+          <w:p>
+            <w:pPr>
+              <w:spacing w:before="0"/>
+              <w:jc w:val="both"/>
+              <w:rPr>
+                <w:sz w:val="24"/>
+              </w:rPr>
+            </w:pPr>
+            <w:r>
+              <w:rPr>
+                <w:sz w:val="24"/>
+              </w:rPr>
+              <w:t>Spielfeld Logik Prototyp</w:t>
+            </w:r>
+          </w:p>
+        </w:tc>
+      </w:tr>
+      <w:tr>
+        <w:tc>
+          <w:tcPr>
+            <w:tcW w:w="1526" w:type="dxa"/>
+          </w:tcPr>
+          <w:p>
+            <w:pPr>
+              <w:spacing w:before="0"/>
+              <w:jc w:val="both"/>
+              <w:rPr>
+                <w:sz w:val="24"/>
+              </w:rPr>
+            </w:pPr>
+            <w:r>
+              <w:rPr>
+                <w:sz w:val="24"/>
+              </w:rPr>
               <w:t>23.04.2016</w:t>
             </w:r>
           </w:p>
@@ -1632,59 +1700,13 @@
               </w:rPr>
               <w:t>Charakterauswahl</w:t>
             </w:r>
-            <w:bookmarkStart w:id="0" w:name="_GoBack"/>
-            <w:bookmarkEnd w:id="0"/>
-          </w:p>
-        </w:tc>
-      </w:tr>
-      <w:tr>
-        <w:tc>
-          <w:tcPr>
-            <w:tcW w:w="1526" w:type="dxa"/>
-          </w:tcPr>
-          <w:p>
-            <w:pPr>
-              <w:spacing w:before="0"/>
-              <w:jc w:val="both"/>
-              <w:rPr>
-                <w:sz w:val="24"/>
-              </w:rPr>
-            </w:pPr>
-          </w:p>
-        </w:tc>
-        <w:tc>
-          <w:tcPr>
-            <w:tcW w:w="1417" w:type="dxa"/>
-          </w:tcPr>
-          <w:p>
-            <w:pPr>
-              <w:spacing w:before="0"/>
-              <w:jc w:val="both"/>
-              <w:rPr>
-                <w:sz w:val="24"/>
-              </w:rPr>
-            </w:pPr>
-          </w:p>
-        </w:tc>
-        <w:tc>
-          <w:tcPr>
-            <w:tcW w:w="6267" w:type="dxa"/>
-          </w:tcPr>
-          <w:p>
-            <w:pPr>
-              <w:spacing w:before="0"/>
-              <w:jc w:val="both"/>
-              <w:rPr>
-                <w:sz w:val="24"/>
-              </w:rPr>
-            </w:pPr>
           </w:p>
         </w:tc>
       </w:tr>
     </w:tbl>
     <w:p>
       <w:pPr>
-        <w:pStyle w:val="berschrift2"/>
+        <w:pStyle w:val="Heading2"/>
       </w:pPr>
       <w:r>
         <w:t>Friedemann Zindler</w:t>
@@ -1692,7 +1714,7 @@
     </w:p>
     <w:tbl>
       <w:tblPr>
-        <w:tblStyle w:val="Tabellenraster"/>
+        <w:tblStyle w:val="TableGrid"/>
         <w:tblW w:w="0" w:type="auto"/>
         <w:tblLook w:val="04A0" w:firstRow="1" w:lastRow="0" w:firstColumn="1" w:lastColumn="0" w:noHBand="0" w:noVBand="1"/>
       </w:tblPr>
@@ -1841,6 +1863,12 @@
                 <w:sz w:val="24"/>
               </w:rPr>
             </w:pPr>
+            <w:r>
+              <w:rPr>
+                <w:sz w:val="24"/>
+              </w:rPr>
+              <w:t>13.04.2016</w:t>
+            </w:r>
           </w:p>
         </w:tc>
         <w:tc>
@@ -1855,6 +1883,12 @@
                 <w:sz w:val="24"/>
               </w:rPr>
             </w:pPr>
+            <w:r>
+              <w:rPr>
+                <w:sz w:val="24"/>
+              </w:rPr>
+              <w:t>4 Stunden</w:t>
+            </w:r>
           </w:p>
         </w:tc>
         <w:tc>
@@ -1869,13 +1903,21 @@
                 <w:sz w:val="24"/>
               </w:rPr>
             </w:pPr>
+            <w:r>
+              <w:rPr>
+                <w:sz w:val="24"/>
+              </w:rPr>
+              <w:t>Spielfeld Logik Prototyp</w:t>
+            </w:r>
+            <w:bookmarkStart w:id="0" w:name="_GoBack"/>
+            <w:bookmarkEnd w:id="0"/>
           </w:p>
         </w:tc>
       </w:tr>
     </w:tbl>
     <w:p>
       <w:pPr>
-        <w:pStyle w:val="berschrift2"/>
+        <w:pStyle w:val="Heading2"/>
       </w:pPr>
       <w:r>
         <w:t>Petra Tschinderle</w:t>
@@ -1883,7 +1925,7 @@
     </w:p>
     <w:tbl>
       <w:tblPr>
-        <w:tblStyle w:val="Tabellenraster"/>
+        <w:tblStyle w:val="TableGrid"/>
         <w:tblW w:w="0" w:type="auto"/>
         <w:tblLook w:val="04A0" w:firstRow="1" w:lastRow="0" w:firstColumn="1" w:lastColumn="0" w:noHBand="0" w:noVBand="1"/>
       </w:tblPr>
@@ -2161,7 +2203,7 @@
     </w:p>
     <w:p>
       <w:pPr>
-        <w:pStyle w:val="berschrift1"/>
+        <w:pStyle w:val="Heading1"/>
       </w:pPr>
       <w:r>
         <w:lastRenderedPageBreak/>
@@ -2170,7 +2212,7 @@
     </w:p>
     <w:p>
       <w:pPr>
-        <w:pStyle w:val="berschrift2"/>
+        <w:pStyle w:val="Heading2"/>
       </w:pPr>
       <w:r>
         <w:t>Betriebssystem</w:t>
@@ -2191,7 +2233,7 @@
     </w:p>
     <w:p>
       <w:pPr>
-        <w:pStyle w:val="berschrift2"/>
+        <w:pStyle w:val="Heading2"/>
       </w:pPr>
       <w:r>
         <w:t>Layout</w:t>
@@ -2243,7 +2285,7 @@
     </w:p>
     <w:p>
       <w:pPr>
-        <w:pStyle w:val="berschrift2"/>
+        <w:pStyle w:val="Heading2"/>
       </w:pPr>
       <w:r>
         <w:t>Plattform</w:t>
@@ -2402,7 +2444,7 @@
     </w:p>
     <w:p>
       <w:pPr>
-        <w:pStyle w:val="berschrift2"/>
+        <w:pStyle w:val="Heading2"/>
       </w:pPr>
       <w:r>
         <w:t>Gesten und Sprachen</w:t>
@@ -2449,7 +2491,7 @@
     </w:p>
     <w:p>
       <w:pPr>
-        <w:pStyle w:val="berschrift2"/>
+        <w:pStyle w:val="Heading2"/>
       </w:pPr>
       <w:r>
         <w:t>Sonstiges</w:t>
@@ -2551,7 +2593,7 @@
     </w:p>
     <w:p>
       <w:pPr>
-        <w:pStyle w:val="berschrift1"/>
+        <w:pStyle w:val="Heading1"/>
         <w:rPr>
           <w:rStyle w:val="blob-code-inner"/>
           <w:b w:val="0"/>
@@ -2567,7 +2609,7 @@
     </w:p>
     <w:p>
       <w:pPr>
-        <w:pStyle w:val="Listenabsatz"/>
+        <w:pStyle w:val="ListParagraph"/>
         <w:numPr>
           <w:ilvl w:val="0"/>
           <w:numId w:val="1"/>
@@ -2587,7 +2629,7 @@
     </w:p>
     <w:p>
       <w:pPr>
-        <w:pStyle w:val="Listenabsatz"/>
+        <w:pStyle w:val="ListParagraph"/>
         <w:numPr>
           <w:ilvl w:val="0"/>
           <w:numId w:val="1"/>
@@ -2607,7 +2649,7 @@
     </w:p>
     <w:p>
       <w:pPr>
-        <w:pStyle w:val="Listenabsatz"/>
+        <w:pStyle w:val="ListParagraph"/>
         <w:numPr>
           <w:ilvl w:val="0"/>
           <w:numId w:val="1"/>
@@ -2627,7 +2669,7 @@
     </w:p>
     <w:p>
       <w:pPr>
-        <w:pStyle w:val="Listenabsatz"/>
+        <w:pStyle w:val="ListParagraph"/>
         <w:numPr>
           <w:ilvl w:val="0"/>
           <w:numId w:val="1"/>
@@ -2647,7 +2689,7 @@
     </w:p>
     <w:p>
       <w:pPr>
-        <w:pStyle w:val="Listenabsatz"/>
+        <w:pStyle w:val="ListParagraph"/>
         <w:numPr>
           <w:ilvl w:val="0"/>
           <w:numId w:val="1"/>
@@ -2667,7 +2709,7 @@
     </w:p>
     <w:p>
       <w:pPr>
-        <w:pStyle w:val="Listenabsatz"/>
+        <w:pStyle w:val="ListParagraph"/>
         <w:numPr>
           <w:ilvl w:val="0"/>
           <w:numId w:val="1"/>
@@ -2720,7 +2762,7 @@
     </w:p>
     <w:p>
       <w:pPr>
-        <w:pStyle w:val="berschrift1"/>
+        <w:pStyle w:val="Heading1"/>
         <w:rPr>
           <w:rFonts w:eastAsia="Times New Roman"/>
           <w:sz w:val="24"/>
@@ -2771,7 +2813,7 @@
     </w:p>
     <w:p>
       <w:pPr>
-        <w:pStyle w:val="berschrift2"/>
+        <w:pStyle w:val="Heading2"/>
         <w:rPr>
           <w:rFonts w:eastAsia="Times New Roman"/>
           <w:lang w:eastAsia="de-AT"/>
@@ -2802,7 +2844,7 @@
     </w:p>
     <w:p>
       <w:pPr>
-        <w:pStyle w:val="Listenabsatz"/>
+        <w:pStyle w:val="ListParagraph"/>
         <w:numPr>
           <w:ilvl w:val="0"/>
           <w:numId w:val="2"/>
@@ -2827,7 +2869,7 @@
     </w:p>
     <w:p>
       <w:pPr>
-        <w:pStyle w:val="Listenabsatz"/>
+        <w:pStyle w:val="ListParagraph"/>
         <w:numPr>
           <w:ilvl w:val="1"/>
           <w:numId w:val="2"/>
@@ -2852,7 +2894,7 @@
     </w:p>
     <w:p>
       <w:pPr>
-        <w:pStyle w:val="Listenabsatz"/>
+        <w:pStyle w:val="ListParagraph"/>
         <w:numPr>
           <w:ilvl w:val="0"/>
           <w:numId w:val="2"/>
@@ -2877,7 +2919,7 @@
     </w:p>
     <w:p>
       <w:pPr>
-        <w:pStyle w:val="Listenabsatz"/>
+        <w:pStyle w:val="ListParagraph"/>
         <w:numPr>
           <w:ilvl w:val="1"/>
           <w:numId w:val="2"/>
@@ -2902,7 +2944,7 @@
     </w:p>
     <w:p>
       <w:pPr>
-        <w:pStyle w:val="Listenabsatz"/>
+        <w:pStyle w:val="ListParagraph"/>
         <w:numPr>
           <w:ilvl w:val="0"/>
           <w:numId w:val="2"/>
@@ -2927,7 +2969,7 @@
     </w:p>
     <w:p>
       <w:pPr>
-        <w:pStyle w:val="Listenabsatz"/>
+        <w:pStyle w:val="ListParagraph"/>
         <w:numPr>
           <w:ilvl w:val="1"/>
           <w:numId w:val="2"/>
@@ -3006,7 +3048,7 @@
     </w:p>
     <w:p>
       <w:pPr>
-        <w:pStyle w:val="berschrift2"/>
+        <w:pStyle w:val="Heading2"/>
         <w:rPr>
           <w:rFonts w:eastAsia="Times New Roman"/>
           <w:lang w:eastAsia="de-AT"/>
@@ -3022,7 +3064,7 @@
     </w:p>
     <w:p>
       <w:pPr>
-        <w:pStyle w:val="Listenabsatz"/>
+        <w:pStyle w:val="ListParagraph"/>
         <w:numPr>
           <w:ilvl w:val="0"/>
           <w:numId w:val="2"/>
@@ -3047,7 +3089,7 @@
     </w:p>
     <w:p>
       <w:pPr>
-        <w:pStyle w:val="Listenabsatz"/>
+        <w:pStyle w:val="ListParagraph"/>
         <w:numPr>
           <w:ilvl w:val="1"/>
           <w:numId w:val="2"/>
@@ -3081,7 +3123,7 @@
     </w:p>
     <w:p>
       <w:pPr>
-        <w:pStyle w:val="Listenabsatz"/>
+        <w:pStyle w:val="ListParagraph"/>
         <w:numPr>
           <w:ilvl w:val="0"/>
           <w:numId w:val="2"/>
@@ -3106,7 +3148,7 @@
     </w:p>
     <w:p>
       <w:pPr>
-        <w:pStyle w:val="Listenabsatz"/>
+        <w:pStyle w:val="ListParagraph"/>
         <w:numPr>
           <w:ilvl w:val="1"/>
           <w:numId w:val="2"/>
@@ -3131,7 +3173,7 @@
     </w:p>
     <w:p>
       <w:pPr>
-        <w:pStyle w:val="Listenabsatz"/>
+        <w:pStyle w:val="ListParagraph"/>
         <w:numPr>
           <w:ilvl w:val="0"/>
           <w:numId w:val="2"/>
@@ -3156,7 +3198,7 @@
     </w:p>
     <w:p>
       <w:pPr>
-        <w:pStyle w:val="Listenabsatz"/>
+        <w:pStyle w:val="ListParagraph"/>
         <w:numPr>
           <w:ilvl w:val="1"/>
           <w:numId w:val="2"/>
@@ -3190,7 +3232,7 @@
     </w:p>
     <w:p>
       <w:pPr>
-        <w:pStyle w:val="Listenabsatz"/>
+        <w:pStyle w:val="ListParagraph"/>
         <w:numPr>
           <w:ilvl w:val="0"/>
           <w:numId w:val="2"/>
@@ -3215,7 +3257,7 @@
     </w:p>
     <w:p>
       <w:pPr>
-        <w:pStyle w:val="Listenabsatz"/>
+        <w:pStyle w:val="ListParagraph"/>
         <w:numPr>
           <w:ilvl w:val="1"/>
           <w:numId w:val="2"/>
@@ -3240,7 +3282,7 @@
     </w:p>
     <w:p>
       <w:pPr>
-        <w:pStyle w:val="Listenabsatz"/>
+        <w:pStyle w:val="ListParagraph"/>
         <w:numPr>
           <w:ilvl w:val="0"/>
           <w:numId w:val="2"/>
@@ -3274,7 +3316,7 @@
     </w:p>
     <w:p>
       <w:pPr>
-        <w:pStyle w:val="Listenabsatz"/>
+        <w:pStyle w:val="ListParagraph"/>
         <w:numPr>
           <w:ilvl w:val="1"/>
           <w:numId w:val="2"/>
@@ -3299,7 +3341,7 @@
     </w:p>
     <w:p>
       <w:pPr>
-        <w:pStyle w:val="Listenabsatz"/>
+        <w:pStyle w:val="ListParagraph"/>
         <w:numPr>
           <w:ilvl w:val="0"/>
           <w:numId w:val="2"/>
@@ -3324,7 +3366,7 @@
     </w:p>
     <w:p>
       <w:pPr>
-        <w:pStyle w:val="Listenabsatz"/>
+        <w:pStyle w:val="ListParagraph"/>
         <w:numPr>
           <w:ilvl w:val="1"/>
           <w:numId w:val="2"/>
@@ -3350,7 +3392,7 @@
     </w:p>
     <w:p>
       <w:pPr>
-        <w:pStyle w:val="Listenabsatz"/>
+        <w:pStyle w:val="ListParagraph"/>
         <w:numPr>
           <w:ilvl w:val="0"/>
           <w:numId w:val="2"/>
@@ -3375,7 +3417,7 @@
     </w:p>
     <w:p>
       <w:pPr>
-        <w:pStyle w:val="Listenabsatz"/>
+        <w:pStyle w:val="ListParagraph"/>
         <w:numPr>
           <w:ilvl w:val="1"/>
           <w:numId w:val="2"/>
@@ -3400,7 +3442,7 @@
     </w:p>
     <w:p>
       <w:pPr>
-        <w:pStyle w:val="berschrift2"/>
+        <w:pStyle w:val="Heading2"/>
         <w:rPr>
           <w:rFonts w:eastAsia="Times New Roman"/>
           <w:lang w:eastAsia="de-AT"/>
@@ -3416,7 +3458,7 @@
     </w:p>
     <w:p>
       <w:pPr>
-        <w:pStyle w:val="Listenabsatz"/>
+        <w:pStyle w:val="ListParagraph"/>
         <w:numPr>
           <w:ilvl w:val="0"/>
           <w:numId w:val="2"/>
@@ -3441,7 +3483,7 @@
     </w:p>
     <w:p>
       <w:pPr>
-        <w:pStyle w:val="Listenabsatz"/>
+        <w:pStyle w:val="ListParagraph"/>
         <w:numPr>
           <w:ilvl w:val="1"/>
           <w:numId w:val="2"/>
@@ -3466,7 +3508,7 @@
     </w:p>
     <w:p>
       <w:pPr>
-        <w:pStyle w:val="Listenabsatz"/>
+        <w:pStyle w:val="ListParagraph"/>
         <w:numPr>
           <w:ilvl w:val="0"/>
           <w:numId w:val="2"/>
@@ -3491,7 +3533,7 @@
     </w:p>
     <w:p>
       <w:pPr>
-        <w:pStyle w:val="Listenabsatz"/>
+        <w:pStyle w:val="ListParagraph"/>
         <w:numPr>
           <w:ilvl w:val="1"/>
           <w:numId w:val="2"/>
@@ -3516,7 +3558,7 @@
     </w:p>
     <w:p>
       <w:pPr>
-        <w:pStyle w:val="Listenabsatz"/>
+        <w:pStyle w:val="ListParagraph"/>
         <w:numPr>
           <w:ilvl w:val="0"/>
           <w:numId w:val="2"/>
@@ -3541,7 +3583,7 @@
     </w:p>
     <w:p>
       <w:pPr>
-        <w:pStyle w:val="Listenabsatz"/>
+        <w:pStyle w:val="ListParagraph"/>
         <w:numPr>
           <w:ilvl w:val="1"/>
           <w:numId w:val="2"/>
@@ -3630,7 +3672,7 @@
         </w:rPr>
         <w:t xml:space="preserve">: </w:t>
       </w:r>
-      <w:hyperlink r:id="rId8" w:history="1">
+      <w:hyperlink r:id="rId7" w:history="1">
         <w:r>
           <w:rPr>
             <w:rStyle w:val="Hyperlink"/>
@@ -3642,7 +3684,7 @@
     </w:p>
     <w:p>
       <w:pPr>
-        <w:pStyle w:val="Listenabsatz"/>
+        <w:pStyle w:val="ListParagraph"/>
         <w:numPr>
           <w:ilvl w:val="0"/>
           <w:numId w:val="2"/>
@@ -3663,7 +3705,7 @@
     </w:p>
     <w:p>
       <w:pPr>
-        <w:pStyle w:val="berschrift1"/>
+        <w:pStyle w:val="Heading1"/>
       </w:pPr>
       <w:r>
         <w:lastRenderedPageBreak/>
@@ -3672,7 +3714,7 @@
     </w:p>
     <w:p>
       <w:pPr>
-        <w:pStyle w:val="berschrift2"/>
+        <w:pStyle w:val="Heading2"/>
         <w:rPr>
           <w:rStyle w:val="blob-code-inner"/>
         </w:rPr>
@@ -3725,7 +3767,7 @@
     </w:p>
     <w:p>
       <w:pPr>
-        <w:pStyle w:val="berschrift2"/>
+        <w:pStyle w:val="Heading2"/>
       </w:pPr>
       <w:r>
         <w:t xml:space="preserve">Scrum Team </w:t>
@@ -3733,7 +3775,7 @@
     </w:p>
     <w:p>
       <w:pPr>
-        <w:pStyle w:val="Listenabsatz"/>
+        <w:pStyle w:val="ListParagraph"/>
         <w:numPr>
           <w:ilvl w:val="0"/>
           <w:numId w:val="2"/>
@@ -3757,7 +3799,7 @@
     </w:p>
     <w:p>
       <w:pPr>
-        <w:pStyle w:val="Listenabsatz"/>
+        <w:pStyle w:val="ListParagraph"/>
         <w:numPr>
           <w:ilvl w:val="1"/>
           <w:numId w:val="2"/>
@@ -3811,7 +3853,7 @@
     </w:p>
     <w:p>
       <w:pPr>
-        <w:pStyle w:val="Listenabsatz"/>
+        <w:pStyle w:val="ListParagraph"/>
         <w:ind w:left="1440"/>
         <w:rPr>
           <w:rStyle w:val="blob-code-inner"/>
@@ -3822,7 +3864,7 @@
     </w:p>
     <w:p>
       <w:pPr>
-        <w:pStyle w:val="Listenabsatz"/>
+        <w:pStyle w:val="ListParagraph"/>
         <w:numPr>
           <w:ilvl w:val="0"/>
           <w:numId w:val="2"/>
@@ -3846,7 +3888,7 @@
     </w:p>
     <w:p>
       <w:pPr>
-        <w:pStyle w:val="Listenabsatz"/>
+        <w:pStyle w:val="ListParagraph"/>
         <w:numPr>
           <w:ilvl w:val="1"/>
           <w:numId w:val="2"/>
@@ -3879,7 +3921,7 @@
     </w:p>
     <w:p>
       <w:pPr>
-        <w:pStyle w:val="Listenabsatz"/>
+        <w:pStyle w:val="ListParagraph"/>
         <w:ind w:left="1440"/>
         <w:rPr>
           <w:rStyle w:val="blob-code-inner"/>
@@ -3890,7 +3932,7 @@
     </w:p>
     <w:p>
       <w:pPr>
-        <w:pStyle w:val="Listenabsatz"/>
+        <w:pStyle w:val="ListParagraph"/>
         <w:numPr>
           <w:ilvl w:val="0"/>
           <w:numId w:val="2"/>
@@ -3914,7 +3956,7 @@
     </w:p>
     <w:p>
       <w:pPr>
-        <w:pStyle w:val="Listenabsatz"/>
+        <w:pStyle w:val="ListParagraph"/>
         <w:numPr>
           <w:ilvl w:val="1"/>
           <w:numId w:val="2"/>
@@ -3965,12 +4007,12 @@
     </w:p>
     <w:p>
       <w:pPr>
-        <w:pStyle w:val="berschrift2"/>
-        <w:rPr>
-          <w:rStyle w:val="blob-code-inner"/>
-        </w:rPr>
-      </w:pPr>
-      <w:hyperlink r:id="rId9" w:anchor="Artefakte" w:history="1">
+        <w:pStyle w:val="Heading2"/>
+        <w:rPr>
+          <w:rStyle w:val="blob-code-inner"/>
+        </w:rPr>
+      </w:pPr>
+      <w:hyperlink r:id="rId8" w:anchor="Artefakte" w:history="1">
         <w:r>
           <w:rPr>
             <w:rStyle w:val="blob-code-inner"/>
@@ -3987,7 +4029,7 @@
     </w:p>
     <w:p>
       <w:pPr>
-        <w:pStyle w:val="Listenabsatz"/>
+        <w:pStyle w:val="ListParagraph"/>
         <w:numPr>
           <w:ilvl w:val="0"/>
           <w:numId w:val="2"/>
@@ -3999,7 +4041,7 @@
           <w:szCs w:val="24"/>
         </w:rPr>
       </w:pPr>
-      <w:hyperlink r:id="rId10" w:anchor="Product_Backlog" w:history="1">
+      <w:hyperlink r:id="rId9" w:anchor="Product_Backlog" w:history="1">
         <w:r>
           <w:rPr>
             <w:rStyle w:val="blob-code-inner"/>
@@ -4013,7 +4055,7 @@
     </w:p>
     <w:p>
       <w:pPr>
-        <w:pStyle w:val="Listenabsatz"/>
+        <w:pStyle w:val="ListParagraph"/>
         <w:numPr>
           <w:ilvl w:val="1"/>
           <w:numId w:val="2"/>
@@ -4036,7 +4078,7 @@
     </w:p>
     <w:p>
       <w:pPr>
-        <w:pStyle w:val="Listenabsatz"/>
+        <w:pStyle w:val="ListParagraph"/>
         <w:numPr>
           <w:ilvl w:val="1"/>
           <w:numId w:val="2"/>
@@ -4059,7 +4101,7 @@
     </w:p>
     <w:p>
       <w:pPr>
-        <w:pStyle w:val="Listenabsatz"/>
+        <w:pStyle w:val="ListParagraph"/>
         <w:numPr>
           <w:ilvl w:val="2"/>
           <w:numId w:val="2"/>
@@ -4101,7 +4143,7 @@
     </w:p>
     <w:p>
       <w:pPr>
-        <w:pStyle w:val="Listenabsatz"/>
+        <w:pStyle w:val="ListParagraph"/>
         <w:numPr>
           <w:ilvl w:val="3"/>
           <w:numId w:val="2"/>
@@ -4123,7 +4165,7 @@
     </w:p>
     <w:p>
       <w:pPr>
-        <w:pStyle w:val="Listenabsatz"/>
+        <w:pStyle w:val="ListParagraph"/>
         <w:numPr>
           <w:ilvl w:val="4"/>
           <w:numId w:val="2"/>
@@ -4145,7 +4187,7 @@
     </w:p>
     <w:p>
       <w:pPr>
-        <w:pStyle w:val="Listenabsatz"/>
+        <w:pStyle w:val="ListParagraph"/>
         <w:numPr>
           <w:ilvl w:val="4"/>
           <w:numId w:val="2"/>
@@ -4167,7 +4209,7 @@
     </w:p>
     <w:p>
       <w:pPr>
-        <w:pStyle w:val="Listenabsatz"/>
+        <w:pStyle w:val="ListParagraph"/>
         <w:numPr>
           <w:ilvl w:val="4"/>
           <w:numId w:val="2"/>
@@ -4189,7 +4231,7 @@
     </w:p>
     <w:p>
       <w:pPr>
-        <w:pStyle w:val="Listenabsatz"/>
+        <w:pStyle w:val="ListParagraph"/>
         <w:numPr>
           <w:ilvl w:val="4"/>
           <w:numId w:val="2"/>
@@ -4211,7 +4253,7 @@
     </w:p>
     <w:p>
       <w:pPr>
-        <w:pStyle w:val="Listenabsatz"/>
+        <w:pStyle w:val="ListParagraph"/>
         <w:numPr>
           <w:ilvl w:val="4"/>
           <w:numId w:val="2"/>
@@ -4233,7 +4275,7 @@
     </w:p>
     <w:p>
       <w:pPr>
-        <w:pStyle w:val="Listenabsatz"/>
+        <w:pStyle w:val="ListParagraph"/>
         <w:ind w:left="1440"/>
         <w:rPr>
           <w:rStyle w:val="blob-code-inner"/>
@@ -4245,7 +4287,7 @@
     </w:p>
     <w:p>
       <w:pPr>
-        <w:pStyle w:val="Listenabsatz"/>
+        <w:pStyle w:val="ListParagraph"/>
         <w:numPr>
           <w:ilvl w:val="0"/>
           <w:numId w:val="2"/>
@@ -4257,7 +4299,7 @@
           <w:szCs w:val="24"/>
         </w:rPr>
       </w:pPr>
-      <w:hyperlink r:id="rId11" w:anchor="Sprint_Backlog" w:history="1">
+      <w:hyperlink r:id="rId10" w:anchor="Sprint_Backlog" w:history="1">
         <w:r>
           <w:rPr>
             <w:rStyle w:val="blob-code-inner"/>
@@ -4271,7 +4313,7 @@
     </w:p>
     <w:p>
       <w:pPr>
-        <w:pStyle w:val="Listenabsatz"/>
+        <w:pStyle w:val="ListParagraph"/>
         <w:numPr>
           <w:ilvl w:val="1"/>
           <w:numId w:val="2"/>
@@ -4293,7 +4335,7 @@
     </w:p>
     <w:p>
       <w:pPr>
-        <w:pStyle w:val="Listenabsatz"/>
+        <w:pStyle w:val="ListParagraph"/>
         <w:ind w:left="1440"/>
         <w:rPr>
           <w:rStyle w:val="blob-code-inner"/>
@@ -4304,7 +4346,7 @@
     </w:p>
     <w:p>
       <w:pPr>
-        <w:pStyle w:val="Listenabsatz"/>
+        <w:pStyle w:val="ListParagraph"/>
         <w:numPr>
           <w:ilvl w:val="0"/>
           <w:numId w:val="2"/>
@@ -4314,7 +4356,7 @@
           <w:b/>
         </w:rPr>
       </w:pPr>
-      <w:hyperlink r:id="rId12" w:anchor="Product_Increment" w:history="1">
+      <w:hyperlink r:id="rId11" w:anchor="Product_Increment" w:history="1">
         <w:r>
           <w:rPr>
             <w:rStyle w:val="blob-code-inner"/>
@@ -4328,7 +4370,7 @@
     </w:p>
     <w:p>
       <w:pPr>
-        <w:pStyle w:val="Listenabsatz"/>
+        <w:pStyle w:val="ListParagraph"/>
         <w:numPr>
           <w:ilvl w:val="1"/>
           <w:numId w:val="2"/>
@@ -4347,18 +4389,18 @@
     </w:p>
     <w:p>
       <w:pPr>
-        <w:pStyle w:val="Listenabsatz"/>
+        <w:pStyle w:val="ListParagraph"/>
         <w:ind w:left="1440"/>
       </w:pPr>
     </w:p>
     <w:p>
       <w:pPr>
-        <w:pStyle w:val="berschrift2"/>
-        <w:rPr>
-          <w:rStyle w:val="blob-code-inner"/>
-        </w:rPr>
-      </w:pPr>
-      <w:hyperlink r:id="rId13" w:anchor="Aktivit.C3.A4ten" w:history="1">
+        <w:pStyle w:val="Heading2"/>
+        <w:rPr>
+          <w:rStyle w:val="blob-code-inner"/>
+        </w:rPr>
+      </w:pPr>
+      <w:hyperlink r:id="rId12" w:anchor="Aktivit.C3.A4ten" w:history="1">
         <w:r>
           <w:rPr>
             <w:rStyle w:val="blob-code-inner"/>
@@ -4375,7 +4417,7 @@
     </w:p>
     <w:p>
       <w:pPr>
-        <w:pStyle w:val="Listenabsatz"/>
+        <w:pStyle w:val="ListParagraph"/>
         <w:numPr>
           <w:ilvl w:val="0"/>
           <w:numId w:val="2"/>
@@ -4387,7 +4429,7 @@
           <w:szCs w:val="24"/>
         </w:rPr>
       </w:pPr>
-      <w:hyperlink r:id="rId14" w:anchor="Sprint_Planning" w:history="1">
+      <w:hyperlink r:id="rId13" w:anchor="Sprint_Planning" w:history="1">
         <w:r>
           <w:rPr>
             <w:rStyle w:val="blob-code-inner"/>
@@ -4410,7 +4452,7 @@
     </w:p>
     <w:p>
       <w:pPr>
-        <w:pStyle w:val="Listenabsatz"/>
+        <w:pStyle w:val="ListParagraph"/>
         <w:numPr>
           <w:ilvl w:val="1"/>
           <w:numId w:val="2"/>
@@ -4432,7 +4474,7 @@
     </w:p>
     <w:p>
       <w:pPr>
-        <w:pStyle w:val="Listenabsatz"/>
+        <w:pStyle w:val="ListParagraph"/>
         <w:numPr>
           <w:ilvl w:val="2"/>
           <w:numId w:val="2"/>
@@ -4456,7 +4498,7 @@
     </w:p>
     <w:p>
       <w:pPr>
-        <w:pStyle w:val="Listenabsatz"/>
+        <w:pStyle w:val="ListParagraph"/>
         <w:numPr>
           <w:ilvl w:val="3"/>
           <w:numId w:val="2"/>
@@ -4487,7 +4529,7 @@
     </w:p>
     <w:p>
       <w:pPr>
-        <w:pStyle w:val="Listenabsatz"/>
+        <w:pStyle w:val="ListParagraph"/>
         <w:ind w:left="2880"/>
         <w:rPr>
           <w:rStyle w:val="blob-code-inner"/>
@@ -4498,7 +4540,7 @@
     </w:p>
     <w:p>
       <w:pPr>
-        <w:pStyle w:val="Listenabsatz"/>
+        <w:pStyle w:val="ListParagraph"/>
         <w:numPr>
           <w:ilvl w:val="2"/>
           <w:numId w:val="2"/>
@@ -4522,7 +4564,7 @@
     </w:p>
     <w:p>
       <w:pPr>
-        <w:pStyle w:val="Listenabsatz"/>
+        <w:pStyle w:val="ListParagraph"/>
         <w:numPr>
           <w:ilvl w:val="3"/>
           <w:numId w:val="2"/>
@@ -4544,7 +4586,7 @@
     </w:p>
     <w:p>
       <w:pPr>
-        <w:pStyle w:val="Listenabsatz"/>
+        <w:pStyle w:val="ListParagraph"/>
         <w:ind w:left="2880"/>
         <w:rPr>
           <w:rStyle w:val="blob-code-inner"/>
@@ -4555,7 +4597,7 @@
     </w:p>
     <w:p>
       <w:pPr>
-        <w:pStyle w:val="Listenabsatz"/>
+        <w:pStyle w:val="ListParagraph"/>
         <w:numPr>
           <w:ilvl w:val="0"/>
           <w:numId w:val="2"/>
@@ -4567,7 +4609,7 @@
           <w:szCs w:val="24"/>
         </w:rPr>
       </w:pPr>
-      <w:hyperlink r:id="rId15" w:anchor="Daily_Scrum" w:history="1">
+      <w:hyperlink r:id="rId14" w:anchor="Daily_Scrum" w:history="1">
         <w:r>
           <w:rPr>
             <w:rStyle w:val="blob-code-inner"/>
@@ -4581,7 +4623,7 @@
     </w:p>
     <w:p>
       <w:pPr>
-        <w:pStyle w:val="Listenabsatz"/>
+        <w:pStyle w:val="ListParagraph"/>
         <w:numPr>
           <w:ilvl w:val="1"/>
           <w:numId w:val="2"/>
@@ -4603,7 +4645,7 @@
     </w:p>
     <w:p>
       <w:pPr>
-        <w:pStyle w:val="Listenabsatz"/>
+        <w:pStyle w:val="ListParagraph"/>
         <w:numPr>
           <w:ilvl w:val="1"/>
           <w:numId w:val="2"/>
@@ -4634,7 +4676,7 @@
     </w:p>
     <w:p>
       <w:pPr>
-        <w:pStyle w:val="Listenabsatz"/>
+        <w:pStyle w:val="ListParagraph"/>
         <w:numPr>
           <w:ilvl w:val="2"/>
           <w:numId w:val="2"/>
@@ -4656,7 +4698,7 @@
     </w:p>
     <w:p>
       <w:pPr>
-        <w:pStyle w:val="Listenabsatz"/>
+        <w:pStyle w:val="ListParagraph"/>
         <w:numPr>
           <w:ilvl w:val="2"/>
           <w:numId w:val="2"/>
@@ -4678,7 +4720,7 @@
     </w:p>
     <w:p>
       <w:pPr>
-        <w:pStyle w:val="Listenabsatz"/>
+        <w:pStyle w:val="ListParagraph"/>
         <w:numPr>
           <w:ilvl w:val="2"/>
           <w:numId w:val="2"/>
@@ -4700,7 +4742,7 @@
     </w:p>
     <w:p>
       <w:pPr>
-        <w:pStyle w:val="Listenabsatz"/>
+        <w:pStyle w:val="ListParagraph"/>
         <w:ind w:left="2160"/>
         <w:rPr>
           <w:rStyle w:val="blob-code-inner"/>
@@ -4711,7 +4753,7 @@
     </w:p>
     <w:p>
       <w:pPr>
-        <w:pStyle w:val="Listenabsatz"/>
+        <w:pStyle w:val="ListParagraph"/>
         <w:numPr>
           <w:ilvl w:val="0"/>
           <w:numId w:val="2"/>
@@ -4723,7 +4765,7 @@
           <w:szCs w:val="24"/>
         </w:rPr>
       </w:pPr>
-      <w:hyperlink r:id="rId16" w:anchor="Sprint_Review" w:history="1">
+      <w:hyperlink r:id="rId15" w:anchor="Sprint_Review" w:history="1">
         <w:r>
           <w:rPr>
             <w:rStyle w:val="blob-code-inner"/>
@@ -4737,7 +4779,7 @@
     </w:p>
     <w:p>
       <w:pPr>
-        <w:pStyle w:val="Listenabsatz"/>
+        <w:pStyle w:val="ListParagraph"/>
         <w:numPr>
           <w:ilvl w:val="1"/>
           <w:numId w:val="2"/>
@@ -4775,7 +4817,7 @@
     </w:p>
     <w:p>
       <w:pPr>
-        <w:pStyle w:val="Listenabsatz"/>
+        <w:pStyle w:val="ListParagraph"/>
         <w:ind w:left="1440"/>
         <w:rPr>
           <w:rStyle w:val="blob-code-inner"/>
@@ -4786,7 +4828,7 @@
     </w:p>
     <w:p>
       <w:pPr>
-        <w:pStyle w:val="Listenabsatz"/>
+        <w:pStyle w:val="ListParagraph"/>
         <w:numPr>
           <w:ilvl w:val="0"/>
           <w:numId w:val="2"/>
@@ -4799,7 +4841,7 @@
           <w:lang w:val="en-US"/>
         </w:rPr>
       </w:pPr>
-      <w:hyperlink r:id="rId17" w:anchor="Sprint_Retrospektive" w:history="1">
+      <w:hyperlink r:id="rId16" w:anchor="Sprint_Retrospektive" w:history="1">
         <w:r>
           <w:rPr>
             <w:rStyle w:val="blob-code-inner"/>
@@ -4814,7 +4856,7 @@
     </w:p>
     <w:p>
       <w:pPr>
-        <w:pStyle w:val="Listenabsatz"/>
+        <w:pStyle w:val="ListParagraph"/>
         <w:numPr>
           <w:ilvl w:val="1"/>
           <w:numId w:val="2"/>
@@ -4856,7 +4898,7 @@
     </w:p>
     <w:p>
       <w:pPr>
-        <w:pStyle w:val="Listenabsatz"/>
+        <w:pStyle w:val="ListParagraph"/>
         <w:ind w:left="1440"/>
         <w:rPr>
           <w:rStyle w:val="blob-code-inner"/>
@@ -4867,7 +4909,7 @@
     </w:p>
     <w:p>
       <w:pPr>
-        <w:pStyle w:val="Listenabsatz"/>
+        <w:pStyle w:val="ListParagraph"/>
         <w:ind w:left="1440"/>
         <w:rPr>
           <w:rStyle w:val="blob-code-inner"/>
@@ -4878,7 +4920,7 @@
     </w:p>
     <w:p>
       <w:pPr>
-        <w:pStyle w:val="Listenabsatz"/>
+        <w:pStyle w:val="ListParagraph"/>
         <w:numPr>
           <w:ilvl w:val="0"/>
           <w:numId w:val="2"/>
@@ -4891,7 +4933,7 @@
           <w:lang w:val="en-US"/>
         </w:rPr>
       </w:pPr>
-      <w:hyperlink r:id="rId18" w:anchor="Product_Backlog_Refinement" w:history="1">
+      <w:hyperlink r:id="rId17" w:anchor="Product_Backlog_Refinement" w:history="1">
         <w:r>
           <w:rPr>
             <w:rStyle w:val="blob-code-inner"/>
@@ -4906,7 +4948,7 @@
     </w:p>
     <w:p>
       <w:pPr>
-        <w:pStyle w:val="Listenabsatz"/>
+        <w:pStyle w:val="ListParagraph"/>
         <w:numPr>
           <w:ilvl w:val="1"/>
           <w:numId w:val="2"/>
@@ -4936,7 +4978,7 @@
     </w:p>
     <w:p>
       <w:pPr>
-        <w:pStyle w:val="Listenabsatz"/>
+        <w:pStyle w:val="ListParagraph"/>
         <w:numPr>
           <w:ilvl w:val="2"/>
           <w:numId w:val="2"/>
@@ -4960,7 +5002,7 @@
     </w:p>
     <w:p>
       <w:pPr>
-        <w:pStyle w:val="Listenabsatz"/>
+        <w:pStyle w:val="ListParagraph"/>
         <w:numPr>
           <w:ilvl w:val="2"/>
           <w:numId w:val="2"/>
@@ -4982,7 +5024,7 @@
     </w:p>
     <w:p>
       <w:pPr>
-        <w:pStyle w:val="Listenabsatz"/>
+        <w:pStyle w:val="ListParagraph"/>
         <w:numPr>
           <w:ilvl w:val="2"/>
           <w:numId w:val="2"/>
@@ -5006,7 +5048,7 @@
     </w:p>
     <w:p>
       <w:pPr>
-        <w:pStyle w:val="Listenabsatz"/>
+        <w:pStyle w:val="ListParagraph"/>
         <w:numPr>
           <w:ilvl w:val="2"/>
           <w:numId w:val="2"/>
@@ -5030,7 +5072,7 @@
     </w:p>
     <w:p>
       <w:pPr>
-        <w:pStyle w:val="Listenabsatz"/>
+        <w:pStyle w:val="ListParagraph"/>
         <w:numPr>
           <w:ilvl w:val="2"/>
           <w:numId w:val="2"/>
@@ -5054,7 +5096,7 @@
     </w:p>
     <w:p>
       <w:pPr>
-        <w:pStyle w:val="Listenabsatz"/>
+        <w:pStyle w:val="ListParagraph"/>
         <w:numPr>
           <w:ilvl w:val="2"/>
           <w:numId w:val="2"/>
@@ -5078,7 +5120,7 @@
     </w:p>
     <w:p>
       <w:pPr>
-        <w:pStyle w:val="Listenabsatz"/>
+        <w:pStyle w:val="ListParagraph"/>
         <w:numPr>
           <w:ilvl w:val="2"/>
           <w:numId w:val="2"/>
@@ -5140,7 +5182,7 @@
 </file>
 
 <file path=word/numbering.xml><?xml version="1.0" encoding="utf-8"?>
-<w:numbering xmlns:wpc="http://schemas.microsoft.com/office/word/2010/wordprocessingCanvas" xmlns:mc="http://schemas.openxmlformats.org/markup-compatibility/2006" xmlns:o="urn:schemas-microsoft-com:office:office" xmlns:r="http://schemas.openxmlformats.org/officeDocument/2006/relationships" xmlns:m="http://schemas.openxmlformats.org/officeDocument/2006/math" xmlns:v="urn:schemas-microsoft-com:vml" xmlns:wp14="http://schemas.microsoft.com/office/word/2010/wordprocessingDrawing" xmlns:wp="http://schemas.openxmlformats.org/drawingml/2006/wordprocessingDrawing" xmlns:w10="urn:schemas-microsoft-com:office:word" xmlns:w="http://schemas.openxmlformats.org/wordprocessingml/2006/main" xmlns:w14="http://schemas.microsoft.com/office/word/2010/wordml" xmlns:wpg="http://schemas.microsoft.com/office/word/2010/wordprocessingGroup" xmlns:wpi="http://schemas.microsoft.com/office/word/2010/wordprocessingInk" xmlns:wne="http://schemas.microsoft.com/office/word/2006/wordml" xmlns:wps="http://schemas.microsoft.com/office/word/2010/wordprocessingShape" mc:Ignorable="w14 wp14">
+<w:numbering xmlns:wpc="http://schemas.microsoft.com/office/word/2010/wordprocessingCanvas" xmlns:mo="http://schemas.microsoft.com/office/mac/office/2008/main" xmlns:mc="http://schemas.openxmlformats.org/markup-compatibility/2006" xmlns:mv="urn:schemas-microsoft-com:mac:vml" xmlns:o="urn:schemas-microsoft-com:office:office" xmlns:r="http://schemas.openxmlformats.org/officeDocument/2006/relationships" xmlns:m="http://schemas.openxmlformats.org/officeDocument/2006/math" xmlns:v="urn:schemas-microsoft-com:vml" xmlns:wp14="http://schemas.microsoft.com/office/word/2010/wordprocessingDrawing" xmlns:wp="http://schemas.openxmlformats.org/drawingml/2006/wordprocessingDrawing" xmlns:w10="urn:schemas-microsoft-com:office:word" xmlns:w="http://schemas.openxmlformats.org/wordprocessingml/2006/main" xmlns:w14="http://schemas.microsoft.com/office/word/2010/wordml" xmlns:w15="http://schemas.microsoft.com/office/word/2012/wordml" xmlns:wpg="http://schemas.microsoft.com/office/word/2010/wordprocessingGroup" xmlns:wpi="http://schemas.microsoft.com/office/word/2010/wordprocessingInk" xmlns:wne="http://schemas.microsoft.com/office/word/2006/wordml" xmlns:wps="http://schemas.microsoft.com/office/word/2010/wordprocessingShape" mc:Ignorable="w14 w15 wp14">
   <w:abstractNum w:abstractNumId="0">
     <w:nsid w:val="0FAC70ED"/>
     <w:multiLevelType w:val="hybridMultilevel"/>
@@ -5797,7 +5839,7 @@
 </file>
 
 <file path=word/styles.xml><?xml version="1.0" encoding="utf-8"?>
-<w:styles xmlns:mc="http://schemas.openxmlformats.org/markup-compatibility/2006" xmlns:r="http://schemas.openxmlformats.org/officeDocument/2006/relationships" xmlns:w="http://schemas.openxmlformats.org/wordprocessingml/2006/main" xmlns:w14="http://schemas.microsoft.com/office/word/2010/wordml" mc:Ignorable="w14">
+<w:styles xmlns:mc="http://schemas.openxmlformats.org/markup-compatibility/2006" xmlns:r="http://schemas.openxmlformats.org/officeDocument/2006/relationships" xmlns:w="http://schemas.openxmlformats.org/wordprocessingml/2006/main" xmlns:w14="http://schemas.microsoft.com/office/word/2010/wordml" xmlns:w15="http://schemas.microsoft.com/office/word/2012/wordml" mc:Ignorable="w14 w15">
   <w:docDefaults>
     <w:rPrDefault>
       <w:rPr>
@@ -5813,146 +5855,389 @@
       </w:pPr>
     </w:pPrDefault>
   </w:docDefaults>
-  <w:latentStyles w:defLockedState="0" w:defUIPriority="99" w:defSemiHidden="1" w:defUnhideWhenUsed="1" w:defQFormat="0" w:count="267">
-    <w:lsdException w:name="Normal" w:semiHidden="0" w:uiPriority="0" w:unhideWhenUsed="0" w:qFormat="1"/>
-    <w:lsdException w:name="heading 1" w:semiHidden="0" w:uiPriority="9" w:unhideWhenUsed="0" w:qFormat="1"/>
-    <w:lsdException w:name="heading 2" w:uiPriority="9" w:qFormat="1"/>
-    <w:lsdException w:name="heading 3" w:uiPriority="9" w:qFormat="1"/>
-    <w:lsdException w:name="heading 4" w:uiPriority="9" w:qFormat="1"/>
-    <w:lsdException w:name="heading 5" w:uiPriority="9" w:qFormat="1"/>
-    <w:lsdException w:name="heading 6" w:uiPriority="9" w:qFormat="1"/>
-    <w:lsdException w:name="heading 7" w:uiPriority="9" w:qFormat="1"/>
-    <w:lsdException w:name="heading 8" w:uiPriority="9" w:qFormat="1"/>
-    <w:lsdException w:name="heading 9" w:uiPriority="9" w:qFormat="1"/>
-    <w:lsdException w:name="toc 1" w:uiPriority="39"/>
-    <w:lsdException w:name="toc 2" w:uiPriority="39"/>
-    <w:lsdException w:name="toc 3" w:uiPriority="39"/>
-    <w:lsdException w:name="toc 4" w:uiPriority="39"/>
-    <w:lsdException w:name="toc 5" w:uiPriority="39"/>
-    <w:lsdException w:name="toc 6" w:uiPriority="39"/>
-    <w:lsdException w:name="toc 7" w:uiPriority="39"/>
-    <w:lsdException w:name="toc 8" w:uiPriority="39"/>
-    <w:lsdException w:name="toc 9" w:uiPriority="39"/>
-    <w:lsdException w:name="caption" w:uiPriority="35" w:qFormat="1"/>
-    <w:lsdException w:name="Title" w:semiHidden="0" w:uiPriority="10" w:unhideWhenUsed="0" w:qFormat="1"/>
-    <w:lsdException w:name="Default Paragraph Font" w:uiPriority="1"/>
-    <w:lsdException w:name="Subtitle" w:semiHidden="0" w:uiPriority="11" w:unhideWhenUsed="0" w:qFormat="1"/>
-    <w:lsdException w:name="Strong" w:semiHidden="0" w:uiPriority="22" w:unhideWhenUsed="0" w:qFormat="1"/>
-    <w:lsdException w:name="Emphasis" w:semiHidden="0" w:uiPriority="20" w:unhideWhenUsed="0" w:qFormat="1"/>
-    <w:lsdException w:name="Table Grid" w:semiHidden="0" w:uiPriority="59" w:unhideWhenUsed="0"/>
-    <w:lsdException w:name="Placeholder Text" w:unhideWhenUsed="0"/>
-    <w:lsdException w:name="No Spacing" w:semiHidden="0" w:uiPriority="1" w:unhideWhenUsed="0" w:qFormat="1"/>
-    <w:lsdException w:name="Light Shading" w:semiHidden="0" w:uiPriority="60" w:unhideWhenUsed="0"/>
-    <w:lsdException w:name="Light List" w:semiHidden="0" w:uiPriority="61" w:unhideWhenUsed="0"/>
-    <w:lsdException w:name="Light Grid" w:semiHidden="0" w:uiPriority="62" w:unhideWhenUsed="0"/>
-    <w:lsdException w:name="Medium Shading 1" w:semiHidden="0" w:uiPriority="63" w:unhideWhenUsed="0"/>
-    <w:lsdException w:name="Medium Shading 2" w:semiHidden="0" w:uiPriority="64" w:unhideWhenUsed="0"/>
-    <w:lsdException w:name="Medium List 1" w:semiHidden="0" w:uiPriority="65" w:unhideWhenUsed="0"/>
-    <w:lsdException w:name="Medium List 2" w:semiHidden="0" w:uiPriority="66" w:unhideWhenUsed="0"/>
-    <w:lsdException w:name="Medium Grid 1" w:semiHidden="0" w:uiPriority="67" w:unhideWhenUsed="0"/>
-    <w:lsdException w:name="Medium Grid 2" w:semiHidden="0" w:uiPriority="68" w:unhideWhenUsed="0"/>
-    <w:lsdException w:name="Medium Grid 3" w:semiHidden="0" w:uiPriority="69" w:unhideWhenUsed="0"/>
-    <w:lsdException w:name="Dark List" w:semiHidden="0" w:uiPriority="70" w:unhideWhenUsed="0"/>
-    <w:lsdException w:name="Colorful Shading" w:semiHidden="0" w:uiPriority="71" w:unhideWhenUsed="0"/>
-    <w:lsdException w:name="Colorful List" w:semiHidden="0" w:uiPriority="72" w:unhideWhenUsed="0"/>
-    <w:lsdException w:name="Colorful Grid" w:semiHidden="0" w:uiPriority="73" w:unhideWhenUsed="0"/>
-    <w:lsdException w:name="Light Shading Accent 1" w:semiHidden="0" w:uiPriority="60" w:unhideWhenUsed="0"/>
-    <w:lsdException w:name="Light List Accent 1" w:semiHidden="0" w:uiPriority="61" w:unhideWhenUsed="0"/>
-    <w:lsdException w:name="Light Grid Accent 1" w:semiHidden="0" w:uiPriority="62" w:unhideWhenUsed="0"/>
-    <w:lsdException w:name="Medium Shading 1 Accent 1" w:semiHidden="0" w:uiPriority="63" w:unhideWhenUsed="0"/>
-    <w:lsdException w:name="Medium Shading 2 Accent 1" w:semiHidden="0" w:uiPriority="64" w:unhideWhenUsed="0"/>
-    <w:lsdException w:name="Medium List 1 Accent 1" w:semiHidden="0" w:uiPriority="65" w:unhideWhenUsed="0"/>
-    <w:lsdException w:name="Revision" w:unhideWhenUsed="0"/>
-    <w:lsdException w:name="List Paragraph" w:semiHidden="0" w:uiPriority="34" w:unhideWhenUsed="0" w:qFormat="1"/>
-    <w:lsdException w:name="Quote" w:semiHidden="0" w:uiPriority="29" w:unhideWhenUsed="0" w:qFormat="1"/>
-    <w:lsdException w:name="Intense Quote" w:semiHidden="0" w:uiPriority="30" w:unhideWhenUsed="0" w:qFormat="1"/>
-    <w:lsdException w:name="Medium List 2 Accent 1" w:semiHidden="0" w:uiPriority="66" w:unhideWhenUsed="0"/>
-    <w:lsdException w:name="Medium Grid 1 Accent 1" w:semiHidden="0" w:uiPriority="67" w:unhideWhenUsed="0"/>
-    <w:lsdException w:name="Medium Grid 2 Accent 1" w:semiHidden="0" w:uiPriority="68" w:unhideWhenUsed="0"/>
-    <w:lsdException w:name="Medium Grid 3 Accent 1" w:semiHidden="0" w:uiPriority="69" w:unhideWhenUsed="0"/>
-    <w:lsdException w:name="Dark List Accent 1" w:semiHidden="0" w:uiPriority="70" w:unhideWhenUsed="0"/>
-    <w:lsdException w:name="Colorful Shading Accent 1" w:semiHidden="0" w:uiPriority="71" w:unhideWhenUsed="0"/>
-    <w:lsdException w:name="Colorful List Accent 1" w:semiHidden="0" w:uiPriority="72" w:unhideWhenUsed="0"/>
-    <w:lsdException w:name="Colorful Grid Accent 1" w:semiHidden="0" w:uiPriority="73" w:unhideWhenUsed="0"/>
-    <w:lsdException w:name="Light Shading Accent 2" w:semiHidden="0" w:uiPriority="60" w:unhideWhenUsed="0"/>
-    <w:lsdException w:name="Light List Accent 2" w:semiHidden="0" w:uiPriority="61" w:unhideWhenUsed="0"/>
-    <w:lsdException w:name="Light Grid Accent 2" w:semiHidden="0" w:uiPriority="62" w:unhideWhenUsed="0"/>
-    <w:lsdException w:name="Medium Shading 1 Accent 2" w:semiHidden="0" w:uiPriority="63" w:unhideWhenUsed="0"/>
-    <w:lsdException w:name="Medium Shading 2 Accent 2" w:semiHidden="0" w:uiPriority="64" w:unhideWhenUsed="0"/>
-    <w:lsdException w:name="Medium List 1 Accent 2" w:semiHidden="0" w:uiPriority="65" w:unhideWhenUsed="0"/>
-    <w:lsdException w:name="Medium List 2 Accent 2" w:semiHidden="0" w:uiPriority="66" w:unhideWhenUsed="0"/>
-    <w:lsdException w:name="Medium Grid 1 Accent 2" w:semiHidden="0" w:uiPriority="67" w:unhideWhenUsed="0"/>
-    <w:lsdException w:name="Medium Grid 2 Accent 2" w:semiHidden="0" w:uiPriority="68" w:unhideWhenUsed="0"/>
-    <w:lsdException w:name="Medium Grid 3 Accent 2" w:semiHidden="0" w:uiPriority="69" w:unhideWhenUsed="0"/>
-    <w:lsdException w:name="Dark List Accent 2" w:semiHidden="0" w:uiPriority="70" w:unhideWhenUsed="0"/>
-    <w:lsdException w:name="Colorful Shading Accent 2" w:semiHidden="0" w:uiPriority="71" w:unhideWhenUsed="0"/>
-    <w:lsdException w:name="Colorful List Accent 2" w:semiHidden="0" w:uiPriority="72" w:unhideWhenUsed="0"/>
-    <w:lsdException w:name="Colorful Grid Accent 2" w:semiHidden="0" w:uiPriority="73" w:unhideWhenUsed="0"/>
-    <w:lsdException w:name="Light Shading Accent 3" w:semiHidden="0" w:uiPriority="60" w:unhideWhenUsed="0"/>
-    <w:lsdException w:name="Light List Accent 3" w:semiHidden="0" w:uiPriority="61" w:unhideWhenUsed="0"/>
-    <w:lsdException w:name="Light Grid Accent 3" w:semiHidden="0" w:uiPriority="62" w:unhideWhenUsed="0"/>
-    <w:lsdException w:name="Medium Shading 1 Accent 3" w:semiHidden="0" w:uiPriority="63" w:unhideWhenUsed="0"/>
-    <w:lsdException w:name="Medium Shading 2 Accent 3" w:semiHidden="0" w:uiPriority="64" w:unhideWhenUsed="0"/>
-    <w:lsdException w:name="Medium List 1 Accent 3" w:semiHidden="0" w:uiPriority="65" w:unhideWhenUsed="0"/>
-    <w:lsdException w:name="Medium List 2 Accent 3" w:semiHidden="0" w:uiPriority="66" w:unhideWhenUsed="0"/>
-    <w:lsdException w:name="Medium Grid 1 Accent 3" w:semiHidden="0" w:uiPriority="67" w:unhideWhenUsed="0"/>
-    <w:lsdException w:name="Medium Grid 2 Accent 3" w:semiHidden="0" w:uiPriority="68" w:unhideWhenUsed="0"/>
-    <w:lsdException w:name="Medium Grid 3 Accent 3" w:semiHidden="0" w:uiPriority="69" w:unhideWhenUsed="0"/>
-    <w:lsdException w:name="Dark List Accent 3" w:semiHidden="0" w:uiPriority="70" w:unhideWhenUsed="0"/>
-    <w:lsdException w:name="Colorful Shading Accent 3" w:semiHidden="0" w:uiPriority="71" w:unhideWhenUsed="0"/>
-    <w:lsdException w:name="Colorful List Accent 3" w:semiHidden="0" w:uiPriority="72" w:unhideWhenUsed="0"/>
-    <w:lsdException w:name="Colorful Grid Accent 3" w:semiHidden="0" w:uiPriority="73" w:unhideWhenUsed="0"/>
-    <w:lsdException w:name="Light Shading Accent 4" w:semiHidden="0" w:uiPriority="60" w:unhideWhenUsed="0"/>
-    <w:lsdException w:name="Light List Accent 4" w:semiHidden="0" w:uiPriority="61" w:unhideWhenUsed="0"/>
-    <w:lsdException w:name="Light Grid Accent 4" w:semiHidden="0" w:uiPriority="62" w:unhideWhenUsed="0"/>
-    <w:lsdException w:name="Medium Shading 1 Accent 4" w:semiHidden="0" w:uiPriority="63" w:unhideWhenUsed="0"/>
-    <w:lsdException w:name="Medium Shading 2 Accent 4" w:semiHidden="0" w:uiPriority="64" w:unhideWhenUsed="0"/>
-    <w:lsdException w:name="Medium List 1 Accent 4" w:semiHidden="0" w:uiPriority="65" w:unhideWhenUsed="0"/>
-    <w:lsdException w:name="Medium List 2 Accent 4" w:semiHidden="0" w:uiPriority="66" w:unhideWhenUsed="0"/>
-    <w:lsdException w:name="Medium Grid 1 Accent 4" w:semiHidden="0" w:uiPriority="67" w:unhideWhenUsed="0"/>
-    <w:lsdException w:name="Medium Grid 2 Accent 4" w:semiHidden="0" w:uiPriority="68" w:unhideWhenUsed="0"/>
-    <w:lsdException w:name="Medium Grid 3 Accent 4" w:semiHidden="0" w:uiPriority="69" w:unhideWhenUsed="0"/>
-    <w:lsdException w:name="Dark List Accent 4" w:semiHidden="0" w:uiPriority="70" w:unhideWhenUsed="0"/>
-    <w:lsdException w:name="Colorful Shading Accent 4" w:semiHidden="0" w:uiPriority="71" w:unhideWhenUsed="0"/>
-    <w:lsdException w:name="Colorful List Accent 4" w:semiHidden="0" w:uiPriority="72" w:unhideWhenUsed="0"/>
-    <w:lsdException w:name="Colorful Grid Accent 4" w:semiHidden="0" w:uiPriority="73" w:unhideWhenUsed="0"/>
-    <w:lsdException w:name="Light Shading Accent 5" w:semiHidden="0" w:uiPriority="60" w:unhideWhenUsed="0"/>
-    <w:lsdException w:name="Light List Accent 5" w:semiHidden="0" w:uiPriority="61" w:unhideWhenUsed="0"/>
-    <w:lsdException w:name="Light Grid Accent 5" w:semiHidden="0" w:uiPriority="62" w:unhideWhenUsed="0"/>
-    <w:lsdException w:name="Medium Shading 1 Accent 5" w:semiHidden="0" w:uiPriority="63" w:unhideWhenUsed="0"/>
-    <w:lsdException w:name="Medium Shading 2 Accent 5" w:semiHidden="0" w:uiPriority="64" w:unhideWhenUsed="0"/>
-    <w:lsdException w:name="Medium List 1 Accent 5" w:semiHidden="0" w:uiPriority="65" w:unhideWhenUsed="0"/>
-    <w:lsdException w:name="Medium List 2 Accent 5" w:semiHidden="0" w:uiPriority="66" w:unhideWhenUsed="0"/>
-    <w:lsdException w:name="Medium Grid 1 Accent 5" w:semiHidden="0" w:uiPriority="67" w:unhideWhenUsed="0"/>
-    <w:lsdException w:name="Medium Grid 2 Accent 5" w:semiHidden="0" w:uiPriority="68" w:unhideWhenUsed="0"/>
-    <w:lsdException w:name="Medium Grid 3 Accent 5" w:semiHidden="0" w:uiPriority="69" w:unhideWhenUsed="0"/>
-    <w:lsdException w:name="Dark List Accent 5" w:semiHidden="0" w:uiPriority="70" w:unhideWhenUsed="0"/>
-    <w:lsdException w:name="Colorful Shading Accent 5" w:semiHidden="0" w:uiPriority="71" w:unhideWhenUsed="0"/>
-    <w:lsdException w:name="Colorful List Accent 5" w:semiHidden="0" w:uiPriority="72" w:unhideWhenUsed="0"/>
-    <w:lsdException w:name="Colorful Grid Accent 5" w:semiHidden="0" w:uiPriority="73" w:unhideWhenUsed="0"/>
-    <w:lsdException w:name="Light Shading Accent 6" w:semiHidden="0" w:uiPriority="60" w:unhideWhenUsed="0"/>
-    <w:lsdException w:name="Light List Accent 6" w:semiHidden="0" w:uiPriority="61" w:unhideWhenUsed="0"/>
-    <w:lsdException w:name="Light Grid Accent 6" w:semiHidden="0" w:uiPriority="62" w:unhideWhenUsed="0"/>
-    <w:lsdException w:name="Medium Shading 1 Accent 6" w:semiHidden="0" w:uiPriority="63" w:unhideWhenUsed="0"/>
-    <w:lsdException w:name="Medium Shading 2 Accent 6" w:semiHidden="0" w:uiPriority="64" w:unhideWhenUsed="0"/>
-    <w:lsdException w:name="Medium List 1 Accent 6" w:semiHidden="0" w:uiPriority="65" w:unhideWhenUsed="0"/>
-    <w:lsdException w:name="Medium List 2 Accent 6" w:semiHidden="0" w:uiPriority="66" w:unhideWhenUsed="0"/>
-    <w:lsdException w:name="Medium Grid 1 Accent 6" w:semiHidden="0" w:uiPriority="67" w:unhideWhenUsed="0"/>
-    <w:lsdException w:name="Medium Grid 2 Accent 6" w:semiHidden="0" w:uiPriority="68" w:unhideWhenUsed="0"/>
-    <w:lsdException w:name="Medium Grid 3 Accent 6" w:semiHidden="0" w:uiPriority="69" w:unhideWhenUsed="0"/>
-    <w:lsdException w:name="Dark List Accent 6" w:semiHidden="0" w:uiPriority="70" w:unhideWhenUsed="0"/>
-    <w:lsdException w:name="Colorful Shading Accent 6" w:semiHidden="0" w:uiPriority="71" w:unhideWhenUsed="0"/>
-    <w:lsdException w:name="Colorful List Accent 6" w:semiHidden="0" w:uiPriority="72" w:unhideWhenUsed="0"/>
-    <w:lsdException w:name="Colorful Grid Accent 6" w:semiHidden="0" w:uiPriority="73" w:unhideWhenUsed="0"/>
-    <w:lsdException w:name="Subtle Emphasis" w:semiHidden="0" w:uiPriority="19" w:unhideWhenUsed="0" w:qFormat="1"/>
-    <w:lsdException w:name="Intense Emphasis" w:semiHidden="0" w:uiPriority="21" w:unhideWhenUsed="0" w:qFormat="1"/>
-    <w:lsdException w:name="Subtle Reference" w:semiHidden="0" w:uiPriority="31" w:unhideWhenUsed="0" w:qFormat="1"/>
-    <w:lsdException w:name="Intense Reference" w:semiHidden="0" w:uiPriority="32" w:unhideWhenUsed="0" w:qFormat="1"/>
-    <w:lsdException w:name="Book Title" w:semiHidden="0" w:uiPriority="33" w:unhideWhenUsed="0" w:qFormat="1"/>
-    <w:lsdException w:name="Bibliography" w:uiPriority="37"/>
-    <w:lsdException w:name="TOC Heading" w:uiPriority="39" w:qFormat="1"/>
+  <w:latentStyles w:defLockedState="0" w:defUIPriority="99" w:defSemiHidden="0" w:defUnhideWhenUsed="0" w:defQFormat="0" w:count="380">
+    <w:lsdException w:name="Normal" w:uiPriority="0" w:qFormat="1"/>
+    <w:lsdException w:name="heading 1" w:uiPriority="9" w:qFormat="1"/>
+    <w:lsdException w:name="heading 2" w:semiHidden="1" w:uiPriority="9" w:unhideWhenUsed="1" w:qFormat="1"/>
+    <w:lsdException w:name="heading 3" w:semiHidden="1" w:uiPriority="9" w:unhideWhenUsed="1" w:qFormat="1"/>
+    <w:lsdException w:name="heading 4" w:semiHidden="1" w:uiPriority="9" w:unhideWhenUsed="1" w:qFormat="1"/>
+    <w:lsdException w:name="heading 5" w:semiHidden="1" w:uiPriority="9" w:unhideWhenUsed="1" w:qFormat="1"/>
+    <w:lsdException w:name="heading 6" w:semiHidden="1" w:uiPriority="9" w:unhideWhenUsed="1" w:qFormat="1"/>
+    <w:lsdException w:name="heading 7" w:semiHidden="1" w:uiPriority="9" w:unhideWhenUsed="1" w:qFormat="1"/>
+    <w:lsdException w:name="heading 8" w:semiHidden="1" w:uiPriority="9" w:unhideWhenUsed="1" w:qFormat="1"/>
+    <w:lsdException w:name="heading 9" w:semiHidden="1" w:uiPriority="9" w:unhideWhenUsed="1" w:qFormat="1"/>
+    <w:lsdException w:name="index 1" w:semiHidden="1" w:unhideWhenUsed="1"/>
+    <w:lsdException w:name="index 2" w:semiHidden="1" w:unhideWhenUsed="1"/>
+    <w:lsdException w:name="index 3" w:semiHidden="1" w:unhideWhenUsed="1"/>
+    <w:lsdException w:name="index 4" w:semiHidden="1" w:unhideWhenUsed="1"/>
+    <w:lsdException w:name="index 5" w:semiHidden="1" w:unhideWhenUsed="1"/>
+    <w:lsdException w:name="index 6" w:semiHidden="1" w:unhideWhenUsed="1"/>
+    <w:lsdException w:name="index 7" w:semiHidden="1" w:unhideWhenUsed="1"/>
+    <w:lsdException w:name="index 8" w:semiHidden="1" w:unhideWhenUsed="1"/>
+    <w:lsdException w:name="index 9" w:semiHidden="1" w:unhideWhenUsed="1"/>
+    <w:lsdException w:name="toc 1" w:semiHidden="1" w:uiPriority="39" w:unhideWhenUsed="1"/>
+    <w:lsdException w:name="toc 2" w:semiHidden="1" w:uiPriority="39" w:unhideWhenUsed="1"/>
+    <w:lsdException w:name="toc 3" w:semiHidden="1" w:uiPriority="39" w:unhideWhenUsed="1"/>
+    <w:lsdException w:name="toc 4" w:semiHidden="1" w:uiPriority="39" w:unhideWhenUsed="1"/>
+    <w:lsdException w:name="toc 5" w:semiHidden="1" w:uiPriority="39" w:unhideWhenUsed="1"/>
+    <w:lsdException w:name="toc 6" w:semiHidden="1" w:uiPriority="39" w:unhideWhenUsed="1"/>
+    <w:lsdException w:name="toc 7" w:semiHidden="1" w:uiPriority="39" w:unhideWhenUsed="1"/>
+    <w:lsdException w:name="toc 8" w:semiHidden="1" w:uiPriority="39" w:unhideWhenUsed="1"/>
+    <w:lsdException w:name="toc 9" w:semiHidden="1" w:uiPriority="39" w:unhideWhenUsed="1"/>
+    <w:lsdException w:name="Normal Indent" w:semiHidden="1" w:unhideWhenUsed="1"/>
+    <w:lsdException w:name="footnote text" w:semiHidden="1" w:unhideWhenUsed="1"/>
+    <w:lsdException w:name="annotation text" w:semiHidden="1" w:unhideWhenUsed="1"/>
+    <w:lsdException w:name="header" w:semiHidden="1" w:unhideWhenUsed="1"/>
+    <w:lsdException w:name="footer" w:semiHidden="1" w:unhideWhenUsed="1"/>
+    <w:lsdException w:name="index heading" w:semiHidden="1" w:unhideWhenUsed="1"/>
+    <w:lsdException w:name="caption" w:semiHidden="1" w:uiPriority="35" w:unhideWhenUsed="1" w:qFormat="1"/>
+    <w:lsdException w:name="table of figures" w:semiHidden="1" w:unhideWhenUsed="1"/>
+    <w:lsdException w:name="envelope address" w:semiHidden="1" w:unhideWhenUsed="1"/>
+    <w:lsdException w:name="envelope return" w:semiHidden="1" w:unhideWhenUsed="1"/>
+    <w:lsdException w:name="footnote reference" w:semiHidden="1" w:unhideWhenUsed="1"/>
+    <w:lsdException w:name="annotation reference" w:semiHidden="1" w:unhideWhenUsed="1"/>
+    <w:lsdException w:name="line number" w:semiHidden="1" w:unhideWhenUsed="1"/>
+    <w:lsdException w:name="page number" w:semiHidden="1" w:unhideWhenUsed="1"/>
+    <w:lsdException w:name="endnote reference" w:semiHidden="1" w:unhideWhenUsed="1"/>
+    <w:lsdException w:name="endnote text" w:semiHidden="1" w:unhideWhenUsed="1"/>
+    <w:lsdException w:name="table of authorities" w:semiHidden="1" w:unhideWhenUsed="1"/>
+    <w:lsdException w:name="macro" w:semiHidden="1" w:unhideWhenUsed="1"/>
+    <w:lsdException w:name="toa heading" w:semiHidden="1" w:unhideWhenUsed="1"/>
+    <w:lsdException w:name="List" w:semiHidden="1" w:unhideWhenUsed="1"/>
+    <w:lsdException w:name="List Bullet" w:semiHidden="1" w:unhideWhenUsed="1"/>
+    <w:lsdException w:name="List Number" w:semiHidden="1" w:unhideWhenUsed="1"/>
+    <w:lsdException w:name="List 2" w:semiHidden="1" w:unhideWhenUsed="1"/>
+    <w:lsdException w:name="List 3" w:semiHidden="1" w:unhideWhenUsed="1"/>
+    <w:lsdException w:name="List 4" w:semiHidden="1" w:unhideWhenUsed="1"/>
+    <w:lsdException w:name="List 5" w:semiHidden="1" w:unhideWhenUsed="1"/>
+    <w:lsdException w:name="List Bullet 2" w:semiHidden="1" w:unhideWhenUsed="1"/>
+    <w:lsdException w:name="List Bullet 3" w:semiHidden="1" w:unhideWhenUsed="1"/>
+    <w:lsdException w:name="List Bullet 4" w:semiHidden="1" w:unhideWhenUsed="1"/>
+    <w:lsdException w:name="List Bullet 5" w:semiHidden="1" w:unhideWhenUsed="1"/>
+    <w:lsdException w:name="List Number 2" w:semiHidden="1" w:unhideWhenUsed="1"/>
+    <w:lsdException w:name="List Number 3" w:semiHidden="1" w:unhideWhenUsed="1"/>
+    <w:lsdException w:name="List Number 4" w:semiHidden="1" w:unhideWhenUsed="1"/>
+    <w:lsdException w:name="List Number 5" w:semiHidden="1" w:unhideWhenUsed="1"/>
+    <w:lsdException w:name="Title" w:uiPriority="10" w:qFormat="1"/>
+    <w:lsdException w:name="Closing" w:semiHidden="1" w:unhideWhenUsed="1"/>
+    <w:lsdException w:name="Signature" w:semiHidden="1" w:unhideWhenUsed="1"/>
+    <w:lsdException w:name="Default Paragraph Font" w:semiHidden="1" w:uiPriority="1" w:unhideWhenUsed="1"/>
+    <w:lsdException w:name="Body Text" w:semiHidden="1" w:unhideWhenUsed="1"/>
+    <w:lsdException w:name="Body Text Indent" w:semiHidden="1" w:unhideWhenUsed="1"/>
+    <w:lsdException w:name="List Continue" w:semiHidden="1" w:unhideWhenUsed="1"/>
+    <w:lsdException w:name="List Continue 2" w:semiHidden="1" w:unhideWhenUsed="1"/>
+    <w:lsdException w:name="List Continue 3" w:semiHidden="1" w:unhideWhenUsed="1"/>
+    <w:lsdException w:name="List Continue 4" w:semiHidden="1" w:unhideWhenUsed="1"/>
+    <w:lsdException w:name="List Continue 5" w:semiHidden="1" w:unhideWhenUsed="1"/>
+    <w:lsdException w:name="Message Header" w:semiHidden="1" w:unhideWhenUsed="1"/>
+    <w:lsdException w:name="Subtitle" w:uiPriority="11" w:qFormat="1"/>
+    <w:lsdException w:name="Salutation" w:semiHidden="1" w:unhideWhenUsed="1"/>
+    <w:lsdException w:name="Date" w:semiHidden="1" w:unhideWhenUsed="1"/>
+    <w:lsdException w:name="Body Text First Indent" w:semiHidden="1" w:unhideWhenUsed="1"/>
+    <w:lsdException w:name="Body Text First Indent 2" w:semiHidden="1" w:unhideWhenUsed="1"/>
+    <w:lsdException w:name="Note Heading" w:semiHidden="1" w:unhideWhenUsed="1"/>
+    <w:lsdException w:name="Body Text 2" w:semiHidden="1" w:unhideWhenUsed="1"/>
+    <w:lsdException w:name="Body Text 3" w:semiHidden="1" w:unhideWhenUsed="1"/>
+    <w:lsdException w:name="Body Text Indent 2" w:semiHidden="1" w:unhideWhenUsed="1"/>
+    <w:lsdException w:name="Body Text Indent 3" w:semiHidden="1" w:unhideWhenUsed="1"/>
+    <w:lsdException w:name="Block Text" w:semiHidden="1" w:unhideWhenUsed="1"/>
+    <w:lsdException w:name="Hyperlink" w:semiHidden="1" w:unhideWhenUsed="1"/>
+    <w:lsdException w:name="FollowedHyperlink" w:semiHidden="1" w:unhideWhenUsed="1"/>
+    <w:lsdException w:name="Strong" w:uiPriority="22" w:qFormat="1"/>
+    <w:lsdException w:name="Emphasis" w:uiPriority="20" w:qFormat="1"/>
+    <w:lsdException w:name="Document Map" w:semiHidden="1" w:unhideWhenUsed="1"/>
+    <w:lsdException w:name="Plain Text" w:semiHidden="1" w:unhideWhenUsed="1"/>
+    <w:lsdException w:name="E-mail Signature" w:semiHidden="1" w:unhideWhenUsed="1"/>
+    <w:lsdException w:name="HTML Top of Form" w:semiHidden="1" w:unhideWhenUsed="1"/>
+    <w:lsdException w:name="HTML Bottom of Form" w:semiHidden="1" w:unhideWhenUsed="1"/>
+    <w:lsdException w:name="Normal (Web)" w:semiHidden="1" w:unhideWhenUsed="1"/>
+    <w:lsdException w:name="HTML Acronym" w:semiHidden="1" w:unhideWhenUsed="1"/>
+    <w:lsdException w:name="HTML Address" w:semiHidden="1" w:unhideWhenUsed="1"/>
+    <w:lsdException w:name="HTML Cite" w:semiHidden="1" w:unhideWhenUsed="1"/>
+    <w:lsdException w:name="HTML Code" w:semiHidden="1" w:unhideWhenUsed="1"/>
+    <w:lsdException w:name="HTML Definition" w:semiHidden="1" w:unhideWhenUsed="1"/>
+    <w:lsdException w:name="HTML Keyboard" w:semiHidden="1" w:unhideWhenUsed="1"/>
+    <w:lsdException w:name="HTML Preformatted" w:semiHidden="1" w:unhideWhenUsed="1"/>
+    <w:lsdException w:name="HTML Sample" w:semiHidden="1" w:unhideWhenUsed="1"/>
+    <w:lsdException w:name="HTML Typewriter" w:semiHidden="1" w:unhideWhenUsed="1"/>
+    <w:lsdException w:name="HTML Variable" w:semiHidden="1" w:unhideWhenUsed="1"/>
+    <w:lsdException w:name="Normal Table" w:semiHidden="1" w:unhideWhenUsed="1"/>
+    <w:lsdException w:name="annotation subject" w:semiHidden="1" w:unhideWhenUsed="1"/>
+    <w:lsdException w:name="No List" w:semiHidden="1" w:unhideWhenUsed="1"/>
+    <w:lsdException w:name="Outline List 1" w:semiHidden="1" w:unhideWhenUsed="1"/>
+    <w:lsdException w:name="Outline List 2" w:semiHidden="1" w:unhideWhenUsed="1"/>
+    <w:lsdException w:name="Outline List 3" w:semiHidden="1" w:unhideWhenUsed="1"/>
+    <w:lsdException w:name="Table Simple 1" w:semiHidden="1" w:unhideWhenUsed="1"/>
+    <w:lsdException w:name="Table Simple 2" w:semiHidden="1" w:unhideWhenUsed="1"/>
+    <w:lsdException w:name="Table Simple 3" w:semiHidden="1" w:unhideWhenUsed="1"/>
+    <w:lsdException w:name="Table Classic 1" w:semiHidden="1" w:unhideWhenUsed="1"/>
+    <w:lsdException w:name="Table Classic 2" w:semiHidden="1" w:unhideWhenUsed="1"/>
+    <w:lsdException w:name="Table Classic 3" w:semiHidden="1" w:unhideWhenUsed="1"/>
+    <w:lsdException w:name="Table Classic 4" w:semiHidden="1" w:unhideWhenUsed="1"/>
+    <w:lsdException w:name="Table Colorful 1" w:semiHidden="1" w:unhideWhenUsed="1"/>
+    <w:lsdException w:name="Table Colorful 2" w:semiHidden="1" w:unhideWhenUsed="1"/>
+    <w:lsdException w:name="Table Colorful 3" w:semiHidden="1" w:unhideWhenUsed="1"/>
+    <w:lsdException w:name="Table Columns 1" w:semiHidden="1" w:unhideWhenUsed="1"/>
+    <w:lsdException w:name="Table Columns 2" w:semiHidden="1" w:unhideWhenUsed="1"/>
+    <w:lsdException w:name="Table Columns 3" w:semiHidden="1" w:unhideWhenUsed="1"/>
+    <w:lsdException w:name="Table Columns 4" w:semiHidden="1" w:unhideWhenUsed="1"/>
+    <w:lsdException w:name="Table Columns 5" w:semiHidden="1" w:unhideWhenUsed="1"/>
+    <w:lsdException w:name="Table Grid 1" w:semiHidden="1" w:unhideWhenUsed="1"/>
+    <w:lsdException w:name="Table Grid 2" w:semiHidden="1" w:unhideWhenUsed="1"/>
+    <w:lsdException w:name="Table Grid 3" w:semiHidden="1" w:unhideWhenUsed="1"/>
+    <w:lsdException w:name="Table Grid 4" w:semiHidden="1" w:unhideWhenUsed="1"/>
+    <w:lsdException w:name="Table Grid 5" w:semiHidden="1" w:unhideWhenUsed="1"/>
+    <w:lsdException w:name="Table Grid 6" w:semiHidden="1" w:unhideWhenUsed="1"/>
+    <w:lsdException w:name="Table Grid 7" w:semiHidden="1" w:unhideWhenUsed="1"/>
+    <w:lsdException w:name="Table Grid 8" w:semiHidden="1" w:unhideWhenUsed="1"/>
+    <w:lsdException w:name="Table List 1" w:semiHidden="1" w:unhideWhenUsed="1"/>
+    <w:lsdException w:name="Table List 2" w:semiHidden="1" w:unhideWhenUsed="1"/>
+    <w:lsdException w:name="Table List 3" w:semiHidden="1" w:unhideWhenUsed="1"/>
+    <w:lsdException w:name="Table List 4" w:semiHidden="1" w:unhideWhenUsed="1"/>
+    <w:lsdException w:name="Table List 5" w:semiHidden="1" w:unhideWhenUsed="1"/>
+    <w:lsdException w:name="Table List 6" w:semiHidden="1" w:unhideWhenUsed="1"/>
+    <w:lsdException w:name="Table List 7" w:semiHidden="1" w:unhideWhenUsed="1"/>
+    <w:lsdException w:name="Table List 8" w:semiHidden="1" w:unhideWhenUsed="1"/>
+    <w:lsdException w:name="Table 3D effects 1" w:semiHidden="1" w:unhideWhenUsed="1"/>
+    <w:lsdException w:name="Table 3D effects 2" w:semiHidden="1" w:unhideWhenUsed="1"/>
+    <w:lsdException w:name="Table 3D effects 3" w:semiHidden="1" w:unhideWhenUsed="1"/>
+    <w:lsdException w:name="Table Contemporary" w:semiHidden="1" w:unhideWhenUsed="1"/>
+    <w:lsdException w:name="Table Elegant" w:semiHidden="1" w:unhideWhenUsed="1"/>
+    <w:lsdException w:name="Table Professional" w:semiHidden="1" w:unhideWhenUsed="1"/>
+    <w:lsdException w:name="Table Subtle 1" w:semiHidden="1" w:unhideWhenUsed="1"/>
+    <w:lsdException w:name="Table Subtle 2" w:semiHidden="1" w:unhideWhenUsed="1"/>
+    <w:lsdException w:name="Table Web 1" w:semiHidden="1" w:unhideWhenUsed="1"/>
+    <w:lsdException w:name="Table Web 2" w:semiHidden="1" w:unhideWhenUsed="1"/>
+    <w:lsdException w:name="Table Web 3" w:semiHidden="1" w:unhideWhenUsed="1"/>
+    <w:lsdException w:name="Balloon Text" w:semiHidden="1" w:unhideWhenUsed="1"/>
+    <w:lsdException w:name="Table Grid" w:uiPriority="59"/>
+    <w:lsdException w:name="Table Theme" w:semiHidden="1" w:unhideWhenUsed="1"/>
+    <w:lsdException w:name="Note Level 1" w:semiHidden="1" w:unhideWhenUsed="1"/>
+    <w:lsdException w:name="Note Level 2" w:semiHidden="1" w:unhideWhenUsed="1"/>
+    <w:lsdException w:name="Note Level 3" w:semiHidden="1" w:unhideWhenUsed="1"/>
+    <w:lsdException w:name="Note Level 4" w:semiHidden="1" w:unhideWhenUsed="1"/>
+    <w:lsdException w:name="Note Level 5" w:semiHidden="1" w:unhideWhenUsed="1"/>
+    <w:lsdException w:name="Note Level 6" w:semiHidden="1" w:unhideWhenUsed="1"/>
+    <w:lsdException w:name="Note Level 7" w:semiHidden="1" w:unhideWhenUsed="1"/>
+    <w:lsdException w:name="Note Level 8" w:semiHidden="1" w:unhideWhenUsed="1"/>
+    <w:lsdException w:name="Note Level 9" w:semiHidden="1" w:unhideWhenUsed="1"/>
+    <w:lsdException w:name="Placeholder Text" w:semiHidden="1"/>
+    <w:lsdException w:name="No Spacing" w:uiPriority="1" w:qFormat="1"/>
+    <w:lsdException w:name="Light Shading" w:uiPriority="60"/>
+    <w:lsdException w:name="Light List" w:uiPriority="61"/>
+    <w:lsdException w:name="Light Grid" w:uiPriority="62"/>
+    <w:lsdException w:name="Medium Shading 1" w:uiPriority="63"/>
+    <w:lsdException w:name="Medium Shading 2" w:uiPriority="64"/>
+    <w:lsdException w:name="Medium List 1" w:uiPriority="65"/>
+    <w:lsdException w:name="Medium List 2" w:uiPriority="66"/>
+    <w:lsdException w:name="Medium Grid 1" w:uiPriority="67"/>
+    <w:lsdException w:name="Medium Grid 2" w:uiPriority="68"/>
+    <w:lsdException w:name="Medium Grid 3" w:uiPriority="69"/>
+    <w:lsdException w:name="Dark List" w:uiPriority="70"/>
+    <w:lsdException w:name="Colorful Shading" w:uiPriority="71"/>
+    <w:lsdException w:name="Colorful List" w:uiPriority="72"/>
+    <w:lsdException w:name="Colorful Grid" w:uiPriority="73"/>
+    <w:lsdException w:name="Light Shading Accent 1" w:uiPriority="60"/>
+    <w:lsdException w:name="Light List Accent 1" w:uiPriority="61"/>
+    <w:lsdException w:name="Light Grid Accent 1" w:uiPriority="62"/>
+    <w:lsdException w:name="Medium Shading 1 Accent 1" w:uiPriority="63"/>
+    <w:lsdException w:name="Medium Shading 2 Accent 1" w:uiPriority="64"/>
+    <w:lsdException w:name="Medium List 1 Accent 1" w:uiPriority="65"/>
+    <w:lsdException w:name="Revision" w:semiHidden="1"/>
+    <w:lsdException w:name="List Paragraph" w:uiPriority="34" w:qFormat="1"/>
+    <w:lsdException w:name="Quote" w:uiPriority="29" w:qFormat="1"/>
+    <w:lsdException w:name="Intense Quote" w:uiPriority="30" w:qFormat="1"/>
+    <w:lsdException w:name="Medium List 2 Accent 1" w:uiPriority="66"/>
+    <w:lsdException w:name="Medium Grid 1 Accent 1" w:uiPriority="67"/>
+    <w:lsdException w:name="Medium Grid 2 Accent 1" w:uiPriority="68"/>
+    <w:lsdException w:name="Medium Grid 3 Accent 1" w:uiPriority="69"/>
+    <w:lsdException w:name="Dark List Accent 1" w:uiPriority="70"/>
+    <w:lsdException w:name="Colorful Shading Accent 1" w:uiPriority="71"/>
+    <w:lsdException w:name="Colorful List Accent 1" w:uiPriority="72"/>
+    <w:lsdException w:name="Colorful Grid Accent 1" w:uiPriority="73"/>
+    <w:lsdException w:name="Light Shading Accent 2" w:uiPriority="60"/>
+    <w:lsdException w:name="Light List Accent 2" w:uiPriority="61"/>
+    <w:lsdException w:name="Light Grid Accent 2" w:uiPriority="62"/>
+    <w:lsdException w:name="Medium Shading 1 Accent 2" w:uiPriority="63"/>
+    <w:lsdException w:name="Medium Shading 2 Accent 2" w:uiPriority="64"/>
+    <w:lsdException w:name="Medium List 1 Accent 2" w:uiPriority="65"/>
+    <w:lsdException w:name="Medium List 2 Accent 2" w:uiPriority="66"/>
+    <w:lsdException w:name="Medium Grid 1 Accent 2" w:uiPriority="67"/>
+    <w:lsdException w:name="Medium Grid 2 Accent 2" w:uiPriority="68"/>
+    <w:lsdException w:name="Medium Grid 3 Accent 2" w:uiPriority="69"/>
+    <w:lsdException w:name="Dark List Accent 2" w:uiPriority="70"/>
+    <w:lsdException w:name="Colorful Shading Accent 2" w:uiPriority="71"/>
+    <w:lsdException w:name="Colorful List Accent 2" w:uiPriority="72"/>
+    <w:lsdException w:name="Colorful Grid Accent 2" w:uiPriority="73"/>
+    <w:lsdException w:name="Light Shading Accent 3" w:uiPriority="60"/>
+    <w:lsdException w:name="Light List Accent 3" w:uiPriority="61"/>
+    <w:lsdException w:name="Light Grid Accent 3" w:uiPriority="62"/>
+    <w:lsdException w:name="Medium Shading 1 Accent 3" w:uiPriority="63"/>
+    <w:lsdException w:name="Medium Shading 2 Accent 3" w:uiPriority="64"/>
+    <w:lsdException w:name="Medium List 1 Accent 3" w:uiPriority="65"/>
+    <w:lsdException w:name="Medium List 2 Accent 3" w:uiPriority="66"/>
+    <w:lsdException w:name="Medium Grid 1 Accent 3" w:uiPriority="67"/>
+    <w:lsdException w:name="Medium Grid 2 Accent 3" w:uiPriority="68"/>
+    <w:lsdException w:name="Medium Grid 3 Accent 3" w:uiPriority="69"/>
+    <w:lsdException w:name="Dark List Accent 3" w:uiPriority="70"/>
+    <w:lsdException w:name="Colorful Shading Accent 3" w:uiPriority="71"/>
+    <w:lsdException w:name="Colorful List Accent 3" w:uiPriority="72"/>
+    <w:lsdException w:name="Colorful Grid Accent 3" w:uiPriority="73"/>
+    <w:lsdException w:name="Light Shading Accent 4" w:uiPriority="60"/>
+    <w:lsdException w:name="Light List Accent 4" w:uiPriority="61"/>
+    <w:lsdException w:name="Light Grid Accent 4" w:uiPriority="62"/>
+    <w:lsdException w:name="Medium Shading 1 Accent 4" w:uiPriority="63"/>
+    <w:lsdException w:name="Medium Shading 2 Accent 4" w:uiPriority="64"/>
+    <w:lsdException w:name="Medium List 1 Accent 4" w:uiPriority="65"/>
+    <w:lsdException w:name="Medium List 2 Accent 4" w:uiPriority="66"/>
+    <w:lsdException w:name="Medium Grid 1 Accent 4" w:uiPriority="67"/>
+    <w:lsdException w:name="Medium Grid 2 Accent 4" w:uiPriority="68"/>
+    <w:lsdException w:name="Medium Grid 3 Accent 4" w:uiPriority="69"/>
+    <w:lsdException w:name="Dark List Accent 4" w:uiPriority="70"/>
+    <w:lsdException w:name="Colorful Shading Accent 4" w:uiPriority="71"/>
+    <w:lsdException w:name="Colorful List Accent 4" w:uiPriority="72"/>
+    <w:lsdException w:name="Colorful Grid Accent 4" w:uiPriority="73"/>
+    <w:lsdException w:name="Light Shading Accent 5" w:uiPriority="60"/>
+    <w:lsdException w:name="Light List Accent 5" w:uiPriority="61"/>
+    <w:lsdException w:name="Light Grid Accent 5" w:uiPriority="62"/>
+    <w:lsdException w:name="Medium Shading 1 Accent 5" w:uiPriority="63"/>
+    <w:lsdException w:name="Medium Shading 2 Accent 5" w:uiPriority="64"/>
+    <w:lsdException w:name="Medium List 1 Accent 5" w:uiPriority="65"/>
+    <w:lsdException w:name="Medium List 2 Accent 5" w:uiPriority="66"/>
+    <w:lsdException w:name="Medium Grid 1 Accent 5" w:uiPriority="67"/>
+    <w:lsdException w:name="Medium Grid 2 Accent 5" w:uiPriority="68"/>
+    <w:lsdException w:name="Medium Grid 3 Accent 5" w:uiPriority="69"/>
+    <w:lsdException w:name="Dark List Accent 5" w:uiPriority="70"/>
+    <w:lsdException w:name="Colorful Shading Accent 5" w:uiPriority="71"/>
+    <w:lsdException w:name="Colorful List Accent 5" w:uiPriority="72"/>
+    <w:lsdException w:name="Colorful Grid Accent 5" w:uiPriority="73"/>
+    <w:lsdException w:name="Light Shading Accent 6" w:uiPriority="60"/>
+    <w:lsdException w:name="Light List Accent 6" w:uiPriority="61"/>
+    <w:lsdException w:name="Light Grid Accent 6" w:uiPriority="62"/>
+    <w:lsdException w:name="Medium Shading 1 Accent 6" w:uiPriority="63"/>
+    <w:lsdException w:name="Medium Shading 2 Accent 6" w:uiPriority="64"/>
+    <w:lsdException w:name="Medium List 1 Accent 6" w:uiPriority="65"/>
+    <w:lsdException w:name="Medium List 2 Accent 6" w:uiPriority="66"/>
+    <w:lsdException w:name="Medium Grid 1 Accent 6" w:uiPriority="67"/>
+    <w:lsdException w:name="Medium Grid 2 Accent 6" w:uiPriority="68"/>
+    <w:lsdException w:name="Medium Grid 3 Accent 6" w:uiPriority="69"/>
+    <w:lsdException w:name="Dark List Accent 6" w:uiPriority="70"/>
+    <w:lsdException w:name="Colorful Shading Accent 6" w:uiPriority="71"/>
+    <w:lsdException w:name="Colorful List Accent 6" w:uiPriority="72"/>
+    <w:lsdException w:name="Colorful Grid Accent 6" w:uiPriority="73"/>
+    <w:lsdException w:name="Subtle Emphasis" w:uiPriority="19" w:qFormat="1"/>
+    <w:lsdException w:name="Intense Emphasis" w:uiPriority="21" w:qFormat="1"/>
+    <w:lsdException w:name="Subtle Reference" w:uiPriority="31" w:qFormat="1"/>
+    <w:lsdException w:name="Intense Reference" w:uiPriority="32" w:qFormat="1"/>
+    <w:lsdException w:name="Book Title" w:uiPriority="33" w:qFormat="1"/>
+    <w:lsdException w:name="Bibliography" w:semiHidden="1" w:uiPriority="37" w:unhideWhenUsed="1"/>
+    <w:lsdException w:name="TOC Heading" w:semiHidden="1" w:uiPriority="39" w:unhideWhenUsed="1" w:qFormat="1"/>
+    <w:lsdException w:name="Plain Table 1" w:uiPriority="41"/>
+    <w:lsdException w:name="Plain Table 2" w:uiPriority="42"/>
+    <w:lsdException w:name="Plain Table 3" w:uiPriority="43"/>
+    <w:lsdException w:name="Plain Table 4" w:uiPriority="44"/>
+    <w:lsdException w:name="Plain Table 5" w:uiPriority="45"/>
+    <w:lsdException w:name="Grid Table Light" w:uiPriority="40"/>
+    <w:lsdException w:name="Grid Table 1 Light" w:uiPriority="46"/>
+    <w:lsdException w:name="Grid Table 2" w:uiPriority="47"/>
+    <w:lsdException w:name="Grid Table 3" w:uiPriority="48"/>
+    <w:lsdException w:name="Grid Table 4" w:uiPriority="49"/>
+    <w:lsdException w:name="Grid Table 5 Dark" w:uiPriority="50"/>
+    <w:lsdException w:name="Grid Table 6 Colorful" w:uiPriority="51"/>
+    <w:lsdException w:name="Grid Table 7 Colorful" w:uiPriority="52"/>
+    <w:lsdException w:name="Grid Table 1 Light Accent 1" w:uiPriority="46"/>
+    <w:lsdException w:name="Grid Table 2 Accent 1" w:uiPriority="47"/>
+    <w:lsdException w:name="Grid Table 3 Accent 1" w:uiPriority="48"/>
+    <w:lsdException w:name="Grid Table 4 Accent 1" w:uiPriority="49"/>
+    <w:lsdException w:name="Grid Table 5 Dark Accent 1" w:uiPriority="50"/>
+    <w:lsdException w:name="Grid Table 6 Colorful Accent 1" w:uiPriority="51"/>
+    <w:lsdException w:name="Grid Table 7 Colorful Accent 1" w:uiPriority="52"/>
+    <w:lsdException w:name="Grid Table 1 Light Accent 2" w:uiPriority="46"/>
+    <w:lsdException w:name="Grid Table 2 Accent 2" w:uiPriority="47"/>
+    <w:lsdException w:name="Grid Table 3 Accent 2" w:uiPriority="48"/>
+    <w:lsdException w:name="Grid Table 4 Accent 2" w:uiPriority="49"/>
+    <w:lsdException w:name="Grid Table 5 Dark Accent 2" w:uiPriority="50"/>
+    <w:lsdException w:name="Grid Table 6 Colorful Accent 2" w:uiPriority="51"/>
+    <w:lsdException w:name="Grid Table 7 Colorful Accent 2" w:uiPriority="52"/>
+    <w:lsdException w:name="Grid Table 1 Light Accent 3" w:uiPriority="46"/>
+    <w:lsdException w:name="Grid Table 2 Accent 3" w:uiPriority="47"/>
+    <w:lsdException w:name="Grid Table 3 Accent 3" w:uiPriority="48"/>
+    <w:lsdException w:name="Grid Table 4 Accent 3" w:uiPriority="49"/>
+    <w:lsdException w:name="Grid Table 5 Dark Accent 3" w:uiPriority="50"/>
+    <w:lsdException w:name="Grid Table 6 Colorful Accent 3" w:uiPriority="51"/>
+    <w:lsdException w:name="Grid Table 7 Colorful Accent 3" w:uiPriority="52"/>
+    <w:lsdException w:name="Grid Table 1 Light Accent 4" w:uiPriority="46"/>
+    <w:lsdException w:name="Grid Table 2 Accent 4" w:uiPriority="47"/>
+    <w:lsdException w:name="Grid Table 3 Accent 4" w:uiPriority="48"/>
+    <w:lsdException w:name="Grid Table 4 Accent 4" w:uiPriority="49"/>
+    <w:lsdException w:name="Grid Table 5 Dark Accent 4" w:uiPriority="50"/>
+    <w:lsdException w:name="Grid Table 6 Colorful Accent 4" w:uiPriority="51"/>
+    <w:lsdException w:name="Grid Table 7 Colorful Accent 4" w:uiPriority="52"/>
+    <w:lsdException w:name="Grid Table 1 Light Accent 5" w:uiPriority="46"/>
+    <w:lsdException w:name="Grid Table 2 Accent 5" w:uiPriority="47"/>
+    <w:lsdException w:name="Grid Table 3 Accent 5" w:uiPriority="48"/>
+    <w:lsdException w:name="Grid Table 4 Accent 5" w:uiPriority="49"/>
+    <w:lsdException w:name="Grid Table 5 Dark Accent 5" w:uiPriority="50"/>
+    <w:lsdException w:name="Grid Table 6 Colorful Accent 5" w:uiPriority="51"/>
+    <w:lsdException w:name="Grid Table 7 Colorful Accent 5" w:uiPriority="52"/>
+    <w:lsdException w:name="Grid Table 1 Light Accent 6" w:uiPriority="46"/>
+    <w:lsdException w:name="Grid Table 2 Accent 6" w:uiPriority="47"/>
+    <w:lsdException w:name="Grid Table 3 Accent 6" w:uiPriority="48"/>
+    <w:lsdException w:name="Grid Table 4 Accent 6" w:uiPriority="49"/>
+    <w:lsdException w:name="Grid Table 5 Dark Accent 6" w:uiPriority="50"/>
+    <w:lsdException w:name="Grid Table 6 Colorful Accent 6" w:uiPriority="51"/>
+    <w:lsdException w:name="Grid Table 7 Colorful Accent 6" w:uiPriority="52"/>
+    <w:lsdException w:name="List Table 1 Light" w:uiPriority="46"/>
+    <w:lsdException w:name="List Table 2" w:uiPriority="47"/>
+    <w:lsdException w:name="List Table 3" w:uiPriority="48"/>
+    <w:lsdException w:name="List Table 4" w:uiPriority="49"/>
+    <w:lsdException w:name="List Table 5 Dark" w:uiPriority="50"/>
+    <w:lsdException w:name="List Table 6 Colorful" w:uiPriority="51"/>
+    <w:lsdException w:name="List Table 7 Colorful" w:uiPriority="52"/>
+    <w:lsdException w:name="List Table 1 Light Accent 1" w:uiPriority="46"/>
+    <w:lsdException w:name="List Table 2 Accent 1" w:uiPriority="47"/>
+    <w:lsdException w:name="List Table 3 Accent 1" w:uiPriority="48"/>
+    <w:lsdException w:name="List Table 4 Accent 1" w:uiPriority="49"/>
+    <w:lsdException w:name="List Table 5 Dark Accent 1" w:uiPriority="50"/>
+    <w:lsdException w:name="List Table 6 Colorful Accent 1" w:uiPriority="51"/>
+    <w:lsdException w:name="List Table 7 Colorful Accent 1" w:uiPriority="52"/>
+    <w:lsdException w:name="List Table 1 Light Accent 2" w:uiPriority="46"/>
+    <w:lsdException w:name="List Table 2 Accent 2" w:uiPriority="47"/>
+    <w:lsdException w:name="List Table 3 Accent 2" w:uiPriority="48"/>
+    <w:lsdException w:name="List Table 4 Accent 2" w:uiPriority="49"/>
+    <w:lsdException w:name="List Table 5 Dark Accent 2" w:uiPriority="50"/>
+    <w:lsdException w:name="List Table 6 Colorful Accent 2" w:uiPriority="51"/>
+    <w:lsdException w:name="List Table 7 Colorful Accent 2" w:uiPriority="52"/>
+    <w:lsdException w:name="List Table 1 Light Accent 3" w:uiPriority="46"/>
+    <w:lsdException w:name="List Table 2 Accent 3" w:uiPriority="47"/>
+    <w:lsdException w:name="List Table 3 Accent 3" w:uiPriority="48"/>
+    <w:lsdException w:name="List Table 4 Accent 3" w:uiPriority="49"/>
+    <w:lsdException w:name="List Table 5 Dark Accent 3" w:uiPriority="50"/>
+    <w:lsdException w:name="List Table 6 Colorful Accent 3" w:uiPriority="51"/>
+    <w:lsdException w:name="List Table 7 Colorful Accent 3" w:uiPriority="52"/>
+    <w:lsdException w:name="List Table 1 Light Accent 4" w:uiPriority="46"/>
+    <w:lsdException w:name="List Table 2 Accent 4" w:uiPriority="47"/>
+    <w:lsdException w:name="List Table 3 Accent 4" w:uiPriority="48"/>
+    <w:lsdException w:name="List Table 4 Accent 4" w:uiPriority="49"/>
+    <w:lsdException w:name="List Table 5 Dark Accent 4" w:uiPriority="50"/>
+    <w:lsdException w:name="List Table 6 Colorful Accent 4" w:uiPriority="51"/>
+    <w:lsdException w:name="List Table 7 Colorful Accent 4" w:uiPriority="52"/>
+    <w:lsdException w:name="List Table 1 Light Accent 5" w:uiPriority="46"/>
+    <w:lsdException w:name="List Table 2 Accent 5" w:uiPriority="47"/>
+    <w:lsdException w:name="List Table 3 Accent 5" w:uiPriority="48"/>
+    <w:lsdException w:name="List Table 4 Accent 5" w:uiPriority="49"/>
+    <w:lsdException w:name="List Table 5 Dark Accent 5" w:uiPriority="50"/>
+    <w:lsdException w:name="List Table 6 Colorful Accent 5" w:uiPriority="51"/>
+    <w:lsdException w:name="List Table 7 Colorful Accent 5" w:uiPriority="52"/>
+    <w:lsdException w:name="List Table 1 Light Accent 6" w:uiPriority="46"/>
+    <w:lsdException w:name="List Table 2 Accent 6" w:uiPriority="47"/>
+    <w:lsdException w:name="List Table 3 Accent 6" w:uiPriority="48"/>
+    <w:lsdException w:name="List Table 4 Accent 6" w:uiPriority="49"/>
+    <w:lsdException w:name="List Table 5 Dark Accent 6" w:uiPriority="50"/>
+    <w:lsdException w:name="List Table 6 Colorful Accent 6" w:uiPriority="51"/>
+    <w:lsdException w:name="List Table 7 Colorful Accent 6" w:uiPriority="52"/>
   </w:latentStyles>
-  <w:style w:type="paragraph" w:default="1" w:styleId="Standard">
+  <w:style w:type="paragraph" w:default="1" w:styleId="Normal">
     <w:name w:val="Normal"/>
     <w:qFormat/>
     <w:rsid w:val="003C4644"/>
@@ -5963,11 +6248,11 @@
       <w:sz w:val="28"/>
     </w:rPr>
   </w:style>
-  <w:style w:type="paragraph" w:styleId="berschrift1">
+  <w:style w:type="paragraph" w:styleId="Heading1">
     <w:name w:val="heading 1"/>
-    <w:basedOn w:val="Standard"/>
-    <w:next w:val="Standard"/>
-    <w:link w:val="berschrift1Zchn"/>
+    <w:basedOn w:val="Normal"/>
+    <w:next w:val="Normal"/>
+    <w:link w:val="Heading1Char"/>
     <w:uiPriority w:val="9"/>
     <w:qFormat/>
     <w:rsid w:val="00570880"/>
@@ -5989,11 +6274,11 @@
       <w:szCs w:val="28"/>
     </w:rPr>
   </w:style>
-  <w:style w:type="paragraph" w:styleId="berschrift2">
+  <w:style w:type="paragraph" w:styleId="Heading2">
     <w:name w:val="heading 2"/>
-    <w:basedOn w:val="Standard"/>
-    <w:next w:val="Standard"/>
-    <w:link w:val="berschrift2Zchn"/>
+    <w:basedOn w:val="Normal"/>
+    <w:next w:val="Normal"/>
+    <w:link w:val="Heading2Char"/>
     <w:uiPriority w:val="9"/>
     <w:unhideWhenUsed/>
     <w:qFormat/>
@@ -6012,11 +6297,11 @@
       <w:szCs w:val="26"/>
     </w:rPr>
   </w:style>
-  <w:style w:type="paragraph" w:styleId="berschrift3">
+  <w:style w:type="paragraph" w:styleId="Heading3">
     <w:name w:val="heading 3"/>
-    <w:basedOn w:val="Standard"/>
-    <w:next w:val="Standard"/>
-    <w:link w:val="berschrift3Zchn"/>
+    <w:basedOn w:val="Normal"/>
+    <w:next w:val="Normal"/>
+    <w:link w:val="Heading3Char"/>
     <w:uiPriority w:val="9"/>
     <w:semiHidden/>
     <w:unhideWhenUsed/>
@@ -6035,13 +6320,13 @@
       <w:color w:val="4F81BD" w:themeColor="accent1"/>
     </w:rPr>
   </w:style>
-  <w:style w:type="character" w:default="1" w:styleId="Absatz-Standardschriftart">
+  <w:style w:type="character" w:default="1" w:styleId="DefaultParagraphFont">
     <w:name w:val="Default Paragraph Font"/>
     <w:uiPriority w:val="1"/>
     <w:semiHidden/>
     <w:unhideWhenUsed/>
   </w:style>
-  <w:style w:type="table" w:default="1" w:styleId="NormaleTabelle">
+  <w:style w:type="table" w:default="1" w:styleId="TableNormal">
     <w:name w:val="Normal Table"/>
     <w:uiPriority w:val="99"/>
     <w:semiHidden/>
@@ -6056,16 +6341,16 @@
       </w:tblCellMar>
     </w:tblPr>
   </w:style>
-  <w:style w:type="numbering" w:default="1" w:styleId="KeineListe">
+  <w:style w:type="numbering" w:default="1" w:styleId="NoList">
     <w:name w:val="No List"/>
     <w:uiPriority w:val="99"/>
     <w:semiHidden/>
     <w:unhideWhenUsed/>
   </w:style>
-  <w:style w:type="character" w:customStyle="1" w:styleId="berschrift1Zchn">
-    <w:name w:val="Überschrift 1 Zchn"/>
-    <w:basedOn w:val="Absatz-Standardschriftart"/>
-    <w:link w:val="berschrift1"/>
+  <w:style w:type="character" w:customStyle="1" w:styleId="Heading1Char">
+    <w:name w:val="Heading 1 Char"/>
+    <w:basedOn w:val="DefaultParagraphFont"/>
+    <w:link w:val="Heading1"/>
     <w:uiPriority w:val="9"/>
     <w:rsid w:val="00570880"/>
     <w:rPr>
@@ -6077,15 +6362,16 @@
       <w:szCs w:val="28"/>
     </w:rPr>
   </w:style>
-  <w:style w:type="table" w:styleId="Tabellenraster">
+  <w:style w:type="table" w:styleId="TableGrid">
     <w:name w:val="Table Grid"/>
-    <w:basedOn w:val="NormaleTabelle"/>
+    <w:basedOn w:val="TableNormal"/>
     <w:uiPriority w:val="59"/>
     <w:rsid w:val="00D4706D"/>
     <w:pPr>
       <w:spacing w:after="0" w:line="240" w:lineRule="auto"/>
     </w:pPr>
     <w:tblPr>
+      <w:tblInd w:w="0" w:type="dxa"/>
       <w:tblBorders>
         <w:top w:val="single" w:sz="4" w:space="0" w:color="auto"/>
         <w:left w:val="single" w:sz="4" w:space="0" w:color="auto"/>
@@ -6094,12 +6380,18 @@
         <w:insideH w:val="single" w:sz="4" w:space="0" w:color="auto"/>
         <w:insideV w:val="single" w:sz="4" w:space="0" w:color="auto"/>
       </w:tblBorders>
+      <w:tblCellMar>
+        <w:top w:w="0" w:type="dxa"/>
+        <w:left w:w="108" w:type="dxa"/>
+        <w:bottom w:w="0" w:type="dxa"/>
+        <w:right w:w="108" w:type="dxa"/>
+      </w:tblCellMar>
     </w:tblPr>
   </w:style>
-  <w:style w:type="character" w:customStyle="1" w:styleId="berschrift2Zchn">
-    <w:name w:val="Überschrift 2 Zchn"/>
-    <w:basedOn w:val="Absatz-Standardschriftart"/>
-    <w:link w:val="berschrift2"/>
+  <w:style w:type="character" w:customStyle="1" w:styleId="Heading2Char">
+    <w:name w:val="Heading 2 Char"/>
+    <w:basedOn w:val="DefaultParagraphFont"/>
+    <w:link w:val="Heading2"/>
     <w:uiPriority w:val="9"/>
     <w:rsid w:val="003C4644"/>
     <w:rPr>
@@ -6110,10 +6402,10 @@
       <w:szCs w:val="26"/>
     </w:rPr>
   </w:style>
-  <w:style w:type="paragraph" w:styleId="Sprechblasentext">
+  <w:style w:type="paragraph" w:styleId="BalloonText">
     <w:name w:val="Balloon Text"/>
-    <w:basedOn w:val="Standard"/>
-    <w:link w:val="SprechblasentextZchn"/>
+    <w:basedOn w:val="Normal"/>
+    <w:link w:val="BalloonTextChar"/>
     <w:uiPriority w:val="99"/>
     <w:semiHidden/>
     <w:unhideWhenUsed/>
@@ -6127,10 +6419,10 @@
       <w:szCs w:val="16"/>
     </w:rPr>
   </w:style>
-  <w:style w:type="character" w:customStyle="1" w:styleId="SprechblasentextZchn">
-    <w:name w:val="Sprechblasentext Zchn"/>
-    <w:basedOn w:val="Absatz-Standardschriftart"/>
-    <w:link w:val="Sprechblasentext"/>
+  <w:style w:type="character" w:customStyle="1" w:styleId="BalloonTextChar">
+    <w:name w:val="Balloon Text Char"/>
+    <w:basedOn w:val="DefaultParagraphFont"/>
+    <w:link w:val="BalloonText"/>
     <w:uiPriority w:val="99"/>
     <w:semiHidden/>
     <w:rsid w:val="008C7E32"/>
@@ -6142,17 +6434,17 @@
   </w:style>
   <w:style w:type="character" w:customStyle="1" w:styleId="blob-code-inner">
     <w:name w:val="blob-code-inner"/>
-    <w:basedOn w:val="Absatz-Standardschriftart"/>
+    <w:basedOn w:val="DefaultParagraphFont"/>
     <w:rsid w:val="00D464BE"/>
   </w:style>
   <w:style w:type="character" w:customStyle="1" w:styleId="null">
     <w:name w:val="null"/>
-    <w:basedOn w:val="Absatz-Standardschriftart"/>
+    <w:basedOn w:val="DefaultParagraphFont"/>
     <w:rsid w:val="002C539B"/>
   </w:style>
-  <w:style w:type="paragraph" w:styleId="Listenabsatz">
+  <w:style w:type="paragraph" w:styleId="ListParagraph">
     <w:name w:val="List Paragraph"/>
-    <w:basedOn w:val="Standard"/>
+    <w:basedOn w:val="Normal"/>
     <w:uiPriority w:val="34"/>
     <w:qFormat/>
     <w:rsid w:val="002B6220"/>
@@ -6161,10 +6453,10 @@
       <w:contextualSpacing/>
     </w:pPr>
   </w:style>
-  <w:style w:type="character" w:customStyle="1" w:styleId="berschrift3Zchn">
-    <w:name w:val="Überschrift 3 Zchn"/>
-    <w:basedOn w:val="Absatz-Standardschriftart"/>
-    <w:link w:val="berschrift3"/>
+  <w:style w:type="character" w:customStyle="1" w:styleId="Heading3Char">
+    <w:name w:val="Heading 3 Char"/>
+    <w:basedOn w:val="DefaultParagraphFont"/>
+    <w:link w:val="Heading3"/>
     <w:uiPriority w:val="9"/>
     <w:semiHidden/>
     <w:rsid w:val="00466FAC"/>
@@ -6178,12 +6470,12 @@
   </w:style>
   <w:style w:type="character" w:customStyle="1" w:styleId="mw-headline">
     <w:name w:val="mw-headline"/>
-    <w:basedOn w:val="Absatz-Standardschriftart"/>
+    <w:basedOn w:val="DefaultParagraphFont"/>
     <w:rsid w:val="00466FAC"/>
   </w:style>
   <w:style w:type="character" w:styleId="Hyperlink">
     <w:name w:val="Hyperlink"/>
-    <w:basedOn w:val="Absatz-Standardschriftart"/>
+    <w:basedOn w:val="DefaultParagraphFont"/>
     <w:uiPriority w:val="99"/>
     <w:unhideWhenUsed/>
     <w:rsid w:val="00466FAC"/>
@@ -6194,203 +6486,13 @@
   </w:style>
   <w:style w:type="character" w:customStyle="1" w:styleId="toctext">
     <w:name w:val="toctext"/>
-    <w:basedOn w:val="Absatz-Standardschriftart"/>
+    <w:basedOn w:val="DefaultParagraphFont"/>
     <w:rsid w:val="00466FAC"/>
   </w:style>
   <w:style w:type="character" w:customStyle="1" w:styleId="tocnumber">
     <w:name w:val="tocnumber"/>
-    <w:basedOn w:val="Absatz-Standardschriftart"/>
+    <w:basedOn w:val="DefaultParagraphFont"/>
     <w:rsid w:val="00466FAC"/>
-  </w:style>
-</w:styles>
-</file>
-
-<file path=word/stylesWithEffects.xml><?xml version="1.0" encoding="utf-8"?>
-<w:styles xmlns:wpc="http://schemas.microsoft.com/office/word/2010/wordprocessingCanvas" xmlns:mc="http://schemas.openxmlformats.org/markup-compatibility/2006" xmlns:o="urn:schemas-microsoft-com:office:office" xmlns:r="http://schemas.openxmlformats.org/officeDocument/2006/relationships" xmlns:m="http://schemas.openxmlformats.org/officeDocument/2006/math" xmlns:v="urn:schemas-microsoft-com:vml" xmlns:wp14="http://schemas.microsoft.com/office/word/2010/wordprocessingDrawing" xmlns:wp="http://schemas.openxmlformats.org/drawingml/2006/wordprocessingDrawing" xmlns:w10="urn:schemas-microsoft-com:office:word" xmlns:w="http://schemas.openxmlformats.org/wordprocessingml/2006/main" xmlns:w14="http://schemas.microsoft.com/office/word/2010/wordml" xmlns:wpg="http://schemas.microsoft.com/office/word/2010/wordprocessingGroup" xmlns:wpi="http://schemas.microsoft.com/office/word/2010/wordprocessingInk" xmlns:wne="http://schemas.microsoft.com/office/word/2006/wordml" xmlns:wps="http://schemas.microsoft.com/office/word/2010/wordprocessingShape" mc:Ignorable="w14 wp14">
-  <w:docDefaults>
-    <w:rPrDefault>
-      <w:rPr>
-        <w:rFonts w:asciiTheme="minorHAnsi" w:eastAsiaTheme="minorEastAsia" w:hAnsiTheme="minorHAnsi" w:cstheme="minorBidi"/>
-        <w:sz w:val="22"/>
-        <w:szCs w:val="22"/>
-        <w:lang w:val="de-AT" w:eastAsia="de-AT" w:bidi="ar-SA"/>
-      </w:rPr>
-    </w:rPrDefault>
-    <w:pPrDefault>
-      <w:pPr>
-        <w:spacing w:after="200" w:line="276" w:lineRule="auto"/>
-      </w:pPr>
-    </w:pPrDefault>
-  </w:docDefaults>
-  <w:latentStyles w:defLockedState="0" w:defUIPriority="99" w:defSemiHidden="1" w:defUnhideWhenUsed="1" w:defQFormat="0" w:count="267">
-    <w:lsdException w:name="Normal" w:semiHidden="0" w:uiPriority="0" w:unhideWhenUsed="0" w:qFormat="1"/>
-    <w:lsdException w:name="heading 1" w:semiHidden="0" w:uiPriority="9" w:unhideWhenUsed="0" w:qFormat="1"/>
-    <w:lsdException w:name="heading 2" w:uiPriority="9" w:qFormat="1"/>
-    <w:lsdException w:name="heading 3" w:uiPriority="9" w:qFormat="1"/>
-    <w:lsdException w:name="heading 4" w:uiPriority="9" w:qFormat="1"/>
-    <w:lsdException w:name="heading 5" w:uiPriority="9" w:qFormat="1"/>
-    <w:lsdException w:name="heading 6" w:uiPriority="9" w:qFormat="1"/>
-    <w:lsdException w:name="heading 7" w:uiPriority="9" w:qFormat="1"/>
-    <w:lsdException w:name="heading 8" w:uiPriority="9" w:qFormat="1"/>
-    <w:lsdException w:name="heading 9" w:uiPriority="9" w:qFormat="1"/>
-    <w:lsdException w:name="toc 1" w:uiPriority="39"/>
-    <w:lsdException w:name="toc 2" w:uiPriority="39"/>
-    <w:lsdException w:name="toc 3" w:uiPriority="39"/>
-    <w:lsdException w:name="toc 4" w:uiPriority="39"/>
-    <w:lsdException w:name="toc 5" w:uiPriority="39"/>
-    <w:lsdException w:name="toc 6" w:uiPriority="39"/>
-    <w:lsdException w:name="toc 7" w:uiPriority="39"/>
-    <w:lsdException w:name="toc 8" w:uiPriority="39"/>
-    <w:lsdException w:name="toc 9" w:uiPriority="39"/>
-    <w:lsdException w:name="caption" w:uiPriority="35" w:qFormat="1"/>
-    <w:lsdException w:name="Title" w:semiHidden="0" w:uiPriority="10" w:unhideWhenUsed="0" w:qFormat="1"/>
-    <w:lsdException w:name="Default Paragraph Font" w:uiPriority="1"/>
-    <w:lsdException w:name="Subtitle" w:semiHidden="0" w:uiPriority="11" w:unhideWhenUsed="0" w:qFormat="1"/>
-    <w:lsdException w:name="Strong" w:semiHidden="0" w:uiPriority="22" w:unhideWhenUsed="0" w:qFormat="1"/>
-    <w:lsdException w:name="Emphasis" w:semiHidden="0" w:uiPriority="20" w:unhideWhenUsed="0" w:qFormat="1"/>
-    <w:lsdException w:name="Table Grid" w:semiHidden="0" w:uiPriority="59" w:unhideWhenUsed="0"/>
-    <w:lsdException w:name="Placeholder Text" w:unhideWhenUsed="0"/>
-    <w:lsdException w:name="No Spacing" w:semiHidden="0" w:uiPriority="1" w:unhideWhenUsed="0" w:qFormat="1"/>
-    <w:lsdException w:name="Light Shading" w:semiHidden="0" w:uiPriority="60" w:unhideWhenUsed="0"/>
-    <w:lsdException w:name="Light List" w:semiHidden="0" w:uiPriority="61" w:unhideWhenUsed="0"/>
-    <w:lsdException w:name="Light Grid" w:semiHidden="0" w:uiPriority="62" w:unhideWhenUsed="0"/>
-    <w:lsdException w:name="Medium Shading 1" w:semiHidden="0" w:uiPriority="63" w:unhideWhenUsed="0"/>
-    <w:lsdException w:name="Medium Shading 2" w:semiHidden="0" w:uiPriority="64" w:unhideWhenUsed="0"/>
-    <w:lsdException w:name="Medium List 1" w:semiHidden="0" w:uiPriority="65" w:unhideWhenUsed="0"/>
-    <w:lsdException w:name="Medium List 2" w:semiHidden="0" w:uiPriority="66" w:unhideWhenUsed="0"/>
-    <w:lsdException w:name="Medium Grid 1" w:semiHidden="0" w:uiPriority="67" w:unhideWhenUsed="0"/>
-    <w:lsdException w:name="Medium Grid 2" w:semiHidden="0" w:uiPriority="68" w:unhideWhenUsed="0"/>
-    <w:lsdException w:name="Medium Grid 3" w:semiHidden="0" w:uiPriority="69" w:unhideWhenUsed="0"/>
-    <w:lsdException w:name="Dark List" w:semiHidden="0" w:uiPriority="70" w:unhideWhenUsed="0"/>
-    <w:lsdException w:name="Colorful Shading" w:semiHidden="0" w:uiPriority="71" w:unhideWhenUsed="0"/>
-    <w:lsdException w:name="Colorful List" w:semiHidden="0" w:uiPriority="72" w:unhideWhenUsed="0"/>
-    <w:lsdException w:name="Colorful Grid" w:semiHidden="0" w:uiPriority="73" w:unhideWhenUsed="0"/>
-    <w:lsdException w:name="Light Shading Accent 1" w:semiHidden="0" w:uiPriority="60" w:unhideWhenUsed="0"/>
-    <w:lsdException w:name="Light List Accent 1" w:semiHidden="0" w:uiPriority="61" w:unhideWhenUsed="0"/>
-    <w:lsdException w:name="Light Grid Accent 1" w:semiHidden="0" w:uiPriority="62" w:unhideWhenUsed="0"/>
-    <w:lsdException w:name="Medium Shading 1 Accent 1" w:semiHidden="0" w:uiPriority="63" w:unhideWhenUsed="0"/>
-    <w:lsdException w:name="Medium Shading 2 Accent 1" w:semiHidden="0" w:uiPriority="64" w:unhideWhenUsed="0"/>
-    <w:lsdException w:name="Medium List 1 Accent 1" w:semiHidden="0" w:uiPriority="65" w:unhideWhenUsed="0"/>
-    <w:lsdException w:name="Revision" w:unhideWhenUsed="0"/>
-    <w:lsdException w:name="List Paragraph" w:semiHidden="0" w:uiPriority="34" w:unhideWhenUsed="0" w:qFormat="1"/>
-    <w:lsdException w:name="Quote" w:semiHidden="0" w:uiPriority="29" w:unhideWhenUsed="0" w:qFormat="1"/>
-    <w:lsdException w:name="Intense Quote" w:semiHidden="0" w:uiPriority="30" w:unhideWhenUsed="0" w:qFormat="1"/>
-    <w:lsdException w:name="Medium List 2 Accent 1" w:semiHidden="0" w:uiPriority="66" w:unhideWhenUsed="0"/>
-    <w:lsdException w:name="Medium Grid 1 Accent 1" w:semiHidden="0" w:uiPriority="67" w:unhideWhenUsed="0"/>
-    <w:lsdException w:name="Medium Grid 2 Accent 1" w:semiHidden="0" w:uiPriority="68" w:unhideWhenUsed="0"/>
-    <w:lsdException w:name="Medium Grid 3 Accent 1" w:semiHidden="0" w:uiPriority="69" w:unhideWhenUsed="0"/>
-    <w:lsdException w:name="Dark List Accent 1" w:semiHidden="0" w:uiPriority="70" w:unhideWhenUsed="0"/>
-    <w:lsdException w:name="Colorful Shading Accent 1" w:semiHidden="0" w:uiPriority="71" w:unhideWhenUsed="0"/>
-    <w:lsdException w:name="Colorful List Accent 1" w:semiHidden="0" w:uiPriority="72" w:unhideWhenUsed="0"/>
-    <w:lsdException w:name="Colorful Grid Accent 1" w:semiHidden="0" w:uiPriority="73" w:unhideWhenUsed="0"/>
-    <w:lsdException w:name="Light Shading Accent 2" w:semiHidden="0" w:uiPriority="60" w:unhideWhenUsed="0"/>
-    <w:lsdException w:name="Light List Accent 2" w:semiHidden="0" w:uiPriority="61" w:unhideWhenUsed="0"/>
-    <w:lsdException w:name="Light Grid Accent 2" w:semiHidden="0" w:uiPriority="62" w:unhideWhenUsed="0"/>
-    <w:lsdException w:name="Medium Shading 1 Accent 2" w:semiHidden="0" w:uiPriority="63" w:unhideWhenUsed="0"/>
-    <w:lsdException w:name="Medium Shading 2 Accent 2" w:semiHidden="0" w:uiPriority="64" w:unhideWhenUsed="0"/>
-    <w:lsdException w:name="Medium List 1 Accent 2" w:semiHidden="0" w:uiPriority="65" w:unhideWhenUsed="0"/>
-    <w:lsdException w:name="Medium List 2 Accent 2" w:semiHidden="0" w:uiPriority="66" w:unhideWhenUsed="0"/>
-    <w:lsdException w:name="Medium Grid 1 Accent 2" w:semiHidden="0" w:uiPriority="67" w:unhideWhenUsed="0"/>
-    <w:lsdException w:name="Medium Grid 2 Accent 2" w:semiHidden="0" w:uiPriority="68" w:unhideWhenUsed="0"/>
-    <w:lsdException w:name="Medium Grid 3 Accent 2" w:semiHidden="0" w:uiPriority="69" w:unhideWhenUsed="0"/>
-    <w:lsdException w:name="Dark List Accent 2" w:semiHidden="0" w:uiPriority="70" w:unhideWhenUsed="0"/>
-    <w:lsdException w:name="Colorful Shading Accent 2" w:semiHidden="0" w:uiPriority="71" w:unhideWhenUsed="0"/>
-    <w:lsdException w:name="Colorful List Accent 2" w:semiHidden="0" w:uiPriority="72" w:unhideWhenUsed="0"/>
-    <w:lsdException w:name="Colorful Grid Accent 2" w:semiHidden="0" w:uiPriority="73" w:unhideWhenUsed="0"/>
-    <w:lsdException w:name="Light Shading Accent 3" w:semiHidden="0" w:uiPriority="60" w:unhideWhenUsed="0"/>
-    <w:lsdException w:name="Light List Accent 3" w:semiHidden="0" w:uiPriority="61" w:unhideWhenUsed="0"/>
-    <w:lsdException w:name="Light Grid Accent 3" w:semiHidden="0" w:uiPriority="62" w:unhideWhenUsed="0"/>
-    <w:lsdException w:name="Medium Shading 1 Accent 3" w:semiHidden="0" w:uiPriority="63" w:unhideWhenUsed="0"/>
-    <w:lsdException w:name="Medium Shading 2 Accent 3" w:semiHidden="0" w:uiPriority="64" w:unhideWhenUsed="0"/>
-    <w:lsdException w:name="Medium List 1 Accent 3" w:semiHidden="0" w:uiPriority="65" w:unhideWhenUsed="0"/>
-    <w:lsdException w:name="Medium List 2 Accent 3" w:semiHidden="0" w:uiPriority="66" w:unhideWhenUsed="0"/>
-    <w:lsdException w:name="Medium Grid 1 Accent 3" w:semiHidden="0" w:uiPriority="67" w:unhideWhenUsed="0"/>
-    <w:lsdException w:name="Medium Grid 2 Accent 3" w:semiHidden="0" w:uiPriority="68" w:unhideWhenUsed="0"/>
-    <w:lsdException w:name="Medium Grid 3 Accent 3" w:semiHidden="0" w:uiPriority="69" w:unhideWhenUsed="0"/>
-    <w:lsdException w:name="Dark List Accent 3" w:semiHidden="0" w:uiPriority="70" w:unhideWhenUsed="0"/>
-    <w:lsdException w:name="Colorful Shading Accent 3" w:semiHidden="0" w:uiPriority="71" w:unhideWhenUsed="0"/>
-    <w:lsdException w:name="Colorful List Accent 3" w:semiHidden="0" w:uiPriority="72" w:unhideWhenUsed="0"/>
-    <w:lsdException w:name="Colorful Grid Accent 3" w:semiHidden="0" w:uiPriority="73" w:unhideWhenUsed="0"/>
-    <w:lsdException w:name="Light Shading Accent 4" w:semiHidden="0" w:uiPriority="60" w:unhideWhenUsed="0"/>
-    <w:lsdException w:name="Light List Accent 4" w:semiHidden="0" w:uiPriority="61" w:unhideWhenUsed="0"/>
-    <w:lsdException w:name="Light Grid Accent 4" w:semiHidden="0" w:uiPriority="62" w:unhideWhenUsed="0"/>
-    <w:lsdException w:name="Medium Shading 1 Accent 4" w:semiHidden="0" w:uiPriority="63" w:unhideWhenUsed="0"/>
-    <w:lsdException w:name="Medium Shading 2 Accent 4" w:semiHidden="0" w:uiPriority="64" w:unhideWhenUsed="0"/>
-    <w:lsdException w:name="Medium List 1 Accent 4" w:semiHidden="0" w:uiPriority="65" w:unhideWhenUsed="0"/>
-    <w:lsdException w:name="Medium List 2 Accent 4" w:semiHidden="0" w:uiPriority="66" w:unhideWhenUsed="0"/>
-    <w:lsdException w:name="Medium Grid 1 Accent 4" w:semiHidden="0" w:uiPriority="67" w:unhideWhenUsed="0"/>
-    <w:lsdException w:name="Medium Grid 2 Accent 4" w:semiHidden="0" w:uiPriority="68" w:unhideWhenUsed="0"/>
-    <w:lsdException w:name="Medium Grid 3 Accent 4" w:semiHidden="0" w:uiPriority="69" w:unhideWhenUsed="0"/>
-    <w:lsdException w:name="Dark List Accent 4" w:semiHidden="0" w:uiPriority="70" w:unhideWhenUsed="0"/>
-    <w:lsdException w:name="Colorful Shading Accent 4" w:semiHidden="0" w:uiPriority="71" w:unhideWhenUsed="0"/>
-    <w:lsdException w:name="Colorful List Accent 4" w:semiHidden="0" w:uiPriority="72" w:unhideWhenUsed="0"/>
-    <w:lsdException w:name="Colorful Grid Accent 4" w:semiHidden="0" w:uiPriority="73" w:unhideWhenUsed="0"/>
-    <w:lsdException w:name="Light Shading Accent 5" w:semiHidden="0" w:uiPriority="60" w:unhideWhenUsed="0"/>
-    <w:lsdException w:name="Light List Accent 5" w:semiHidden="0" w:uiPriority="61" w:unhideWhenUsed="0"/>
-    <w:lsdException w:name="Light Grid Accent 5" w:semiHidden="0" w:uiPriority="62" w:unhideWhenUsed="0"/>
-    <w:lsdException w:name="Medium Shading 1 Accent 5" w:semiHidden="0" w:uiPriority="63" w:unhideWhenUsed="0"/>
-    <w:lsdException w:name="Medium Shading 2 Accent 5" w:semiHidden="0" w:uiPriority="64" w:unhideWhenUsed="0"/>
-    <w:lsdException w:name="Medium List 1 Accent 5" w:semiHidden="0" w:uiPriority="65" w:unhideWhenUsed="0"/>
-    <w:lsdException w:name="Medium List 2 Accent 5" w:semiHidden="0" w:uiPriority="66" w:unhideWhenUsed="0"/>
-    <w:lsdException w:name="Medium Grid 1 Accent 5" w:semiHidden="0" w:uiPriority="67" w:unhideWhenUsed="0"/>
-    <w:lsdException w:name="Medium Grid 2 Accent 5" w:semiHidden="0" w:uiPriority="68" w:unhideWhenUsed="0"/>
-    <w:lsdException w:name="Medium Grid 3 Accent 5" w:semiHidden="0" w:uiPriority="69" w:unhideWhenUsed="0"/>
-    <w:lsdException w:name="Dark List Accent 5" w:semiHidden="0" w:uiPriority="70" w:unhideWhenUsed="0"/>
-    <w:lsdException w:name="Colorful Shading Accent 5" w:semiHidden="0" w:uiPriority="71" w:unhideWhenUsed="0"/>
-    <w:lsdException w:name="Colorful List Accent 5" w:semiHidden="0" w:uiPriority="72" w:unhideWhenUsed="0"/>
-    <w:lsdException w:name="Colorful Grid Accent 5" w:semiHidden="0" w:uiPriority="73" w:unhideWhenUsed="0"/>
-    <w:lsdException w:name="Light Shading Accent 6" w:semiHidden="0" w:uiPriority="60" w:unhideWhenUsed="0"/>
-    <w:lsdException w:name="Light List Accent 6" w:semiHidden="0" w:uiPriority="61" w:unhideWhenUsed="0"/>
-    <w:lsdException w:name="Light Grid Accent 6" w:semiHidden="0" w:uiPriority="62" w:unhideWhenUsed="0"/>
-    <w:lsdException w:name="Medium Shading 1 Accent 6" w:semiHidden="0" w:uiPriority="63" w:unhideWhenUsed="0"/>
-    <w:lsdException w:name="Medium Shading 2 Accent 6" w:semiHidden="0" w:uiPriority="64" w:unhideWhenUsed="0"/>
-    <w:lsdException w:name="Medium List 1 Accent 6" w:semiHidden="0" w:uiPriority="65" w:unhideWhenUsed="0"/>
-    <w:lsdException w:name="Medium List 2 Accent 6" w:semiHidden="0" w:uiPriority="66" w:unhideWhenUsed="0"/>
-    <w:lsdException w:name="Medium Grid 1 Accent 6" w:semiHidden="0" w:uiPriority="67" w:unhideWhenUsed="0"/>
-    <w:lsdException w:name="Medium Grid 2 Accent 6" w:semiHidden="0" w:uiPriority="68" w:unhideWhenUsed="0"/>
-    <w:lsdException w:name="Medium Grid 3 Accent 6" w:semiHidden="0" w:uiPriority="69" w:unhideWhenUsed="0"/>
-    <w:lsdException w:name="Dark List Accent 6" w:semiHidden="0" w:uiPriority="70" w:unhideWhenUsed="0"/>
-    <w:lsdException w:name="Colorful Shading Accent 6" w:semiHidden="0" w:uiPriority="71" w:unhideWhenUsed="0"/>
-    <w:lsdException w:name="Colorful List Accent 6" w:semiHidden="0" w:uiPriority="72" w:unhideWhenUsed="0"/>
-    <w:lsdException w:name="Colorful Grid Accent 6" w:semiHidden="0" w:uiPriority="73" w:unhideWhenUsed="0"/>
-    <w:lsdException w:name="Subtle Emphasis" w:semiHidden="0" w:uiPriority="19" w:unhideWhenUsed="0" w:qFormat="1"/>
-    <w:lsdException w:name="Intense Emphasis" w:semiHidden="0" w:uiPriority="21" w:unhideWhenUsed="0" w:qFormat="1"/>
-    <w:lsdException w:name="Subtle Reference" w:semiHidden="0" w:uiPriority="31" w:unhideWhenUsed="0" w:qFormat="1"/>
-    <w:lsdException w:name="Intense Reference" w:semiHidden="0" w:uiPriority="32" w:unhideWhenUsed="0" w:qFormat="1"/>
-    <w:lsdException w:name="Book Title" w:semiHidden="0" w:uiPriority="33" w:unhideWhenUsed="0" w:qFormat="1"/>
-    <w:lsdException w:name="Bibliography" w:uiPriority="37"/>
-    <w:lsdException w:name="TOC Heading" w:uiPriority="39" w:qFormat="1"/>
-  </w:latentStyles>
-  <w:style w:type="paragraph" w:default="1" w:styleId="Standard">
-    <w:name w:val="Normal"/>
-    <w:qFormat/>
-  </w:style>
-  <w:style w:type="character" w:default="1" w:styleId="Absatz-Standardschriftart">
-    <w:name w:val="Default Paragraph Font"/>
-    <w:uiPriority w:val="1"/>
-    <w:semiHidden/>
-    <w:unhideWhenUsed/>
-  </w:style>
-  <w:style w:type="table" w:default="1" w:styleId="NormaleTabelle">
-    <w:name w:val="Normal Table"/>
-    <w:uiPriority w:val="99"/>
-    <w:semiHidden/>
-    <w:unhideWhenUsed/>
-    <w:tblPr>
-      <w:tblInd w:w="0" w:type="dxa"/>
-      <w:tblCellMar>
-        <w:top w:w="0" w:type="dxa"/>
-        <w:left w:w="108" w:type="dxa"/>
-        <w:bottom w:w="0" w:type="dxa"/>
-        <w:right w:w="108" w:type="dxa"/>
-      </w:tblCellMar>
-    </w:tblPr>
-  </w:style>
-  <w:style w:type="numbering" w:default="1" w:styleId="KeineListe">
-    <w:name w:val="No List"/>
-    <w:uiPriority w:val="99"/>
-    <w:semiHidden/>
-    <w:unhideWhenUsed/>
   </w:style>
 </w:styles>
 </file>
@@ -6701,7 +6803,7 @@
 </file>
 
 <file path=customXml/itemProps1.xml><?xml version="1.0" encoding="utf-8"?>
-<ds:datastoreItem xmlns:ds="http://schemas.openxmlformats.org/officeDocument/2006/customXml" ds:itemID="{7E61EC1A-DFC3-4204-B392-F804AC453AFA}">
+<ds:datastoreItem xmlns:ds="http://schemas.openxmlformats.org/officeDocument/2006/customXml" ds:itemID="{06AFA456-4B94-EB46-9620-A1B3BAE9A898}">
   <ds:schemaRefs>
     <ds:schemaRef ds:uri="http://schemas.openxmlformats.org/officeDocument/2006/bibliography"/>
   </ds:schemaRefs>

</xml_diff>